<commit_message>
Work on project documentation phase one (By Omar Mohamed Shebl)
- Added a section to document the efforts made to normalize data tables.
</commit_message>
<xml_diff>
--- a/phase-4/report.docx
+++ b/phase-4/report.docx
@@ -216,23 +216,7 @@
           <w:sz w:val="24"/>
           <w:szCs w:val="24"/>
         </w:rPr>
-        <w:t xml:space="preserve">Mohamed </w:t>
-      </w:r>
-      <w:proofErr w:type="spellStart"/>
-      <w:r>
-        <w:rPr>
-          <w:sz w:val="24"/>
-          <w:szCs w:val="24"/>
-        </w:rPr>
-        <w:t>Shebl</w:t>
-      </w:r>
-      <w:proofErr w:type="spellEnd"/>
-      <w:r>
-        <w:rPr>
-          <w:sz w:val="24"/>
-          <w:szCs w:val="24"/>
-        </w:rPr>
-        <w:t xml:space="preserve"> Azab</w:t>
+        <w:t>Mohamed Shebl Azab</w:t>
       </w:r>
     </w:p>
     <w:p>
@@ -249,17 +233,8 @@
           <w:sz w:val="24"/>
           <w:szCs w:val="24"/>
         </w:rPr>
-        <w:t xml:space="preserve">Omar Mohamed </w:t>
+        <w:t>Omar Mohamed Shebl</w:t>
       </w:r>
-      <w:proofErr w:type="spellStart"/>
-      <w:r>
-        <w:rPr>
-          <w:sz w:val="24"/>
-          <w:szCs w:val="24"/>
-        </w:rPr>
-        <w:t>Shebl</w:t>
-      </w:r>
-      <w:proofErr w:type="spellEnd"/>
     </w:p>
     <w:p>
       <w:pPr>
@@ -341,6 +316,7 @@
         <w:p>
           <w:pPr>
             <w:pStyle w:val="TOCHeading"/>
+            <w:spacing w:line="360" w:lineRule="auto"/>
             <w:rPr>
               <w:sz w:val="40"/>
               <w:szCs w:val="40"/>
@@ -360,6 +336,7 @@
             <w:tabs>
               <w:tab w:val="right" w:leader="dot" w:pos="10790"/>
             </w:tabs>
+            <w:spacing w:line="360" w:lineRule="auto"/>
             <w:rPr>
               <w:rFonts w:eastAsiaTheme="minorEastAsia" w:cstheme="minorBidi"/>
               <w:b w:val="0"/>
@@ -378,7 +355,7 @@
           <w:r>
             <w:fldChar w:fldCharType="separate"/>
           </w:r>
-          <w:hyperlink w:anchor="_Toc194672137" w:history="1">
+          <w:hyperlink w:anchor="_Toc194682270" w:history="1">
             <w:r>
               <w:rPr>
                 <w:rStyle w:val="Hyperlink"/>
@@ -405,7 +382,7 @@
                 <w:noProof/>
                 <w:webHidden/>
               </w:rPr>
-              <w:instrText xml:space="preserve"> PAGEREF _Toc194672137 \h </w:instrText>
+              <w:instrText xml:space="preserve"> PAGEREF _Toc194682270 \h </w:instrText>
             </w:r>
             <w:r>
               <w:rPr>
@@ -437,6 +414,83 @@
           </w:hyperlink>
         </w:p>
         <w:p>
+          <w:pPr>
+            <w:pStyle w:val="TOC1"/>
+            <w:tabs>
+              <w:tab w:val="right" w:leader="dot" w:pos="10790"/>
+            </w:tabs>
+            <w:spacing w:line="360" w:lineRule="auto"/>
+            <w:rPr>
+              <w:rFonts w:eastAsiaTheme="minorEastAsia" w:cstheme="minorBidi"/>
+              <w:b w:val="0"/>
+              <w:bCs w:val="0"/>
+              <w:caps w:val="0"/>
+              <w:noProof/>
+              <w:sz w:val="24"/>
+            </w:rPr>
+          </w:pPr>
+          <w:hyperlink w:anchor="_Toc194682271" w:history="1">
+            <w:r>
+              <w:rPr>
+                <w:rStyle w:val="Hyperlink"/>
+                <w:noProof/>
+              </w:rPr>
+              <w:t>Phase I: Data Cleaning and Preprocessing</w:t>
+            </w:r>
+            <w:r>
+              <w:rPr>
+                <w:noProof/>
+                <w:webHidden/>
+              </w:rPr>
+              <w:tab/>
+            </w:r>
+            <w:r>
+              <w:rPr>
+                <w:noProof/>
+                <w:webHidden/>
+              </w:rPr>
+              <w:fldChar w:fldCharType="begin"/>
+            </w:r>
+            <w:r>
+              <w:rPr>
+                <w:noProof/>
+                <w:webHidden/>
+              </w:rPr>
+              <w:instrText xml:space="preserve"> PAGEREF _Toc194682271 \h </w:instrText>
+            </w:r>
+            <w:r>
+              <w:rPr>
+                <w:noProof/>
+                <w:webHidden/>
+              </w:rPr>
+            </w:r>
+            <w:r>
+              <w:rPr>
+                <w:noProof/>
+                <w:webHidden/>
+              </w:rPr>
+              <w:fldChar w:fldCharType="separate"/>
+            </w:r>
+            <w:r>
+              <w:rPr>
+                <w:noProof/>
+                <w:webHidden/>
+              </w:rPr>
+              <w:t>4</w:t>
+            </w:r>
+            <w:r>
+              <w:rPr>
+                <w:noProof/>
+                <w:webHidden/>
+              </w:rPr>
+              <w:fldChar w:fldCharType="end"/>
+            </w:r>
+          </w:hyperlink>
+        </w:p>
+        <w:p>
+          <w:pPr>
+            <w:spacing w:line="360" w:lineRule="auto"/>
+          </w:pPr>
           <w:r>
             <w:rPr>
               <w:b/>
@@ -457,7 +511,7 @@
       <w:pPr>
         <w:pStyle w:val="Heading1"/>
       </w:pPr>
-      <w:bookmarkStart w:id="0" w:name="_Toc194672137"/>
+      <w:bookmarkStart w:id="0" w:name="_Toc194682270"/>
       <w:r>
         <w:lastRenderedPageBreak/>
         <w:t>Executive Summary</w:t>
@@ -466,36 +520,6 @@
     </w:p>
     <w:p>
       <w:pPr>
-        <w:spacing w:after="120"/>
-        <w:jc w:val="both"/>
-        <w:rPr>
-          <w:b/>
-          <w:bCs/>
-          <w:sz w:val="24"/>
-          <w:szCs w:val="24"/>
-        </w:rPr>
-      </w:pPr>
-      <w:r>
-        <w:rPr>
-          <w:b/>
-          <w:bCs/>
-          <w:sz w:val="24"/>
-          <w:szCs w:val="24"/>
-        </w:rPr>
-        <w:t>Objective</w:t>
-      </w:r>
-      <w:r>
-        <w:rPr>
-          <w:b/>
-          <w:bCs/>
-          <w:sz w:val="24"/>
-          <w:szCs w:val="24"/>
-        </w:rPr>
-        <w:t>s</w:t>
-      </w:r>
-    </w:p>
-    <w:p>
-      <w:pPr>
         <w:spacing w:after="120" w:line="360" w:lineRule="auto"/>
         <w:jc w:val="both"/>
         <w:rPr>
@@ -513,27 +537,6 @@
     </w:p>
     <w:p>
       <w:pPr>
-        <w:spacing w:after="120"/>
-        <w:jc w:val="both"/>
-        <w:rPr>
-          <w:b/>
-          <w:bCs/>
-          <w:sz w:val="24"/>
-          <w:szCs w:val="24"/>
-        </w:rPr>
-      </w:pPr>
-      <w:r>
-        <w:rPr>
-          <w:b/>
-          <w:bCs/>
-          <w:sz w:val="24"/>
-          <w:szCs w:val="24"/>
-        </w:rPr>
-        <w:t>Methodology</w:t>
-      </w:r>
-    </w:p>
-    <w:p>
-      <w:pPr>
         <w:spacing w:after="120" w:line="360" w:lineRule="auto"/>
         <w:jc w:val="both"/>
         <w:rPr>
@@ -551,27 +554,165 @@
     </w:p>
     <w:p>
       <w:pPr>
-        <w:spacing w:after="120"/>
+        <w:spacing w:line="360" w:lineRule="auto"/>
         <w:jc w:val="both"/>
         <w:rPr>
-          <w:b/>
-          <w:bCs/>
           <w:sz w:val="24"/>
           <w:szCs w:val="24"/>
         </w:rPr>
       </w:pPr>
       <w:r>
         <w:rPr>
-          <w:b/>
-          <w:bCs/>
-          <w:sz w:val="24"/>
-          <w:szCs w:val="24"/>
-        </w:rPr>
-        <w:t>Dataset</w:t>
+          <w:sz w:val="24"/>
+          <w:szCs w:val="24"/>
+        </w:rPr>
+        <w:t>The dataset consists of downtime records collected over a period of 5 days</w:t>
+      </w:r>
+      <w:r>
+        <w:rPr>
+          <w:sz w:val="24"/>
+          <w:szCs w:val="24"/>
+        </w:rPr>
+        <w:t>. The dataset i</w:t>
+      </w:r>
+      <w:r>
+        <w:rPr>
+          <w:sz w:val="24"/>
+          <w:szCs w:val="24"/>
+        </w:rPr>
+        <w:t>nclude</w:t>
+      </w:r>
+      <w:r>
+        <w:rPr>
+          <w:sz w:val="24"/>
+          <w:szCs w:val="24"/>
+        </w:rPr>
+        <w:t>d categories for causing factors, details on the batches produced such as production date, and details on the products produced by the company such as product flavors and package sizes. This allowed analysis of downtime by product features and causing factors.</w:t>
       </w:r>
     </w:p>
     <w:p>
       <w:pPr>
+        <w:spacing w:before="240" w:after="120" w:line="360" w:lineRule="auto"/>
+        <w:jc w:val="both"/>
+        <w:rPr>
+          <w:sz w:val="24"/>
+          <w:szCs w:val="24"/>
+        </w:rPr>
+      </w:pPr>
+      <w:r>
+        <w:rPr>
+          <w:sz w:val="24"/>
+          <w:szCs w:val="24"/>
+        </w:rPr>
+        <w:t xml:space="preserve">The analysis found that five out of possible twelve causing factors contributed to 80% of the downtime. Machine adjustments were the primary cause behind downtime accounting for 23.92% of the downtime during the observed period. </w:t>
+      </w:r>
+      <w:r>
+        <w:rPr>
+          <w:sz w:val="24"/>
+          <w:szCs w:val="24"/>
+          <w:highlight w:val="yellow"/>
+        </w:rPr>
+        <w:t>Prediction?</w:t>
+      </w:r>
+    </w:p>
+    <w:p>
+      <w:pPr>
+        <w:spacing w:after="120"/>
+        <w:jc w:val="both"/>
+        <w:rPr>
+          <w:b/>
+          <w:bCs/>
+          <w:sz w:val="24"/>
+          <w:szCs w:val="24"/>
+        </w:rPr>
+      </w:pPr>
+      <w:r>
+        <w:rPr>
+          <w:b/>
+          <w:bCs/>
+          <w:sz w:val="24"/>
+          <w:szCs w:val="24"/>
+        </w:rPr>
+        <w:t>Recommendations</w:t>
+      </w:r>
+    </w:p>
+    <w:p>
+      <w:pPr>
+        <w:spacing w:after="240" w:line="360" w:lineRule="auto"/>
+        <w:rPr>
+          <w:sz w:val="24"/>
+          <w:szCs w:val="24"/>
+        </w:rPr>
+      </w:pPr>
+      <w:r>
+        <w:rPr>
+          <w:sz w:val="24"/>
+          <w:szCs w:val="24"/>
+          <w:highlight w:val="yellow"/>
+        </w:rPr>
+        <w:t>(To be added based on findings)</w:t>
+      </w:r>
+    </w:p>
+    <w:p>
+      <w:pPr>
+        <w:spacing w:after="240" w:line="360" w:lineRule="auto"/>
+        <w:jc w:val="both"/>
+        <w:rPr>
+          <w:sz w:val="24"/>
+          <w:szCs w:val="24"/>
+        </w:rPr>
+      </w:pPr>
+      <w:r>
+        <w:rPr>
+          <w:sz w:val="24"/>
+          <w:szCs w:val="24"/>
+        </w:rPr>
+        <w:t>This project provides data-driven insights to enhance manufacturing efficiency and reduce operational disruptions. By implementing the suggested strategies, the company can achieve higher productivity and cost savings.</w:t>
+      </w:r>
+    </w:p>
+    <w:p>
+      <w:pPr>
+        <w:spacing w:after="240" w:line="360" w:lineRule="auto"/>
+        <w:jc w:val="both"/>
+        <w:rPr>
+          <w:sz w:val="24"/>
+          <w:szCs w:val="24"/>
+        </w:rPr>
+      </w:pPr>
+    </w:p>
+    <w:p>
+      <w:pPr>
+        <w:pStyle w:val="Heading1"/>
+        <w:rPr>
+          <w:sz w:val="24"/>
+          <w:szCs w:val="24"/>
+        </w:rPr>
+      </w:pPr>
+      <w:r>
+        <w:br w:type="page"/>
+      </w:r>
+    </w:p>
+    <w:p>
+      <w:pPr>
+        <w:pStyle w:val="Heading1"/>
+      </w:pPr>
+      <w:bookmarkStart w:id="1" w:name="_Toc194682271"/>
+      <w:r>
+        <w:lastRenderedPageBreak/>
+        <w:t>Phase I: Data Cleaning and Preprocessing</w:t>
+      </w:r>
+      <w:bookmarkEnd w:id="1"/>
+    </w:p>
+    <w:p>
+      <w:pPr>
+        <w:pStyle w:val="Heading2"/>
+      </w:pPr>
+      <w:r>
+        <w:t>Data Overview</w:t>
+      </w:r>
+    </w:p>
+    <w:p>
+      <w:pPr>
         <w:spacing w:line="360" w:lineRule="auto"/>
         <w:jc w:val="both"/>
         <w:rPr>
@@ -584,28 +725,7 @@
           <w:sz w:val="24"/>
           <w:szCs w:val="24"/>
         </w:rPr>
-        <w:t>The dataset consists of downtime records collected over a period of 5 days</w:t>
-      </w:r>
-      <w:r>
-        <w:rPr>
-          <w:sz w:val="24"/>
-          <w:szCs w:val="24"/>
-        </w:rPr>
-        <w:t>. The dataset i</w:t>
-      </w:r>
-      <w:r>
-        <w:rPr>
-          <w:sz w:val="24"/>
-          <w:szCs w:val="24"/>
-        </w:rPr>
-        <w:t>nclude</w:t>
-      </w:r>
-      <w:r>
-        <w:rPr>
-          <w:sz w:val="24"/>
-          <w:szCs w:val="24"/>
-        </w:rPr>
-        <w:t>d categories for causing factors, details on the batches produced such as production date, and details on the products produced by the company such as product flavors and package sizes. This allowed analysis of downtime by product features and causing factors. Below is a table summarizing the tables and features of the data used for analysis:</w:t>
+        <w:t>The raw dataset contains records on produced batches and downtime caused by different factors. The table below describes the dataset in details:</w:t>
       </w:r>
     </w:p>
     <w:tbl>
@@ -613,10 +733,10 @@
         <w:tblStyle w:val="TableGrid"/>
         <w:tblW w:w="0" w:type="auto"/>
         <w:tblBorders>
-          <w:top w:val="single" w:sz="18" w:space="0" w:color="auto"/>
-          <w:left w:val="single" w:sz="18" w:space="0" w:color="auto"/>
-          <w:bottom w:val="single" w:sz="18" w:space="0" w:color="auto"/>
-          <w:right w:val="single" w:sz="18" w:space="0" w:color="auto"/>
+          <w:top w:val="single" w:sz="12" w:space="0" w:color="auto"/>
+          <w:left w:val="single" w:sz="12" w:space="0" w:color="auto"/>
+          <w:bottom w:val="single" w:sz="12" w:space="0" w:color="auto"/>
+          <w:right w:val="single" w:sz="12" w:space="0" w:color="auto"/>
         </w:tblBorders>
         <w:tblLook w:val="04A0" w:firstRow="1" w:lastRow="0" w:firstColumn="1" w:lastColumn="0" w:noHBand="0" w:noVBand="1"/>
       </w:tblPr>
@@ -633,9 +753,7 @@
           <w:tcPr>
             <w:tcW w:w="2155" w:type="dxa"/>
             <w:tcBorders>
-              <w:top w:val="single" w:sz="4" w:space="0" w:color="auto"/>
-              <w:left w:val="single" w:sz="4" w:space="0" w:color="auto"/>
-              <w:bottom w:val="single" w:sz="4" w:space="0" w:color="auto"/>
+              <w:bottom w:val="single" w:sz="12" w:space="0" w:color="auto"/>
             </w:tcBorders>
             <w:shd w:val="clear" w:color="auto" w:fill="047954"/>
             <w:vAlign w:val="center"/>
@@ -660,6 +778,199 @@
                 <w:szCs w:val="24"/>
               </w:rPr>
               <w:t>Entity</w:t>
+            </w:r>
+          </w:p>
+        </w:tc>
+        <w:tc>
+          <w:tcPr>
+            <w:tcW w:w="1980" w:type="dxa"/>
+            <w:tcBorders>
+              <w:bottom w:val="single" w:sz="12" w:space="0" w:color="auto"/>
+            </w:tcBorders>
+            <w:shd w:val="clear" w:color="auto" w:fill="047954"/>
+            <w:vAlign w:val="center"/>
+          </w:tcPr>
+          <w:p>
+            <w:pPr>
+              <w:jc w:val="center"/>
+              <w:rPr>
+                <w:b/>
+                <w:bCs/>
+                <w:color w:val="FFFFFF" w:themeColor="background1"/>
+                <w:sz w:val="24"/>
+                <w:szCs w:val="24"/>
+              </w:rPr>
+            </w:pPr>
+            <w:r>
+              <w:rPr>
+                <w:b/>
+                <w:bCs/>
+                <w:color w:val="FFFFFF" w:themeColor="background1"/>
+                <w:sz w:val="24"/>
+                <w:szCs w:val="24"/>
+              </w:rPr>
+              <w:t>Entity Type</w:t>
+            </w:r>
+          </w:p>
+        </w:tc>
+        <w:tc>
+          <w:tcPr>
+            <w:tcW w:w="6619" w:type="dxa"/>
+            <w:tcBorders>
+              <w:bottom w:val="single" w:sz="12" w:space="0" w:color="auto"/>
+            </w:tcBorders>
+            <w:shd w:val="clear" w:color="auto" w:fill="047954"/>
+            <w:vAlign w:val="center"/>
+          </w:tcPr>
+          <w:p>
+            <w:pPr>
+              <w:rPr>
+                <w:b/>
+                <w:bCs/>
+                <w:color w:val="FFFFFF" w:themeColor="background1"/>
+                <w:sz w:val="24"/>
+                <w:szCs w:val="24"/>
+              </w:rPr>
+            </w:pPr>
+            <w:r>
+              <w:rPr>
+                <w:b/>
+                <w:bCs/>
+                <w:color w:val="FFFFFF" w:themeColor="background1"/>
+                <w:sz w:val="24"/>
+                <w:szCs w:val="24"/>
+              </w:rPr>
+              <w:t>Description</w:t>
+            </w:r>
+          </w:p>
+        </w:tc>
+      </w:tr>
+      <w:tr>
+        <w:trPr>
+          <w:trHeight w:val="432"/>
+        </w:trPr>
+        <w:tc>
+          <w:tcPr>
+            <w:tcW w:w="2155" w:type="dxa"/>
+            <w:tcBorders>
+              <w:top w:val="single" w:sz="12" w:space="0" w:color="auto"/>
+              <w:bottom w:val="single" w:sz="4" w:space="0" w:color="auto"/>
+            </w:tcBorders>
+            <w:vAlign w:val="center"/>
+          </w:tcPr>
+          <w:p>
+            <w:pPr>
+              <w:rPr>
+                <w:b/>
+                <w:bCs/>
+                <w:color w:val="047954"/>
+                <w:sz w:val="24"/>
+                <w:szCs w:val="24"/>
+              </w:rPr>
+            </w:pPr>
+            <w:r>
+              <w:rPr>
+                <w:b/>
+                <w:bCs/>
+                <w:color w:val="047954"/>
+                <w:sz w:val="24"/>
+                <w:szCs w:val="24"/>
+              </w:rPr>
+              <w:t>Downtime Factors</w:t>
+            </w:r>
+          </w:p>
+        </w:tc>
+        <w:tc>
+          <w:tcPr>
+            <w:tcW w:w="1980" w:type="dxa"/>
+            <w:tcBorders>
+              <w:top w:val="single" w:sz="12" w:space="0" w:color="auto"/>
+              <w:bottom w:val="single" w:sz="4" w:space="0" w:color="auto"/>
+            </w:tcBorders>
+            <w:vAlign w:val="center"/>
+          </w:tcPr>
+          <w:p>
+            <w:pPr>
+              <w:jc w:val="center"/>
+              <w:rPr>
+                <w:b/>
+                <w:bCs/>
+                <w:color w:val="047954"/>
+                <w:sz w:val="24"/>
+                <w:szCs w:val="24"/>
+              </w:rPr>
+            </w:pPr>
+            <w:r>
+              <w:rPr>
+                <w:b/>
+                <w:bCs/>
+                <w:color w:val="047954"/>
+                <w:sz w:val="24"/>
+                <w:szCs w:val="24"/>
+              </w:rPr>
+              <w:t>Dimension Table</w:t>
+            </w:r>
+          </w:p>
+        </w:tc>
+        <w:tc>
+          <w:tcPr>
+            <w:tcW w:w="6619" w:type="dxa"/>
+            <w:tcBorders>
+              <w:top w:val="single" w:sz="12" w:space="0" w:color="auto"/>
+              <w:bottom w:val="single" w:sz="4" w:space="0" w:color="auto"/>
+            </w:tcBorders>
+            <w:vAlign w:val="center"/>
+          </w:tcPr>
+          <w:p>
+            <w:pPr>
+              <w:rPr>
+                <w:b/>
+                <w:bCs/>
+                <w:color w:val="047954"/>
+                <w:sz w:val="24"/>
+                <w:szCs w:val="24"/>
+              </w:rPr>
+            </w:pPr>
+            <w:r>
+              <w:rPr>
+                <w:b/>
+                <w:bCs/>
+                <w:color w:val="047954"/>
+                <w:sz w:val="24"/>
+                <w:szCs w:val="24"/>
+              </w:rPr>
+              <w:t>Includes details on each downtime factor.</w:t>
+            </w:r>
+          </w:p>
+        </w:tc>
+      </w:tr>
+      <w:tr>
+        <w:trPr>
+          <w:trHeight w:val="432"/>
+        </w:trPr>
+        <w:tc>
+          <w:tcPr>
+            <w:tcW w:w="2155" w:type="dxa"/>
+            <w:tcBorders>
+              <w:top w:val="single" w:sz="4" w:space="0" w:color="auto"/>
+              <w:bottom w:val="single" w:sz="4" w:space="0" w:color="auto"/>
+            </w:tcBorders>
+            <w:vAlign w:val="center"/>
+          </w:tcPr>
+          <w:p>
+            <w:pPr>
+              <w:ind w:left="360"/>
+              <w:rPr>
+                <w:sz w:val="24"/>
+                <w:szCs w:val="24"/>
+              </w:rPr>
+            </w:pPr>
+            <w:r>
+              <w:rPr>
+                <w:sz w:val="24"/>
+                <w:szCs w:val="24"/>
+              </w:rPr>
+              <w:t>Factor</w:t>
             </w:r>
           </w:p>
         </w:tc>
@@ -670,29 +981,22 @@
               <w:top w:val="single" w:sz="4" w:space="0" w:color="auto"/>
               <w:bottom w:val="single" w:sz="4" w:space="0" w:color="auto"/>
             </w:tcBorders>
-            <w:shd w:val="clear" w:color="auto" w:fill="047954"/>
             <w:vAlign w:val="center"/>
           </w:tcPr>
           <w:p>
             <w:pPr>
               <w:jc w:val="center"/>
               <w:rPr>
-                <w:b/>
-                <w:bCs/>
-                <w:color w:val="FFFFFF" w:themeColor="background1"/>
-                <w:sz w:val="24"/>
-                <w:szCs w:val="24"/>
-              </w:rPr>
-            </w:pPr>
-            <w:r>
-              <w:rPr>
-                <w:b/>
-                <w:bCs/>
-                <w:color w:val="FFFFFF" w:themeColor="background1"/>
-                <w:sz w:val="24"/>
-                <w:szCs w:val="24"/>
-              </w:rPr>
-              <w:t>Entity Type</w:t>
+                <w:sz w:val="24"/>
+                <w:szCs w:val="24"/>
+              </w:rPr>
+            </w:pPr>
+            <w:r>
+              <w:rPr>
+                <w:sz w:val="24"/>
+                <w:szCs w:val="24"/>
+              </w:rPr>
+              <w:t>Attribute</w:t>
             </w:r>
           </w:p>
         </w:tc>
@@ -702,30 +1006,22 @@
             <w:tcBorders>
               <w:top w:val="single" w:sz="4" w:space="0" w:color="auto"/>
               <w:bottom w:val="single" w:sz="4" w:space="0" w:color="auto"/>
-              <w:right w:val="single" w:sz="4" w:space="0" w:color="auto"/>
             </w:tcBorders>
-            <w:shd w:val="clear" w:color="auto" w:fill="047954"/>
-            <w:vAlign w:val="center"/>
-          </w:tcPr>
-          <w:p>
-            <w:pPr>
-              <w:rPr>
-                <w:b/>
-                <w:bCs/>
-                <w:color w:val="FFFFFF" w:themeColor="background1"/>
-                <w:sz w:val="24"/>
-                <w:szCs w:val="24"/>
-              </w:rPr>
-            </w:pPr>
-            <w:r>
-              <w:rPr>
-                <w:b/>
-                <w:bCs/>
-                <w:color w:val="FFFFFF" w:themeColor="background1"/>
-                <w:sz w:val="24"/>
-                <w:szCs w:val="24"/>
-              </w:rPr>
-              <w:t>Description</w:t>
+            <w:vAlign w:val="center"/>
+          </w:tcPr>
+          <w:p>
+            <w:pPr>
+              <w:rPr>
+                <w:sz w:val="24"/>
+                <w:szCs w:val="24"/>
+              </w:rPr>
+            </w:pPr>
+            <w:r>
+              <w:rPr>
+                <w:sz w:val="24"/>
+                <w:szCs w:val="24"/>
+              </w:rPr>
+              <w:t>Unique identifier for each downtime factor.</w:t>
             </w:r>
           </w:p>
         </w:tc>
@@ -739,28 +1035,24 @@
             <w:tcW w:w="2155" w:type="dxa"/>
             <w:tcBorders>
               <w:top w:val="single" w:sz="4" w:space="0" w:color="auto"/>
-              <w:left w:val="single" w:sz="4" w:space="0" w:color="auto"/>
               <w:bottom w:val="single" w:sz="4" w:space="0" w:color="auto"/>
             </w:tcBorders>
             <w:vAlign w:val="center"/>
           </w:tcPr>
           <w:p>
             <w:pPr>
-              <w:rPr>
-                <w:b/>
-                <w:bCs/>
-                <w:sz w:val="24"/>
-                <w:szCs w:val="24"/>
-              </w:rPr>
-            </w:pPr>
-            <w:r>
-              <w:rPr>
-                <w:b/>
-                <w:bCs/>
-                <w:sz w:val="24"/>
-                <w:szCs w:val="24"/>
-              </w:rPr>
-              <w:t>Downtime Factors</w:t>
+              <w:ind w:left="360"/>
+              <w:rPr>
+                <w:sz w:val="24"/>
+                <w:szCs w:val="24"/>
+              </w:rPr>
+            </w:pPr>
+            <w:r>
+              <w:rPr>
+                <w:sz w:val="24"/>
+                <w:szCs w:val="24"/>
+              </w:rPr>
+              <w:t>Description</w:t>
             </w:r>
           </w:p>
         </w:tc>
@@ -777,20 +1069,16 @@
             <w:pPr>
               <w:jc w:val="center"/>
               <w:rPr>
-                <w:b/>
-                <w:bCs/>
-                <w:sz w:val="24"/>
-                <w:szCs w:val="24"/>
-              </w:rPr>
-            </w:pPr>
-            <w:r>
-              <w:rPr>
-                <w:b/>
-                <w:bCs/>
-                <w:sz w:val="24"/>
-                <w:szCs w:val="24"/>
-              </w:rPr>
-              <w:t>Dimension Table</w:t>
+                <w:sz w:val="24"/>
+                <w:szCs w:val="24"/>
+              </w:rPr>
+            </w:pPr>
+            <w:r>
+              <w:rPr>
+                <w:sz w:val="24"/>
+                <w:szCs w:val="24"/>
+              </w:rPr>
+              <w:t>Attribute</w:t>
             </w:r>
           </w:p>
         </w:tc>
@@ -800,45 +1088,22 @@
             <w:tcBorders>
               <w:top w:val="single" w:sz="4" w:space="0" w:color="auto"/>
               <w:bottom w:val="single" w:sz="4" w:space="0" w:color="auto"/>
-              <w:right w:val="single" w:sz="4" w:space="0" w:color="auto"/>
             </w:tcBorders>
             <w:vAlign w:val="center"/>
           </w:tcPr>
           <w:p>
             <w:pPr>
               <w:rPr>
-                <w:b/>
-                <w:bCs/>
-                <w:sz w:val="24"/>
-                <w:szCs w:val="24"/>
-              </w:rPr>
-            </w:pPr>
-            <w:r>
-              <w:rPr>
-                <w:b/>
-                <w:bCs/>
-                <w:sz w:val="24"/>
-                <w:szCs w:val="24"/>
-              </w:rPr>
-              <w:t>Includes</w:t>
-            </w:r>
-            <w:r>
-              <w:rPr>
-                <w:b/>
-                <w:bCs/>
-                <w:sz w:val="24"/>
-                <w:szCs w:val="24"/>
-              </w:rPr>
-              <w:t xml:space="preserve"> details on each downtime factor</w:t>
-            </w:r>
-            <w:r>
-              <w:rPr>
-                <w:b/>
-                <w:bCs/>
-                <w:sz w:val="24"/>
-                <w:szCs w:val="24"/>
-              </w:rPr>
-              <w:t>.</w:t>
+                <w:sz w:val="24"/>
+                <w:szCs w:val="24"/>
+              </w:rPr>
+            </w:pPr>
+            <w:r>
+              <w:rPr>
+                <w:sz w:val="24"/>
+                <w:szCs w:val="24"/>
+              </w:rPr>
+              <w:t>Descriptive text for each factor.</w:t>
             </w:r>
           </w:p>
         </w:tc>
@@ -852,13 +1117,193 @@
             <w:tcW w:w="2155" w:type="dxa"/>
             <w:tcBorders>
               <w:top w:val="single" w:sz="4" w:space="0" w:color="auto"/>
-              <w:left w:val="single" w:sz="4" w:space="0" w:color="auto"/>
+              <w:bottom w:val="single" w:sz="12" w:space="0" w:color="auto"/>
+            </w:tcBorders>
+            <w:vAlign w:val="center"/>
+          </w:tcPr>
+          <w:p>
+            <w:pPr>
+              <w:ind w:left="360"/>
+              <w:rPr>
+                <w:sz w:val="24"/>
+                <w:szCs w:val="24"/>
+              </w:rPr>
+            </w:pPr>
+            <w:r>
+              <w:rPr>
+                <w:sz w:val="24"/>
+                <w:szCs w:val="24"/>
+              </w:rPr>
+              <w:t>Operator Error</w:t>
+            </w:r>
+          </w:p>
+        </w:tc>
+        <w:tc>
+          <w:tcPr>
+            <w:tcW w:w="1980" w:type="dxa"/>
+            <w:tcBorders>
+              <w:top w:val="single" w:sz="4" w:space="0" w:color="auto"/>
+              <w:bottom w:val="single" w:sz="12" w:space="0" w:color="auto"/>
+            </w:tcBorders>
+            <w:vAlign w:val="center"/>
+          </w:tcPr>
+          <w:p>
+            <w:pPr>
+              <w:jc w:val="center"/>
+              <w:rPr>
+                <w:sz w:val="24"/>
+                <w:szCs w:val="24"/>
+              </w:rPr>
+            </w:pPr>
+            <w:r>
+              <w:rPr>
+                <w:sz w:val="24"/>
+                <w:szCs w:val="24"/>
+              </w:rPr>
+              <w:t>Attribute</w:t>
+            </w:r>
+          </w:p>
+        </w:tc>
+        <w:tc>
+          <w:tcPr>
+            <w:tcW w:w="6619" w:type="dxa"/>
+            <w:tcBorders>
+              <w:top w:val="single" w:sz="4" w:space="0" w:color="auto"/>
+              <w:bottom w:val="single" w:sz="12" w:space="0" w:color="auto"/>
+            </w:tcBorders>
+            <w:vAlign w:val="center"/>
+          </w:tcPr>
+          <w:p>
+            <w:pPr>
+              <w:rPr>
+                <w:sz w:val="24"/>
+                <w:szCs w:val="24"/>
+              </w:rPr>
+            </w:pPr>
+            <w:r>
+              <w:rPr>
+                <w:sz w:val="24"/>
+                <w:szCs w:val="24"/>
+              </w:rPr>
+              <w:t>Whether a factor involves a human error.</w:t>
+            </w:r>
+          </w:p>
+        </w:tc>
+      </w:tr>
+      <w:tr>
+        <w:trPr>
+          <w:trHeight w:val="432"/>
+        </w:trPr>
+        <w:tc>
+          <w:tcPr>
+            <w:tcW w:w="2155" w:type="dxa"/>
+            <w:tcBorders>
+              <w:top w:val="single" w:sz="12" w:space="0" w:color="auto"/>
               <w:bottom w:val="single" w:sz="4" w:space="0" w:color="auto"/>
             </w:tcBorders>
             <w:vAlign w:val="center"/>
           </w:tcPr>
           <w:p>
             <w:pPr>
+              <w:rPr>
+                <w:b/>
+                <w:bCs/>
+                <w:color w:val="047954"/>
+                <w:sz w:val="24"/>
+                <w:szCs w:val="24"/>
+              </w:rPr>
+            </w:pPr>
+            <w:r>
+              <w:rPr>
+                <w:b/>
+                <w:bCs/>
+                <w:color w:val="047954"/>
+                <w:sz w:val="24"/>
+                <w:szCs w:val="24"/>
+              </w:rPr>
+              <w:t>Line Downtime</w:t>
+            </w:r>
+          </w:p>
+        </w:tc>
+        <w:tc>
+          <w:tcPr>
+            <w:tcW w:w="1980" w:type="dxa"/>
+            <w:tcBorders>
+              <w:top w:val="single" w:sz="12" w:space="0" w:color="auto"/>
+              <w:bottom w:val="single" w:sz="4" w:space="0" w:color="auto"/>
+            </w:tcBorders>
+            <w:vAlign w:val="center"/>
+          </w:tcPr>
+          <w:p>
+            <w:pPr>
+              <w:jc w:val="center"/>
+              <w:rPr>
+                <w:b/>
+                <w:bCs/>
+                <w:color w:val="047954"/>
+                <w:sz w:val="24"/>
+                <w:szCs w:val="24"/>
+              </w:rPr>
+            </w:pPr>
+            <w:r>
+              <w:rPr>
+                <w:b/>
+                <w:bCs/>
+                <w:color w:val="047954"/>
+                <w:sz w:val="24"/>
+                <w:szCs w:val="24"/>
+              </w:rPr>
+              <w:t>Fact Table</w:t>
+            </w:r>
+          </w:p>
+        </w:tc>
+        <w:tc>
+          <w:tcPr>
+            <w:tcW w:w="6619" w:type="dxa"/>
+            <w:tcBorders>
+              <w:top w:val="single" w:sz="12" w:space="0" w:color="auto"/>
+              <w:bottom w:val="single" w:sz="4" w:space="0" w:color="auto"/>
+            </w:tcBorders>
+            <w:vAlign w:val="center"/>
+          </w:tcPr>
+          <w:p>
+            <w:pPr>
+              <w:rPr>
+                <w:b/>
+                <w:bCs/>
+                <w:color w:val="047954"/>
+                <w:sz w:val="24"/>
+                <w:szCs w:val="24"/>
+              </w:rPr>
+            </w:pPr>
+            <w:r>
+              <w:rPr>
+                <w:b/>
+                <w:bCs/>
+                <w:color w:val="047954"/>
+                <w:sz w:val="24"/>
+                <w:szCs w:val="24"/>
+              </w:rPr>
+              <w:t>Records downtime caused by each factor in production batches.</w:t>
+            </w:r>
+          </w:p>
+        </w:tc>
+      </w:tr>
+      <w:tr>
+        <w:trPr>
+          <w:trHeight w:val="432"/>
+        </w:trPr>
+        <w:tc>
+          <w:tcPr>
+            <w:tcW w:w="2155" w:type="dxa"/>
+            <w:tcBorders>
+              <w:top w:val="single" w:sz="4" w:space="0" w:color="auto"/>
+              <w:bottom w:val="single" w:sz="4" w:space="0" w:color="auto"/>
+            </w:tcBorders>
+            <w:vAlign w:val="center"/>
+          </w:tcPr>
+          <w:p>
+            <w:pPr>
               <w:ind w:left="360"/>
               <w:rPr>
                 <w:sz w:val="24"/>
@@ -870,7 +1315,7 @@
                 <w:sz w:val="24"/>
                 <w:szCs w:val="24"/>
               </w:rPr>
-              <w:t>Factor</w:t>
+              <w:t>Batch</w:t>
             </w:r>
           </w:p>
         </w:tc>
@@ -906,7 +1351,6 @@
             <w:tcBorders>
               <w:top w:val="single" w:sz="4" w:space="0" w:color="auto"/>
               <w:bottom w:val="single" w:sz="4" w:space="0" w:color="auto"/>
-              <w:right w:val="single" w:sz="4" w:space="0" w:color="auto"/>
             </w:tcBorders>
             <w:vAlign w:val="center"/>
           </w:tcPr>
@@ -922,7 +1366,7 @@
                 <w:sz w:val="24"/>
                 <w:szCs w:val="24"/>
               </w:rPr>
-              <w:t>Unique identifier for each downtime factor.</w:t>
+              <w:t>Unique identifier for produced batches.</w:t>
             </w:r>
           </w:p>
         </w:tc>
@@ -936,13 +1380,193 @@
             <w:tcW w:w="2155" w:type="dxa"/>
             <w:tcBorders>
               <w:top w:val="single" w:sz="4" w:space="0" w:color="auto"/>
-              <w:left w:val="single" w:sz="4" w:space="0" w:color="auto"/>
+              <w:bottom w:val="single" w:sz="12" w:space="0" w:color="auto"/>
+            </w:tcBorders>
+            <w:vAlign w:val="center"/>
+          </w:tcPr>
+          <w:p>
+            <w:pPr>
+              <w:ind w:left="360"/>
+              <w:rPr>
+                <w:sz w:val="24"/>
+                <w:szCs w:val="24"/>
+              </w:rPr>
+            </w:pPr>
+            <w:r>
+              <w:rPr>
+                <w:sz w:val="24"/>
+                <w:szCs w:val="24"/>
+              </w:rPr>
+              <w:t>Factor</w:t>
+            </w:r>
+          </w:p>
+        </w:tc>
+        <w:tc>
+          <w:tcPr>
+            <w:tcW w:w="1980" w:type="dxa"/>
+            <w:tcBorders>
+              <w:top w:val="single" w:sz="4" w:space="0" w:color="auto"/>
+              <w:bottom w:val="single" w:sz="12" w:space="0" w:color="auto"/>
+            </w:tcBorders>
+            <w:vAlign w:val="center"/>
+          </w:tcPr>
+          <w:p>
+            <w:pPr>
+              <w:jc w:val="center"/>
+              <w:rPr>
+                <w:sz w:val="24"/>
+                <w:szCs w:val="24"/>
+              </w:rPr>
+            </w:pPr>
+            <w:r>
+              <w:rPr>
+                <w:sz w:val="24"/>
+                <w:szCs w:val="24"/>
+              </w:rPr>
+              <w:t>Attribute</w:t>
+            </w:r>
+          </w:p>
+        </w:tc>
+        <w:tc>
+          <w:tcPr>
+            <w:tcW w:w="6619" w:type="dxa"/>
+            <w:tcBorders>
+              <w:top w:val="single" w:sz="4" w:space="0" w:color="auto"/>
+              <w:bottom w:val="single" w:sz="12" w:space="0" w:color="auto"/>
+            </w:tcBorders>
+            <w:vAlign w:val="center"/>
+          </w:tcPr>
+          <w:p>
+            <w:pPr>
+              <w:rPr>
+                <w:sz w:val="24"/>
+                <w:szCs w:val="24"/>
+              </w:rPr>
+            </w:pPr>
+            <w:r>
+              <w:rPr>
+                <w:sz w:val="24"/>
+                <w:szCs w:val="24"/>
+              </w:rPr>
+              <w:t>Downtime minutes for each factor in a wide format (12 columns).</w:t>
+            </w:r>
+          </w:p>
+        </w:tc>
+      </w:tr>
+      <w:tr>
+        <w:trPr>
+          <w:trHeight w:val="432"/>
+        </w:trPr>
+        <w:tc>
+          <w:tcPr>
+            <w:tcW w:w="2155" w:type="dxa"/>
+            <w:tcBorders>
+              <w:top w:val="single" w:sz="12" w:space="0" w:color="auto"/>
               <w:bottom w:val="single" w:sz="4" w:space="0" w:color="auto"/>
             </w:tcBorders>
             <w:vAlign w:val="center"/>
           </w:tcPr>
           <w:p>
             <w:pPr>
+              <w:rPr>
+                <w:b/>
+                <w:bCs/>
+                <w:color w:val="047954"/>
+                <w:sz w:val="24"/>
+                <w:szCs w:val="24"/>
+              </w:rPr>
+            </w:pPr>
+            <w:r>
+              <w:rPr>
+                <w:b/>
+                <w:bCs/>
+                <w:color w:val="047954"/>
+                <w:sz w:val="24"/>
+                <w:szCs w:val="24"/>
+              </w:rPr>
+              <w:t>Line Productivity</w:t>
+            </w:r>
+          </w:p>
+        </w:tc>
+        <w:tc>
+          <w:tcPr>
+            <w:tcW w:w="1980" w:type="dxa"/>
+            <w:tcBorders>
+              <w:top w:val="single" w:sz="12" w:space="0" w:color="auto"/>
+              <w:bottom w:val="single" w:sz="4" w:space="0" w:color="auto"/>
+            </w:tcBorders>
+            <w:vAlign w:val="center"/>
+          </w:tcPr>
+          <w:p>
+            <w:pPr>
+              <w:jc w:val="center"/>
+              <w:rPr>
+                <w:b/>
+                <w:bCs/>
+                <w:color w:val="047954"/>
+                <w:sz w:val="24"/>
+                <w:szCs w:val="24"/>
+              </w:rPr>
+            </w:pPr>
+            <w:r>
+              <w:rPr>
+                <w:b/>
+                <w:bCs/>
+                <w:color w:val="047954"/>
+                <w:sz w:val="24"/>
+                <w:szCs w:val="24"/>
+              </w:rPr>
+              <w:t>Fact Table</w:t>
+            </w:r>
+          </w:p>
+        </w:tc>
+        <w:tc>
+          <w:tcPr>
+            <w:tcW w:w="6619" w:type="dxa"/>
+            <w:tcBorders>
+              <w:top w:val="single" w:sz="12" w:space="0" w:color="auto"/>
+              <w:bottom w:val="single" w:sz="4" w:space="0" w:color="auto"/>
+            </w:tcBorders>
+            <w:vAlign w:val="center"/>
+          </w:tcPr>
+          <w:p>
+            <w:pPr>
+              <w:rPr>
+                <w:b/>
+                <w:bCs/>
+                <w:color w:val="047954"/>
+                <w:sz w:val="24"/>
+                <w:szCs w:val="24"/>
+              </w:rPr>
+            </w:pPr>
+            <w:r>
+              <w:rPr>
+                <w:b/>
+                <w:bCs/>
+                <w:color w:val="047954"/>
+                <w:sz w:val="24"/>
+                <w:szCs w:val="24"/>
+              </w:rPr>
+              <w:t>Records details on each of the batches produced.</w:t>
+            </w:r>
+          </w:p>
+        </w:tc>
+      </w:tr>
+      <w:tr>
+        <w:trPr>
+          <w:trHeight w:val="432"/>
+        </w:trPr>
+        <w:tc>
+          <w:tcPr>
+            <w:tcW w:w="2155" w:type="dxa"/>
+            <w:tcBorders>
+              <w:top w:val="single" w:sz="4" w:space="0" w:color="auto"/>
+              <w:bottom w:val="single" w:sz="4" w:space="0" w:color="auto"/>
+            </w:tcBorders>
+            <w:vAlign w:val="center"/>
+          </w:tcPr>
+          <w:p>
+            <w:pPr>
               <w:ind w:left="360"/>
               <w:rPr>
                 <w:sz w:val="24"/>
@@ -954,7 +1578,7 @@
                 <w:sz w:val="24"/>
                 <w:szCs w:val="24"/>
               </w:rPr>
-              <w:t>Description</w:t>
+              <w:t>Batch</w:t>
             </w:r>
           </w:p>
         </w:tc>
@@ -990,7 +1614,6 @@
             <w:tcBorders>
               <w:top w:val="single" w:sz="4" w:space="0" w:color="auto"/>
               <w:bottom w:val="single" w:sz="4" w:space="0" w:color="auto"/>
-              <w:right w:val="single" w:sz="4" w:space="0" w:color="auto"/>
             </w:tcBorders>
             <w:vAlign w:val="center"/>
           </w:tcPr>
@@ -1006,7 +1629,7 @@
                 <w:sz w:val="24"/>
                 <w:szCs w:val="24"/>
               </w:rPr>
-              <w:t>Descriptive text for each factor.</w:t>
+              <w:t>Unique identifier for the batch.</w:t>
             </w:r>
           </w:p>
         </w:tc>
@@ -1020,7 +1643,6 @@
             <w:tcW w:w="2155" w:type="dxa"/>
             <w:tcBorders>
               <w:top w:val="single" w:sz="4" w:space="0" w:color="auto"/>
-              <w:left w:val="single" w:sz="4" w:space="0" w:color="auto"/>
               <w:bottom w:val="single" w:sz="4" w:space="0" w:color="auto"/>
             </w:tcBorders>
             <w:vAlign w:val="center"/>
@@ -1038,7 +1660,7 @@
                 <w:sz w:val="24"/>
                 <w:szCs w:val="24"/>
               </w:rPr>
-              <w:t>Operator Error</w:t>
+              <w:t>Date</w:t>
             </w:r>
           </w:p>
         </w:tc>
@@ -1074,7 +1696,6 @@
             <w:tcBorders>
               <w:top w:val="single" w:sz="4" w:space="0" w:color="auto"/>
               <w:bottom w:val="single" w:sz="4" w:space="0" w:color="auto"/>
-              <w:right w:val="single" w:sz="4" w:space="0" w:color="auto"/>
             </w:tcBorders>
             <w:vAlign w:val="center"/>
           </w:tcPr>
@@ -1090,7 +1711,7 @@
                 <w:sz w:val="24"/>
                 <w:szCs w:val="24"/>
               </w:rPr>
-              <w:t>Whether a factor involves a human error.</w:t>
+              <w:t>Production date.</w:t>
             </w:r>
           </w:p>
         </w:tc>
@@ -1104,28 +1725,24 @@
             <w:tcW w:w="2155" w:type="dxa"/>
             <w:tcBorders>
               <w:top w:val="single" w:sz="4" w:space="0" w:color="auto"/>
-              <w:left w:val="single" w:sz="4" w:space="0" w:color="auto"/>
               <w:bottom w:val="single" w:sz="4" w:space="0" w:color="auto"/>
             </w:tcBorders>
             <w:vAlign w:val="center"/>
           </w:tcPr>
           <w:p>
             <w:pPr>
-              <w:rPr>
-                <w:b/>
-                <w:bCs/>
-                <w:sz w:val="24"/>
-                <w:szCs w:val="24"/>
-              </w:rPr>
-            </w:pPr>
-            <w:r>
-              <w:rPr>
-                <w:b/>
-                <w:bCs/>
-                <w:sz w:val="24"/>
-                <w:szCs w:val="24"/>
-              </w:rPr>
-              <w:t>Line Downtime</w:t>
+              <w:ind w:left="360"/>
+              <w:rPr>
+                <w:sz w:val="24"/>
+                <w:szCs w:val="24"/>
+              </w:rPr>
+            </w:pPr>
+            <w:r>
+              <w:rPr>
+                <w:sz w:val="24"/>
+                <w:szCs w:val="24"/>
+              </w:rPr>
+              <w:t>Product</w:t>
             </w:r>
           </w:p>
         </w:tc>
@@ -1142,20 +1759,16 @@
             <w:pPr>
               <w:jc w:val="center"/>
               <w:rPr>
-                <w:b/>
-                <w:bCs/>
-                <w:sz w:val="24"/>
-                <w:szCs w:val="24"/>
-              </w:rPr>
-            </w:pPr>
-            <w:r>
-              <w:rPr>
-                <w:b/>
-                <w:bCs/>
-                <w:sz w:val="24"/>
-                <w:szCs w:val="24"/>
-              </w:rPr>
-              <w:t>Fact Table</w:t>
+                <w:sz w:val="24"/>
+                <w:szCs w:val="24"/>
+              </w:rPr>
+            </w:pPr>
+            <w:r>
+              <w:rPr>
+                <w:sz w:val="24"/>
+                <w:szCs w:val="24"/>
+              </w:rPr>
+              <w:t>Attribute</w:t>
             </w:r>
           </w:p>
         </w:tc>
@@ -1165,27 +1778,22 @@
             <w:tcBorders>
               <w:top w:val="single" w:sz="4" w:space="0" w:color="auto"/>
               <w:bottom w:val="single" w:sz="4" w:space="0" w:color="auto"/>
-              <w:right w:val="single" w:sz="4" w:space="0" w:color="auto"/>
             </w:tcBorders>
             <w:vAlign w:val="center"/>
           </w:tcPr>
           <w:p>
             <w:pPr>
               <w:rPr>
-                <w:b/>
-                <w:bCs/>
-                <w:sz w:val="24"/>
-                <w:szCs w:val="24"/>
-              </w:rPr>
-            </w:pPr>
-            <w:r>
-              <w:rPr>
-                <w:b/>
-                <w:bCs/>
-                <w:sz w:val="24"/>
-                <w:szCs w:val="24"/>
-              </w:rPr>
-              <w:t>Records downtime caused by each factor in production batches.</w:t>
+                <w:sz w:val="24"/>
+                <w:szCs w:val="24"/>
+              </w:rPr>
+            </w:pPr>
+            <w:r>
+              <w:rPr>
+                <w:sz w:val="24"/>
+                <w:szCs w:val="24"/>
+              </w:rPr>
+              <w:t>Unique identifier for products.</w:t>
             </w:r>
           </w:p>
         </w:tc>
@@ -1199,7 +1807,6 @@
             <w:tcW w:w="2155" w:type="dxa"/>
             <w:tcBorders>
               <w:top w:val="single" w:sz="4" w:space="0" w:color="auto"/>
-              <w:left w:val="single" w:sz="4" w:space="0" w:color="auto"/>
               <w:bottom w:val="single" w:sz="4" w:space="0" w:color="auto"/>
             </w:tcBorders>
             <w:vAlign w:val="center"/>
@@ -1217,7 +1824,7 @@
                 <w:sz w:val="24"/>
                 <w:szCs w:val="24"/>
               </w:rPr>
-              <w:t>Batch</w:t>
+              <w:t>Operator</w:t>
             </w:r>
           </w:p>
         </w:tc>
@@ -1253,7 +1860,6 @@
             <w:tcBorders>
               <w:top w:val="single" w:sz="4" w:space="0" w:color="auto"/>
               <w:bottom w:val="single" w:sz="4" w:space="0" w:color="auto"/>
-              <w:right w:val="single" w:sz="4" w:space="0" w:color="auto"/>
             </w:tcBorders>
             <w:vAlign w:val="center"/>
           </w:tcPr>
@@ -1269,7 +1875,7 @@
                 <w:sz w:val="24"/>
                 <w:szCs w:val="24"/>
               </w:rPr>
-              <w:t>Unique identifier for produced batches.</w:t>
+              <w:t>Name of the operator in charge during batch production.</w:t>
             </w:r>
           </w:p>
         </w:tc>
@@ -1283,7 +1889,6 @@
             <w:tcW w:w="2155" w:type="dxa"/>
             <w:tcBorders>
               <w:top w:val="single" w:sz="4" w:space="0" w:color="auto"/>
-              <w:left w:val="single" w:sz="4" w:space="0" w:color="auto"/>
               <w:bottom w:val="single" w:sz="4" w:space="0" w:color="auto"/>
             </w:tcBorders>
             <w:vAlign w:val="center"/>
@@ -1301,7 +1906,7 @@
                 <w:sz w:val="24"/>
                 <w:szCs w:val="24"/>
               </w:rPr>
-              <w:t>Factor</w:t>
+              <w:t>Start Time</w:t>
             </w:r>
           </w:p>
         </w:tc>
@@ -1337,7 +1942,6 @@
             <w:tcBorders>
               <w:top w:val="single" w:sz="4" w:space="0" w:color="auto"/>
               <w:bottom w:val="single" w:sz="4" w:space="0" w:color="auto"/>
-              <w:right w:val="single" w:sz="4" w:space="0" w:color="auto"/>
             </w:tcBorders>
             <w:vAlign w:val="center"/>
           </w:tcPr>
@@ -1346,14 +1950,16 @@
               <w:rPr>
                 <w:sz w:val="24"/>
                 <w:szCs w:val="24"/>
-              </w:rPr>
-            </w:pPr>
-            <w:r>
-              <w:rPr>
-                <w:sz w:val="24"/>
-                <w:szCs w:val="24"/>
-              </w:rPr>
-              <w:t>Downtime minutes for each factor in a wide format (12 columns).</w:t>
+                <w:lang w:bidi="ar-EG"/>
+              </w:rPr>
+            </w:pPr>
+            <w:r>
+              <w:rPr>
+                <w:sz w:val="24"/>
+                <w:szCs w:val="24"/>
+                <w:lang w:bidi="ar-EG"/>
+              </w:rPr>
+              <w:t>Time at which batch production started.</w:t>
             </w:r>
           </w:p>
         </w:tc>
@@ -1367,28 +1973,24 @@
             <w:tcW w:w="2155" w:type="dxa"/>
             <w:tcBorders>
               <w:top w:val="single" w:sz="4" w:space="0" w:color="auto"/>
-              <w:left w:val="single" w:sz="4" w:space="0" w:color="auto"/>
-              <w:bottom w:val="single" w:sz="4" w:space="0" w:color="auto"/>
+              <w:bottom w:val="single" w:sz="12" w:space="0" w:color="auto"/>
             </w:tcBorders>
             <w:vAlign w:val="center"/>
           </w:tcPr>
           <w:p>
             <w:pPr>
-              <w:rPr>
-                <w:b/>
-                <w:bCs/>
-                <w:sz w:val="24"/>
-                <w:szCs w:val="24"/>
-              </w:rPr>
-            </w:pPr>
-            <w:r>
-              <w:rPr>
-                <w:b/>
-                <w:bCs/>
-                <w:sz w:val="24"/>
-                <w:szCs w:val="24"/>
-              </w:rPr>
-              <w:t>Line Productivity</w:t>
+              <w:ind w:left="360"/>
+              <w:rPr>
+                <w:sz w:val="24"/>
+                <w:szCs w:val="24"/>
+              </w:rPr>
+            </w:pPr>
+            <w:r>
+              <w:rPr>
+                <w:sz w:val="24"/>
+                <w:szCs w:val="24"/>
+              </w:rPr>
+              <w:t>End Time</w:t>
             </w:r>
           </w:p>
         </w:tc>
@@ -1397,7 +1999,7 @@
             <w:tcW w:w="1980" w:type="dxa"/>
             <w:tcBorders>
               <w:top w:val="single" w:sz="4" w:space="0" w:color="auto"/>
-              <w:bottom w:val="single" w:sz="4" w:space="0" w:color="auto"/>
+              <w:bottom w:val="single" w:sz="12" w:space="0" w:color="auto"/>
             </w:tcBorders>
             <w:vAlign w:val="center"/>
           </w:tcPr>
@@ -1405,20 +2007,16 @@
             <w:pPr>
               <w:jc w:val="center"/>
               <w:rPr>
-                <w:b/>
-                <w:bCs/>
-                <w:sz w:val="24"/>
-                <w:szCs w:val="24"/>
-              </w:rPr>
-            </w:pPr>
-            <w:r>
-              <w:rPr>
-                <w:b/>
-                <w:bCs/>
-                <w:sz w:val="24"/>
-                <w:szCs w:val="24"/>
-              </w:rPr>
-              <w:t>Fact Table</w:t>
+                <w:sz w:val="24"/>
+                <w:szCs w:val="24"/>
+              </w:rPr>
+            </w:pPr>
+            <w:r>
+              <w:rPr>
+                <w:sz w:val="24"/>
+                <w:szCs w:val="24"/>
+              </w:rPr>
+              <w:t>Attribute</w:t>
             </w:r>
           </w:p>
         </w:tc>
@@ -1427,28 +2025,25 @@
             <w:tcW w:w="6619" w:type="dxa"/>
             <w:tcBorders>
               <w:top w:val="single" w:sz="4" w:space="0" w:color="auto"/>
-              <w:bottom w:val="single" w:sz="4" w:space="0" w:color="auto"/>
-              <w:right w:val="single" w:sz="4" w:space="0" w:color="auto"/>
+              <w:bottom w:val="single" w:sz="12" w:space="0" w:color="auto"/>
             </w:tcBorders>
             <w:vAlign w:val="center"/>
           </w:tcPr>
           <w:p>
             <w:pPr>
               <w:rPr>
-                <w:b/>
-                <w:bCs/>
-                <w:sz w:val="24"/>
-                <w:szCs w:val="24"/>
-              </w:rPr>
-            </w:pPr>
-            <w:r>
-              <w:rPr>
-                <w:b/>
-                <w:bCs/>
-                <w:sz w:val="24"/>
-                <w:szCs w:val="24"/>
-              </w:rPr>
-              <w:t>Records details on each of the batches produced.</w:t>
+                <w:sz w:val="24"/>
+                <w:szCs w:val="24"/>
+                <w:lang w:bidi="ar-EG"/>
+              </w:rPr>
+            </w:pPr>
+            <w:r>
+              <w:rPr>
+                <w:sz w:val="24"/>
+                <w:szCs w:val="24"/>
+                <w:lang w:bidi="ar-EG"/>
+              </w:rPr>
+              <w:t>Time at which batch production ended.</w:t>
             </w:r>
           </w:p>
         </w:tc>
@@ -1461,26 +2056,29 @@
           <w:tcPr>
             <w:tcW w:w="2155" w:type="dxa"/>
             <w:tcBorders>
-              <w:top w:val="single" w:sz="4" w:space="0" w:color="auto"/>
-              <w:left w:val="single" w:sz="4" w:space="0" w:color="auto"/>
-              <w:bottom w:val="single" w:sz="4" w:space="0" w:color="auto"/>
+              <w:top w:val="single" w:sz="12" w:space="0" w:color="auto"/>
             </w:tcBorders>
             <w:vAlign w:val="center"/>
           </w:tcPr>
           <w:p>
             <w:pPr>
-              <w:ind w:left="360"/>
-              <w:rPr>
-                <w:sz w:val="24"/>
-                <w:szCs w:val="24"/>
-              </w:rPr>
-            </w:pPr>
-            <w:r>
-              <w:rPr>
-                <w:sz w:val="24"/>
-                <w:szCs w:val="24"/>
-              </w:rPr>
-              <w:t>Batch</w:t>
+              <w:rPr>
+                <w:b/>
+                <w:bCs/>
+                <w:color w:val="047954"/>
+                <w:sz w:val="24"/>
+                <w:szCs w:val="24"/>
+              </w:rPr>
+            </w:pPr>
+            <w:r>
+              <w:rPr>
+                <w:b/>
+                <w:bCs/>
+                <w:color w:val="047954"/>
+                <w:sz w:val="24"/>
+                <w:szCs w:val="24"/>
+              </w:rPr>
+              <w:t>Products</w:t>
             </w:r>
           </w:p>
         </w:tc>
@@ -1488,8 +2086,7 @@
           <w:tcPr>
             <w:tcW w:w="1980" w:type="dxa"/>
             <w:tcBorders>
-              <w:top w:val="single" w:sz="4" w:space="0" w:color="auto"/>
-              <w:bottom w:val="single" w:sz="4" w:space="0" w:color="auto"/>
+              <w:top w:val="single" w:sz="12" w:space="0" w:color="auto"/>
             </w:tcBorders>
             <w:vAlign w:val="center"/>
           </w:tcPr>
@@ -1497,16 +2094,22 @@
             <w:pPr>
               <w:jc w:val="center"/>
               <w:rPr>
-                <w:sz w:val="24"/>
-                <w:szCs w:val="24"/>
-              </w:rPr>
-            </w:pPr>
-            <w:r>
-              <w:rPr>
-                <w:sz w:val="24"/>
-                <w:szCs w:val="24"/>
-              </w:rPr>
-              <w:t>Attribute</w:t>
+                <w:b/>
+                <w:bCs/>
+                <w:color w:val="047954"/>
+                <w:sz w:val="24"/>
+                <w:szCs w:val="24"/>
+              </w:rPr>
+            </w:pPr>
+            <w:r>
+              <w:rPr>
+                <w:b/>
+                <w:bCs/>
+                <w:color w:val="047954"/>
+                <w:sz w:val="24"/>
+                <w:szCs w:val="24"/>
+              </w:rPr>
+              <w:t>Dimension Table</w:t>
             </w:r>
           </w:p>
         </w:tc>
@@ -1514,25 +2117,31 @@
           <w:tcPr>
             <w:tcW w:w="6619" w:type="dxa"/>
             <w:tcBorders>
-              <w:top w:val="single" w:sz="4" w:space="0" w:color="auto"/>
-              <w:bottom w:val="single" w:sz="4" w:space="0" w:color="auto"/>
-              <w:right w:val="single" w:sz="4" w:space="0" w:color="auto"/>
+              <w:top w:val="single" w:sz="12" w:space="0" w:color="auto"/>
             </w:tcBorders>
             <w:vAlign w:val="center"/>
           </w:tcPr>
           <w:p>
             <w:pPr>
               <w:rPr>
-                <w:sz w:val="24"/>
-                <w:szCs w:val="24"/>
-              </w:rPr>
-            </w:pPr>
-            <w:r>
-              <w:rPr>
-                <w:sz w:val="24"/>
-                <w:szCs w:val="24"/>
-              </w:rPr>
-              <w:t>Unique identifier for the batch.</w:t>
+                <w:b/>
+                <w:bCs/>
+                <w:color w:val="047954"/>
+                <w:sz w:val="24"/>
+                <w:szCs w:val="24"/>
+                <w:lang w:bidi="ar-EG"/>
+              </w:rPr>
+            </w:pPr>
+            <w:r>
+              <w:rPr>
+                <w:b/>
+                <w:bCs/>
+                <w:color w:val="047954"/>
+                <w:sz w:val="24"/>
+                <w:szCs w:val="24"/>
+                <w:lang w:bidi="ar-EG"/>
+              </w:rPr>
+              <w:t>Includes details on the products produced by the company.</w:t>
             </w:r>
           </w:p>
         </w:tc>
@@ -1544,11 +2153,6 @@
         <w:tc>
           <w:tcPr>
             <w:tcW w:w="2155" w:type="dxa"/>
-            <w:tcBorders>
-              <w:top w:val="single" w:sz="4" w:space="0" w:color="auto"/>
-              <w:left w:val="single" w:sz="4" w:space="0" w:color="auto"/>
-              <w:bottom w:val="single" w:sz="4" w:space="0" w:color="auto"/>
-            </w:tcBorders>
             <w:vAlign w:val="center"/>
           </w:tcPr>
           <w:p>
@@ -1564,17 +2168,13 @@
                 <w:sz w:val="24"/>
                 <w:szCs w:val="24"/>
               </w:rPr>
-              <w:t>Date</w:t>
+              <w:t>Product</w:t>
             </w:r>
           </w:p>
         </w:tc>
         <w:tc>
           <w:tcPr>
             <w:tcW w:w="1980" w:type="dxa"/>
-            <w:tcBorders>
-              <w:top w:val="single" w:sz="4" w:space="0" w:color="auto"/>
-              <w:bottom w:val="single" w:sz="4" w:space="0" w:color="auto"/>
-            </w:tcBorders>
             <w:vAlign w:val="center"/>
           </w:tcPr>
           <w:p>
@@ -1597,26 +2197,22 @@
         <w:tc>
           <w:tcPr>
             <w:tcW w:w="6619" w:type="dxa"/>
-            <w:tcBorders>
-              <w:top w:val="single" w:sz="4" w:space="0" w:color="auto"/>
-              <w:bottom w:val="single" w:sz="4" w:space="0" w:color="auto"/>
-              <w:right w:val="single" w:sz="4" w:space="0" w:color="auto"/>
-            </w:tcBorders>
-            <w:vAlign w:val="center"/>
-          </w:tcPr>
-          <w:p>
-            <w:pPr>
-              <w:rPr>
-                <w:sz w:val="24"/>
-                <w:szCs w:val="24"/>
-              </w:rPr>
-            </w:pPr>
-            <w:r>
-              <w:rPr>
-                <w:sz w:val="24"/>
-                <w:szCs w:val="24"/>
-              </w:rPr>
-              <w:t>Production date.</w:t>
+            <w:vAlign w:val="center"/>
+          </w:tcPr>
+          <w:p>
+            <w:pPr>
+              <w:rPr>
+                <w:sz w:val="24"/>
+                <w:szCs w:val="24"/>
+                <w:lang w:bidi="ar-EG"/>
+              </w:rPr>
+            </w:pPr>
+            <w:r>
+              <w:rPr>
+                <w:sz w:val="24"/>
+                <w:szCs w:val="24"/>
+              </w:rPr>
+              <w:t>Unique identifier for products.</w:t>
             </w:r>
           </w:p>
         </w:tc>
@@ -1628,11 +2224,6 @@
         <w:tc>
           <w:tcPr>
             <w:tcW w:w="2155" w:type="dxa"/>
-            <w:tcBorders>
-              <w:top w:val="single" w:sz="4" w:space="0" w:color="auto"/>
-              <w:left w:val="single" w:sz="4" w:space="0" w:color="auto"/>
-              <w:bottom w:val="single" w:sz="4" w:space="0" w:color="auto"/>
-            </w:tcBorders>
             <w:vAlign w:val="center"/>
           </w:tcPr>
           <w:p>
@@ -1648,17 +2239,13 @@
                 <w:sz w:val="24"/>
                 <w:szCs w:val="24"/>
               </w:rPr>
-              <w:t>Product</w:t>
+              <w:t>Flavor</w:t>
             </w:r>
           </w:p>
         </w:tc>
         <w:tc>
           <w:tcPr>
             <w:tcW w:w="1980" w:type="dxa"/>
-            <w:tcBorders>
-              <w:top w:val="single" w:sz="4" w:space="0" w:color="auto"/>
-              <w:bottom w:val="single" w:sz="4" w:space="0" w:color="auto"/>
-            </w:tcBorders>
             <w:vAlign w:val="center"/>
           </w:tcPr>
           <w:p>
@@ -1681,33 +2268,21 @@
         <w:tc>
           <w:tcPr>
             <w:tcW w:w="6619" w:type="dxa"/>
-            <w:tcBorders>
-              <w:top w:val="single" w:sz="4" w:space="0" w:color="auto"/>
-              <w:bottom w:val="single" w:sz="4" w:space="0" w:color="auto"/>
-              <w:right w:val="single" w:sz="4" w:space="0" w:color="auto"/>
-            </w:tcBorders>
-            <w:vAlign w:val="center"/>
-          </w:tcPr>
-          <w:p>
-            <w:pPr>
-              <w:rPr>
-                <w:sz w:val="24"/>
-                <w:szCs w:val="24"/>
-              </w:rPr>
-            </w:pPr>
-            <w:r>
-              <w:rPr>
-                <w:sz w:val="24"/>
-                <w:szCs w:val="24"/>
-              </w:rPr>
-              <w:t xml:space="preserve">Unique identifier for </w:t>
-            </w:r>
-            <w:r>
-              <w:rPr>
-                <w:sz w:val="24"/>
-                <w:szCs w:val="24"/>
-              </w:rPr>
-              <w:t>products.</w:t>
+            <w:vAlign w:val="center"/>
+          </w:tcPr>
+          <w:p>
+            <w:pPr>
+              <w:rPr>
+                <w:sz w:val="24"/>
+                <w:szCs w:val="24"/>
+              </w:rPr>
+            </w:pPr>
+            <w:r>
+              <w:rPr>
+                <w:sz w:val="24"/>
+                <w:szCs w:val="24"/>
+              </w:rPr>
+              <w:t>Soda flavor of the product e.g., cola, lemon …etc.</w:t>
             </w:r>
           </w:p>
         </w:tc>
@@ -1719,11 +2294,6 @@
         <w:tc>
           <w:tcPr>
             <w:tcW w:w="2155" w:type="dxa"/>
-            <w:tcBorders>
-              <w:top w:val="single" w:sz="4" w:space="0" w:color="auto"/>
-              <w:left w:val="single" w:sz="4" w:space="0" w:color="auto"/>
-              <w:bottom w:val="single" w:sz="4" w:space="0" w:color="auto"/>
-            </w:tcBorders>
             <w:vAlign w:val="center"/>
           </w:tcPr>
           <w:p>
@@ -1739,18 +2309,13 @@
                 <w:sz w:val="24"/>
                 <w:szCs w:val="24"/>
               </w:rPr>
-              <w:lastRenderedPageBreak/>
-              <w:t>Operator</w:t>
+              <w:t>Size</w:t>
             </w:r>
           </w:p>
         </w:tc>
         <w:tc>
           <w:tcPr>
             <w:tcW w:w="1980" w:type="dxa"/>
-            <w:tcBorders>
-              <w:top w:val="single" w:sz="4" w:space="0" w:color="auto"/>
-              <w:bottom w:val="single" w:sz="4" w:space="0" w:color="auto"/>
-            </w:tcBorders>
             <w:vAlign w:val="center"/>
           </w:tcPr>
           <w:p>
@@ -1773,26 +2338,23 @@
         <w:tc>
           <w:tcPr>
             <w:tcW w:w="6619" w:type="dxa"/>
-            <w:tcBorders>
-              <w:top w:val="single" w:sz="4" w:space="0" w:color="auto"/>
-              <w:bottom w:val="single" w:sz="4" w:space="0" w:color="auto"/>
-              <w:right w:val="single" w:sz="4" w:space="0" w:color="auto"/>
-            </w:tcBorders>
-            <w:vAlign w:val="center"/>
-          </w:tcPr>
-          <w:p>
-            <w:pPr>
-              <w:rPr>
-                <w:sz w:val="24"/>
-                <w:szCs w:val="24"/>
-              </w:rPr>
-            </w:pPr>
-            <w:r>
-              <w:rPr>
-                <w:sz w:val="24"/>
-                <w:szCs w:val="24"/>
-              </w:rPr>
-              <w:t>Name of the operator in charge during batch production.</w:t>
+            <w:vAlign w:val="center"/>
+          </w:tcPr>
+          <w:p>
+            <w:pPr>
+              <w:rPr>
+                <w:sz w:val="24"/>
+                <w:szCs w:val="24"/>
+                <w:lang w:bidi="ar-EG"/>
+              </w:rPr>
+            </w:pPr>
+            <w:r>
+              <w:rPr>
+                <w:sz w:val="24"/>
+                <w:szCs w:val="24"/>
+                <w:lang w:bidi="ar-EG"/>
+              </w:rPr>
+              <w:t>Pack volume in milli liters.</w:t>
             </w:r>
           </w:p>
         </w:tc>
@@ -1804,11 +2366,6 @@
         <w:tc>
           <w:tcPr>
             <w:tcW w:w="2155" w:type="dxa"/>
-            <w:tcBorders>
-              <w:top w:val="single" w:sz="4" w:space="0" w:color="auto"/>
-              <w:left w:val="single" w:sz="4" w:space="0" w:color="auto"/>
-              <w:bottom w:val="single" w:sz="4" w:space="0" w:color="auto"/>
-            </w:tcBorders>
             <w:vAlign w:val="center"/>
           </w:tcPr>
           <w:p>
@@ -1824,17 +2381,13 @@
                 <w:sz w:val="24"/>
                 <w:szCs w:val="24"/>
               </w:rPr>
-              <w:t>Start Time</w:t>
+              <w:t>Min Batch Time</w:t>
             </w:r>
           </w:p>
         </w:tc>
         <w:tc>
           <w:tcPr>
             <w:tcW w:w="1980" w:type="dxa"/>
-            <w:tcBorders>
-              <w:top w:val="single" w:sz="4" w:space="0" w:color="auto"/>
-              <w:bottom w:val="single" w:sz="4" w:space="0" w:color="auto"/>
-            </w:tcBorders>
             <w:vAlign w:val="center"/>
           </w:tcPr>
           <w:p>
@@ -1857,535 +2410,6 @@
         <w:tc>
           <w:tcPr>
             <w:tcW w:w="6619" w:type="dxa"/>
-            <w:tcBorders>
-              <w:top w:val="single" w:sz="4" w:space="0" w:color="auto"/>
-              <w:bottom w:val="single" w:sz="4" w:space="0" w:color="auto"/>
-              <w:right w:val="single" w:sz="4" w:space="0" w:color="auto"/>
-            </w:tcBorders>
-            <w:vAlign w:val="center"/>
-          </w:tcPr>
-          <w:p>
-            <w:pPr>
-              <w:rPr>
-                <w:sz w:val="24"/>
-                <w:szCs w:val="24"/>
-                <w:lang w:bidi="ar-EG"/>
-              </w:rPr>
-            </w:pPr>
-            <w:r>
-              <w:rPr>
-                <w:sz w:val="24"/>
-                <w:szCs w:val="24"/>
-                <w:lang w:bidi="ar-EG"/>
-              </w:rPr>
-              <w:t>Time at which batch production started.</w:t>
-            </w:r>
-          </w:p>
-        </w:tc>
-      </w:tr>
-      <w:tr>
-        <w:trPr>
-          <w:trHeight w:val="432"/>
-        </w:trPr>
-        <w:tc>
-          <w:tcPr>
-            <w:tcW w:w="2155" w:type="dxa"/>
-            <w:tcBorders>
-              <w:top w:val="single" w:sz="4" w:space="0" w:color="auto"/>
-              <w:left w:val="single" w:sz="4" w:space="0" w:color="auto"/>
-              <w:bottom w:val="single" w:sz="4" w:space="0" w:color="auto"/>
-            </w:tcBorders>
-            <w:vAlign w:val="center"/>
-          </w:tcPr>
-          <w:p>
-            <w:pPr>
-              <w:ind w:left="360"/>
-              <w:rPr>
-                <w:sz w:val="24"/>
-                <w:szCs w:val="24"/>
-              </w:rPr>
-            </w:pPr>
-            <w:r>
-              <w:rPr>
-                <w:sz w:val="24"/>
-                <w:szCs w:val="24"/>
-              </w:rPr>
-              <w:t>End Time</w:t>
-            </w:r>
-          </w:p>
-        </w:tc>
-        <w:tc>
-          <w:tcPr>
-            <w:tcW w:w="1980" w:type="dxa"/>
-            <w:tcBorders>
-              <w:top w:val="single" w:sz="4" w:space="0" w:color="auto"/>
-              <w:bottom w:val="single" w:sz="4" w:space="0" w:color="auto"/>
-            </w:tcBorders>
-            <w:vAlign w:val="center"/>
-          </w:tcPr>
-          <w:p>
-            <w:pPr>
-              <w:jc w:val="center"/>
-              <w:rPr>
-                <w:sz w:val="24"/>
-                <w:szCs w:val="24"/>
-              </w:rPr>
-            </w:pPr>
-            <w:r>
-              <w:rPr>
-                <w:sz w:val="24"/>
-                <w:szCs w:val="24"/>
-              </w:rPr>
-              <w:t>Attribute</w:t>
-            </w:r>
-          </w:p>
-        </w:tc>
-        <w:tc>
-          <w:tcPr>
-            <w:tcW w:w="6619" w:type="dxa"/>
-            <w:tcBorders>
-              <w:top w:val="single" w:sz="4" w:space="0" w:color="auto"/>
-              <w:bottom w:val="single" w:sz="4" w:space="0" w:color="auto"/>
-              <w:right w:val="single" w:sz="4" w:space="0" w:color="auto"/>
-            </w:tcBorders>
-            <w:vAlign w:val="center"/>
-          </w:tcPr>
-          <w:p>
-            <w:pPr>
-              <w:rPr>
-                <w:sz w:val="24"/>
-                <w:szCs w:val="24"/>
-                <w:lang w:bidi="ar-EG"/>
-              </w:rPr>
-            </w:pPr>
-            <w:r>
-              <w:rPr>
-                <w:sz w:val="24"/>
-                <w:szCs w:val="24"/>
-                <w:lang w:bidi="ar-EG"/>
-              </w:rPr>
-              <w:t>Time at which batch production ended.</w:t>
-            </w:r>
-          </w:p>
-        </w:tc>
-      </w:tr>
-      <w:tr>
-        <w:trPr>
-          <w:trHeight w:val="432"/>
-        </w:trPr>
-        <w:tc>
-          <w:tcPr>
-            <w:tcW w:w="2155" w:type="dxa"/>
-            <w:tcBorders>
-              <w:top w:val="single" w:sz="4" w:space="0" w:color="auto"/>
-              <w:left w:val="single" w:sz="4" w:space="0" w:color="auto"/>
-              <w:bottom w:val="single" w:sz="4" w:space="0" w:color="auto"/>
-            </w:tcBorders>
-            <w:vAlign w:val="center"/>
-          </w:tcPr>
-          <w:p>
-            <w:pPr>
-              <w:rPr>
-                <w:b/>
-                <w:bCs/>
-                <w:sz w:val="24"/>
-                <w:szCs w:val="24"/>
-              </w:rPr>
-            </w:pPr>
-            <w:r>
-              <w:rPr>
-                <w:b/>
-                <w:bCs/>
-                <w:sz w:val="24"/>
-                <w:szCs w:val="24"/>
-              </w:rPr>
-              <w:t>Products</w:t>
-            </w:r>
-          </w:p>
-        </w:tc>
-        <w:tc>
-          <w:tcPr>
-            <w:tcW w:w="1980" w:type="dxa"/>
-            <w:tcBorders>
-              <w:top w:val="single" w:sz="4" w:space="0" w:color="auto"/>
-              <w:bottom w:val="single" w:sz="4" w:space="0" w:color="auto"/>
-            </w:tcBorders>
-            <w:vAlign w:val="center"/>
-          </w:tcPr>
-          <w:p>
-            <w:pPr>
-              <w:jc w:val="center"/>
-              <w:rPr>
-                <w:b/>
-                <w:bCs/>
-                <w:sz w:val="24"/>
-                <w:szCs w:val="24"/>
-              </w:rPr>
-            </w:pPr>
-            <w:r>
-              <w:rPr>
-                <w:b/>
-                <w:bCs/>
-                <w:sz w:val="24"/>
-                <w:szCs w:val="24"/>
-              </w:rPr>
-              <w:t>Dimension Table</w:t>
-            </w:r>
-          </w:p>
-        </w:tc>
-        <w:tc>
-          <w:tcPr>
-            <w:tcW w:w="6619" w:type="dxa"/>
-            <w:tcBorders>
-              <w:top w:val="single" w:sz="4" w:space="0" w:color="auto"/>
-              <w:bottom w:val="single" w:sz="4" w:space="0" w:color="auto"/>
-              <w:right w:val="single" w:sz="4" w:space="0" w:color="auto"/>
-            </w:tcBorders>
-            <w:vAlign w:val="center"/>
-          </w:tcPr>
-          <w:p>
-            <w:pPr>
-              <w:rPr>
-                <w:b/>
-                <w:bCs/>
-                <w:sz w:val="24"/>
-                <w:szCs w:val="24"/>
-                <w:lang w:bidi="ar-EG"/>
-              </w:rPr>
-            </w:pPr>
-            <w:r>
-              <w:rPr>
-                <w:b/>
-                <w:bCs/>
-                <w:sz w:val="24"/>
-                <w:szCs w:val="24"/>
-                <w:lang w:bidi="ar-EG"/>
-              </w:rPr>
-              <w:t>Includes details on the products produced by the company.</w:t>
-            </w:r>
-          </w:p>
-        </w:tc>
-      </w:tr>
-      <w:tr>
-        <w:trPr>
-          <w:trHeight w:val="432"/>
-        </w:trPr>
-        <w:tc>
-          <w:tcPr>
-            <w:tcW w:w="2155" w:type="dxa"/>
-            <w:tcBorders>
-              <w:top w:val="single" w:sz="4" w:space="0" w:color="auto"/>
-              <w:left w:val="single" w:sz="4" w:space="0" w:color="auto"/>
-              <w:bottom w:val="single" w:sz="4" w:space="0" w:color="auto"/>
-            </w:tcBorders>
-            <w:vAlign w:val="center"/>
-          </w:tcPr>
-          <w:p>
-            <w:pPr>
-              <w:ind w:left="360"/>
-              <w:rPr>
-                <w:sz w:val="24"/>
-                <w:szCs w:val="24"/>
-              </w:rPr>
-            </w:pPr>
-            <w:r>
-              <w:rPr>
-                <w:sz w:val="24"/>
-                <w:szCs w:val="24"/>
-              </w:rPr>
-              <w:t>Product</w:t>
-            </w:r>
-          </w:p>
-        </w:tc>
-        <w:tc>
-          <w:tcPr>
-            <w:tcW w:w="1980" w:type="dxa"/>
-            <w:tcBorders>
-              <w:top w:val="single" w:sz="4" w:space="0" w:color="auto"/>
-              <w:bottom w:val="single" w:sz="4" w:space="0" w:color="auto"/>
-            </w:tcBorders>
-            <w:vAlign w:val="center"/>
-          </w:tcPr>
-          <w:p>
-            <w:pPr>
-              <w:jc w:val="center"/>
-              <w:rPr>
-                <w:sz w:val="24"/>
-                <w:szCs w:val="24"/>
-              </w:rPr>
-            </w:pPr>
-            <w:r>
-              <w:rPr>
-                <w:sz w:val="24"/>
-                <w:szCs w:val="24"/>
-              </w:rPr>
-              <w:t>Attribute</w:t>
-            </w:r>
-          </w:p>
-        </w:tc>
-        <w:tc>
-          <w:tcPr>
-            <w:tcW w:w="6619" w:type="dxa"/>
-            <w:tcBorders>
-              <w:top w:val="single" w:sz="4" w:space="0" w:color="auto"/>
-              <w:bottom w:val="single" w:sz="4" w:space="0" w:color="auto"/>
-              <w:right w:val="single" w:sz="4" w:space="0" w:color="auto"/>
-            </w:tcBorders>
-            <w:vAlign w:val="center"/>
-          </w:tcPr>
-          <w:p>
-            <w:pPr>
-              <w:rPr>
-                <w:sz w:val="24"/>
-                <w:szCs w:val="24"/>
-                <w:lang w:bidi="ar-EG"/>
-              </w:rPr>
-            </w:pPr>
-            <w:r>
-              <w:rPr>
-                <w:sz w:val="24"/>
-                <w:szCs w:val="24"/>
-              </w:rPr>
-              <w:t>Unique identifier for products.</w:t>
-            </w:r>
-          </w:p>
-        </w:tc>
-      </w:tr>
-      <w:tr>
-        <w:trPr>
-          <w:trHeight w:val="432"/>
-        </w:trPr>
-        <w:tc>
-          <w:tcPr>
-            <w:tcW w:w="2155" w:type="dxa"/>
-            <w:tcBorders>
-              <w:top w:val="single" w:sz="4" w:space="0" w:color="auto"/>
-              <w:left w:val="single" w:sz="4" w:space="0" w:color="auto"/>
-              <w:bottom w:val="single" w:sz="4" w:space="0" w:color="auto"/>
-            </w:tcBorders>
-            <w:vAlign w:val="center"/>
-          </w:tcPr>
-          <w:p>
-            <w:pPr>
-              <w:ind w:left="360"/>
-              <w:rPr>
-                <w:sz w:val="24"/>
-                <w:szCs w:val="24"/>
-              </w:rPr>
-            </w:pPr>
-            <w:r>
-              <w:rPr>
-                <w:sz w:val="24"/>
-                <w:szCs w:val="24"/>
-              </w:rPr>
-              <w:t>Flavor</w:t>
-            </w:r>
-          </w:p>
-        </w:tc>
-        <w:tc>
-          <w:tcPr>
-            <w:tcW w:w="1980" w:type="dxa"/>
-            <w:tcBorders>
-              <w:top w:val="single" w:sz="4" w:space="0" w:color="auto"/>
-              <w:bottom w:val="single" w:sz="4" w:space="0" w:color="auto"/>
-            </w:tcBorders>
-            <w:vAlign w:val="center"/>
-          </w:tcPr>
-          <w:p>
-            <w:pPr>
-              <w:jc w:val="center"/>
-              <w:rPr>
-                <w:sz w:val="24"/>
-                <w:szCs w:val="24"/>
-              </w:rPr>
-            </w:pPr>
-            <w:r>
-              <w:rPr>
-                <w:sz w:val="24"/>
-                <w:szCs w:val="24"/>
-              </w:rPr>
-              <w:t>Attribute</w:t>
-            </w:r>
-          </w:p>
-        </w:tc>
-        <w:tc>
-          <w:tcPr>
-            <w:tcW w:w="6619" w:type="dxa"/>
-            <w:tcBorders>
-              <w:top w:val="single" w:sz="4" w:space="0" w:color="auto"/>
-              <w:bottom w:val="single" w:sz="4" w:space="0" w:color="auto"/>
-              <w:right w:val="single" w:sz="4" w:space="0" w:color="auto"/>
-            </w:tcBorders>
-            <w:vAlign w:val="center"/>
-          </w:tcPr>
-          <w:p>
-            <w:pPr>
-              <w:rPr>
-                <w:sz w:val="24"/>
-                <w:szCs w:val="24"/>
-              </w:rPr>
-            </w:pPr>
-            <w:r>
-              <w:rPr>
-                <w:sz w:val="24"/>
-                <w:szCs w:val="24"/>
-              </w:rPr>
-              <w:t>Soda flavor of the product e.g., cola, lemon …etc.</w:t>
-            </w:r>
-          </w:p>
-        </w:tc>
-      </w:tr>
-      <w:tr>
-        <w:trPr>
-          <w:trHeight w:val="432"/>
-        </w:trPr>
-        <w:tc>
-          <w:tcPr>
-            <w:tcW w:w="2155" w:type="dxa"/>
-            <w:tcBorders>
-              <w:top w:val="single" w:sz="4" w:space="0" w:color="auto"/>
-              <w:left w:val="single" w:sz="4" w:space="0" w:color="auto"/>
-              <w:bottom w:val="single" w:sz="4" w:space="0" w:color="auto"/>
-            </w:tcBorders>
-            <w:vAlign w:val="center"/>
-          </w:tcPr>
-          <w:p>
-            <w:pPr>
-              <w:ind w:left="360"/>
-              <w:rPr>
-                <w:sz w:val="24"/>
-                <w:szCs w:val="24"/>
-              </w:rPr>
-            </w:pPr>
-            <w:r>
-              <w:rPr>
-                <w:sz w:val="24"/>
-                <w:szCs w:val="24"/>
-              </w:rPr>
-              <w:t>Size</w:t>
-            </w:r>
-          </w:p>
-        </w:tc>
-        <w:tc>
-          <w:tcPr>
-            <w:tcW w:w="1980" w:type="dxa"/>
-            <w:tcBorders>
-              <w:top w:val="single" w:sz="4" w:space="0" w:color="auto"/>
-              <w:bottom w:val="single" w:sz="4" w:space="0" w:color="auto"/>
-            </w:tcBorders>
-            <w:vAlign w:val="center"/>
-          </w:tcPr>
-          <w:p>
-            <w:pPr>
-              <w:jc w:val="center"/>
-              <w:rPr>
-                <w:sz w:val="24"/>
-                <w:szCs w:val="24"/>
-              </w:rPr>
-            </w:pPr>
-            <w:r>
-              <w:rPr>
-                <w:sz w:val="24"/>
-                <w:szCs w:val="24"/>
-              </w:rPr>
-              <w:t>Attribute</w:t>
-            </w:r>
-          </w:p>
-        </w:tc>
-        <w:tc>
-          <w:tcPr>
-            <w:tcW w:w="6619" w:type="dxa"/>
-            <w:tcBorders>
-              <w:top w:val="single" w:sz="4" w:space="0" w:color="auto"/>
-              <w:bottom w:val="single" w:sz="4" w:space="0" w:color="auto"/>
-              <w:right w:val="single" w:sz="4" w:space="0" w:color="auto"/>
-            </w:tcBorders>
-            <w:vAlign w:val="center"/>
-          </w:tcPr>
-          <w:p>
-            <w:pPr>
-              <w:rPr>
-                <w:sz w:val="24"/>
-                <w:szCs w:val="24"/>
-                <w:lang w:bidi="ar-EG"/>
-              </w:rPr>
-            </w:pPr>
-            <w:r>
-              <w:rPr>
-                <w:sz w:val="24"/>
-                <w:szCs w:val="24"/>
-                <w:lang w:bidi="ar-EG"/>
-              </w:rPr>
-              <w:t>Pack volume in milli liters.</w:t>
-            </w:r>
-          </w:p>
-        </w:tc>
-      </w:tr>
-      <w:tr>
-        <w:trPr>
-          <w:trHeight w:val="432"/>
-        </w:trPr>
-        <w:tc>
-          <w:tcPr>
-            <w:tcW w:w="2155" w:type="dxa"/>
-            <w:tcBorders>
-              <w:top w:val="single" w:sz="4" w:space="0" w:color="auto"/>
-              <w:left w:val="single" w:sz="4" w:space="0" w:color="auto"/>
-              <w:bottom w:val="single" w:sz="4" w:space="0" w:color="auto"/>
-            </w:tcBorders>
-            <w:vAlign w:val="center"/>
-          </w:tcPr>
-          <w:p>
-            <w:pPr>
-              <w:ind w:left="360"/>
-              <w:rPr>
-                <w:sz w:val="24"/>
-                <w:szCs w:val="24"/>
-              </w:rPr>
-            </w:pPr>
-            <w:r>
-              <w:rPr>
-                <w:sz w:val="24"/>
-                <w:szCs w:val="24"/>
-              </w:rPr>
-              <w:t>Min Batch Time</w:t>
-            </w:r>
-          </w:p>
-        </w:tc>
-        <w:tc>
-          <w:tcPr>
-            <w:tcW w:w="1980" w:type="dxa"/>
-            <w:tcBorders>
-              <w:top w:val="single" w:sz="4" w:space="0" w:color="auto"/>
-              <w:bottom w:val="single" w:sz="4" w:space="0" w:color="auto"/>
-            </w:tcBorders>
-            <w:vAlign w:val="center"/>
-          </w:tcPr>
-          <w:p>
-            <w:pPr>
-              <w:jc w:val="center"/>
-              <w:rPr>
-                <w:sz w:val="24"/>
-                <w:szCs w:val="24"/>
-              </w:rPr>
-            </w:pPr>
-            <w:r>
-              <w:rPr>
-                <w:sz w:val="24"/>
-                <w:szCs w:val="24"/>
-              </w:rPr>
-              <w:t>Attribute</w:t>
-            </w:r>
-          </w:p>
-        </w:tc>
-        <w:tc>
-          <w:tcPr>
-            <w:tcW w:w="6619" w:type="dxa"/>
-            <w:tcBorders>
-              <w:top w:val="single" w:sz="4" w:space="0" w:color="auto"/>
-              <w:bottom w:val="single" w:sz="4" w:space="0" w:color="auto"/>
-              <w:right w:val="single" w:sz="4" w:space="0" w:color="auto"/>
-            </w:tcBorders>
             <w:vAlign w:val="center"/>
           </w:tcPr>
           <w:p>
@@ -2412,29 +2436,28 @@
     </w:tbl>
     <w:p>
       <w:pPr>
-        <w:spacing w:before="240" w:after="120"/>
         <w:jc w:val="both"/>
         <w:rPr>
-          <w:b/>
-          <w:bCs/>
-          <w:sz w:val="24"/>
-          <w:szCs w:val="24"/>
-          <w:rtl/>
-        </w:rPr>
+          <w:sz w:val="24"/>
+          <w:szCs w:val="24"/>
+        </w:rPr>
+      </w:pPr>
+    </w:p>
+    <w:p>
+      <w:pPr>
+        <w:pStyle w:val="Heading2"/>
       </w:pPr>
       <w:r>
-        <w:rPr>
-          <w:b/>
-          <w:bCs/>
-          <w:sz w:val="24"/>
-          <w:szCs w:val="24"/>
-        </w:rPr>
-        <w:t>Key Findings</w:t>
+        <w:lastRenderedPageBreak/>
+        <w:t xml:space="preserve">Data </w:t>
+      </w:r>
+      <w:r>
+        <w:t>Tables Normalization</w:t>
       </w:r>
     </w:p>
     <w:p>
       <w:pPr>
-        <w:spacing w:after="120" w:line="360" w:lineRule="auto"/>
+        <w:spacing w:line="360" w:lineRule="auto"/>
         <w:jc w:val="both"/>
         <w:rPr>
           <w:sz w:val="24"/>
@@ -2446,41 +2469,61 @@
           <w:sz w:val="24"/>
           <w:szCs w:val="24"/>
         </w:rPr>
-        <w:t xml:space="preserve">The analysis found that five out of possible twelve causing factors contributed to 80% of the downtime. Machine adjustments were the primary cause behind downtime accounting for 23.92% of the downtime during the observed period. </w:t>
+        <w:t>Data table normalization is the process of organizing a database to reduce redundancy and improve data integrity. It involves structuring tables according to a series of normal forms (NF), such as First Normal Form (1NF), Second Normal Form (2NF), and so on. The process eliminates duplicate data, ensures logical dependencies, and minimizes anomalies in data insertion, updating, and deletion.</w:t>
       </w:r>
       <w:r>
         <w:rPr>
           <w:sz w:val="24"/>
           <w:szCs w:val="24"/>
-          <w:highlight w:val="yellow"/>
-        </w:rPr>
-        <w:t>Prediction?</w:t>
+        </w:rPr>
+        <w:t xml:space="preserve"> Normalization was applied to each of the provided tables</w:t>
+      </w:r>
+      <w:r>
+        <w:rPr>
+          <w:sz w:val="24"/>
+          <w:szCs w:val="24"/>
+        </w:rPr>
+        <w:t xml:space="preserve"> to the third normal form (3NF):</w:t>
       </w:r>
     </w:p>
     <w:p>
       <w:pPr>
-        <w:spacing w:after="120"/>
+        <w:pStyle w:val="ListParagraph"/>
+        <w:numPr>
+          <w:ilvl w:val="0"/>
+          <w:numId w:val="9"/>
+        </w:numPr>
+        <w:spacing w:line="360" w:lineRule="auto"/>
         <w:jc w:val="both"/>
         <w:rPr>
-          <w:b/>
-          <w:bCs/>
           <w:sz w:val="24"/>
           <w:szCs w:val="24"/>
         </w:rPr>
       </w:pPr>
       <w:r>
         <w:rPr>
-          <w:b/>
-          <w:bCs/>
-          <w:sz w:val="24"/>
-          <w:szCs w:val="24"/>
-        </w:rPr>
-        <w:t>Recommendations</w:t>
+          <w:sz w:val="24"/>
+          <w:szCs w:val="24"/>
+        </w:rPr>
+        <w:t xml:space="preserve">First Normal Form (1NF): </w:t>
+      </w:r>
+      <w:r>
+        <w:rPr>
+          <w:sz w:val="24"/>
+          <w:szCs w:val="24"/>
+        </w:rPr>
+        <w:t>Ensure no repeating groups or multivalued attributes and that each column contains atomic values.</w:t>
       </w:r>
     </w:p>
     <w:p>
       <w:pPr>
-        <w:spacing w:after="240" w:line="360" w:lineRule="auto"/>
+        <w:pStyle w:val="ListParagraph"/>
+        <w:numPr>
+          <w:ilvl w:val="0"/>
+          <w:numId w:val="9"/>
+        </w:numPr>
+        <w:spacing w:line="360" w:lineRule="auto"/>
+        <w:jc w:val="both"/>
         <w:rPr>
           <w:sz w:val="24"/>
           <w:szCs w:val="24"/>
@@ -2491,49 +2534,75 @@
           <w:sz w:val="24"/>
           <w:szCs w:val="24"/>
         </w:rPr>
-        <w:t>(To be added based on findings)</w:t>
+        <w:t xml:space="preserve">Second Normal Form (1NF): </w:t>
+      </w:r>
+      <w:r>
+        <w:rPr>
+          <w:sz w:val="24"/>
+          <w:szCs w:val="24"/>
+        </w:rPr>
+        <w:t>Ensure all non-key attributes are fully functionally dependent on the entire primary key.</w:t>
       </w:r>
     </w:p>
     <w:p>
       <w:pPr>
-        <w:spacing w:after="120"/>
+        <w:pStyle w:val="ListParagraph"/>
+        <w:numPr>
+          <w:ilvl w:val="0"/>
+          <w:numId w:val="9"/>
+        </w:numPr>
+        <w:spacing w:line="360" w:lineRule="auto"/>
         <w:jc w:val="both"/>
         <w:rPr>
-          <w:b/>
-          <w:bCs/>
           <w:sz w:val="24"/>
           <w:szCs w:val="24"/>
         </w:rPr>
       </w:pPr>
       <w:r>
         <w:rPr>
-          <w:b/>
-          <w:bCs/>
-          <w:sz w:val="24"/>
-          <w:szCs w:val="24"/>
-        </w:rPr>
-        <w:t>Conclusion</w:t>
+          <w:sz w:val="24"/>
+          <w:szCs w:val="24"/>
+        </w:rPr>
+        <w:t xml:space="preserve">Third Normal Form (3NF): </w:t>
+      </w:r>
+      <w:r>
+        <w:rPr>
+          <w:sz w:val="24"/>
+          <w:szCs w:val="24"/>
+        </w:rPr>
+        <w:t>Eliminate transitive dependencies so non-key attributes depend only on the primary key.</w:t>
       </w:r>
     </w:p>
     <w:p>
       <w:pPr>
-        <w:spacing w:after="240" w:line="360" w:lineRule="auto"/>
+        <w:spacing w:line="360" w:lineRule="auto"/>
         <w:jc w:val="both"/>
         <w:rPr>
+          <w:b/>
+          <w:bCs/>
           <w:sz w:val="24"/>
           <w:szCs w:val="24"/>
         </w:rPr>
       </w:pPr>
       <w:r>
         <w:rPr>
-          <w:sz w:val="24"/>
-          <w:szCs w:val="24"/>
-        </w:rPr>
-        <w:t>This project provides data-driven insights to enhance manufacturing efficiency and reduce operational disruptions. By implementing the suggested strategies, the company can achieve higher productivity and cost savings.</w:t>
+          <w:b/>
+          <w:bCs/>
+          <w:sz w:val="24"/>
+          <w:szCs w:val="24"/>
+        </w:rPr>
+        <w:t>Findings:</w:t>
       </w:r>
     </w:p>
     <w:p>
       <w:pPr>
+        <w:pStyle w:val="ListParagraph"/>
+        <w:numPr>
+          <w:ilvl w:val="0"/>
+          <w:numId w:val="8"/>
+        </w:numPr>
+        <w:spacing w:line="360" w:lineRule="auto"/>
+        <w:jc w:val="both"/>
         <w:rPr>
           <w:sz w:val="24"/>
           <w:szCs w:val="24"/>
@@ -2544,25 +2613,65 @@
           <w:sz w:val="24"/>
           <w:szCs w:val="24"/>
         </w:rPr>
-        <w:br w:type="page"/>
+        <w:t xml:space="preserve">The </w:t>
+      </w:r>
+      <w:r>
+        <w:rPr>
+          <w:sz w:val="24"/>
+          <w:szCs w:val="24"/>
+        </w:rPr>
+        <w:t>Line Downtime</w:t>
+      </w:r>
+      <w:r>
+        <w:rPr>
+          <w:sz w:val="24"/>
+          <w:szCs w:val="24"/>
+        </w:rPr>
+        <w:t xml:space="preserve"> table violated 1NF </w:t>
+      </w:r>
+      <w:r>
+        <w:rPr>
+          <w:sz w:val="24"/>
+          <w:szCs w:val="24"/>
+        </w:rPr>
+        <w:t>because downtime factors are stored as column headers.</w:t>
+      </w:r>
+      <w:r>
+        <w:rPr>
+          <w:sz w:val="24"/>
+          <w:szCs w:val="24"/>
+        </w:rPr>
+        <w:t xml:space="preserve"> </w:t>
+      </w:r>
+      <w:r>
+        <w:rPr>
+          <w:sz w:val="24"/>
+          <w:szCs w:val="24"/>
+        </w:rPr>
+        <w:t>Microsoft Excel Power Query’s unpivot columns feature was used to convert the table into a long format with only 3 columns: batch, factor, and downtime.</w:t>
       </w:r>
     </w:p>
     <w:p>
       <w:pPr>
+        <w:pStyle w:val="ListParagraph"/>
+        <w:numPr>
+          <w:ilvl w:val="0"/>
+          <w:numId w:val="8"/>
+        </w:numPr>
         <w:spacing w:line="360" w:lineRule="auto"/>
-        <w:rPr>
-          <w:sz w:val="24"/>
-          <w:szCs w:val="24"/>
-        </w:rPr>
-      </w:pPr>
-    </w:p>
-    <w:p>
-      <w:pPr>
-        <w:rPr>
-          <w:sz w:val="24"/>
-          <w:szCs w:val="24"/>
-        </w:rPr>
-      </w:pPr>
+        <w:jc w:val="both"/>
+        <w:rPr>
+          <w:sz w:val="24"/>
+          <w:szCs w:val="24"/>
+        </w:rPr>
+      </w:pPr>
+      <w:r>
+        <w:rPr>
+          <w:sz w:val="24"/>
+          <w:szCs w:val="24"/>
+        </w:rPr>
+        <w:t>The Products table violated 3NF and was found to have a transitive dependency where Min Batch Time depended on Size rather than the primary key. Min Batch Time and Size were separated in a new table to resolve this issue.</w:t>
+      </w:r>
     </w:p>
     <w:sectPr>
       <w:headerReference w:type="default" r:id="rId9"/>
@@ -2619,7 +2728,7 @@
       <w:tblLook w:val="04A0" w:firstRow="1" w:lastRow="0" w:firstColumn="1" w:lastColumn="0" w:noHBand="0" w:noVBand="1"/>
     </w:tblPr>
     <w:tblGrid>
-      <w:gridCol w:w="10363"/>
+      <w:gridCol w:w="10368"/>
       <w:gridCol w:w="432"/>
     </w:tblGrid>
     <w:tr>
@@ -2629,26 +2738,31 @@
       <w:tc>
         <w:tcPr>
           <w:tcW w:w="10368" w:type="dxa"/>
-          <w:tcBorders>
-            <w:right w:val="single" w:sz="4" w:space="0" w:color="auto"/>
-          </w:tcBorders>
+          <w:shd w:val="clear" w:color="auto" w:fill="047954"/>
           <w:vAlign w:val="center"/>
         </w:tcPr>
         <w:p>
           <w:pPr>
             <w:pStyle w:val="Footer"/>
+            <w:rPr>
+              <w:color w:val="FFFFFF" w:themeColor="background1"/>
+              <w:sz w:val="20"/>
+              <w:szCs w:val="20"/>
+            </w:rPr>
           </w:pPr>
+          <w:r>
+            <w:rPr>
+              <w:color w:val="FFFFFF" w:themeColor="background1"/>
+              <w:sz w:val="20"/>
+              <w:szCs w:val="20"/>
+            </w:rPr>
+            <w:t>Manufacturing Downtime Analysis Project Report</w:t>
+          </w:r>
         </w:p>
       </w:tc>
       <w:tc>
         <w:tcPr>
           <w:tcW w:w="432" w:type="dxa"/>
-          <w:tcBorders>
-            <w:top w:val="single" w:sz="4" w:space="0" w:color="auto"/>
-            <w:left w:val="single" w:sz="4" w:space="0" w:color="auto"/>
-            <w:bottom w:val="single" w:sz="4" w:space="0" w:color="auto"/>
-            <w:right w:val="single" w:sz="4" w:space="0" w:color="auto"/>
-          </w:tcBorders>
           <w:shd w:val="clear" w:color="auto" w:fill="047954"/>
           <w:vAlign w:val="center"/>
         </w:tcPr>
@@ -2944,6 +3058,121 @@
 <file path=word/numbering.xml><?xml version="1.0" encoding="utf-8"?>
 <w:numbering xmlns:wpc="http://schemas.microsoft.com/office/word/2010/wordprocessingCanvas" xmlns:cx="http://schemas.microsoft.com/office/drawing/2014/chartex" xmlns:cx1="http://schemas.microsoft.com/office/drawing/2015/9/8/chartex" xmlns:cx2="http://schemas.microsoft.com/office/drawing/2015/10/21/chartex" xmlns:cx3="http://schemas.microsoft.com/office/drawing/2016/5/9/chartex" xmlns:cx4="http://schemas.microsoft.com/office/drawing/2016/5/10/chartex" xmlns:cx5="http://schemas.microsoft.com/office/drawing/2016/5/11/chartex" xmlns:cx6="http://schemas.microsoft.com/office/drawing/2016/5/12/chartex" xmlns:cx7="http://schemas.microsoft.com/office/drawing/2016/5/13/chartex" xmlns:cx8="http://schemas.microsoft.com/office/drawing/2016/5/14/chartex" xmlns:mc="http://schemas.openxmlformats.org/markup-compatibility/2006" xmlns:aink="http://schemas.microsoft.com/office/drawing/2016/ink" xmlns:am3d="http://schemas.microsoft.com/office/drawing/2017/model3d" xmlns:o="urn:schemas-microsoft-com:office:office" xmlns:oel="http://schemas.microsoft.com/office/2019/extlst" xmlns:r="http://schemas.openxmlformats.org/officeDocument/2006/relationships" xmlns:m="http://schemas.openxmlformats.org/officeDocument/2006/math" xmlns:v="urn:schemas-microsoft-com:vml" xmlns:wp14="http://schemas.microsoft.com/office/word/2010/wordprocessingDrawing" xmlns:wp="http://schemas.openxmlformats.org/drawingml/2006/wordprocessingDrawing" xmlns:w10="urn:schemas-microsoft-com:office:word" xmlns:w="http://schemas.openxmlformats.org/wordprocessingml/2006/main" xmlns:w14="http://schemas.microsoft.com/office/word/2010/wordml" xmlns:w15="http://schemas.microsoft.com/office/word/2012/wordml" xmlns:w16cex="http://schemas.microsoft.com/office/word/2018/wordml/cex" xmlns:w16cid="http://schemas.microsoft.com/office/word/2016/wordml/cid" xmlns:w16="http://schemas.microsoft.com/office/word/2018/wordml" xmlns:w16du="http://schemas.microsoft.com/office/word/2023/wordml/word16du" xmlns:w16sdtdh="http://schemas.microsoft.com/office/word/2020/wordml/sdtdatahash" xmlns:w16sdtfl="http://schemas.microsoft.com/office/word/2024/wordml/sdtformatlock" xmlns:w16se="http://schemas.microsoft.com/office/word/2015/wordml/symex" xmlns:wpg="http://schemas.microsoft.com/office/word/2010/wordprocessingGroup" xmlns:wpi="http://schemas.microsoft.com/office/word/2010/wordprocessingInk" xmlns:wne="http://schemas.microsoft.com/office/word/2006/wordml" xmlns:wps="http://schemas.microsoft.com/office/word/2010/wordprocessingShape" mc:Ignorable="w14 w15 w16se w16cid w16 w16cex w16sdtdh w16sdtfl w16du wp14">
   <w:abstractNum w:abstractNumId="0" w15:restartNumberingAfterBreak="0">
+    <w:nsid w:val="06B33C1A"/>
+    <w:multiLevelType w:val="multilevel"/>
+    <w:tmpl w:val="04B8552A"/>
+    <w:lvl w:ilvl="0">
+      <w:start w:val="1"/>
+      <w:numFmt w:val="decimal"/>
+      <w:lvlText w:val="%1."/>
+      <w:lvlJc w:val="left"/>
+      <w:pPr>
+        <w:ind w:left="360" w:hanging="360"/>
+      </w:pPr>
+      <w:rPr>
+        <w:rFonts w:hint="default"/>
+        <w:color w:val="047954"/>
+      </w:rPr>
+    </w:lvl>
+    <w:lvl w:ilvl="1">
+      <w:start w:val="1"/>
+      <w:numFmt w:val="decimal"/>
+      <w:lvlText w:val="%1.%2."/>
+      <w:lvlJc w:val="left"/>
+      <w:pPr>
+        <w:ind w:left="792" w:hanging="432"/>
+      </w:pPr>
+      <w:rPr>
+        <w:rFonts w:hint="default"/>
+        <w:color w:val="047954"/>
+      </w:rPr>
+    </w:lvl>
+    <w:lvl w:ilvl="2">
+      <w:start w:val="1"/>
+      <w:numFmt w:val="decimal"/>
+      <w:lvlText w:val="%1.%2.%3."/>
+      <w:lvlJc w:val="left"/>
+      <w:pPr>
+        <w:ind w:left="1224" w:hanging="504"/>
+      </w:pPr>
+      <w:rPr>
+        <w:rFonts w:hint="default"/>
+      </w:rPr>
+    </w:lvl>
+    <w:lvl w:ilvl="3">
+      <w:start w:val="1"/>
+      <w:numFmt w:val="decimal"/>
+      <w:lvlText w:val="%1.%2.%3.%4."/>
+      <w:lvlJc w:val="left"/>
+      <w:pPr>
+        <w:ind w:left="1728" w:hanging="648"/>
+      </w:pPr>
+      <w:rPr>
+        <w:rFonts w:hint="default"/>
+      </w:rPr>
+    </w:lvl>
+    <w:lvl w:ilvl="4">
+      <w:start w:val="1"/>
+      <w:numFmt w:val="decimal"/>
+      <w:lvlText w:val="%1.%2.%3.%4.%5."/>
+      <w:lvlJc w:val="left"/>
+      <w:pPr>
+        <w:ind w:left="2232" w:hanging="792"/>
+      </w:pPr>
+      <w:rPr>
+        <w:rFonts w:hint="default"/>
+      </w:rPr>
+    </w:lvl>
+    <w:lvl w:ilvl="5">
+      <w:start w:val="1"/>
+      <w:numFmt w:val="decimal"/>
+      <w:lvlText w:val="%1.%2.%3.%4.%5.%6."/>
+      <w:lvlJc w:val="left"/>
+      <w:pPr>
+        <w:ind w:left="2736" w:hanging="936"/>
+      </w:pPr>
+      <w:rPr>
+        <w:rFonts w:hint="default"/>
+      </w:rPr>
+    </w:lvl>
+    <w:lvl w:ilvl="6">
+      <w:start w:val="1"/>
+      <w:numFmt w:val="decimal"/>
+      <w:lvlText w:val="%1.%2.%3.%4.%5.%6.%7."/>
+      <w:lvlJc w:val="left"/>
+      <w:pPr>
+        <w:ind w:left="3240" w:hanging="1080"/>
+      </w:pPr>
+      <w:rPr>
+        <w:rFonts w:hint="default"/>
+      </w:rPr>
+    </w:lvl>
+    <w:lvl w:ilvl="7">
+      <w:start w:val="1"/>
+      <w:numFmt w:val="decimal"/>
+      <w:lvlText w:val="%1.%2.%3.%4.%5.%6.%7.%8."/>
+      <w:lvlJc w:val="left"/>
+      <w:pPr>
+        <w:ind w:left="3744" w:hanging="1224"/>
+      </w:pPr>
+      <w:rPr>
+        <w:rFonts w:hint="default"/>
+      </w:rPr>
+    </w:lvl>
+    <w:lvl w:ilvl="8">
+      <w:start w:val="1"/>
+      <w:numFmt w:val="decimal"/>
+      <w:lvlText w:val="%1.%2.%3.%4.%5.%6.%7.%8.%9."/>
+      <w:lvlJc w:val="left"/>
+      <w:pPr>
+        <w:ind w:left="4320" w:hanging="1440"/>
+      </w:pPr>
+      <w:rPr>
+        <w:rFonts w:hint="default"/>
+      </w:rPr>
+    </w:lvl>
+  </w:abstractNum>
+  <w:abstractNum w:abstractNumId="1" w15:restartNumberingAfterBreak="0">
     <w:nsid w:val="1FC73FCF"/>
     <w:multiLevelType w:val="hybridMultilevel"/>
     <w:tmpl w:val="66F892CE"/>
@@ -3029,7 +3258,7 @@
       </w:pPr>
     </w:lvl>
   </w:abstractNum>
-  <w:abstractNum w:abstractNumId="1" w15:restartNumberingAfterBreak="0">
+  <w:abstractNum w:abstractNumId="2" w15:restartNumberingAfterBreak="0">
     <w:nsid w:val="29B07790"/>
     <w:multiLevelType w:val="hybridMultilevel"/>
     <w:tmpl w:val="4DA406A8"/>
@@ -3142,7 +3371,97 @@
       </w:rPr>
     </w:lvl>
   </w:abstractNum>
-  <w:abstractNum w:abstractNumId="2" w15:restartNumberingAfterBreak="0">
+  <w:abstractNum w:abstractNumId="3" w15:restartNumberingAfterBreak="0">
+    <w:nsid w:val="314907F4"/>
+    <w:multiLevelType w:val="hybridMultilevel"/>
+    <w:tmpl w:val="86C0EB82"/>
+    <w:lvl w:ilvl="0" w:tplc="29D2BC72">
+      <w:start w:val="1"/>
+      <w:numFmt w:val="decimal"/>
+      <w:lvlText w:val="%1."/>
+      <w:lvlJc w:val="left"/>
+      <w:pPr>
+        <w:ind w:left="360" w:hanging="360"/>
+      </w:pPr>
+      <w:rPr>
+        <w:rFonts w:hint="default"/>
+        <w:color w:val="047954"/>
+      </w:rPr>
+    </w:lvl>
+    <w:lvl w:ilvl="1" w:tplc="04090019" w:tentative="1">
+      <w:start w:val="1"/>
+      <w:numFmt w:val="lowerLetter"/>
+      <w:lvlText w:val="%2."/>
+      <w:lvlJc w:val="left"/>
+      <w:pPr>
+        <w:ind w:left="1080" w:hanging="360"/>
+      </w:pPr>
+    </w:lvl>
+    <w:lvl w:ilvl="2" w:tplc="0409001B" w:tentative="1">
+      <w:start w:val="1"/>
+      <w:numFmt w:val="lowerRoman"/>
+      <w:lvlText w:val="%3."/>
+      <w:lvlJc w:val="right"/>
+      <w:pPr>
+        <w:ind w:left="1800" w:hanging="180"/>
+      </w:pPr>
+    </w:lvl>
+    <w:lvl w:ilvl="3" w:tplc="0409000F" w:tentative="1">
+      <w:start w:val="1"/>
+      <w:numFmt w:val="decimal"/>
+      <w:lvlText w:val="%4."/>
+      <w:lvlJc w:val="left"/>
+      <w:pPr>
+        <w:ind w:left="2520" w:hanging="360"/>
+      </w:pPr>
+    </w:lvl>
+    <w:lvl w:ilvl="4" w:tplc="04090019" w:tentative="1">
+      <w:start w:val="1"/>
+      <w:numFmt w:val="lowerLetter"/>
+      <w:lvlText w:val="%5."/>
+      <w:lvlJc w:val="left"/>
+      <w:pPr>
+        <w:ind w:left="3240" w:hanging="360"/>
+      </w:pPr>
+    </w:lvl>
+    <w:lvl w:ilvl="5" w:tplc="0409001B" w:tentative="1">
+      <w:start w:val="1"/>
+      <w:numFmt w:val="lowerRoman"/>
+      <w:lvlText w:val="%6."/>
+      <w:lvlJc w:val="right"/>
+      <w:pPr>
+        <w:ind w:left="3960" w:hanging="180"/>
+      </w:pPr>
+    </w:lvl>
+    <w:lvl w:ilvl="6" w:tplc="0409000F" w:tentative="1">
+      <w:start w:val="1"/>
+      <w:numFmt w:val="decimal"/>
+      <w:lvlText w:val="%7."/>
+      <w:lvlJc w:val="left"/>
+      <w:pPr>
+        <w:ind w:left="4680" w:hanging="360"/>
+      </w:pPr>
+    </w:lvl>
+    <w:lvl w:ilvl="7" w:tplc="04090019" w:tentative="1">
+      <w:start w:val="1"/>
+      <w:numFmt w:val="lowerLetter"/>
+      <w:lvlText w:val="%8."/>
+      <w:lvlJc w:val="left"/>
+      <w:pPr>
+        <w:ind w:left="5400" w:hanging="360"/>
+      </w:pPr>
+    </w:lvl>
+    <w:lvl w:ilvl="8" w:tplc="0409001B" w:tentative="1">
+      <w:start w:val="1"/>
+      <w:numFmt w:val="lowerRoman"/>
+      <w:lvlText w:val="%9."/>
+      <w:lvlJc w:val="right"/>
+      <w:pPr>
+        <w:ind w:left="6120" w:hanging="180"/>
+      </w:pPr>
+    </w:lvl>
+  </w:abstractNum>
+  <w:abstractNum w:abstractNumId="4" w15:restartNumberingAfterBreak="0">
     <w:nsid w:val="3CD9177F"/>
     <w:multiLevelType w:val="hybridMultilevel"/>
     <w:tmpl w:val="15688E68"/>
@@ -3255,7 +3574,7 @@
       </w:rPr>
     </w:lvl>
   </w:abstractNum>
-  <w:abstractNum w:abstractNumId="3" w15:restartNumberingAfterBreak="0">
+  <w:abstractNum w:abstractNumId="5" w15:restartNumberingAfterBreak="0">
     <w:nsid w:val="3D873266"/>
     <w:multiLevelType w:val="hybridMultilevel"/>
     <w:tmpl w:val="6BBEBC3E"/>
@@ -3341,7 +3660,7 @@
       </w:pPr>
     </w:lvl>
   </w:abstractNum>
-  <w:abstractNum w:abstractNumId="4" w15:restartNumberingAfterBreak="0">
+  <w:abstractNum w:abstractNumId="6" w15:restartNumberingAfterBreak="0">
     <w:nsid w:val="59EB5BFB"/>
     <w:multiLevelType w:val="multilevel"/>
     <w:tmpl w:val="CF56B6B6"/>
@@ -3454,20 +3773,260 @@
       </w:pPr>
     </w:lvl>
   </w:abstractNum>
+  <w:abstractNum w:abstractNumId="7" w15:restartNumberingAfterBreak="0">
+    <w:nsid w:val="626932A5"/>
+    <w:multiLevelType w:val="hybridMultilevel"/>
+    <w:tmpl w:val="81B68686"/>
+    <w:lvl w:ilvl="0" w:tplc="75769D8E">
+      <w:start w:val="1"/>
+      <w:numFmt w:val="bullet"/>
+      <w:lvlText w:val=""/>
+      <w:lvlJc w:val="left"/>
+      <w:pPr>
+        <w:ind w:left="360" w:hanging="360"/>
+      </w:pPr>
+      <w:rPr>
+        <w:rFonts w:ascii="Symbol" w:hAnsi="Symbol" w:cs="Symbol" w:hint="default"/>
+        <w:color w:val="047954"/>
+      </w:rPr>
+    </w:lvl>
+    <w:lvl w:ilvl="1" w:tplc="04090003" w:tentative="1">
+      <w:start w:val="1"/>
+      <w:numFmt w:val="bullet"/>
+      <w:lvlText w:val="o"/>
+      <w:lvlJc w:val="left"/>
+      <w:pPr>
+        <w:ind w:left="1080" w:hanging="360"/>
+      </w:pPr>
+      <w:rPr>
+        <w:rFonts w:ascii="Courier New" w:hAnsi="Courier New" w:cs="Courier New" w:hint="default"/>
+      </w:rPr>
+    </w:lvl>
+    <w:lvl w:ilvl="2" w:tplc="04090005" w:tentative="1">
+      <w:start w:val="1"/>
+      <w:numFmt w:val="bullet"/>
+      <w:lvlText w:val=""/>
+      <w:lvlJc w:val="left"/>
+      <w:pPr>
+        <w:ind w:left="1800" w:hanging="360"/>
+      </w:pPr>
+      <w:rPr>
+        <w:rFonts w:ascii="Wingdings" w:hAnsi="Wingdings" w:hint="default"/>
+      </w:rPr>
+    </w:lvl>
+    <w:lvl w:ilvl="3" w:tplc="04090001" w:tentative="1">
+      <w:start w:val="1"/>
+      <w:numFmt w:val="bullet"/>
+      <w:lvlText w:val=""/>
+      <w:lvlJc w:val="left"/>
+      <w:pPr>
+        <w:ind w:left="2520" w:hanging="360"/>
+      </w:pPr>
+      <w:rPr>
+        <w:rFonts w:ascii="Symbol" w:hAnsi="Symbol" w:hint="default"/>
+      </w:rPr>
+    </w:lvl>
+    <w:lvl w:ilvl="4" w:tplc="04090003" w:tentative="1">
+      <w:start w:val="1"/>
+      <w:numFmt w:val="bullet"/>
+      <w:lvlText w:val="o"/>
+      <w:lvlJc w:val="left"/>
+      <w:pPr>
+        <w:ind w:left="3240" w:hanging="360"/>
+      </w:pPr>
+      <w:rPr>
+        <w:rFonts w:ascii="Courier New" w:hAnsi="Courier New" w:cs="Courier New" w:hint="default"/>
+      </w:rPr>
+    </w:lvl>
+    <w:lvl w:ilvl="5" w:tplc="04090005" w:tentative="1">
+      <w:start w:val="1"/>
+      <w:numFmt w:val="bullet"/>
+      <w:lvlText w:val=""/>
+      <w:lvlJc w:val="left"/>
+      <w:pPr>
+        <w:ind w:left="3960" w:hanging="360"/>
+      </w:pPr>
+      <w:rPr>
+        <w:rFonts w:ascii="Wingdings" w:hAnsi="Wingdings" w:hint="default"/>
+      </w:rPr>
+    </w:lvl>
+    <w:lvl w:ilvl="6" w:tplc="04090001" w:tentative="1">
+      <w:start w:val="1"/>
+      <w:numFmt w:val="bullet"/>
+      <w:lvlText w:val=""/>
+      <w:lvlJc w:val="left"/>
+      <w:pPr>
+        <w:ind w:left="4680" w:hanging="360"/>
+      </w:pPr>
+      <w:rPr>
+        <w:rFonts w:ascii="Symbol" w:hAnsi="Symbol" w:hint="default"/>
+      </w:rPr>
+    </w:lvl>
+    <w:lvl w:ilvl="7" w:tplc="04090003" w:tentative="1">
+      <w:start w:val="1"/>
+      <w:numFmt w:val="bullet"/>
+      <w:lvlText w:val="o"/>
+      <w:lvlJc w:val="left"/>
+      <w:pPr>
+        <w:ind w:left="5400" w:hanging="360"/>
+      </w:pPr>
+      <w:rPr>
+        <w:rFonts w:ascii="Courier New" w:hAnsi="Courier New" w:cs="Courier New" w:hint="default"/>
+      </w:rPr>
+    </w:lvl>
+    <w:lvl w:ilvl="8" w:tplc="04090005" w:tentative="1">
+      <w:start w:val="1"/>
+      <w:numFmt w:val="bullet"/>
+      <w:lvlText w:val=""/>
+      <w:lvlJc w:val="left"/>
+      <w:pPr>
+        <w:ind w:left="6120" w:hanging="360"/>
+      </w:pPr>
+      <w:rPr>
+        <w:rFonts w:ascii="Wingdings" w:hAnsi="Wingdings" w:hint="default"/>
+      </w:rPr>
+    </w:lvl>
+  </w:abstractNum>
+  <w:abstractNum w:abstractNumId="8" w15:restartNumberingAfterBreak="0">
+    <w:nsid w:val="7E346D01"/>
+    <w:multiLevelType w:val="multilevel"/>
+    <w:tmpl w:val="41AE2B6E"/>
+    <w:lvl w:ilvl="0">
+      <w:start w:val="1"/>
+      <w:numFmt w:val="decimal"/>
+      <w:lvlText w:val="%1."/>
+      <w:lvlJc w:val="left"/>
+      <w:pPr>
+        <w:ind w:left="360" w:hanging="360"/>
+      </w:pPr>
+      <w:rPr>
+        <w:rFonts w:hint="default"/>
+        <w:color w:val="047954"/>
+      </w:rPr>
+    </w:lvl>
+    <w:lvl w:ilvl="1">
+      <w:start w:val="1"/>
+      <w:numFmt w:val="decimal"/>
+      <w:lvlText w:val="%1.%2."/>
+      <w:lvlJc w:val="left"/>
+      <w:pPr>
+        <w:ind w:left="792" w:hanging="432"/>
+      </w:pPr>
+      <w:rPr>
+        <w:rFonts w:hint="default"/>
+      </w:rPr>
+    </w:lvl>
+    <w:lvl w:ilvl="2">
+      <w:start w:val="1"/>
+      <w:numFmt w:val="decimal"/>
+      <w:lvlText w:val="%1.%2.%3."/>
+      <w:lvlJc w:val="left"/>
+      <w:pPr>
+        <w:ind w:left="1224" w:hanging="504"/>
+      </w:pPr>
+      <w:rPr>
+        <w:rFonts w:hint="default"/>
+      </w:rPr>
+    </w:lvl>
+    <w:lvl w:ilvl="3">
+      <w:start w:val="1"/>
+      <w:numFmt w:val="decimal"/>
+      <w:lvlText w:val="%1.%2.%3.%4."/>
+      <w:lvlJc w:val="left"/>
+      <w:pPr>
+        <w:ind w:left="1728" w:hanging="648"/>
+      </w:pPr>
+      <w:rPr>
+        <w:rFonts w:hint="default"/>
+      </w:rPr>
+    </w:lvl>
+    <w:lvl w:ilvl="4">
+      <w:start w:val="1"/>
+      <w:numFmt w:val="decimal"/>
+      <w:lvlText w:val="%1.%2.%3.%4.%5."/>
+      <w:lvlJc w:val="left"/>
+      <w:pPr>
+        <w:ind w:left="2232" w:hanging="792"/>
+      </w:pPr>
+      <w:rPr>
+        <w:rFonts w:hint="default"/>
+      </w:rPr>
+    </w:lvl>
+    <w:lvl w:ilvl="5">
+      <w:start w:val="1"/>
+      <w:numFmt w:val="decimal"/>
+      <w:lvlText w:val="%1.%2.%3.%4.%5.%6."/>
+      <w:lvlJc w:val="left"/>
+      <w:pPr>
+        <w:ind w:left="2736" w:hanging="936"/>
+      </w:pPr>
+      <w:rPr>
+        <w:rFonts w:hint="default"/>
+      </w:rPr>
+    </w:lvl>
+    <w:lvl w:ilvl="6">
+      <w:start w:val="1"/>
+      <w:numFmt w:val="decimal"/>
+      <w:lvlText w:val="%1.%2.%3.%4.%5.%6.%7."/>
+      <w:lvlJc w:val="left"/>
+      <w:pPr>
+        <w:ind w:left="3240" w:hanging="1080"/>
+      </w:pPr>
+      <w:rPr>
+        <w:rFonts w:hint="default"/>
+      </w:rPr>
+    </w:lvl>
+    <w:lvl w:ilvl="7">
+      <w:start w:val="1"/>
+      <w:numFmt w:val="decimal"/>
+      <w:lvlText w:val="%1.%2.%3.%4.%5.%6.%7.%8."/>
+      <w:lvlJc w:val="left"/>
+      <w:pPr>
+        <w:ind w:left="3744" w:hanging="1224"/>
+      </w:pPr>
+      <w:rPr>
+        <w:rFonts w:hint="default"/>
+      </w:rPr>
+    </w:lvl>
+    <w:lvl w:ilvl="8">
+      <w:start w:val="1"/>
+      <w:numFmt w:val="decimal"/>
+      <w:lvlText w:val="%1.%2.%3.%4.%5.%6.%7.%8.%9."/>
+      <w:lvlJc w:val="left"/>
+      <w:pPr>
+        <w:ind w:left="4320" w:hanging="1440"/>
+      </w:pPr>
+      <w:rPr>
+        <w:rFonts w:hint="default"/>
+      </w:rPr>
+    </w:lvl>
+  </w:abstractNum>
   <w:num w:numId="1" w16cid:durableId="50934291">
+    <w:abstractNumId w:val="6"/>
+  </w:num>
+  <w:num w:numId="2" w16cid:durableId="1634630372">
+    <w:abstractNumId w:val="5"/>
+  </w:num>
+  <w:num w:numId="3" w16cid:durableId="1185437943">
     <w:abstractNumId w:val="4"/>
   </w:num>
-  <w:num w:numId="2" w16cid:durableId="1634630372">
+  <w:num w:numId="4" w16cid:durableId="1314675465">
+    <w:abstractNumId w:val="2"/>
+  </w:num>
+  <w:num w:numId="5" w16cid:durableId="667845">
+    <w:abstractNumId w:val="1"/>
+  </w:num>
+  <w:num w:numId="6" w16cid:durableId="1568613472">
     <w:abstractNumId w:val="3"/>
   </w:num>
-  <w:num w:numId="3" w16cid:durableId="1185437943">
-    <w:abstractNumId w:val="2"/>
+  <w:num w:numId="7" w16cid:durableId="1653944906">
+    <w:abstractNumId w:val="8"/>
   </w:num>
-  <w:num w:numId="4" w16cid:durableId="1314675465">
-    <w:abstractNumId w:val="1"/>
+  <w:num w:numId="8" w16cid:durableId="911697980">
+    <w:abstractNumId w:val="0"/>
   </w:num>
-  <w:num w:numId="5" w16cid:durableId="667845">
-    <w:abstractNumId w:val="0"/>
+  <w:num w:numId="9" w16cid:durableId="508758522">
+    <w:abstractNumId w:val="7"/>
   </w:num>
 </w:numbering>
 </file>
@@ -3896,10 +4455,9 @@
     <w:next w:val="Normal"/>
     <w:link w:val="Heading2Char"/>
     <w:uiPriority w:val="9"/>
-    <w:semiHidden/>
     <w:unhideWhenUsed/>
     <w:qFormat/>
-    <w:rsid w:val="003A0AF4"/>
+    <w:rsid w:val="006D0CC7"/>
     <w:pPr>
       <w:keepNext/>
       <w:keepLines/>
@@ -3908,7 +4466,7 @@
     </w:pPr>
     <w:rPr>
       <w:rFonts w:asciiTheme="majorHAnsi" w:eastAsiaTheme="majorEastAsia" w:hAnsiTheme="majorHAnsi" w:cstheme="majorBidi"/>
-      <w:color w:val="2F5496" w:themeColor="accent1" w:themeShade="BF"/>
+      <w:color w:val="047954"/>
       <w:sz w:val="32"/>
       <w:szCs w:val="32"/>
     </w:rPr>
@@ -4110,11 +4668,10 @@
     <w:basedOn w:val="DefaultParagraphFont"/>
     <w:link w:val="Heading2"/>
     <w:uiPriority w:val="9"/>
-    <w:semiHidden/>
-    <w:rsid w:val="003A0AF4"/>
+    <w:rsid w:val="006D0CC7"/>
     <w:rPr>
       <w:rFonts w:asciiTheme="majorHAnsi" w:eastAsiaTheme="majorEastAsia" w:hAnsiTheme="majorHAnsi" w:cstheme="majorBidi"/>
-      <w:color w:val="2F5496" w:themeColor="accent1" w:themeShade="BF"/>
+      <w:color w:val="047954"/>
       <w:sz w:val="32"/>
       <w:szCs w:val="32"/>
     </w:rPr>

</xml_diff>

<commit_message>
Work on phase I of project documentation report
- Added the data cleaning section with some code snippets.
</commit_message>
<xml_diff>
--- a/phase-4/report.docx
+++ b/phase-4/report.docx
@@ -216,7 +216,23 @@
           <w:sz w:val="24"/>
           <w:szCs w:val="24"/>
         </w:rPr>
-        <w:t>Mohamed Shebl Azab</w:t>
+        <w:t xml:space="preserve">Mohamed </w:t>
+      </w:r>
+      <w:proofErr w:type="spellStart"/>
+      <w:r>
+        <w:rPr>
+          <w:sz w:val="24"/>
+          <w:szCs w:val="24"/>
+        </w:rPr>
+        <w:t>Shebl</w:t>
+      </w:r>
+      <w:proofErr w:type="spellEnd"/>
+      <w:r>
+        <w:rPr>
+          <w:sz w:val="24"/>
+          <w:szCs w:val="24"/>
+        </w:rPr>
+        <w:t xml:space="preserve"> Azab</w:t>
       </w:r>
     </w:p>
     <w:p>
@@ -233,8 +249,17 @@
           <w:sz w:val="24"/>
           <w:szCs w:val="24"/>
         </w:rPr>
-        <w:t>Omar Mohamed Shebl</w:t>
-      </w:r>
+        <w:t xml:space="preserve">Omar Mohamed </w:t>
+      </w:r>
+      <w:proofErr w:type="spellStart"/>
+      <w:r>
+        <w:rPr>
+          <w:sz w:val="24"/>
+          <w:szCs w:val="24"/>
+        </w:rPr>
+        <w:t>Shebl</w:t>
+      </w:r>
+      <w:proofErr w:type="spellEnd"/>
     </w:p>
     <w:p>
       <w:pPr>
@@ -355,7 +380,7 @@
           <w:r>
             <w:fldChar w:fldCharType="separate"/>
           </w:r>
-          <w:hyperlink w:anchor="_Toc194682270" w:history="1">
+          <w:hyperlink w:anchor="_Toc194693200" w:history="1">
             <w:r>
               <w:rPr>
                 <w:rStyle w:val="Hyperlink"/>
@@ -382,7 +407,7 @@
                 <w:noProof/>
                 <w:webHidden/>
               </w:rPr>
-              <w:instrText xml:space="preserve"> PAGEREF _Toc194682270 \h </w:instrText>
+              <w:instrText xml:space="preserve"> PAGEREF _Toc194693200 \h </w:instrText>
             </w:r>
             <w:r>
               <w:rPr>
@@ -429,7 +454,7 @@
               <w:sz w:val="24"/>
             </w:rPr>
           </w:pPr>
-          <w:hyperlink w:anchor="_Toc194682271" w:history="1">
+          <w:hyperlink w:anchor="_Toc194693201" w:history="1">
             <w:r>
               <w:rPr>
                 <w:rStyle w:val="Hyperlink"/>
@@ -456,7 +481,223 @@
                 <w:noProof/>
                 <w:webHidden/>
               </w:rPr>
-              <w:instrText xml:space="preserve"> PAGEREF _Toc194682271 \h </w:instrText>
+              <w:instrText xml:space="preserve"> PAGEREF _Toc194693201 \h </w:instrText>
+            </w:r>
+            <w:r>
+              <w:rPr>
+                <w:noProof/>
+                <w:webHidden/>
+              </w:rPr>
+            </w:r>
+            <w:r>
+              <w:rPr>
+                <w:noProof/>
+                <w:webHidden/>
+              </w:rPr>
+              <w:fldChar w:fldCharType="separate"/>
+            </w:r>
+            <w:r>
+              <w:rPr>
+                <w:noProof/>
+                <w:webHidden/>
+              </w:rPr>
+              <w:t>3</w:t>
+            </w:r>
+            <w:r>
+              <w:rPr>
+                <w:noProof/>
+                <w:webHidden/>
+              </w:rPr>
+              <w:fldChar w:fldCharType="end"/>
+            </w:r>
+          </w:hyperlink>
+        </w:p>
+        <w:p>
+          <w:pPr>
+            <w:pStyle w:val="TOC2"/>
+            <w:tabs>
+              <w:tab w:val="right" w:leader="dot" w:pos="10790"/>
+            </w:tabs>
+            <w:spacing w:line="360" w:lineRule="auto"/>
+            <w:rPr>
+              <w:rFonts w:eastAsiaTheme="minorEastAsia" w:cstheme="minorBidi"/>
+              <w:smallCaps w:val="0"/>
+              <w:noProof/>
+              <w:sz w:val="24"/>
+            </w:rPr>
+          </w:pPr>
+          <w:hyperlink w:anchor="_Toc194693202" w:history="1">
+            <w:r>
+              <w:rPr>
+                <w:rStyle w:val="Hyperlink"/>
+                <w:noProof/>
+              </w:rPr>
+              <w:t>Data Overview</w:t>
+            </w:r>
+            <w:r>
+              <w:rPr>
+                <w:noProof/>
+                <w:webHidden/>
+              </w:rPr>
+              <w:tab/>
+            </w:r>
+            <w:r>
+              <w:rPr>
+                <w:noProof/>
+                <w:webHidden/>
+              </w:rPr>
+              <w:fldChar w:fldCharType="begin"/>
+            </w:r>
+            <w:r>
+              <w:rPr>
+                <w:noProof/>
+                <w:webHidden/>
+              </w:rPr>
+              <w:instrText xml:space="preserve"> PAGEREF _Toc194693202 \h </w:instrText>
+            </w:r>
+            <w:r>
+              <w:rPr>
+                <w:noProof/>
+                <w:webHidden/>
+              </w:rPr>
+            </w:r>
+            <w:r>
+              <w:rPr>
+                <w:noProof/>
+                <w:webHidden/>
+              </w:rPr>
+              <w:fldChar w:fldCharType="separate"/>
+            </w:r>
+            <w:r>
+              <w:rPr>
+                <w:noProof/>
+                <w:webHidden/>
+              </w:rPr>
+              <w:t>3</w:t>
+            </w:r>
+            <w:r>
+              <w:rPr>
+                <w:noProof/>
+                <w:webHidden/>
+              </w:rPr>
+              <w:fldChar w:fldCharType="end"/>
+            </w:r>
+          </w:hyperlink>
+        </w:p>
+        <w:p>
+          <w:pPr>
+            <w:pStyle w:val="TOC2"/>
+            <w:tabs>
+              <w:tab w:val="right" w:leader="dot" w:pos="10790"/>
+            </w:tabs>
+            <w:spacing w:line="360" w:lineRule="auto"/>
+            <w:rPr>
+              <w:rFonts w:eastAsiaTheme="minorEastAsia" w:cstheme="minorBidi"/>
+              <w:smallCaps w:val="0"/>
+              <w:noProof/>
+              <w:sz w:val="24"/>
+            </w:rPr>
+          </w:pPr>
+          <w:hyperlink w:anchor="_Toc194693203" w:history="1">
+            <w:r>
+              <w:rPr>
+                <w:rStyle w:val="Hyperlink"/>
+                <w:noProof/>
+              </w:rPr>
+              <w:t>Data Tables Normalization</w:t>
+            </w:r>
+            <w:r>
+              <w:rPr>
+                <w:noProof/>
+                <w:webHidden/>
+              </w:rPr>
+              <w:tab/>
+            </w:r>
+            <w:r>
+              <w:rPr>
+                <w:noProof/>
+                <w:webHidden/>
+              </w:rPr>
+              <w:fldChar w:fldCharType="begin"/>
+            </w:r>
+            <w:r>
+              <w:rPr>
+                <w:noProof/>
+                <w:webHidden/>
+              </w:rPr>
+              <w:instrText xml:space="preserve"> PAGEREF _Toc194693203 \h </w:instrText>
+            </w:r>
+            <w:r>
+              <w:rPr>
+                <w:noProof/>
+                <w:webHidden/>
+              </w:rPr>
+            </w:r>
+            <w:r>
+              <w:rPr>
+                <w:noProof/>
+                <w:webHidden/>
+              </w:rPr>
+              <w:fldChar w:fldCharType="separate"/>
+            </w:r>
+            <w:r>
+              <w:rPr>
+                <w:noProof/>
+                <w:webHidden/>
+              </w:rPr>
+              <w:t>4</w:t>
+            </w:r>
+            <w:r>
+              <w:rPr>
+                <w:noProof/>
+                <w:webHidden/>
+              </w:rPr>
+              <w:fldChar w:fldCharType="end"/>
+            </w:r>
+          </w:hyperlink>
+        </w:p>
+        <w:p>
+          <w:pPr>
+            <w:pStyle w:val="TOC2"/>
+            <w:tabs>
+              <w:tab w:val="right" w:leader="dot" w:pos="10790"/>
+            </w:tabs>
+            <w:spacing w:line="360" w:lineRule="auto"/>
+            <w:rPr>
+              <w:rFonts w:eastAsiaTheme="minorEastAsia" w:cstheme="minorBidi"/>
+              <w:smallCaps w:val="0"/>
+              <w:noProof/>
+              <w:sz w:val="24"/>
+            </w:rPr>
+          </w:pPr>
+          <w:hyperlink w:anchor="_Toc194693204" w:history="1">
+            <w:r>
+              <w:rPr>
+                <w:rStyle w:val="Hyperlink"/>
+                <w:noProof/>
+              </w:rPr>
+              <w:t>The Data Cleaning Process</w:t>
+            </w:r>
+            <w:r>
+              <w:rPr>
+                <w:noProof/>
+                <w:webHidden/>
+              </w:rPr>
+              <w:tab/>
+            </w:r>
+            <w:r>
+              <w:rPr>
+                <w:noProof/>
+                <w:webHidden/>
+              </w:rPr>
+              <w:fldChar w:fldCharType="begin"/>
+            </w:r>
+            <w:r>
+              <w:rPr>
+                <w:noProof/>
+                <w:webHidden/>
+              </w:rPr>
+              <w:instrText xml:space="preserve"> PAGEREF _Toc194693204 \h </w:instrText>
             </w:r>
             <w:r>
               <w:rPr>
@@ -511,7 +752,7 @@
       <w:pPr>
         <w:pStyle w:val="Heading1"/>
       </w:pPr>
-      <w:bookmarkStart w:id="0" w:name="_Toc194682270"/>
+      <w:bookmarkStart w:id="0" w:name="_Toc194693200"/>
       <w:r>
         <w:lastRenderedPageBreak/>
         <w:t>Executive Summary</w:t>
@@ -696,7 +937,7 @@
       <w:pPr>
         <w:pStyle w:val="Heading1"/>
       </w:pPr>
-      <w:bookmarkStart w:id="1" w:name="_Toc194682271"/>
+      <w:bookmarkStart w:id="1" w:name="_Toc194693201"/>
       <w:r>
         <w:lastRenderedPageBreak/>
         <w:t>Phase I: Data Cleaning and Preprocessing</w:t>
@@ -704,12 +945,23 @@
       <w:bookmarkEnd w:id="1"/>
     </w:p>
     <w:p>
+      <w:r>
+        <w:rPr>
+          <w:sz w:val="24"/>
+          <w:szCs w:val="24"/>
+        </w:rPr>
+        <w:t>Data cleaning is a crucial step before analysis because raw data often contains errors, inconsistencies, and missing values that can lead to inaccurate insights. By removing duplicates, handling missing data, correcting errors, and standardizing formats, data cleaning ensures the dataset is reliable and consistent.</w:t>
+      </w:r>
+    </w:p>
+    <w:p>
       <w:pPr>
         <w:pStyle w:val="Heading2"/>
       </w:pPr>
+      <w:bookmarkStart w:id="2" w:name="_Toc194693202"/>
       <w:r>
         <w:t>Data Overview</w:t>
       </w:r>
+      <w:bookmarkEnd w:id="2"/>
     </w:p>
     <w:p>
       <w:pPr>
@@ -2447,6 +2699,7 @@
       <w:pPr>
         <w:pStyle w:val="Heading2"/>
       </w:pPr>
+      <w:bookmarkStart w:id="3" w:name="_Toc194693203"/>
       <w:r>
         <w:lastRenderedPageBreak/>
         <w:t xml:space="preserve">Data </w:t>
@@ -2454,6 +2707,7 @@
       <w:r>
         <w:t>Tables Normalization</w:t>
       </w:r>
+      <w:bookmarkEnd w:id="3"/>
     </w:p>
     <w:p>
       <w:pPr>
@@ -2512,7 +2766,14 @@
           <w:sz w:val="24"/>
           <w:szCs w:val="24"/>
         </w:rPr>
-        <w:t>Ensure no repeating groups or multivalued attributes and that each column contains atomic values.</w:t>
+        <w:t>e</w:t>
+      </w:r>
+      <w:r>
+        <w:rPr>
+          <w:sz w:val="24"/>
+          <w:szCs w:val="24"/>
+        </w:rPr>
+        <w:t>nsure no repeating groups or multivalued attributes and that each column contains atomic values.</w:t>
       </w:r>
     </w:p>
     <w:p>
@@ -2541,7 +2802,14 @@
           <w:sz w:val="24"/>
           <w:szCs w:val="24"/>
         </w:rPr>
-        <w:t>Ensure all non-key attributes are fully functionally dependent on the entire primary key.</w:t>
+        <w:t>e</w:t>
+      </w:r>
+      <w:r>
+        <w:rPr>
+          <w:sz w:val="24"/>
+          <w:szCs w:val="24"/>
+        </w:rPr>
+        <w:t>nsure all non-key attributes are fully functionally dependent on the entire primary key.</w:t>
       </w:r>
     </w:p>
     <w:p>
@@ -2570,7 +2838,14 @@
           <w:sz w:val="24"/>
           <w:szCs w:val="24"/>
         </w:rPr>
-        <w:t>Eliminate transitive dependencies so non-key attributes depend only on the primary key.</w:t>
+        <w:t>e</w:t>
+      </w:r>
+      <w:r>
+        <w:rPr>
+          <w:sz w:val="24"/>
+          <w:szCs w:val="24"/>
+        </w:rPr>
+        <w:t>liminate transitive dependencies so non-key attributes depend only on the primary key.</w:t>
       </w:r>
     </w:p>
     <w:p>
@@ -2673,9 +2948,1870 @@
         <w:t>The Products table violated 3NF and was found to have a transitive dependency where Min Batch Time depended on Size rather than the primary key. Min Batch Time and Size were separated in a new table to resolve this issue.</w:t>
       </w:r>
     </w:p>
+    <w:p>
+      <w:pPr>
+        <w:pStyle w:val="Heading2"/>
+      </w:pPr>
+      <w:bookmarkStart w:id="4" w:name="_Toc194693204"/>
+      <w:r>
+        <w:t>The Data Cleaning Process</w:t>
+      </w:r>
+      <w:bookmarkEnd w:id="4"/>
+    </w:p>
+    <w:p>
+      <w:pPr>
+        <w:spacing w:line="360" w:lineRule="auto"/>
+        <w:jc w:val="both"/>
+        <w:rPr>
+          <w:sz w:val="24"/>
+          <w:szCs w:val="24"/>
+        </w:rPr>
+      </w:pPr>
+      <w:r>
+        <w:rPr>
+          <w:sz w:val="24"/>
+          <w:szCs w:val="24"/>
+        </w:rPr>
+        <w:t>Python was used to ensure that each table was clean and ready for analysis:</w:t>
+      </w:r>
+    </w:p>
+    <w:p>
+      <w:pPr>
+        <w:pStyle w:val="ListParagraph"/>
+        <w:numPr>
+          <w:ilvl w:val="0"/>
+          <w:numId w:val="10"/>
+        </w:numPr>
+        <w:spacing w:line="360" w:lineRule="auto"/>
+        <w:jc w:val="both"/>
+        <w:rPr>
+          <w:sz w:val="24"/>
+          <w:szCs w:val="24"/>
+        </w:rPr>
+      </w:pPr>
+      <w:r>
+        <w:rPr>
+          <w:sz w:val="24"/>
+          <w:szCs w:val="24"/>
+        </w:rPr>
+        <w:t>Check for m</w:t>
+      </w:r>
+      <w:r>
+        <w:rPr>
+          <w:sz w:val="24"/>
+          <w:szCs w:val="24"/>
+        </w:rPr>
+        <w:t>issing va</w:t>
+      </w:r>
+      <w:r>
+        <w:rPr>
+          <w:sz w:val="24"/>
+          <w:szCs w:val="24"/>
+        </w:rPr>
+        <w:t>lues</w:t>
+      </w:r>
+      <w:r>
+        <w:rPr>
+          <w:sz w:val="24"/>
+          <w:szCs w:val="24"/>
+        </w:rPr>
+        <w:t>:</w:t>
+      </w:r>
+      <w:r>
+        <w:rPr>
+          <w:sz w:val="24"/>
+          <w:szCs w:val="24"/>
+        </w:rPr>
+        <w:t xml:space="preserve"> </w:t>
+      </w:r>
+      <w:r>
+        <w:rPr>
+          <w:sz w:val="24"/>
+          <w:szCs w:val="24"/>
+        </w:rPr>
+        <w:t>No value was found to be missing in any of the tables.</w:t>
+      </w:r>
+    </w:p>
+    <w:p>
+      <w:pPr>
+        <w:pStyle w:val="NormalWeb"/>
+        <w:pBdr>
+          <w:top w:val="single" w:sz="6" w:space="2" w:color="888888"/>
+          <w:left w:val="single" w:sz="6" w:space="2" w:color="888888"/>
+          <w:bottom w:val="single" w:sz="6" w:space="2" w:color="888888"/>
+          <w:right w:val="single" w:sz="6" w:space="2" w:color="888888"/>
+        </w:pBdr>
+        <w:tabs>
+          <w:tab w:val="left" w:pos="916"/>
+          <w:tab w:val="left" w:pos="1832"/>
+          <w:tab w:val="left" w:pos="2748"/>
+          <w:tab w:val="left" w:pos="3664"/>
+          <w:tab w:val="left" w:pos="4580"/>
+          <w:tab w:val="left" w:pos="5496"/>
+          <w:tab w:val="left" w:pos="6412"/>
+          <w:tab w:val="left" w:pos="7328"/>
+          <w:tab w:val="left" w:pos="8244"/>
+          <w:tab w:val="left" w:pos="9160"/>
+          <w:tab w:val="left" w:pos="10076"/>
+          <w:tab w:val="left" w:pos="10992"/>
+          <w:tab w:val="left" w:pos="11908"/>
+          <w:tab w:val="left" w:pos="12824"/>
+          <w:tab w:val="left" w:pos="13740"/>
+          <w:tab w:val="left" w:pos="14656"/>
+        </w:tabs>
+        <w:spacing w:before="0" w:beforeAutospacing="0" w:after="0" w:afterAutospacing="0"/>
+        <w:divId w:val="684139412"/>
+        <w:rPr>
+          <w:rFonts w:ascii="Consolas" w:hAnsi="Consolas" w:cs="Courier New"/>
+          <w:sz w:val="17"/>
+          <w:szCs w:val="17"/>
+        </w:rPr>
+      </w:pPr>
+      <w:r>
+        <w:rPr>
+          <w:rFonts w:ascii="Consolas" w:hAnsi="Consolas" w:cs="Courier New"/>
+          <w:color w:val="006666"/>
+          <w:sz w:val="17"/>
+          <w:szCs w:val="17"/>
+        </w:rPr>
+        <w:t>1.</w:t>
+      </w:r>
+      <w:r>
+        <w:rPr>
+          <w:rFonts w:ascii="Consolas" w:hAnsi="Consolas" w:cs="Courier New"/>
+          <w:color w:val="000000"/>
+          <w:sz w:val="17"/>
+          <w:szCs w:val="17"/>
+        </w:rPr>
+        <w:t xml:space="preserve"> </w:t>
+      </w:r>
+      <w:r>
+        <w:rPr>
+          <w:rFonts w:ascii="Consolas" w:hAnsi="Consolas" w:cs="Courier New"/>
+          <w:color w:val="880000"/>
+          <w:sz w:val="17"/>
+          <w:szCs w:val="17"/>
+        </w:rPr>
+        <w:t># Check for null values in each column</w:t>
+      </w:r>
+    </w:p>
+    <w:p>
+      <w:pPr>
+        <w:pStyle w:val="NormalWeb"/>
+        <w:pBdr>
+          <w:top w:val="single" w:sz="6" w:space="2" w:color="888888"/>
+          <w:left w:val="single" w:sz="6" w:space="2" w:color="888888"/>
+          <w:bottom w:val="single" w:sz="6" w:space="2" w:color="888888"/>
+          <w:right w:val="single" w:sz="6" w:space="2" w:color="888888"/>
+        </w:pBdr>
+        <w:tabs>
+          <w:tab w:val="left" w:pos="916"/>
+          <w:tab w:val="left" w:pos="1832"/>
+          <w:tab w:val="left" w:pos="2748"/>
+          <w:tab w:val="left" w:pos="3664"/>
+          <w:tab w:val="left" w:pos="4580"/>
+          <w:tab w:val="left" w:pos="5496"/>
+          <w:tab w:val="left" w:pos="6412"/>
+          <w:tab w:val="left" w:pos="7328"/>
+          <w:tab w:val="left" w:pos="8244"/>
+          <w:tab w:val="left" w:pos="9160"/>
+          <w:tab w:val="left" w:pos="10076"/>
+          <w:tab w:val="left" w:pos="10992"/>
+          <w:tab w:val="left" w:pos="11908"/>
+          <w:tab w:val="left" w:pos="12824"/>
+          <w:tab w:val="left" w:pos="13740"/>
+          <w:tab w:val="left" w:pos="14656"/>
+        </w:tabs>
+        <w:spacing w:before="0" w:beforeAutospacing="0" w:after="0" w:afterAutospacing="0"/>
+        <w:divId w:val="684139412"/>
+        <w:rPr>
+          <w:rFonts w:ascii="Consolas" w:hAnsi="Consolas" w:cs="Courier New"/>
+          <w:sz w:val="17"/>
+          <w:szCs w:val="17"/>
+        </w:rPr>
+      </w:pPr>
+      <w:r>
+        <w:rPr>
+          <w:rFonts w:ascii="Consolas" w:hAnsi="Consolas" w:cs="Courier New"/>
+          <w:color w:val="006666"/>
+          <w:sz w:val="17"/>
+          <w:szCs w:val="17"/>
+        </w:rPr>
+        <w:t>2.</w:t>
+      </w:r>
+      <w:r>
+        <w:rPr>
+          <w:rFonts w:ascii="Consolas" w:hAnsi="Consolas" w:cs="Courier New"/>
+          <w:color w:val="000000"/>
+          <w:sz w:val="17"/>
+          <w:szCs w:val="17"/>
+        </w:rPr>
+        <w:t xml:space="preserve"> </w:t>
+      </w:r>
+      <w:proofErr w:type="spellStart"/>
+      <w:r>
+        <w:rPr>
+          <w:rFonts w:ascii="Consolas" w:hAnsi="Consolas" w:cs="Courier New"/>
+          <w:color w:val="000000"/>
+          <w:sz w:val="17"/>
+          <w:szCs w:val="17"/>
+        </w:rPr>
+        <w:t>line_prod</w:t>
+      </w:r>
+      <w:r>
+        <w:rPr>
+          <w:rFonts w:ascii="Consolas" w:hAnsi="Consolas" w:cs="Courier New"/>
+          <w:color w:val="666600"/>
+          <w:sz w:val="17"/>
+          <w:szCs w:val="17"/>
+        </w:rPr>
+        <w:t>.</w:t>
+      </w:r>
+      <w:r>
+        <w:rPr>
+          <w:rFonts w:ascii="Consolas" w:hAnsi="Consolas" w:cs="Courier New"/>
+          <w:color w:val="000000"/>
+          <w:sz w:val="17"/>
+          <w:szCs w:val="17"/>
+        </w:rPr>
+        <w:t>isnull</w:t>
+      </w:r>
+      <w:proofErr w:type="spellEnd"/>
+      <w:r>
+        <w:rPr>
+          <w:rFonts w:ascii="Consolas" w:hAnsi="Consolas" w:cs="Courier New"/>
+          <w:color w:val="666600"/>
+          <w:sz w:val="17"/>
+          <w:szCs w:val="17"/>
+        </w:rPr>
+        <w:t>().</w:t>
+      </w:r>
+      <w:r>
+        <w:rPr>
+          <w:rFonts w:ascii="Consolas" w:hAnsi="Consolas" w:cs="Courier New"/>
+          <w:color w:val="000000"/>
+          <w:sz w:val="17"/>
+          <w:szCs w:val="17"/>
+        </w:rPr>
+        <w:t>sum</w:t>
+      </w:r>
+      <w:r>
+        <w:rPr>
+          <w:rFonts w:ascii="Consolas" w:hAnsi="Consolas" w:cs="Courier New"/>
+          <w:color w:val="666600"/>
+          <w:sz w:val="17"/>
+          <w:szCs w:val="17"/>
+        </w:rPr>
+        <w:t>()</w:t>
+      </w:r>
+    </w:p>
+    <w:p>
+      <w:pPr>
+        <w:jc w:val="both"/>
+        <w:rPr>
+          <w:sz w:val="24"/>
+          <w:szCs w:val="24"/>
+        </w:rPr>
+      </w:pPr>
+    </w:p>
+    <w:p>
+      <w:pPr>
+        <w:pStyle w:val="ListParagraph"/>
+        <w:numPr>
+          <w:ilvl w:val="0"/>
+          <w:numId w:val="10"/>
+        </w:numPr>
+        <w:spacing w:line="360" w:lineRule="auto"/>
+        <w:jc w:val="both"/>
+        <w:rPr>
+          <w:sz w:val="24"/>
+          <w:szCs w:val="24"/>
+        </w:rPr>
+      </w:pPr>
+      <w:r>
+        <w:rPr>
+          <w:sz w:val="24"/>
+          <w:szCs w:val="24"/>
+        </w:rPr>
+        <w:t>Check that the number of unique IDs is equal to the number of rows in the table: all rows were found to have unique IDs in all the tables.</w:t>
+      </w:r>
+    </w:p>
+    <w:p>
+      <w:pPr>
+        <w:pStyle w:val="NormalWeb"/>
+        <w:pBdr>
+          <w:top w:val="single" w:sz="6" w:space="2" w:color="888888"/>
+          <w:left w:val="single" w:sz="6" w:space="2" w:color="888888"/>
+          <w:bottom w:val="single" w:sz="6" w:space="2" w:color="888888"/>
+          <w:right w:val="single" w:sz="6" w:space="2" w:color="888888"/>
+        </w:pBdr>
+        <w:tabs>
+          <w:tab w:val="left" w:pos="916"/>
+          <w:tab w:val="left" w:pos="1832"/>
+          <w:tab w:val="left" w:pos="2748"/>
+          <w:tab w:val="left" w:pos="3664"/>
+          <w:tab w:val="left" w:pos="4580"/>
+          <w:tab w:val="left" w:pos="5496"/>
+          <w:tab w:val="left" w:pos="6412"/>
+          <w:tab w:val="left" w:pos="7328"/>
+          <w:tab w:val="left" w:pos="8244"/>
+          <w:tab w:val="left" w:pos="9160"/>
+          <w:tab w:val="left" w:pos="10076"/>
+          <w:tab w:val="left" w:pos="10992"/>
+          <w:tab w:val="left" w:pos="11908"/>
+          <w:tab w:val="left" w:pos="12824"/>
+          <w:tab w:val="left" w:pos="13740"/>
+          <w:tab w:val="left" w:pos="14656"/>
+        </w:tabs>
+        <w:spacing w:before="0" w:beforeAutospacing="0" w:after="0" w:afterAutospacing="0"/>
+        <w:divId w:val="1362121691"/>
+        <w:rPr>
+          <w:rFonts w:ascii="Consolas" w:hAnsi="Consolas" w:cs="Courier New"/>
+          <w:sz w:val="17"/>
+          <w:szCs w:val="17"/>
+        </w:rPr>
+      </w:pPr>
+      <w:r>
+        <w:rPr>
+          <w:rFonts w:ascii="Consolas" w:hAnsi="Consolas" w:cs="Courier New"/>
+          <w:sz w:val="17"/>
+          <w:szCs w:val="17"/>
+        </w:rPr>
+        <w:t xml:space="preserve">1. </w:t>
+      </w:r>
+      <w:r>
+        <w:rPr>
+          <w:rFonts w:ascii="Consolas" w:hAnsi="Consolas" w:cs="Courier New"/>
+          <w:color w:val="880000"/>
+          <w:sz w:val="17"/>
+          <w:szCs w:val="17"/>
+        </w:rPr>
+        <w:t># Count the number of unique batch IDs</w:t>
+      </w:r>
+    </w:p>
+    <w:p>
+      <w:pPr>
+        <w:pStyle w:val="NormalWeb"/>
+        <w:pBdr>
+          <w:top w:val="single" w:sz="6" w:space="2" w:color="888888"/>
+          <w:left w:val="single" w:sz="6" w:space="2" w:color="888888"/>
+          <w:bottom w:val="single" w:sz="6" w:space="2" w:color="888888"/>
+          <w:right w:val="single" w:sz="6" w:space="2" w:color="888888"/>
+        </w:pBdr>
+        <w:tabs>
+          <w:tab w:val="left" w:pos="916"/>
+          <w:tab w:val="left" w:pos="1832"/>
+          <w:tab w:val="left" w:pos="2748"/>
+          <w:tab w:val="left" w:pos="3664"/>
+          <w:tab w:val="left" w:pos="4580"/>
+          <w:tab w:val="left" w:pos="5496"/>
+          <w:tab w:val="left" w:pos="6412"/>
+          <w:tab w:val="left" w:pos="7328"/>
+          <w:tab w:val="left" w:pos="8244"/>
+          <w:tab w:val="left" w:pos="9160"/>
+          <w:tab w:val="left" w:pos="10076"/>
+          <w:tab w:val="left" w:pos="10992"/>
+          <w:tab w:val="left" w:pos="11908"/>
+          <w:tab w:val="left" w:pos="12824"/>
+          <w:tab w:val="left" w:pos="13740"/>
+          <w:tab w:val="left" w:pos="14656"/>
+        </w:tabs>
+        <w:spacing w:before="0" w:beforeAutospacing="0" w:after="0" w:afterAutospacing="0"/>
+        <w:divId w:val="1362121691"/>
+        <w:rPr>
+          <w:rFonts w:ascii="Consolas" w:hAnsi="Consolas" w:cs="Courier New"/>
+          <w:sz w:val="17"/>
+          <w:szCs w:val="17"/>
+        </w:rPr>
+      </w:pPr>
+      <w:r>
+        <w:rPr>
+          <w:rFonts w:ascii="Consolas" w:hAnsi="Consolas" w:cs="Courier New"/>
+          <w:sz w:val="17"/>
+          <w:szCs w:val="17"/>
+        </w:rPr>
+        <w:t xml:space="preserve">2. </w:t>
+      </w:r>
+      <w:r>
+        <w:rPr>
+          <w:rFonts w:ascii="Consolas" w:hAnsi="Consolas" w:cs="Courier New"/>
+          <w:color w:val="880000"/>
+          <w:sz w:val="17"/>
+          <w:szCs w:val="17"/>
+        </w:rPr>
+        <w:t># The number of unique batch IDs should be equal to the number of rows in the data frame</w:t>
+      </w:r>
+    </w:p>
+    <w:p>
+      <w:pPr>
+        <w:pStyle w:val="NormalWeb"/>
+        <w:pBdr>
+          <w:top w:val="single" w:sz="6" w:space="2" w:color="888888"/>
+          <w:left w:val="single" w:sz="6" w:space="2" w:color="888888"/>
+          <w:bottom w:val="single" w:sz="6" w:space="2" w:color="888888"/>
+          <w:right w:val="single" w:sz="6" w:space="2" w:color="888888"/>
+        </w:pBdr>
+        <w:tabs>
+          <w:tab w:val="left" w:pos="916"/>
+          <w:tab w:val="left" w:pos="1832"/>
+          <w:tab w:val="left" w:pos="2748"/>
+          <w:tab w:val="left" w:pos="3664"/>
+          <w:tab w:val="left" w:pos="4580"/>
+          <w:tab w:val="left" w:pos="5496"/>
+          <w:tab w:val="left" w:pos="6412"/>
+          <w:tab w:val="left" w:pos="7328"/>
+          <w:tab w:val="left" w:pos="8244"/>
+          <w:tab w:val="left" w:pos="9160"/>
+          <w:tab w:val="left" w:pos="10076"/>
+          <w:tab w:val="left" w:pos="10992"/>
+          <w:tab w:val="left" w:pos="11908"/>
+          <w:tab w:val="left" w:pos="12824"/>
+          <w:tab w:val="left" w:pos="13740"/>
+          <w:tab w:val="left" w:pos="14656"/>
+        </w:tabs>
+        <w:spacing w:before="0" w:beforeAutospacing="0" w:after="0" w:afterAutospacing="0"/>
+        <w:divId w:val="1362121691"/>
+        <w:rPr>
+          <w:rFonts w:ascii="Consolas" w:hAnsi="Consolas" w:cs="Courier New"/>
+          <w:sz w:val="17"/>
+          <w:szCs w:val="17"/>
+        </w:rPr>
+      </w:pPr>
+      <w:r>
+        <w:rPr>
+          <w:rFonts w:ascii="Consolas" w:hAnsi="Consolas" w:cs="Courier New"/>
+          <w:sz w:val="17"/>
+          <w:szCs w:val="17"/>
+        </w:rPr>
+        <w:t xml:space="preserve">3. </w:t>
+      </w:r>
+      <w:proofErr w:type="spellStart"/>
+      <w:r>
+        <w:rPr>
+          <w:rFonts w:ascii="Consolas" w:hAnsi="Consolas" w:cs="Courier New"/>
+          <w:color w:val="000000"/>
+          <w:sz w:val="17"/>
+          <w:szCs w:val="17"/>
+        </w:rPr>
+        <w:t>line_prod</w:t>
+      </w:r>
+      <w:r>
+        <w:rPr>
+          <w:rFonts w:ascii="Consolas" w:hAnsi="Consolas" w:cs="Courier New"/>
+          <w:color w:val="666600"/>
+          <w:sz w:val="17"/>
+          <w:szCs w:val="17"/>
+        </w:rPr>
+        <w:t>.</w:t>
+      </w:r>
+      <w:r>
+        <w:rPr>
+          <w:rFonts w:ascii="Consolas" w:hAnsi="Consolas" w:cs="Courier New"/>
+          <w:color w:val="660066"/>
+          <w:sz w:val="17"/>
+          <w:szCs w:val="17"/>
+        </w:rPr>
+        <w:t>Batch</w:t>
+      </w:r>
+      <w:r>
+        <w:rPr>
+          <w:rFonts w:ascii="Consolas" w:hAnsi="Consolas" w:cs="Courier New"/>
+          <w:color w:val="666600"/>
+          <w:sz w:val="17"/>
+          <w:szCs w:val="17"/>
+        </w:rPr>
+        <w:t>.</w:t>
+      </w:r>
+      <w:r>
+        <w:rPr>
+          <w:rFonts w:ascii="Consolas" w:hAnsi="Consolas" w:cs="Courier New"/>
+          <w:color w:val="000000"/>
+          <w:sz w:val="17"/>
+          <w:szCs w:val="17"/>
+        </w:rPr>
+        <w:t>nunique</w:t>
+      </w:r>
+      <w:proofErr w:type="spellEnd"/>
+      <w:r>
+        <w:rPr>
+          <w:rFonts w:ascii="Consolas" w:hAnsi="Consolas" w:cs="Courier New"/>
+          <w:color w:val="666600"/>
+          <w:sz w:val="17"/>
+          <w:szCs w:val="17"/>
+        </w:rPr>
+        <w:t>()</w:t>
+      </w:r>
+    </w:p>
+    <w:p>
+      <w:pPr>
+        <w:jc w:val="both"/>
+        <w:rPr>
+          <w:sz w:val="24"/>
+          <w:szCs w:val="24"/>
+        </w:rPr>
+      </w:pPr>
+    </w:p>
+    <w:p>
+      <w:pPr>
+        <w:pStyle w:val="ListParagraph"/>
+        <w:numPr>
+          <w:ilvl w:val="0"/>
+          <w:numId w:val="10"/>
+        </w:numPr>
+        <w:spacing w:line="360" w:lineRule="auto"/>
+        <w:jc w:val="both"/>
+        <w:rPr>
+          <w:sz w:val="24"/>
+          <w:szCs w:val="24"/>
+        </w:rPr>
+      </w:pPr>
+      <w:r>
+        <w:rPr>
+          <w:sz w:val="24"/>
+          <w:szCs w:val="24"/>
+        </w:rPr>
+        <w:t>Check for duplicate records: no duplicate records were found in any of the tables.</w:t>
+      </w:r>
+    </w:p>
+    <w:p>
+      <w:pPr>
+        <w:pStyle w:val="NormalWeb"/>
+        <w:pBdr>
+          <w:top w:val="single" w:sz="6" w:space="2" w:color="888888"/>
+          <w:left w:val="single" w:sz="6" w:space="2" w:color="888888"/>
+          <w:bottom w:val="single" w:sz="6" w:space="2" w:color="888888"/>
+          <w:right w:val="single" w:sz="6" w:space="2" w:color="888888"/>
+        </w:pBdr>
+        <w:tabs>
+          <w:tab w:val="left" w:pos="916"/>
+          <w:tab w:val="left" w:pos="1832"/>
+          <w:tab w:val="left" w:pos="2748"/>
+          <w:tab w:val="left" w:pos="3664"/>
+          <w:tab w:val="left" w:pos="4580"/>
+          <w:tab w:val="left" w:pos="5496"/>
+          <w:tab w:val="left" w:pos="6412"/>
+          <w:tab w:val="left" w:pos="7328"/>
+          <w:tab w:val="left" w:pos="8244"/>
+          <w:tab w:val="left" w:pos="9160"/>
+          <w:tab w:val="left" w:pos="10076"/>
+          <w:tab w:val="left" w:pos="10992"/>
+          <w:tab w:val="left" w:pos="11908"/>
+          <w:tab w:val="left" w:pos="12824"/>
+          <w:tab w:val="left" w:pos="13740"/>
+          <w:tab w:val="left" w:pos="14656"/>
+        </w:tabs>
+        <w:spacing w:before="0" w:beforeAutospacing="0" w:after="0" w:afterAutospacing="0"/>
+        <w:divId w:val="2077509220"/>
+        <w:rPr>
+          <w:rFonts w:ascii="Consolas" w:hAnsi="Consolas" w:cs="Courier New"/>
+          <w:sz w:val="17"/>
+          <w:szCs w:val="17"/>
+        </w:rPr>
+      </w:pPr>
+      <w:r>
+        <w:rPr>
+          <w:rFonts w:ascii="Consolas" w:hAnsi="Consolas" w:cs="Courier New"/>
+          <w:sz w:val="17"/>
+          <w:szCs w:val="17"/>
+        </w:rPr>
+        <w:t xml:space="preserve">1. </w:t>
+      </w:r>
+      <w:r>
+        <w:rPr>
+          <w:rFonts w:ascii="Consolas" w:hAnsi="Consolas" w:cs="Courier New"/>
+          <w:color w:val="880000"/>
+          <w:sz w:val="17"/>
+          <w:szCs w:val="17"/>
+        </w:rPr>
+        <w:t># Find the number of duplicate records</w:t>
+      </w:r>
+    </w:p>
+    <w:p>
+      <w:pPr>
+        <w:pStyle w:val="NormalWeb"/>
+        <w:pBdr>
+          <w:top w:val="single" w:sz="6" w:space="2" w:color="888888"/>
+          <w:left w:val="single" w:sz="6" w:space="2" w:color="888888"/>
+          <w:bottom w:val="single" w:sz="6" w:space="2" w:color="888888"/>
+          <w:right w:val="single" w:sz="6" w:space="2" w:color="888888"/>
+        </w:pBdr>
+        <w:tabs>
+          <w:tab w:val="left" w:pos="916"/>
+          <w:tab w:val="left" w:pos="1832"/>
+          <w:tab w:val="left" w:pos="2748"/>
+          <w:tab w:val="left" w:pos="3664"/>
+          <w:tab w:val="left" w:pos="4580"/>
+          <w:tab w:val="left" w:pos="5496"/>
+          <w:tab w:val="left" w:pos="6412"/>
+          <w:tab w:val="left" w:pos="7328"/>
+          <w:tab w:val="left" w:pos="8244"/>
+          <w:tab w:val="left" w:pos="9160"/>
+          <w:tab w:val="left" w:pos="10076"/>
+          <w:tab w:val="left" w:pos="10992"/>
+          <w:tab w:val="left" w:pos="11908"/>
+          <w:tab w:val="left" w:pos="12824"/>
+          <w:tab w:val="left" w:pos="13740"/>
+          <w:tab w:val="left" w:pos="14656"/>
+        </w:tabs>
+        <w:spacing w:before="0" w:beforeAutospacing="0" w:after="0" w:afterAutospacing="0"/>
+        <w:divId w:val="2077509220"/>
+        <w:rPr>
+          <w:rFonts w:ascii="Consolas" w:hAnsi="Consolas" w:cs="Courier New"/>
+          <w:sz w:val="17"/>
+          <w:szCs w:val="17"/>
+        </w:rPr>
+      </w:pPr>
+      <w:r>
+        <w:rPr>
+          <w:rFonts w:ascii="Consolas" w:hAnsi="Consolas" w:cs="Courier New"/>
+          <w:sz w:val="17"/>
+          <w:szCs w:val="17"/>
+        </w:rPr>
+        <w:t xml:space="preserve">2. </w:t>
+      </w:r>
+      <w:proofErr w:type="spellStart"/>
+      <w:r>
+        <w:rPr>
+          <w:rFonts w:ascii="Consolas" w:hAnsi="Consolas" w:cs="Courier New"/>
+          <w:color w:val="000000"/>
+          <w:sz w:val="17"/>
+          <w:szCs w:val="17"/>
+        </w:rPr>
+        <w:t>line_prod</w:t>
+      </w:r>
+      <w:r>
+        <w:rPr>
+          <w:rFonts w:ascii="Consolas" w:hAnsi="Consolas" w:cs="Courier New"/>
+          <w:color w:val="666600"/>
+          <w:sz w:val="17"/>
+          <w:szCs w:val="17"/>
+        </w:rPr>
+        <w:t>.</w:t>
+      </w:r>
+      <w:r>
+        <w:rPr>
+          <w:rFonts w:ascii="Consolas" w:hAnsi="Consolas" w:cs="Courier New"/>
+          <w:color w:val="000000"/>
+          <w:sz w:val="17"/>
+          <w:szCs w:val="17"/>
+        </w:rPr>
+        <w:t>duplicated</w:t>
+      </w:r>
+      <w:proofErr w:type="spellEnd"/>
+      <w:r>
+        <w:rPr>
+          <w:rFonts w:ascii="Consolas" w:hAnsi="Consolas" w:cs="Courier New"/>
+          <w:color w:val="666600"/>
+          <w:sz w:val="17"/>
+          <w:szCs w:val="17"/>
+        </w:rPr>
+        <w:t>().</w:t>
+      </w:r>
+      <w:r>
+        <w:rPr>
+          <w:rFonts w:ascii="Consolas" w:hAnsi="Consolas" w:cs="Courier New"/>
+          <w:color w:val="000000"/>
+          <w:sz w:val="17"/>
+          <w:szCs w:val="17"/>
+        </w:rPr>
+        <w:t>sum</w:t>
+      </w:r>
+      <w:r>
+        <w:rPr>
+          <w:rFonts w:ascii="Consolas" w:hAnsi="Consolas" w:cs="Courier New"/>
+          <w:color w:val="666600"/>
+          <w:sz w:val="17"/>
+          <w:szCs w:val="17"/>
+        </w:rPr>
+        <w:t>()</w:t>
+      </w:r>
+    </w:p>
+    <w:p>
+      <w:pPr>
+        <w:jc w:val="both"/>
+        <w:rPr>
+          <w:sz w:val="24"/>
+          <w:szCs w:val="24"/>
+        </w:rPr>
+      </w:pPr>
+    </w:p>
+    <w:p>
+      <w:pPr>
+        <w:pStyle w:val="ListParagraph"/>
+        <w:numPr>
+          <w:ilvl w:val="0"/>
+          <w:numId w:val="10"/>
+        </w:numPr>
+        <w:spacing w:line="360" w:lineRule="auto"/>
+        <w:jc w:val="both"/>
+        <w:rPr>
+          <w:sz w:val="24"/>
+          <w:szCs w:val="24"/>
+        </w:rPr>
+      </w:pPr>
+      <w:r>
+        <w:rPr>
+          <w:sz w:val="24"/>
+          <w:szCs w:val="24"/>
+        </w:rPr>
+        <w:t>Check data type and formatting consistency in each column</w:t>
+      </w:r>
+    </w:p>
+    <w:p>
+      <w:pPr>
+        <w:pStyle w:val="NormalWeb"/>
+        <w:pBdr>
+          <w:top w:val="single" w:sz="6" w:space="2" w:color="888888"/>
+          <w:left w:val="single" w:sz="6" w:space="2" w:color="888888"/>
+          <w:bottom w:val="single" w:sz="6" w:space="2" w:color="888888"/>
+          <w:right w:val="single" w:sz="6" w:space="2" w:color="888888"/>
+        </w:pBdr>
+        <w:tabs>
+          <w:tab w:val="left" w:pos="916"/>
+          <w:tab w:val="left" w:pos="1832"/>
+          <w:tab w:val="left" w:pos="2748"/>
+          <w:tab w:val="left" w:pos="3664"/>
+          <w:tab w:val="left" w:pos="4580"/>
+          <w:tab w:val="left" w:pos="5496"/>
+          <w:tab w:val="left" w:pos="6412"/>
+          <w:tab w:val="left" w:pos="7328"/>
+          <w:tab w:val="left" w:pos="8244"/>
+          <w:tab w:val="left" w:pos="9160"/>
+          <w:tab w:val="left" w:pos="10076"/>
+          <w:tab w:val="left" w:pos="10992"/>
+          <w:tab w:val="left" w:pos="11908"/>
+          <w:tab w:val="left" w:pos="12824"/>
+          <w:tab w:val="left" w:pos="13740"/>
+          <w:tab w:val="left" w:pos="14656"/>
+        </w:tabs>
+        <w:spacing w:before="0" w:beforeAutospacing="0" w:after="0" w:afterAutospacing="0"/>
+        <w:divId w:val="987367256"/>
+        <w:rPr>
+          <w:rFonts w:ascii="Consolas" w:hAnsi="Consolas" w:cs="Courier New"/>
+          <w:sz w:val="17"/>
+          <w:szCs w:val="17"/>
+        </w:rPr>
+      </w:pPr>
+      <w:r>
+        <w:rPr>
+          <w:rFonts w:ascii="Consolas" w:hAnsi="Consolas" w:cs="Courier New"/>
+          <w:sz w:val="17"/>
+          <w:szCs w:val="17"/>
+        </w:rPr>
+        <w:t xml:space="preserve">1. </w:t>
+      </w:r>
+      <w:r>
+        <w:rPr>
+          <w:rFonts w:ascii="Consolas" w:hAnsi="Consolas" w:cs="Courier New"/>
+          <w:color w:val="880000"/>
+          <w:sz w:val="17"/>
+          <w:szCs w:val="17"/>
+        </w:rPr>
+        <w:t xml:space="preserve"># Check that all End Time values are of the type </w:t>
+      </w:r>
+      <w:proofErr w:type="spellStart"/>
+      <w:r>
+        <w:rPr>
+          <w:rFonts w:ascii="Consolas" w:hAnsi="Consolas" w:cs="Courier New"/>
+          <w:color w:val="880000"/>
+          <w:sz w:val="17"/>
+          <w:szCs w:val="17"/>
+        </w:rPr>
+        <w:t>datetime.time</w:t>
+      </w:r>
+      <w:proofErr w:type="spellEnd"/>
+    </w:p>
+    <w:p>
+      <w:pPr>
+        <w:pStyle w:val="NormalWeb"/>
+        <w:pBdr>
+          <w:top w:val="single" w:sz="6" w:space="2" w:color="888888"/>
+          <w:left w:val="single" w:sz="6" w:space="2" w:color="888888"/>
+          <w:bottom w:val="single" w:sz="6" w:space="2" w:color="888888"/>
+          <w:right w:val="single" w:sz="6" w:space="2" w:color="888888"/>
+        </w:pBdr>
+        <w:tabs>
+          <w:tab w:val="left" w:pos="916"/>
+          <w:tab w:val="left" w:pos="1832"/>
+          <w:tab w:val="left" w:pos="2748"/>
+          <w:tab w:val="left" w:pos="3664"/>
+          <w:tab w:val="left" w:pos="4580"/>
+          <w:tab w:val="left" w:pos="5496"/>
+          <w:tab w:val="left" w:pos="6412"/>
+          <w:tab w:val="left" w:pos="7328"/>
+          <w:tab w:val="left" w:pos="8244"/>
+          <w:tab w:val="left" w:pos="9160"/>
+          <w:tab w:val="left" w:pos="10076"/>
+          <w:tab w:val="left" w:pos="10992"/>
+          <w:tab w:val="left" w:pos="11908"/>
+          <w:tab w:val="left" w:pos="12824"/>
+          <w:tab w:val="left" w:pos="13740"/>
+          <w:tab w:val="left" w:pos="14656"/>
+        </w:tabs>
+        <w:spacing w:before="0" w:beforeAutospacing="0" w:after="0" w:afterAutospacing="0"/>
+        <w:divId w:val="987367256"/>
+        <w:rPr>
+          <w:rFonts w:ascii="Consolas" w:hAnsi="Consolas" w:cs="Courier New"/>
+          <w:sz w:val="17"/>
+          <w:szCs w:val="17"/>
+        </w:rPr>
+      </w:pPr>
+      <w:r>
+        <w:rPr>
+          <w:rFonts w:ascii="Consolas" w:hAnsi="Consolas" w:cs="Courier New"/>
+          <w:sz w:val="17"/>
+          <w:szCs w:val="17"/>
+        </w:rPr>
+        <w:t xml:space="preserve">2. </w:t>
+      </w:r>
+      <w:proofErr w:type="spellStart"/>
+      <w:r>
+        <w:rPr>
+          <w:rFonts w:ascii="Consolas" w:hAnsi="Consolas" w:cs="Courier New"/>
+          <w:color w:val="000000"/>
+          <w:sz w:val="17"/>
+          <w:szCs w:val="17"/>
+        </w:rPr>
+        <w:t>line_prod</w:t>
+      </w:r>
+      <w:proofErr w:type="spellEnd"/>
+      <w:r>
+        <w:rPr>
+          <w:rFonts w:ascii="Consolas" w:hAnsi="Consolas" w:cs="Courier New"/>
+          <w:color w:val="666600"/>
+          <w:sz w:val="17"/>
+          <w:szCs w:val="17"/>
+        </w:rPr>
+        <w:t>[</w:t>
+      </w:r>
+      <w:r>
+        <w:rPr>
+          <w:rFonts w:ascii="Consolas" w:hAnsi="Consolas" w:cs="Courier New"/>
+          <w:color w:val="008800"/>
+          <w:sz w:val="17"/>
+          <w:szCs w:val="17"/>
+        </w:rPr>
+        <w:t>"</w:t>
+      </w:r>
+      <w:proofErr w:type="spellStart"/>
+      <w:r>
+        <w:rPr>
+          <w:rFonts w:ascii="Consolas" w:hAnsi="Consolas" w:cs="Courier New"/>
+          <w:color w:val="008800"/>
+          <w:sz w:val="17"/>
+          <w:szCs w:val="17"/>
+        </w:rPr>
+        <w:t>End_Time</w:t>
+      </w:r>
+      <w:proofErr w:type="spellEnd"/>
+      <w:r>
+        <w:rPr>
+          <w:rFonts w:ascii="Consolas" w:hAnsi="Consolas" w:cs="Courier New"/>
+          <w:color w:val="008800"/>
+          <w:sz w:val="17"/>
+          <w:szCs w:val="17"/>
+        </w:rPr>
+        <w:t>"</w:t>
+      </w:r>
+      <w:r>
+        <w:rPr>
+          <w:rFonts w:ascii="Consolas" w:hAnsi="Consolas" w:cs="Courier New"/>
+          <w:color w:val="666600"/>
+          <w:sz w:val="17"/>
+          <w:szCs w:val="17"/>
+        </w:rPr>
+        <w:t>].</w:t>
+      </w:r>
+      <w:r>
+        <w:rPr>
+          <w:rFonts w:ascii="Consolas" w:hAnsi="Consolas" w:cs="Courier New"/>
+          <w:color w:val="000000"/>
+          <w:sz w:val="17"/>
+          <w:szCs w:val="17"/>
+        </w:rPr>
+        <w:t>apply</w:t>
+      </w:r>
+      <w:r>
+        <w:rPr>
+          <w:rFonts w:ascii="Consolas" w:hAnsi="Consolas" w:cs="Courier New"/>
+          <w:color w:val="666600"/>
+          <w:sz w:val="17"/>
+          <w:szCs w:val="17"/>
+        </w:rPr>
+        <w:t>(</w:t>
+      </w:r>
+      <w:r>
+        <w:rPr>
+          <w:rFonts w:ascii="Consolas" w:hAnsi="Consolas" w:cs="Courier New"/>
+          <w:color w:val="000088"/>
+          <w:sz w:val="17"/>
+          <w:szCs w:val="17"/>
+        </w:rPr>
+        <w:t>lambda</w:t>
+      </w:r>
+      <w:r>
+        <w:rPr>
+          <w:rFonts w:ascii="Consolas" w:hAnsi="Consolas" w:cs="Courier New"/>
+          <w:color w:val="000000"/>
+          <w:sz w:val="17"/>
+          <w:szCs w:val="17"/>
+        </w:rPr>
+        <w:t xml:space="preserve"> x</w:t>
+      </w:r>
+      <w:r>
+        <w:rPr>
+          <w:rFonts w:ascii="Consolas" w:hAnsi="Consolas" w:cs="Courier New"/>
+          <w:color w:val="666600"/>
+          <w:sz w:val="17"/>
+          <w:szCs w:val="17"/>
+        </w:rPr>
+        <w:t>:</w:t>
+      </w:r>
+      <w:r>
+        <w:rPr>
+          <w:rFonts w:ascii="Consolas" w:hAnsi="Consolas" w:cs="Courier New"/>
+          <w:color w:val="000000"/>
+          <w:sz w:val="17"/>
+          <w:szCs w:val="17"/>
+        </w:rPr>
+        <w:t xml:space="preserve"> </w:t>
+      </w:r>
+      <w:proofErr w:type="spellStart"/>
+      <w:r>
+        <w:rPr>
+          <w:rFonts w:ascii="Consolas" w:hAnsi="Consolas" w:cs="Courier New"/>
+          <w:color w:val="000000"/>
+          <w:sz w:val="17"/>
+          <w:szCs w:val="17"/>
+        </w:rPr>
+        <w:t>isinstance</w:t>
+      </w:r>
+      <w:proofErr w:type="spellEnd"/>
+      <w:r>
+        <w:rPr>
+          <w:rFonts w:ascii="Consolas" w:hAnsi="Consolas" w:cs="Courier New"/>
+          <w:color w:val="666600"/>
+          <w:sz w:val="17"/>
+          <w:szCs w:val="17"/>
+        </w:rPr>
+        <w:t>(</w:t>
+      </w:r>
+      <w:r>
+        <w:rPr>
+          <w:rFonts w:ascii="Consolas" w:hAnsi="Consolas" w:cs="Courier New"/>
+          <w:color w:val="000000"/>
+          <w:sz w:val="17"/>
+          <w:szCs w:val="17"/>
+        </w:rPr>
+        <w:t>x</w:t>
+      </w:r>
+      <w:r>
+        <w:rPr>
+          <w:rFonts w:ascii="Consolas" w:hAnsi="Consolas" w:cs="Courier New"/>
+          <w:color w:val="666600"/>
+          <w:sz w:val="17"/>
+          <w:szCs w:val="17"/>
+        </w:rPr>
+        <w:t>,</w:t>
+      </w:r>
+      <w:r>
+        <w:rPr>
+          <w:rFonts w:ascii="Consolas" w:hAnsi="Consolas" w:cs="Courier New"/>
+          <w:color w:val="000000"/>
+          <w:sz w:val="17"/>
+          <w:szCs w:val="17"/>
+        </w:rPr>
+        <w:t xml:space="preserve"> </w:t>
+      </w:r>
+      <w:proofErr w:type="spellStart"/>
+      <w:r>
+        <w:rPr>
+          <w:rFonts w:ascii="Consolas" w:hAnsi="Consolas" w:cs="Courier New"/>
+          <w:color w:val="000000"/>
+          <w:sz w:val="17"/>
+          <w:szCs w:val="17"/>
+        </w:rPr>
+        <w:t>datetime</w:t>
+      </w:r>
+      <w:r>
+        <w:rPr>
+          <w:rFonts w:ascii="Consolas" w:hAnsi="Consolas" w:cs="Courier New"/>
+          <w:color w:val="666600"/>
+          <w:sz w:val="17"/>
+          <w:szCs w:val="17"/>
+        </w:rPr>
+        <w:t>.</w:t>
+      </w:r>
+      <w:r>
+        <w:rPr>
+          <w:rFonts w:ascii="Consolas" w:hAnsi="Consolas" w:cs="Courier New"/>
+          <w:color w:val="000000"/>
+          <w:sz w:val="17"/>
+          <w:szCs w:val="17"/>
+        </w:rPr>
+        <w:t>time</w:t>
+      </w:r>
+      <w:proofErr w:type="spellEnd"/>
+      <w:r>
+        <w:rPr>
+          <w:rFonts w:ascii="Consolas" w:hAnsi="Consolas" w:cs="Courier New"/>
+          <w:color w:val="666600"/>
+          <w:sz w:val="17"/>
+          <w:szCs w:val="17"/>
+        </w:rPr>
+        <w:t>)).</w:t>
+      </w:r>
+      <w:r>
+        <w:rPr>
+          <w:rFonts w:ascii="Consolas" w:hAnsi="Consolas" w:cs="Courier New"/>
+          <w:color w:val="000000"/>
+          <w:sz w:val="17"/>
+          <w:szCs w:val="17"/>
+        </w:rPr>
+        <w:t>all</w:t>
+      </w:r>
+      <w:r>
+        <w:rPr>
+          <w:rFonts w:ascii="Consolas" w:hAnsi="Consolas" w:cs="Courier New"/>
+          <w:color w:val="666600"/>
+          <w:sz w:val="17"/>
+          <w:szCs w:val="17"/>
+        </w:rPr>
+        <w:t>()</w:t>
+      </w:r>
+    </w:p>
+    <w:p>
+      <w:pPr>
+        <w:spacing w:before="120" w:line="360" w:lineRule="auto"/>
+        <w:jc w:val="both"/>
+        <w:rPr>
+          <w:sz w:val="24"/>
+          <w:szCs w:val="24"/>
+        </w:rPr>
+      </w:pPr>
+      <w:r>
+        <w:rPr>
+          <w:sz w:val="24"/>
+          <w:szCs w:val="24"/>
+        </w:rPr>
+        <w:t>The</w:t>
+      </w:r>
+      <w:r>
+        <w:rPr>
+          <w:sz w:val="24"/>
+          <w:szCs w:val="24"/>
+        </w:rPr>
+        <w:t xml:space="preserve"> data types of values in the</w:t>
+      </w:r>
+      <w:r>
+        <w:rPr>
+          <w:sz w:val="24"/>
+          <w:szCs w:val="24"/>
+        </w:rPr>
+        <w:t xml:space="preserve"> End Time column</w:t>
+      </w:r>
+      <w:r>
+        <w:rPr>
+          <w:sz w:val="24"/>
+          <w:szCs w:val="24"/>
+        </w:rPr>
+        <w:t xml:space="preserve"> were not consistent. The following code was used to isolate rows where the type was not </w:t>
+      </w:r>
+      <w:proofErr w:type="spellStart"/>
+      <w:r>
+        <w:rPr>
+          <w:sz w:val="24"/>
+          <w:szCs w:val="24"/>
+        </w:rPr>
+        <w:t>datetime.time</w:t>
+      </w:r>
+      <w:proofErr w:type="spellEnd"/>
+      <w:r>
+        <w:rPr>
+          <w:sz w:val="24"/>
+          <w:szCs w:val="24"/>
+        </w:rPr>
+        <w:t xml:space="preserve"> where only one row was found to have a </w:t>
+      </w:r>
+      <w:proofErr w:type="spellStart"/>
+      <w:r>
+        <w:rPr>
+          <w:sz w:val="24"/>
+          <w:szCs w:val="24"/>
+        </w:rPr>
+        <w:t>datetime.datetime</w:t>
+      </w:r>
+      <w:proofErr w:type="spellEnd"/>
+      <w:r>
+        <w:rPr>
+          <w:sz w:val="24"/>
+          <w:szCs w:val="24"/>
+        </w:rPr>
+        <w:t xml:space="preserve"> data type:</w:t>
+      </w:r>
+    </w:p>
+    <w:p>
+      <w:pPr>
+        <w:pStyle w:val="NormalWeb"/>
+        <w:pBdr>
+          <w:top w:val="single" w:sz="6" w:space="2" w:color="888888"/>
+          <w:left w:val="single" w:sz="6" w:space="2" w:color="888888"/>
+          <w:bottom w:val="single" w:sz="6" w:space="2" w:color="888888"/>
+          <w:right w:val="single" w:sz="6" w:space="2" w:color="888888"/>
+        </w:pBdr>
+        <w:tabs>
+          <w:tab w:val="left" w:pos="916"/>
+          <w:tab w:val="left" w:pos="1832"/>
+          <w:tab w:val="left" w:pos="2748"/>
+          <w:tab w:val="left" w:pos="3664"/>
+          <w:tab w:val="left" w:pos="4580"/>
+          <w:tab w:val="left" w:pos="5496"/>
+          <w:tab w:val="left" w:pos="6412"/>
+          <w:tab w:val="left" w:pos="7328"/>
+          <w:tab w:val="left" w:pos="8244"/>
+          <w:tab w:val="left" w:pos="9160"/>
+          <w:tab w:val="left" w:pos="10076"/>
+          <w:tab w:val="left" w:pos="10992"/>
+          <w:tab w:val="left" w:pos="11908"/>
+          <w:tab w:val="left" w:pos="12824"/>
+          <w:tab w:val="left" w:pos="13740"/>
+          <w:tab w:val="left" w:pos="14656"/>
+        </w:tabs>
+        <w:spacing w:before="0" w:beforeAutospacing="0" w:after="0" w:afterAutospacing="0"/>
+        <w:divId w:val="815729715"/>
+        <w:rPr>
+          <w:rFonts w:ascii="Consolas" w:hAnsi="Consolas" w:cs="Courier New"/>
+          <w:sz w:val="17"/>
+          <w:szCs w:val="17"/>
+        </w:rPr>
+      </w:pPr>
+      <w:r>
+        <w:rPr>
+          <w:rFonts w:ascii="Consolas" w:hAnsi="Consolas" w:cs="Courier New"/>
+          <w:sz w:val="17"/>
+          <w:szCs w:val="17"/>
+        </w:rPr>
+        <w:t xml:space="preserve">1. </w:t>
+      </w:r>
+      <w:r>
+        <w:rPr>
+          <w:rFonts w:ascii="Consolas" w:hAnsi="Consolas" w:cs="Courier New"/>
+          <w:color w:val="880000"/>
+          <w:sz w:val="17"/>
+          <w:szCs w:val="17"/>
+        </w:rPr>
+        <w:t xml:space="preserve"># Find values in End Time that are not of the type </w:t>
+      </w:r>
+      <w:proofErr w:type="spellStart"/>
+      <w:r>
+        <w:rPr>
+          <w:rFonts w:ascii="Consolas" w:hAnsi="Consolas" w:cs="Courier New"/>
+          <w:color w:val="880000"/>
+          <w:sz w:val="17"/>
+          <w:szCs w:val="17"/>
+        </w:rPr>
+        <w:t>datetime.time</w:t>
+      </w:r>
+      <w:proofErr w:type="spellEnd"/>
+    </w:p>
+    <w:p>
+      <w:pPr>
+        <w:pStyle w:val="NormalWeb"/>
+        <w:pBdr>
+          <w:top w:val="single" w:sz="6" w:space="2" w:color="888888"/>
+          <w:left w:val="single" w:sz="6" w:space="2" w:color="888888"/>
+          <w:bottom w:val="single" w:sz="6" w:space="2" w:color="888888"/>
+          <w:right w:val="single" w:sz="6" w:space="2" w:color="888888"/>
+        </w:pBdr>
+        <w:tabs>
+          <w:tab w:val="left" w:pos="916"/>
+          <w:tab w:val="left" w:pos="1832"/>
+          <w:tab w:val="left" w:pos="2748"/>
+          <w:tab w:val="left" w:pos="3664"/>
+          <w:tab w:val="left" w:pos="4580"/>
+          <w:tab w:val="left" w:pos="5496"/>
+          <w:tab w:val="left" w:pos="6412"/>
+          <w:tab w:val="left" w:pos="7328"/>
+          <w:tab w:val="left" w:pos="8244"/>
+          <w:tab w:val="left" w:pos="9160"/>
+          <w:tab w:val="left" w:pos="10076"/>
+          <w:tab w:val="left" w:pos="10992"/>
+          <w:tab w:val="left" w:pos="11908"/>
+          <w:tab w:val="left" w:pos="12824"/>
+          <w:tab w:val="left" w:pos="13740"/>
+          <w:tab w:val="left" w:pos="14656"/>
+        </w:tabs>
+        <w:spacing w:before="0" w:beforeAutospacing="0" w:after="0" w:afterAutospacing="0"/>
+        <w:divId w:val="815729715"/>
+        <w:rPr>
+          <w:rFonts w:ascii="Consolas" w:hAnsi="Consolas" w:cs="Courier New"/>
+          <w:sz w:val="17"/>
+          <w:szCs w:val="17"/>
+        </w:rPr>
+      </w:pPr>
+      <w:r>
+        <w:rPr>
+          <w:rFonts w:ascii="Consolas" w:hAnsi="Consolas" w:cs="Courier New"/>
+          <w:sz w:val="17"/>
+          <w:szCs w:val="17"/>
+        </w:rPr>
+        <w:t xml:space="preserve">2. </w:t>
+      </w:r>
+      <w:proofErr w:type="spellStart"/>
+      <w:r>
+        <w:rPr>
+          <w:rFonts w:ascii="Consolas" w:hAnsi="Consolas" w:cs="Courier New"/>
+          <w:color w:val="000000"/>
+          <w:sz w:val="17"/>
+          <w:szCs w:val="17"/>
+        </w:rPr>
+        <w:t>line_prod</w:t>
+      </w:r>
+      <w:proofErr w:type="spellEnd"/>
+      <w:r>
+        <w:rPr>
+          <w:rFonts w:ascii="Consolas" w:hAnsi="Consolas" w:cs="Courier New"/>
+          <w:color w:val="666600"/>
+          <w:sz w:val="17"/>
+          <w:szCs w:val="17"/>
+        </w:rPr>
+        <w:t>[</w:t>
+      </w:r>
+      <w:proofErr w:type="spellStart"/>
+      <w:r>
+        <w:rPr>
+          <w:rFonts w:ascii="Consolas" w:hAnsi="Consolas" w:cs="Courier New"/>
+          <w:color w:val="000000"/>
+          <w:sz w:val="17"/>
+          <w:szCs w:val="17"/>
+        </w:rPr>
+        <w:t>line_prod</w:t>
+      </w:r>
+      <w:proofErr w:type="spellEnd"/>
+      <w:r>
+        <w:rPr>
+          <w:rFonts w:ascii="Consolas" w:hAnsi="Consolas" w:cs="Courier New"/>
+          <w:color w:val="666600"/>
+          <w:sz w:val="17"/>
+          <w:szCs w:val="17"/>
+        </w:rPr>
+        <w:t>[</w:t>
+      </w:r>
+      <w:r>
+        <w:rPr>
+          <w:rFonts w:ascii="Consolas" w:hAnsi="Consolas" w:cs="Courier New"/>
+          <w:color w:val="008800"/>
+          <w:sz w:val="17"/>
+          <w:szCs w:val="17"/>
+        </w:rPr>
+        <w:t>"</w:t>
+      </w:r>
+      <w:proofErr w:type="spellStart"/>
+      <w:r>
+        <w:rPr>
+          <w:rFonts w:ascii="Consolas" w:hAnsi="Consolas" w:cs="Courier New"/>
+          <w:color w:val="008800"/>
+          <w:sz w:val="17"/>
+          <w:szCs w:val="17"/>
+        </w:rPr>
+        <w:t>End_Time</w:t>
+      </w:r>
+      <w:proofErr w:type="spellEnd"/>
+      <w:r>
+        <w:rPr>
+          <w:rFonts w:ascii="Consolas" w:hAnsi="Consolas" w:cs="Courier New"/>
+          <w:color w:val="008800"/>
+          <w:sz w:val="17"/>
+          <w:szCs w:val="17"/>
+        </w:rPr>
+        <w:t>"</w:t>
+      </w:r>
+      <w:r>
+        <w:rPr>
+          <w:rFonts w:ascii="Consolas" w:hAnsi="Consolas" w:cs="Courier New"/>
+          <w:color w:val="666600"/>
+          <w:sz w:val="17"/>
+          <w:szCs w:val="17"/>
+        </w:rPr>
+        <w:t>].</w:t>
+      </w:r>
+      <w:r>
+        <w:rPr>
+          <w:rFonts w:ascii="Consolas" w:hAnsi="Consolas" w:cs="Courier New"/>
+          <w:color w:val="000000"/>
+          <w:sz w:val="17"/>
+          <w:szCs w:val="17"/>
+        </w:rPr>
+        <w:t>apply</w:t>
+      </w:r>
+      <w:r>
+        <w:rPr>
+          <w:rFonts w:ascii="Consolas" w:hAnsi="Consolas" w:cs="Courier New"/>
+          <w:color w:val="666600"/>
+          <w:sz w:val="17"/>
+          <w:szCs w:val="17"/>
+        </w:rPr>
+        <w:t>(</w:t>
+      </w:r>
+      <w:r>
+        <w:rPr>
+          <w:rFonts w:ascii="Consolas" w:hAnsi="Consolas" w:cs="Courier New"/>
+          <w:color w:val="000088"/>
+          <w:sz w:val="17"/>
+          <w:szCs w:val="17"/>
+        </w:rPr>
+        <w:t>lambda</w:t>
+      </w:r>
+      <w:r>
+        <w:rPr>
+          <w:rFonts w:ascii="Consolas" w:hAnsi="Consolas" w:cs="Courier New"/>
+          <w:color w:val="000000"/>
+          <w:sz w:val="17"/>
+          <w:szCs w:val="17"/>
+        </w:rPr>
+        <w:t xml:space="preserve"> x</w:t>
+      </w:r>
+      <w:r>
+        <w:rPr>
+          <w:rFonts w:ascii="Consolas" w:hAnsi="Consolas" w:cs="Courier New"/>
+          <w:color w:val="666600"/>
+          <w:sz w:val="17"/>
+          <w:szCs w:val="17"/>
+        </w:rPr>
+        <w:t>:</w:t>
+      </w:r>
+      <w:r>
+        <w:rPr>
+          <w:rFonts w:ascii="Consolas" w:hAnsi="Consolas" w:cs="Courier New"/>
+          <w:color w:val="000000"/>
+          <w:sz w:val="17"/>
+          <w:szCs w:val="17"/>
+        </w:rPr>
+        <w:t xml:space="preserve"> </w:t>
+      </w:r>
+      <w:r>
+        <w:rPr>
+          <w:rFonts w:ascii="Consolas" w:hAnsi="Consolas" w:cs="Courier New"/>
+          <w:color w:val="000088"/>
+          <w:sz w:val="17"/>
+          <w:szCs w:val="17"/>
+        </w:rPr>
+        <w:t>not</w:t>
+      </w:r>
+      <w:r>
+        <w:rPr>
+          <w:rFonts w:ascii="Consolas" w:hAnsi="Consolas" w:cs="Courier New"/>
+          <w:color w:val="666600"/>
+          <w:sz w:val="17"/>
+          <w:szCs w:val="17"/>
+        </w:rPr>
+        <w:t>(</w:t>
+      </w:r>
+      <w:proofErr w:type="spellStart"/>
+      <w:r>
+        <w:rPr>
+          <w:rFonts w:ascii="Consolas" w:hAnsi="Consolas" w:cs="Courier New"/>
+          <w:color w:val="000000"/>
+          <w:sz w:val="17"/>
+          <w:szCs w:val="17"/>
+        </w:rPr>
+        <w:t>isinstance</w:t>
+      </w:r>
+      <w:proofErr w:type="spellEnd"/>
+      <w:r>
+        <w:rPr>
+          <w:rFonts w:ascii="Consolas" w:hAnsi="Consolas" w:cs="Courier New"/>
+          <w:color w:val="666600"/>
+          <w:sz w:val="17"/>
+          <w:szCs w:val="17"/>
+        </w:rPr>
+        <w:t>(</w:t>
+      </w:r>
+      <w:r>
+        <w:rPr>
+          <w:rFonts w:ascii="Consolas" w:hAnsi="Consolas" w:cs="Courier New"/>
+          <w:color w:val="000000"/>
+          <w:sz w:val="17"/>
+          <w:szCs w:val="17"/>
+        </w:rPr>
+        <w:t>x</w:t>
+      </w:r>
+      <w:r>
+        <w:rPr>
+          <w:rFonts w:ascii="Consolas" w:hAnsi="Consolas" w:cs="Courier New"/>
+          <w:color w:val="666600"/>
+          <w:sz w:val="17"/>
+          <w:szCs w:val="17"/>
+        </w:rPr>
+        <w:t>,</w:t>
+      </w:r>
+      <w:r>
+        <w:rPr>
+          <w:rFonts w:ascii="Consolas" w:hAnsi="Consolas" w:cs="Courier New"/>
+          <w:color w:val="000000"/>
+          <w:sz w:val="17"/>
+          <w:szCs w:val="17"/>
+        </w:rPr>
+        <w:t xml:space="preserve"> </w:t>
+      </w:r>
+      <w:proofErr w:type="spellStart"/>
+      <w:r>
+        <w:rPr>
+          <w:rFonts w:ascii="Consolas" w:hAnsi="Consolas" w:cs="Courier New"/>
+          <w:color w:val="000000"/>
+          <w:sz w:val="17"/>
+          <w:szCs w:val="17"/>
+        </w:rPr>
+        <w:t>datetime</w:t>
+      </w:r>
+      <w:r>
+        <w:rPr>
+          <w:rFonts w:ascii="Consolas" w:hAnsi="Consolas" w:cs="Courier New"/>
+          <w:color w:val="666600"/>
+          <w:sz w:val="17"/>
+          <w:szCs w:val="17"/>
+        </w:rPr>
+        <w:t>.</w:t>
+      </w:r>
+      <w:r>
+        <w:rPr>
+          <w:rFonts w:ascii="Consolas" w:hAnsi="Consolas" w:cs="Courier New"/>
+          <w:color w:val="000000"/>
+          <w:sz w:val="17"/>
+          <w:szCs w:val="17"/>
+        </w:rPr>
+        <w:t>time</w:t>
+      </w:r>
+      <w:proofErr w:type="spellEnd"/>
+      <w:r>
+        <w:rPr>
+          <w:rFonts w:ascii="Consolas" w:hAnsi="Consolas" w:cs="Courier New"/>
+          <w:color w:val="666600"/>
+          <w:sz w:val="17"/>
+          <w:szCs w:val="17"/>
+        </w:rPr>
+        <w:t>)))]</w:t>
+      </w:r>
+    </w:p>
+    <w:p>
+      <w:pPr>
+        <w:spacing w:before="120" w:line="360" w:lineRule="auto"/>
+        <w:jc w:val="both"/>
+        <w:rPr>
+          <w:sz w:val="24"/>
+          <w:szCs w:val="24"/>
+        </w:rPr>
+      </w:pPr>
+      <w:r>
+        <w:rPr>
+          <w:sz w:val="24"/>
+          <w:szCs w:val="24"/>
+        </w:rPr>
+        <w:drawing>
+          <wp:inline distT="0" distB="0" distL="0" distR="0" wp14:anchorId="2DFDF1C7" wp14:editId="023128E0">
+            <wp:extent cx="4820323" cy="666843"/>
+            <wp:effectExtent l="0" t="0" r="0" b="0"/>
+            <wp:docPr id="998947413" name="Picture 1"/>
+            <wp:cNvGraphicFramePr>
+              <a:graphicFrameLocks xmlns:a="http://schemas.openxmlformats.org/drawingml/2006/main" noChangeAspect="1"/>
+            </wp:cNvGraphicFramePr>
+            <a:graphic xmlns:a="http://schemas.openxmlformats.org/drawingml/2006/main">
+              <a:graphicData uri="http://schemas.openxmlformats.org/drawingml/2006/picture">
+                <pic:pic xmlns:pic="http://schemas.openxmlformats.org/drawingml/2006/picture">
+                  <pic:nvPicPr>
+                    <pic:cNvPr id="998947413" name=""/>
+                    <pic:cNvPicPr/>
+                  </pic:nvPicPr>
+                  <pic:blipFill>
+                    <a:blip r:embed="rId9"/>
+                    <a:stretch>
+                      <a:fillRect/>
+                    </a:stretch>
+                  </pic:blipFill>
+                  <pic:spPr>
+                    <a:xfrm>
+                      <a:off x="0" y="0"/>
+                      <a:ext cx="4820323" cy="666843"/>
+                    </a:xfrm>
+                    <a:prstGeom prst="rect">
+                      <a:avLst/>
+                    </a:prstGeom>
+                  </pic:spPr>
+                </pic:pic>
+              </a:graphicData>
+            </a:graphic>
+          </wp:inline>
+        </w:drawing>
+      </w:r>
+    </w:p>
+    <w:p>
+      <w:pPr>
+        <w:spacing w:before="120" w:line="360" w:lineRule="auto"/>
+        <w:jc w:val="both"/>
+        <w:rPr>
+          <w:sz w:val="24"/>
+          <w:szCs w:val="24"/>
+        </w:rPr>
+      </w:pPr>
+      <w:r>
+        <w:rPr>
+          <w:sz w:val="24"/>
+          <w:szCs w:val="24"/>
+        </w:rPr>
+        <w:t>The time component of was extracted and used to overwrite the value at index 37:</w:t>
+      </w:r>
+    </w:p>
+    <w:p>
+      <w:pPr>
+        <w:pStyle w:val="NormalWeb"/>
+        <w:pBdr>
+          <w:top w:val="single" w:sz="6" w:space="2" w:color="888888"/>
+          <w:left w:val="single" w:sz="6" w:space="2" w:color="888888"/>
+          <w:bottom w:val="single" w:sz="6" w:space="2" w:color="888888"/>
+          <w:right w:val="single" w:sz="6" w:space="2" w:color="888888"/>
+        </w:pBdr>
+        <w:tabs>
+          <w:tab w:val="left" w:pos="916"/>
+          <w:tab w:val="left" w:pos="1832"/>
+          <w:tab w:val="left" w:pos="2748"/>
+          <w:tab w:val="left" w:pos="3664"/>
+          <w:tab w:val="left" w:pos="4580"/>
+          <w:tab w:val="left" w:pos="5496"/>
+          <w:tab w:val="left" w:pos="6412"/>
+          <w:tab w:val="left" w:pos="7328"/>
+          <w:tab w:val="left" w:pos="8244"/>
+          <w:tab w:val="left" w:pos="9160"/>
+          <w:tab w:val="left" w:pos="10076"/>
+          <w:tab w:val="left" w:pos="10992"/>
+          <w:tab w:val="left" w:pos="11908"/>
+          <w:tab w:val="left" w:pos="12824"/>
+          <w:tab w:val="left" w:pos="13740"/>
+          <w:tab w:val="left" w:pos="14656"/>
+        </w:tabs>
+        <w:spacing w:before="0" w:beforeAutospacing="0" w:after="0" w:afterAutospacing="0"/>
+        <w:divId w:val="931277573"/>
+        <w:rPr>
+          <w:rFonts w:ascii="Consolas" w:hAnsi="Consolas" w:cs="Courier New"/>
+          <w:sz w:val="17"/>
+          <w:szCs w:val="17"/>
+        </w:rPr>
+      </w:pPr>
+      <w:r>
+        <w:rPr>
+          <w:rFonts w:ascii="Consolas" w:hAnsi="Consolas" w:cs="Courier New"/>
+          <w:sz w:val="17"/>
+          <w:szCs w:val="17"/>
+        </w:rPr>
+        <w:t xml:space="preserve">1. </w:t>
+      </w:r>
+      <w:r>
+        <w:rPr>
+          <w:rFonts w:ascii="Consolas" w:hAnsi="Consolas" w:cs="Courier New"/>
+          <w:color w:val="880000"/>
+          <w:sz w:val="17"/>
+          <w:szCs w:val="17"/>
+        </w:rPr>
+        <w:t># Extract the time component and rewrite the value</w:t>
+      </w:r>
+    </w:p>
+    <w:p>
+      <w:pPr>
+        <w:pStyle w:val="NormalWeb"/>
+        <w:pBdr>
+          <w:top w:val="single" w:sz="6" w:space="2" w:color="888888"/>
+          <w:left w:val="single" w:sz="6" w:space="2" w:color="888888"/>
+          <w:bottom w:val="single" w:sz="6" w:space="2" w:color="888888"/>
+          <w:right w:val="single" w:sz="6" w:space="2" w:color="888888"/>
+        </w:pBdr>
+        <w:tabs>
+          <w:tab w:val="left" w:pos="916"/>
+          <w:tab w:val="left" w:pos="1832"/>
+          <w:tab w:val="left" w:pos="2748"/>
+          <w:tab w:val="left" w:pos="3664"/>
+          <w:tab w:val="left" w:pos="4580"/>
+          <w:tab w:val="left" w:pos="5496"/>
+          <w:tab w:val="left" w:pos="6412"/>
+          <w:tab w:val="left" w:pos="7328"/>
+          <w:tab w:val="left" w:pos="8244"/>
+          <w:tab w:val="left" w:pos="9160"/>
+          <w:tab w:val="left" w:pos="10076"/>
+          <w:tab w:val="left" w:pos="10992"/>
+          <w:tab w:val="left" w:pos="11908"/>
+          <w:tab w:val="left" w:pos="12824"/>
+          <w:tab w:val="left" w:pos="13740"/>
+          <w:tab w:val="left" w:pos="14656"/>
+        </w:tabs>
+        <w:spacing w:before="0" w:beforeAutospacing="0" w:after="0" w:afterAutospacing="0"/>
+        <w:divId w:val="931277573"/>
+        <w:rPr>
+          <w:rFonts w:ascii="Consolas" w:hAnsi="Consolas" w:cs="Courier New"/>
+          <w:sz w:val="17"/>
+          <w:szCs w:val="17"/>
+        </w:rPr>
+      </w:pPr>
+      <w:r>
+        <w:rPr>
+          <w:rFonts w:ascii="Consolas" w:hAnsi="Consolas" w:cs="Courier New"/>
+          <w:sz w:val="17"/>
+          <w:szCs w:val="17"/>
+        </w:rPr>
+        <w:t xml:space="preserve">2. </w:t>
+      </w:r>
+      <w:proofErr w:type="spellStart"/>
+      <w:r>
+        <w:rPr>
+          <w:rFonts w:ascii="Consolas" w:hAnsi="Consolas" w:cs="Courier New"/>
+          <w:color w:val="000000"/>
+          <w:sz w:val="17"/>
+          <w:szCs w:val="17"/>
+        </w:rPr>
+        <w:t>line_prod</w:t>
+      </w:r>
+      <w:r>
+        <w:rPr>
+          <w:rFonts w:ascii="Consolas" w:hAnsi="Consolas" w:cs="Courier New"/>
+          <w:color w:val="666600"/>
+          <w:sz w:val="17"/>
+          <w:szCs w:val="17"/>
+        </w:rPr>
+        <w:t>.</w:t>
+      </w:r>
+      <w:r>
+        <w:rPr>
+          <w:rFonts w:ascii="Consolas" w:hAnsi="Consolas" w:cs="Courier New"/>
+          <w:color w:val="000000"/>
+          <w:sz w:val="17"/>
+          <w:szCs w:val="17"/>
+        </w:rPr>
+        <w:t>loc</w:t>
+      </w:r>
+      <w:proofErr w:type="spellEnd"/>
+      <w:r>
+        <w:rPr>
+          <w:rFonts w:ascii="Consolas" w:hAnsi="Consolas" w:cs="Courier New"/>
+          <w:color w:val="666600"/>
+          <w:sz w:val="17"/>
+          <w:szCs w:val="17"/>
+        </w:rPr>
+        <w:t>[</w:t>
+      </w:r>
+      <w:r>
+        <w:rPr>
+          <w:rFonts w:ascii="Consolas" w:hAnsi="Consolas" w:cs="Courier New"/>
+          <w:color w:val="006666"/>
+          <w:sz w:val="17"/>
+          <w:szCs w:val="17"/>
+        </w:rPr>
+        <w:t>37</w:t>
+      </w:r>
+      <w:r>
+        <w:rPr>
+          <w:rFonts w:ascii="Consolas" w:hAnsi="Consolas" w:cs="Courier New"/>
+          <w:color w:val="666600"/>
+          <w:sz w:val="17"/>
+          <w:szCs w:val="17"/>
+        </w:rPr>
+        <w:t>,</w:t>
+      </w:r>
+      <w:r>
+        <w:rPr>
+          <w:rFonts w:ascii="Consolas" w:hAnsi="Consolas" w:cs="Courier New"/>
+          <w:color w:val="000000"/>
+          <w:sz w:val="17"/>
+          <w:szCs w:val="17"/>
+        </w:rPr>
+        <w:t xml:space="preserve"> </w:t>
+      </w:r>
+      <w:r>
+        <w:rPr>
+          <w:rFonts w:ascii="Consolas" w:hAnsi="Consolas" w:cs="Courier New"/>
+          <w:color w:val="008800"/>
+          <w:sz w:val="17"/>
+          <w:szCs w:val="17"/>
+        </w:rPr>
+        <w:t>"</w:t>
+      </w:r>
+      <w:proofErr w:type="spellStart"/>
+      <w:r>
+        <w:rPr>
+          <w:rFonts w:ascii="Consolas" w:hAnsi="Consolas" w:cs="Courier New"/>
+          <w:color w:val="008800"/>
+          <w:sz w:val="17"/>
+          <w:szCs w:val="17"/>
+        </w:rPr>
+        <w:t>End_Time</w:t>
+      </w:r>
+      <w:proofErr w:type="spellEnd"/>
+      <w:r>
+        <w:rPr>
+          <w:rFonts w:ascii="Consolas" w:hAnsi="Consolas" w:cs="Courier New"/>
+          <w:color w:val="008800"/>
+          <w:sz w:val="17"/>
+          <w:szCs w:val="17"/>
+        </w:rPr>
+        <w:t>"</w:t>
+      </w:r>
+      <w:r>
+        <w:rPr>
+          <w:rFonts w:ascii="Consolas" w:hAnsi="Consolas" w:cs="Courier New"/>
+          <w:color w:val="666600"/>
+          <w:sz w:val="17"/>
+          <w:szCs w:val="17"/>
+        </w:rPr>
+        <w:t>]</w:t>
+      </w:r>
+      <w:r>
+        <w:rPr>
+          <w:rFonts w:ascii="Consolas" w:hAnsi="Consolas" w:cs="Courier New"/>
+          <w:color w:val="000000"/>
+          <w:sz w:val="17"/>
+          <w:szCs w:val="17"/>
+        </w:rPr>
+        <w:t xml:space="preserve"> </w:t>
+      </w:r>
+      <w:r>
+        <w:rPr>
+          <w:rFonts w:ascii="Consolas" w:hAnsi="Consolas" w:cs="Courier New"/>
+          <w:color w:val="666600"/>
+          <w:sz w:val="17"/>
+          <w:szCs w:val="17"/>
+        </w:rPr>
+        <w:t>=</w:t>
+      </w:r>
+      <w:r>
+        <w:rPr>
+          <w:rFonts w:ascii="Consolas" w:hAnsi="Consolas" w:cs="Courier New"/>
+          <w:color w:val="000000"/>
+          <w:sz w:val="17"/>
+          <w:szCs w:val="17"/>
+        </w:rPr>
+        <w:t xml:space="preserve"> </w:t>
+      </w:r>
+      <w:proofErr w:type="spellStart"/>
+      <w:r>
+        <w:rPr>
+          <w:rFonts w:ascii="Consolas" w:hAnsi="Consolas" w:cs="Courier New"/>
+          <w:color w:val="000000"/>
+          <w:sz w:val="17"/>
+          <w:szCs w:val="17"/>
+        </w:rPr>
+        <w:t>line_prod</w:t>
+      </w:r>
+      <w:r>
+        <w:rPr>
+          <w:rFonts w:ascii="Consolas" w:hAnsi="Consolas" w:cs="Courier New"/>
+          <w:color w:val="666600"/>
+          <w:sz w:val="17"/>
+          <w:szCs w:val="17"/>
+        </w:rPr>
+        <w:t>.</w:t>
+      </w:r>
+      <w:r>
+        <w:rPr>
+          <w:rFonts w:ascii="Consolas" w:hAnsi="Consolas" w:cs="Courier New"/>
+          <w:color w:val="000000"/>
+          <w:sz w:val="17"/>
+          <w:szCs w:val="17"/>
+        </w:rPr>
+        <w:t>loc</w:t>
+      </w:r>
+      <w:proofErr w:type="spellEnd"/>
+      <w:r>
+        <w:rPr>
+          <w:rFonts w:ascii="Consolas" w:hAnsi="Consolas" w:cs="Courier New"/>
+          <w:color w:val="666600"/>
+          <w:sz w:val="17"/>
+          <w:szCs w:val="17"/>
+        </w:rPr>
+        <w:t>[</w:t>
+      </w:r>
+      <w:r>
+        <w:rPr>
+          <w:rFonts w:ascii="Consolas" w:hAnsi="Consolas" w:cs="Courier New"/>
+          <w:color w:val="006666"/>
+          <w:sz w:val="17"/>
+          <w:szCs w:val="17"/>
+        </w:rPr>
+        <w:t>37</w:t>
+      </w:r>
+      <w:r>
+        <w:rPr>
+          <w:rFonts w:ascii="Consolas" w:hAnsi="Consolas" w:cs="Courier New"/>
+          <w:color w:val="666600"/>
+          <w:sz w:val="17"/>
+          <w:szCs w:val="17"/>
+        </w:rPr>
+        <w:t>,</w:t>
+      </w:r>
+      <w:r>
+        <w:rPr>
+          <w:rFonts w:ascii="Consolas" w:hAnsi="Consolas" w:cs="Courier New"/>
+          <w:color w:val="000000"/>
+          <w:sz w:val="17"/>
+          <w:szCs w:val="17"/>
+        </w:rPr>
+        <w:t xml:space="preserve"> </w:t>
+      </w:r>
+      <w:r>
+        <w:rPr>
+          <w:rFonts w:ascii="Consolas" w:hAnsi="Consolas" w:cs="Courier New"/>
+          <w:color w:val="008800"/>
+          <w:sz w:val="17"/>
+          <w:szCs w:val="17"/>
+        </w:rPr>
+        <w:t>"</w:t>
+      </w:r>
+      <w:proofErr w:type="spellStart"/>
+      <w:r>
+        <w:rPr>
+          <w:rFonts w:ascii="Consolas" w:hAnsi="Consolas" w:cs="Courier New"/>
+          <w:color w:val="008800"/>
+          <w:sz w:val="17"/>
+          <w:szCs w:val="17"/>
+        </w:rPr>
+        <w:t>End_Time</w:t>
+      </w:r>
+      <w:proofErr w:type="spellEnd"/>
+      <w:r>
+        <w:rPr>
+          <w:rFonts w:ascii="Consolas" w:hAnsi="Consolas" w:cs="Courier New"/>
+          <w:color w:val="008800"/>
+          <w:sz w:val="17"/>
+          <w:szCs w:val="17"/>
+        </w:rPr>
+        <w:t>"</w:t>
+      </w:r>
+      <w:r>
+        <w:rPr>
+          <w:rFonts w:ascii="Consolas" w:hAnsi="Consolas" w:cs="Courier New"/>
+          <w:color w:val="666600"/>
+          <w:sz w:val="17"/>
+          <w:szCs w:val="17"/>
+        </w:rPr>
+        <w:t>].</w:t>
+      </w:r>
+      <w:r>
+        <w:rPr>
+          <w:rFonts w:ascii="Consolas" w:hAnsi="Consolas" w:cs="Courier New"/>
+          <w:color w:val="000000"/>
+          <w:sz w:val="17"/>
+          <w:szCs w:val="17"/>
+        </w:rPr>
+        <w:t>time</w:t>
+      </w:r>
+      <w:r>
+        <w:rPr>
+          <w:rFonts w:ascii="Consolas" w:hAnsi="Consolas" w:cs="Courier New"/>
+          <w:color w:val="666600"/>
+          <w:sz w:val="17"/>
+          <w:szCs w:val="17"/>
+        </w:rPr>
+        <w:t>()</w:t>
+      </w:r>
+    </w:p>
     <w:sectPr>
-      <w:headerReference w:type="default" r:id="rId9"/>
-      <w:footerReference w:type="default" r:id="rId10"/>
+      <w:headerReference w:type="default" r:id="rId10"/>
+      <w:footerReference w:type="default" r:id="rId11"/>
       <w:pgSz w:w="12240" w:h="15840"/>
       <w:pgMar w:top="720" w:right="720" w:bottom="720" w:left="720" w:header="720" w:footer="360" w:gutter="0"/>
       <w:pgNumType w:start="0"/>
@@ -3888,6 +6024,121 @@
     </w:lvl>
   </w:abstractNum>
   <w:abstractNum w:abstractNumId="8" w15:restartNumberingAfterBreak="0">
+    <w:nsid w:val="753833DA"/>
+    <w:multiLevelType w:val="multilevel"/>
+    <w:tmpl w:val="04B8552A"/>
+    <w:lvl w:ilvl="0">
+      <w:start w:val="1"/>
+      <w:numFmt w:val="decimal"/>
+      <w:lvlText w:val="%1."/>
+      <w:lvlJc w:val="left"/>
+      <w:pPr>
+        <w:ind w:left="360" w:hanging="360"/>
+      </w:pPr>
+      <w:rPr>
+        <w:rFonts w:hint="default"/>
+        <w:color w:val="047954"/>
+      </w:rPr>
+    </w:lvl>
+    <w:lvl w:ilvl="1">
+      <w:start w:val="1"/>
+      <w:numFmt w:val="decimal"/>
+      <w:lvlText w:val="%1.%2."/>
+      <w:lvlJc w:val="left"/>
+      <w:pPr>
+        <w:ind w:left="792" w:hanging="432"/>
+      </w:pPr>
+      <w:rPr>
+        <w:rFonts w:hint="default"/>
+        <w:color w:val="047954"/>
+      </w:rPr>
+    </w:lvl>
+    <w:lvl w:ilvl="2">
+      <w:start w:val="1"/>
+      <w:numFmt w:val="decimal"/>
+      <w:lvlText w:val="%1.%2.%3."/>
+      <w:lvlJc w:val="left"/>
+      <w:pPr>
+        <w:ind w:left="1224" w:hanging="504"/>
+      </w:pPr>
+      <w:rPr>
+        <w:rFonts w:hint="default"/>
+      </w:rPr>
+    </w:lvl>
+    <w:lvl w:ilvl="3">
+      <w:start w:val="1"/>
+      <w:numFmt w:val="decimal"/>
+      <w:lvlText w:val="%1.%2.%3.%4."/>
+      <w:lvlJc w:val="left"/>
+      <w:pPr>
+        <w:ind w:left="1728" w:hanging="648"/>
+      </w:pPr>
+      <w:rPr>
+        <w:rFonts w:hint="default"/>
+      </w:rPr>
+    </w:lvl>
+    <w:lvl w:ilvl="4">
+      <w:start w:val="1"/>
+      <w:numFmt w:val="decimal"/>
+      <w:lvlText w:val="%1.%2.%3.%4.%5."/>
+      <w:lvlJc w:val="left"/>
+      <w:pPr>
+        <w:ind w:left="2232" w:hanging="792"/>
+      </w:pPr>
+      <w:rPr>
+        <w:rFonts w:hint="default"/>
+      </w:rPr>
+    </w:lvl>
+    <w:lvl w:ilvl="5">
+      <w:start w:val="1"/>
+      <w:numFmt w:val="decimal"/>
+      <w:lvlText w:val="%1.%2.%3.%4.%5.%6."/>
+      <w:lvlJc w:val="left"/>
+      <w:pPr>
+        <w:ind w:left="2736" w:hanging="936"/>
+      </w:pPr>
+      <w:rPr>
+        <w:rFonts w:hint="default"/>
+      </w:rPr>
+    </w:lvl>
+    <w:lvl w:ilvl="6">
+      <w:start w:val="1"/>
+      <w:numFmt w:val="decimal"/>
+      <w:lvlText w:val="%1.%2.%3.%4.%5.%6.%7."/>
+      <w:lvlJc w:val="left"/>
+      <w:pPr>
+        <w:ind w:left="3240" w:hanging="1080"/>
+      </w:pPr>
+      <w:rPr>
+        <w:rFonts w:hint="default"/>
+      </w:rPr>
+    </w:lvl>
+    <w:lvl w:ilvl="7">
+      <w:start w:val="1"/>
+      <w:numFmt w:val="decimal"/>
+      <w:lvlText w:val="%1.%2.%3.%4.%5.%6.%7.%8."/>
+      <w:lvlJc w:val="left"/>
+      <w:pPr>
+        <w:ind w:left="3744" w:hanging="1224"/>
+      </w:pPr>
+      <w:rPr>
+        <w:rFonts w:hint="default"/>
+      </w:rPr>
+    </w:lvl>
+    <w:lvl w:ilvl="8">
+      <w:start w:val="1"/>
+      <w:numFmt w:val="decimal"/>
+      <w:lvlText w:val="%1.%2.%3.%4.%5.%6.%7.%8.%9."/>
+      <w:lvlJc w:val="left"/>
+      <w:pPr>
+        <w:ind w:left="4320" w:hanging="1440"/>
+      </w:pPr>
+      <w:rPr>
+        <w:rFonts w:hint="default"/>
+      </w:rPr>
+    </w:lvl>
+  </w:abstractNum>
+  <w:abstractNum w:abstractNumId="9" w15:restartNumberingAfterBreak="0">
     <w:nsid w:val="7E346D01"/>
     <w:multiLevelType w:val="multilevel"/>
     <w:tmpl w:val="41AE2B6E"/>
@@ -4020,13 +6271,16 @@
     <w:abstractNumId w:val="3"/>
   </w:num>
   <w:num w:numId="7" w16cid:durableId="1653944906">
-    <w:abstractNumId w:val="8"/>
+    <w:abstractNumId w:val="9"/>
   </w:num>
   <w:num w:numId="8" w16cid:durableId="911697980">
     <w:abstractNumId w:val="0"/>
   </w:num>
   <w:num w:numId="9" w16cid:durableId="508758522">
     <w:abstractNumId w:val="7"/>
+  </w:num>
+  <w:num w:numId="10" w16cid:durableId="1243951353">
+    <w:abstractNumId w:val="8"/>
   </w:num>
 </w:numbering>
 </file>
@@ -5216,6 +7470,94 @@
       <w:u w:val="single"/>
     </w:rPr>
   </w:style>
+  <w:style w:type="paragraph" w:styleId="HTMLPreformatted">
+    <w:name w:val="HTML Preformatted"/>
+    <w:basedOn w:val="Normal"/>
+    <w:link w:val="HTMLPreformattedChar"/>
+    <w:uiPriority w:val="99"/>
+    <w:semiHidden/>
+    <w:unhideWhenUsed/>
+    <w:rsid w:val="0011153B"/>
+    <w:pPr>
+      <w:tabs>
+        <w:tab w:val="left" w:pos="916"/>
+        <w:tab w:val="left" w:pos="1832"/>
+        <w:tab w:val="left" w:pos="2748"/>
+        <w:tab w:val="left" w:pos="3664"/>
+        <w:tab w:val="left" w:pos="4580"/>
+        <w:tab w:val="left" w:pos="5496"/>
+        <w:tab w:val="left" w:pos="6412"/>
+        <w:tab w:val="left" w:pos="7328"/>
+        <w:tab w:val="left" w:pos="8244"/>
+        <w:tab w:val="left" w:pos="9160"/>
+        <w:tab w:val="left" w:pos="10076"/>
+        <w:tab w:val="left" w:pos="10992"/>
+        <w:tab w:val="left" w:pos="11908"/>
+        <w:tab w:val="left" w:pos="12824"/>
+        <w:tab w:val="left" w:pos="13740"/>
+        <w:tab w:val="left" w:pos="14656"/>
+      </w:tabs>
+    </w:pPr>
+    <w:rPr>
+      <w:rFonts w:ascii="Courier New" w:eastAsia="Times New Roman" w:hAnsi="Courier New" w:cs="Courier New"/>
+      <w:kern w:val="0"/>
+      <w:sz w:val="20"/>
+      <w:szCs w:val="20"/>
+      <w14:ligatures w14:val="none"/>
+    </w:rPr>
+  </w:style>
+  <w:style w:type="character" w:customStyle="1" w:styleId="HTMLPreformattedChar">
+    <w:name w:val="HTML Preformatted Char"/>
+    <w:basedOn w:val="DefaultParagraphFont"/>
+    <w:link w:val="HTMLPreformatted"/>
+    <w:uiPriority w:val="99"/>
+    <w:semiHidden/>
+    <w:rsid w:val="0011153B"/>
+    <w:rPr>
+      <w:rFonts w:ascii="Courier New" w:eastAsia="Times New Roman" w:hAnsi="Courier New" w:cs="Courier New"/>
+      <w:kern w:val="0"/>
+      <w:sz w:val="20"/>
+      <w:szCs w:val="20"/>
+      <w14:ligatures w14:val="none"/>
+    </w:rPr>
+  </w:style>
+  <w:style w:type="character" w:customStyle="1" w:styleId="c1">
+    <w:name w:val="c1"/>
+    <w:basedOn w:val="DefaultParagraphFont"/>
+    <w:rsid w:val="0011153B"/>
+  </w:style>
+  <w:style w:type="character" w:customStyle="1" w:styleId="n">
+    <w:name w:val="n"/>
+    <w:basedOn w:val="DefaultParagraphFont"/>
+    <w:rsid w:val="0011153B"/>
+  </w:style>
+  <w:style w:type="character" w:customStyle="1" w:styleId="o">
+    <w:name w:val="o"/>
+    <w:basedOn w:val="DefaultParagraphFont"/>
+    <w:rsid w:val="0011153B"/>
+  </w:style>
+  <w:style w:type="character" w:customStyle="1" w:styleId="p">
+    <w:name w:val="p"/>
+    <w:basedOn w:val="DefaultParagraphFont"/>
+    <w:rsid w:val="0011153B"/>
+  </w:style>
+  <w:style w:type="paragraph" w:styleId="NormalWeb">
+    <w:name w:val="Normal (Web)"/>
+    <w:basedOn w:val="Normal"/>
+    <w:uiPriority w:val="99"/>
+    <w:unhideWhenUsed/>
+    <w:rsid w:val="0011153B"/>
+    <w:pPr>
+      <w:spacing w:before="100" w:beforeAutospacing="1" w:after="100" w:afterAutospacing="1"/>
+    </w:pPr>
+    <w:rPr>
+      <w:rFonts w:ascii="Times New Roman" w:eastAsiaTheme="minorEastAsia" w:hAnsi="Times New Roman" w:cs="Times New Roman"/>
+      <w:kern w:val="0"/>
+      <w:sz w:val="24"/>
+      <w:szCs w:val="24"/>
+      <w14:ligatures w14:val="none"/>
+    </w:rPr>
+  </w:style>
 </w:styles>
 </file>
 
@@ -5514,6 +7856,26 @@
 </a:theme>
 </file>
 
+<file path=word/webextensions/taskpanes.xml><?xml version="1.0" encoding="utf-8"?>
+<wetp:taskpanes xmlns:wetp="http://schemas.microsoft.com/office/webextensions/taskpanes/2010/11">
+  <wetp:taskpane dockstate="right" visibility="0" width="350" row="5">
+    <wetp:webextensionref xmlns:r="http://schemas.openxmlformats.org/officeDocument/2006/relationships" r:id="rId1"/>
+  </wetp:taskpane>
+</wetp:taskpanes>
+</file>
+
+<file path=word/webextensions/webextension1.xml><?xml version="1.0" encoding="utf-8"?>
+<we:webextension xmlns:we="http://schemas.microsoft.com/office/webextensions/webextension/2010/11" id="{C273E3DB-BDB4-47F4-BACD-795E49D9A02C}">
+  <we:reference id="wa104382008" version="1.1.0.1" store="en-US" storeType="OMEX"/>
+  <we:alternateReferences>
+    <we:reference id="WA104382008" version="1.1.0.1" store="WA104382008" storeType="OMEX"/>
+  </we:alternateReferences>
+  <we:properties/>
+  <we:bindings/>
+  <we:snapshot xmlns:r="http://schemas.openxmlformats.org/officeDocument/2006/relationships"/>
+</we:webextension>
+</file>
+
 <file path=customXml/item1.xml><?xml version="1.0" encoding="utf-8"?>
 <b:Sources xmlns:b="http://schemas.openxmlformats.org/officeDocument/2006/bibliography" xmlns="http://schemas.openxmlformats.org/officeDocument/2006/bibliography" SelectedStyle="\APASixthEditionOfficeOnline.xsl" StyleName="APA" Version="6"/>
 </file>

</xml_diff>

<commit_message>
Finished phase I of the project documentation report
</commit_message>
<xml_diff>
--- a/phase-4/report.docx
+++ b/phase-4/report.docx
@@ -315,8 +315,12 @@
     <w:sdt>
       <w:sdtPr>
         <w:rPr>
+          <w:rFonts w:asciiTheme="minorHAnsi" w:eastAsiaTheme="minorHAnsi" w:hAnsiTheme="minorHAnsi" w:cstheme="minorBidi"/>
+          <w:color w:val="auto"/>
+          <w:kern w:val="2"/>
           <w:sz w:val="40"/>
           <w:szCs w:val="40"/>
+          <w14:ligatures w14:val="standardContextual"/>
         </w:rPr>
         <w:id w:val="754944054"/>
         <w:docPartObj>
@@ -326,15 +330,11 @@
       </w:sdtPr>
       <w:sdtEndPr>
         <w:rPr>
-          <w:rFonts w:asciiTheme="minorHAnsi" w:eastAsiaTheme="minorHAnsi" w:hAnsiTheme="minorHAnsi" w:cstheme="minorBidi"/>
           <w:b/>
           <w:bCs/>
           <w:noProof/>
-          <w:color w:val="auto"/>
-          <w:kern w:val="2"/>
           <w:sz w:val="22"/>
           <w:szCs w:val="22"/>
-          <w14:ligatures w14:val="standardContextual"/>
         </w:rPr>
       </w:sdtEndPr>
       <w:sdtContent>
@@ -380,7 +380,7 @@
           <w:r>
             <w:fldChar w:fldCharType="separate"/>
           </w:r>
-          <w:hyperlink w:anchor="_Toc194693200" w:history="1">
+          <w:hyperlink w:anchor="_Toc194694954" w:history="1">
             <w:r>
               <w:rPr>
                 <w:rStyle w:val="Hyperlink"/>
@@ -407,7 +407,7 @@
                 <w:noProof/>
                 <w:webHidden/>
               </w:rPr>
-              <w:instrText xml:space="preserve"> PAGEREF _Toc194693200 \h </w:instrText>
+              <w:instrText xml:space="preserve"> PAGEREF _Toc194694954 \h </w:instrText>
             </w:r>
             <w:r>
               <w:rPr>
@@ -454,7 +454,7 @@
               <w:sz w:val="24"/>
             </w:rPr>
           </w:pPr>
-          <w:hyperlink w:anchor="_Toc194693201" w:history="1">
+          <w:hyperlink w:anchor="_Toc194694955" w:history="1">
             <w:r>
               <w:rPr>
                 <w:rStyle w:val="Hyperlink"/>
@@ -481,7 +481,7 @@
                 <w:noProof/>
                 <w:webHidden/>
               </w:rPr>
-              <w:instrText xml:space="preserve"> PAGEREF _Toc194693201 \h </w:instrText>
+              <w:instrText xml:space="preserve"> PAGEREF _Toc194694955 \h </w:instrText>
             </w:r>
             <w:r>
               <w:rPr>
@@ -526,7 +526,7 @@
               <w:sz w:val="24"/>
             </w:rPr>
           </w:pPr>
-          <w:hyperlink w:anchor="_Toc194693202" w:history="1">
+          <w:hyperlink w:anchor="_Toc194694956" w:history="1">
             <w:r>
               <w:rPr>
                 <w:rStyle w:val="Hyperlink"/>
@@ -553,7 +553,7 @@
                 <w:noProof/>
                 <w:webHidden/>
               </w:rPr>
-              <w:instrText xml:space="preserve"> PAGEREF _Toc194693202 \h </w:instrText>
+              <w:instrText xml:space="preserve"> PAGEREF _Toc194694956 \h </w:instrText>
             </w:r>
             <w:r>
               <w:rPr>
@@ -598,7 +598,7 @@
               <w:sz w:val="24"/>
             </w:rPr>
           </w:pPr>
-          <w:hyperlink w:anchor="_Toc194693203" w:history="1">
+          <w:hyperlink w:anchor="_Toc194694957" w:history="1">
             <w:r>
               <w:rPr>
                 <w:rStyle w:val="Hyperlink"/>
@@ -625,7 +625,7 @@
                 <w:noProof/>
                 <w:webHidden/>
               </w:rPr>
-              <w:instrText xml:space="preserve"> PAGEREF _Toc194693203 \h </w:instrText>
+              <w:instrText xml:space="preserve"> PAGEREF _Toc194694957 \h </w:instrText>
             </w:r>
             <w:r>
               <w:rPr>
@@ -670,7 +670,7 @@
               <w:sz w:val="24"/>
             </w:rPr>
           </w:pPr>
-          <w:hyperlink w:anchor="_Toc194693204" w:history="1">
+          <w:hyperlink w:anchor="_Toc194694958" w:history="1">
             <w:r>
               <w:rPr>
                 <w:rStyle w:val="Hyperlink"/>
@@ -697,7 +697,7 @@
                 <w:noProof/>
                 <w:webHidden/>
               </w:rPr>
-              <w:instrText xml:space="preserve"> PAGEREF _Toc194693204 \h </w:instrText>
+              <w:instrText xml:space="preserve"> PAGEREF _Toc194694958 \h </w:instrText>
             </w:r>
             <w:r>
               <w:rPr>
@@ -718,6 +718,222 @@
                 <w:webHidden/>
               </w:rPr>
               <w:t>4</w:t>
+            </w:r>
+            <w:r>
+              <w:rPr>
+                <w:noProof/>
+                <w:webHidden/>
+              </w:rPr>
+              <w:fldChar w:fldCharType="end"/>
+            </w:r>
+          </w:hyperlink>
+        </w:p>
+        <w:p>
+          <w:pPr>
+            <w:pStyle w:val="TOC2"/>
+            <w:tabs>
+              <w:tab w:val="right" w:leader="dot" w:pos="10790"/>
+            </w:tabs>
+            <w:spacing w:line="360" w:lineRule="auto"/>
+            <w:rPr>
+              <w:rFonts w:eastAsiaTheme="minorEastAsia" w:cstheme="minorBidi"/>
+              <w:smallCaps w:val="0"/>
+              <w:noProof/>
+              <w:sz w:val="24"/>
+            </w:rPr>
+          </w:pPr>
+          <w:hyperlink w:anchor="_Toc194694959" w:history="1">
+            <w:r>
+              <w:rPr>
+                <w:rStyle w:val="Hyperlink"/>
+                <w:noProof/>
+              </w:rPr>
+              <w:t>Data Modelling</w:t>
+            </w:r>
+            <w:r>
+              <w:rPr>
+                <w:noProof/>
+                <w:webHidden/>
+              </w:rPr>
+              <w:tab/>
+            </w:r>
+            <w:r>
+              <w:rPr>
+                <w:noProof/>
+                <w:webHidden/>
+              </w:rPr>
+              <w:fldChar w:fldCharType="begin"/>
+            </w:r>
+            <w:r>
+              <w:rPr>
+                <w:noProof/>
+                <w:webHidden/>
+              </w:rPr>
+              <w:instrText xml:space="preserve"> PAGEREF _Toc194694959 \h </w:instrText>
+            </w:r>
+            <w:r>
+              <w:rPr>
+                <w:noProof/>
+                <w:webHidden/>
+              </w:rPr>
+            </w:r>
+            <w:r>
+              <w:rPr>
+                <w:noProof/>
+                <w:webHidden/>
+              </w:rPr>
+              <w:fldChar w:fldCharType="separate"/>
+            </w:r>
+            <w:r>
+              <w:rPr>
+                <w:noProof/>
+                <w:webHidden/>
+              </w:rPr>
+              <w:t>5</w:t>
+            </w:r>
+            <w:r>
+              <w:rPr>
+                <w:noProof/>
+                <w:webHidden/>
+              </w:rPr>
+              <w:fldChar w:fldCharType="end"/>
+            </w:r>
+          </w:hyperlink>
+        </w:p>
+        <w:p>
+          <w:pPr>
+            <w:pStyle w:val="TOC2"/>
+            <w:tabs>
+              <w:tab w:val="right" w:leader="dot" w:pos="10790"/>
+            </w:tabs>
+            <w:spacing w:line="360" w:lineRule="auto"/>
+            <w:rPr>
+              <w:rFonts w:eastAsiaTheme="minorEastAsia" w:cstheme="minorBidi"/>
+              <w:smallCaps w:val="0"/>
+              <w:noProof/>
+              <w:sz w:val="24"/>
+            </w:rPr>
+          </w:pPr>
+          <w:hyperlink w:anchor="_Toc194694960" w:history="1">
+            <w:r>
+              <w:rPr>
+                <w:rStyle w:val="Hyperlink"/>
+                <w:noProof/>
+              </w:rPr>
+              <w:t>Tools and Technologies Used</w:t>
+            </w:r>
+            <w:r>
+              <w:rPr>
+                <w:noProof/>
+                <w:webHidden/>
+              </w:rPr>
+              <w:tab/>
+            </w:r>
+            <w:r>
+              <w:rPr>
+                <w:noProof/>
+                <w:webHidden/>
+              </w:rPr>
+              <w:fldChar w:fldCharType="begin"/>
+            </w:r>
+            <w:r>
+              <w:rPr>
+                <w:noProof/>
+                <w:webHidden/>
+              </w:rPr>
+              <w:instrText xml:space="preserve"> PAGEREF _Toc194694960 \h </w:instrText>
+            </w:r>
+            <w:r>
+              <w:rPr>
+                <w:noProof/>
+                <w:webHidden/>
+              </w:rPr>
+            </w:r>
+            <w:r>
+              <w:rPr>
+                <w:noProof/>
+                <w:webHidden/>
+              </w:rPr>
+              <w:fldChar w:fldCharType="separate"/>
+            </w:r>
+            <w:r>
+              <w:rPr>
+                <w:noProof/>
+                <w:webHidden/>
+              </w:rPr>
+              <w:t>6</w:t>
+            </w:r>
+            <w:r>
+              <w:rPr>
+                <w:noProof/>
+                <w:webHidden/>
+              </w:rPr>
+              <w:fldChar w:fldCharType="end"/>
+            </w:r>
+          </w:hyperlink>
+        </w:p>
+        <w:p>
+          <w:pPr>
+            <w:pStyle w:val="TOC2"/>
+            <w:tabs>
+              <w:tab w:val="right" w:leader="dot" w:pos="10790"/>
+            </w:tabs>
+            <w:spacing w:line="360" w:lineRule="auto"/>
+            <w:rPr>
+              <w:rFonts w:eastAsiaTheme="minorEastAsia" w:cstheme="minorBidi"/>
+              <w:smallCaps w:val="0"/>
+              <w:noProof/>
+              <w:sz w:val="24"/>
+            </w:rPr>
+          </w:pPr>
+          <w:hyperlink w:anchor="_Toc194694961" w:history="1">
+            <w:r>
+              <w:rPr>
+                <w:rStyle w:val="Hyperlink"/>
+                <w:noProof/>
+              </w:rPr>
+              <w:t>Deliverables</w:t>
+            </w:r>
+            <w:r>
+              <w:rPr>
+                <w:noProof/>
+                <w:webHidden/>
+              </w:rPr>
+              <w:tab/>
+            </w:r>
+            <w:r>
+              <w:rPr>
+                <w:noProof/>
+                <w:webHidden/>
+              </w:rPr>
+              <w:fldChar w:fldCharType="begin"/>
+            </w:r>
+            <w:r>
+              <w:rPr>
+                <w:noProof/>
+                <w:webHidden/>
+              </w:rPr>
+              <w:instrText xml:space="preserve"> PAGEREF _Toc194694961 \h </w:instrText>
+            </w:r>
+            <w:r>
+              <w:rPr>
+                <w:noProof/>
+                <w:webHidden/>
+              </w:rPr>
+            </w:r>
+            <w:r>
+              <w:rPr>
+                <w:noProof/>
+                <w:webHidden/>
+              </w:rPr>
+              <w:fldChar w:fldCharType="separate"/>
+            </w:r>
+            <w:r>
+              <w:rPr>
+                <w:noProof/>
+                <w:webHidden/>
+              </w:rPr>
+              <w:t>6</w:t>
             </w:r>
             <w:r>
               <w:rPr>
@@ -752,7 +968,7 @@
       <w:pPr>
         <w:pStyle w:val="Heading1"/>
       </w:pPr>
-      <w:bookmarkStart w:id="0" w:name="_Toc194693200"/>
+      <w:bookmarkStart w:id="0" w:name="_Toc194694954"/>
       <w:r>
         <w:lastRenderedPageBreak/>
         <w:t>Executive Summary</w:t>
@@ -923,7 +1139,6 @@
     </w:p>
     <w:p>
       <w:pPr>
-        <w:pStyle w:val="Heading1"/>
         <w:rPr>
           <w:sz w:val="24"/>
           <w:szCs w:val="24"/>
@@ -937,7 +1152,7 @@
       <w:pPr>
         <w:pStyle w:val="Heading1"/>
       </w:pPr>
-      <w:bookmarkStart w:id="1" w:name="_Toc194693201"/>
+      <w:bookmarkStart w:id="1" w:name="_Toc194694955"/>
       <w:r>
         <w:lastRenderedPageBreak/>
         <w:t>Phase I: Data Cleaning and Preprocessing</w:t>
@@ -957,7 +1172,7 @@
       <w:pPr>
         <w:pStyle w:val="Heading2"/>
       </w:pPr>
-      <w:bookmarkStart w:id="2" w:name="_Toc194693202"/>
+      <w:bookmarkStart w:id="2" w:name="_Toc194694956"/>
       <w:r>
         <w:t>Data Overview</w:t>
       </w:r>
@@ -2667,7 +2882,6 @@
           <w:p>
             <w:pPr>
               <w:rPr>
-                <w:rFonts w:hint="cs"/>
                 <w:sz w:val="24"/>
                 <w:szCs w:val="24"/>
                 <w:rtl/>
@@ -2699,7 +2913,7 @@
       <w:pPr>
         <w:pStyle w:val="Heading2"/>
       </w:pPr>
-      <w:bookmarkStart w:id="3" w:name="_Toc194693203"/>
+      <w:bookmarkStart w:id="3" w:name="_Toc194694957"/>
       <w:r>
         <w:lastRenderedPageBreak/>
         <w:t xml:space="preserve">Data </w:t>
@@ -2916,14 +3130,7 @@
           <w:sz w:val="24"/>
           <w:szCs w:val="24"/>
         </w:rPr>
-        <w:t xml:space="preserve"> </w:t>
-      </w:r>
-      <w:r>
-        <w:rPr>
-          <w:sz w:val="24"/>
-          <w:szCs w:val="24"/>
-        </w:rPr>
-        <w:t>Microsoft Excel Power Query’s unpivot columns feature was used to convert the table into a long format with only 3 columns: batch, factor, and downtime.</w:t>
+        <w:t xml:space="preserve"> Microsoft Excel Power Query’s unpivot columns feature was used to convert the table into a long format with only 3 columns: batch, factor, and downtime.</w:t>
       </w:r>
     </w:p>
     <w:p>
@@ -2945,14 +3152,28 @@
           <w:sz w:val="24"/>
           <w:szCs w:val="24"/>
         </w:rPr>
-        <w:t>The Products table violated 3NF and was found to have a transitive dependency where Min Batch Time depended on Size rather than the primary key. Min Batch Time and Size were separated in a new table to resolve this issue.</w:t>
+        <w:t>The Products table violated 3NF and was found to have a transitive dependency where Min Batch Time depended on Size rather than the primary key. Min Batch Time and Size were separated in a new table</w:t>
+      </w:r>
+      <w:r>
+        <w:rPr>
+          <w:sz w:val="24"/>
+          <w:szCs w:val="24"/>
+        </w:rPr>
+        <w:t xml:space="preserve"> (Products Details)</w:t>
+      </w:r>
+      <w:r>
+        <w:rPr>
+          <w:sz w:val="24"/>
+          <w:szCs w:val="24"/>
+        </w:rPr>
+        <w:t xml:space="preserve"> to resolve this issue.</w:t>
       </w:r>
     </w:p>
     <w:p>
       <w:pPr>
         <w:pStyle w:val="Heading2"/>
       </w:pPr>
-      <w:bookmarkStart w:id="4" w:name="_Toc194693204"/>
+      <w:bookmarkStart w:id="4" w:name="_Toc194694958"/>
       <w:r>
         <w:t>The Data Cleaning Process</w:t>
       </w:r>
@@ -3041,6 +3262,7 @@
           <w:bottom w:val="single" w:sz="6" w:space="2" w:color="888888"/>
           <w:right w:val="single" w:sz="6" w:space="2" w:color="888888"/>
         </w:pBdr>
+        <w:shd w:val="clear" w:color="auto" w:fill="ECECEC"/>
         <w:tabs>
           <w:tab w:val="left" w:pos="916"/>
           <w:tab w:val="left" w:pos="1832"/>
@@ -3060,7 +3282,7 @@
           <w:tab w:val="left" w:pos="14656"/>
         </w:tabs>
         <w:spacing w:before="0" w:beforeAutospacing="0" w:after="0" w:afterAutospacing="0"/>
-        <w:divId w:val="684139412"/>
+        <w:divId w:val="1026104310"/>
         <w:rPr>
           <w:rFonts w:ascii="Consolas" w:hAnsi="Consolas" w:cs="Courier New"/>
           <w:sz w:val="17"/>
@@ -3104,6 +3326,7 @@
           <w:bottom w:val="single" w:sz="6" w:space="2" w:color="888888"/>
           <w:right w:val="single" w:sz="6" w:space="2" w:color="888888"/>
         </w:pBdr>
+        <w:shd w:val="clear" w:color="auto" w:fill="ECECEC"/>
         <w:tabs>
           <w:tab w:val="left" w:pos="916"/>
           <w:tab w:val="left" w:pos="1832"/>
@@ -3123,7 +3346,7 @@
           <w:tab w:val="left" w:pos="14656"/>
         </w:tabs>
         <w:spacing w:before="0" w:beforeAutospacing="0" w:after="0" w:afterAutospacing="0"/>
-        <w:divId w:val="684139412"/>
+        <w:divId w:val="1026104310"/>
         <w:rPr>
           <w:rFonts w:ascii="Consolas" w:hAnsi="Consolas" w:cs="Courier New"/>
           <w:sz w:val="17"/>
@@ -3203,6 +3426,23 @@
           <w:szCs w:val="17"/>
         </w:rPr>
         <w:t>()</w:t>
+      </w:r>
+      <w:r>
+        <w:rPr>
+          <w:rFonts w:ascii="Consolas" w:hAnsi="Consolas" w:cs="Courier New"/>
+          <w:sz w:val="17"/>
+          <w:szCs w:val="17"/>
+        </w:rPr>
+        <w:t xml:space="preserve"> </w:t>
+      </w:r>
+      <w:r>
+        <w:rPr>
+          <w:rFonts w:ascii="Consolas" w:hAnsi="Consolas" w:cs="Courier New"/>
+          <w:color w:val="000000"/>
+          <w:sz w:val="17"/>
+          <w:szCs w:val="17"/>
+        </w:rPr>
+        <w:t> </w:t>
       </w:r>
     </w:p>
     <w:p>
@@ -3245,6 +3485,7 @@
           <w:bottom w:val="single" w:sz="6" w:space="2" w:color="888888"/>
           <w:right w:val="single" w:sz="6" w:space="2" w:color="888888"/>
         </w:pBdr>
+        <w:shd w:val="clear" w:color="auto" w:fill="ECECEC"/>
         <w:tabs>
           <w:tab w:val="left" w:pos="916"/>
           <w:tab w:val="left" w:pos="1832"/>
@@ -3264,20 +3505,30 @@
           <w:tab w:val="left" w:pos="14656"/>
         </w:tabs>
         <w:spacing w:before="0" w:beforeAutospacing="0" w:after="0" w:afterAutospacing="0"/>
-        <w:divId w:val="1362121691"/>
-        <w:rPr>
-          <w:rFonts w:ascii="Consolas" w:hAnsi="Consolas" w:cs="Courier New"/>
-          <w:sz w:val="17"/>
-          <w:szCs w:val="17"/>
-        </w:rPr>
-      </w:pPr>
-      <w:r>
-        <w:rPr>
-          <w:rFonts w:ascii="Consolas" w:hAnsi="Consolas" w:cs="Courier New"/>
-          <w:sz w:val="17"/>
-          <w:szCs w:val="17"/>
-        </w:rPr>
-        <w:t xml:space="preserve">1. </w:t>
+        <w:divId w:val="578097383"/>
+        <w:rPr>
+          <w:rFonts w:ascii="Consolas" w:hAnsi="Consolas" w:cs="Courier New"/>
+          <w:sz w:val="17"/>
+          <w:szCs w:val="17"/>
+        </w:rPr>
+      </w:pPr>
+      <w:r>
+        <w:rPr>
+          <w:rFonts w:ascii="Consolas" w:hAnsi="Consolas" w:cs="Courier New"/>
+          <w:color w:val="006666"/>
+          <w:sz w:val="17"/>
+          <w:szCs w:val="17"/>
+        </w:rPr>
+        <w:t>1.</w:t>
+      </w:r>
+      <w:r>
+        <w:rPr>
+          <w:rFonts w:ascii="Consolas" w:hAnsi="Consolas" w:cs="Courier New"/>
+          <w:color w:val="000000"/>
+          <w:sz w:val="17"/>
+          <w:szCs w:val="17"/>
+        </w:rPr>
+        <w:t xml:space="preserve"> </w:t>
       </w:r>
       <w:r>
         <w:rPr>
@@ -3298,6 +3549,7 @@
           <w:bottom w:val="single" w:sz="6" w:space="2" w:color="888888"/>
           <w:right w:val="single" w:sz="6" w:space="2" w:color="888888"/>
         </w:pBdr>
+        <w:shd w:val="clear" w:color="auto" w:fill="ECECEC"/>
         <w:tabs>
           <w:tab w:val="left" w:pos="916"/>
           <w:tab w:val="left" w:pos="1832"/>
@@ -3317,20 +3569,30 @@
           <w:tab w:val="left" w:pos="14656"/>
         </w:tabs>
         <w:spacing w:before="0" w:beforeAutospacing="0" w:after="0" w:afterAutospacing="0"/>
-        <w:divId w:val="1362121691"/>
-        <w:rPr>
-          <w:rFonts w:ascii="Consolas" w:hAnsi="Consolas" w:cs="Courier New"/>
-          <w:sz w:val="17"/>
-          <w:szCs w:val="17"/>
-        </w:rPr>
-      </w:pPr>
-      <w:r>
-        <w:rPr>
-          <w:rFonts w:ascii="Consolas" w:hAnsi="Consolas" w:cs="Courier New"/>
-          <w:sz w:val="17"/>
-          <w:szCs w:val="17"/>
-        </w:rPr>
-        <w:t xml:space="preserve">2. </w:t>
+        <w:divId w:val="578097383"/>
+        <w:rPr>
+          <w:rFonts w:ascii="Consolas" w:hAnsi="Consolas" w:cs="Courier New"/>
+          <w:sz w:val="17"/>
+          <w:szCs w:val="17"/>
+        </w:rPr>
+      </w:pPr>
+      <w:r>
+        <w:rPr>
+          <w:rFonts w:ascii="Consolas" w:hAnsi="Consolas" w:cs="Courier New"/>
+          <w:color w:val="006666"/>
+          <w:sz w:val="17"/>
+          <w:szCs w:val="17"/>
+        </w:rPr>
+        <w:t>2.</w:t>
+      </w:r>
+      <w:r>
+        <w:rPr>
+          <w:rFonts w:ascii="Consolas" w:hAnsi="Consolas" w:cs="Courier New"/>
+          <w:color w:val="000000"/>
+          <w:sz w:val="17"/>
+          <w:szCs w:val="17"/>
+        </w:rPr>
+        <w:t xml:space="preserve"> </w:t>
       </w:r>
       <w:r>
         <w:rPr>
@@ -3351,6 +3613,7 @@
           <w:bottom w:val="single" w:sz="6" w:space="2" w:color="888888"/>
           <w:right w:val="single" w:sz="6" w:space="2" w:color="888888"/>
         </w:pBdr>
+        <w:shd w:val="clear" w:color="auto" w:fill="ECECEC"/>
         <w:tabs>
           <w:tab w:val="left" w:pos="916"/>
           <w:tab w:val="left" w:pos="1832"/>
@@ -3370,20 +3633,30 @@
           <w:tab w:val="left" w:pos="14656"/>
         </w:tabs>
         <w:spacing w:before="0" w:beforeAutospacing="0" w:after="0" w:afterAutospacing="0"/>
-        <w:divId w:val="1362121691"/>
-        <w:rPr>
-          <w:rFonts w:ascii="Consolas" w:hAnsi="Consolas" w:cs="Courier New"/>
-          <w:sz w:val="17"/>
-          <w:szCs w:val="17"/>
-        </w:rPr>
-      </w:pPr>
-      <w:r>
-        <w:rPr>
-          <w:rFonts w:ascii="Consolas" w:hAnsi="Consolas" w:cs="Courier New"/>
-          <w:sz w:val="17"/>
-          <w:szCs w:val="17"/>
-        </w:rPr>
-        <w:t xml:space="preserve">3. </w:t>
+        <w:divId w:val="578097383"/>
+        <w:rPr>
+          <w:rFonts w:ascii="Consolas" w:hAnsi="Consolas" w:cs="Courier New"/>
+          <w:sz w:val="17"/>
+          <w:szCs w:val="17"/>
+        </w:rPr>
+      </w:pPr>
+      <w:r>
+        <w:rPr>
+          <w:rFonts w:ascii="Consolas" w:hAnsi="Consolas" w:cs="Courier New"/>
+          <w:color w:val="006666"/>
+          <w:sz w:val="17"/>
+          <w:szCs w:val="17"/>
+        </w:rPr>
+        <w:t>3.</w:t>
+      </w:r>
+      <w:r>
+        <w:rPr>
+          <w:rFonts w:ascii="Consolas" w:hAnsi="Consolas" w:cs="Courier New"/>
+          <w:color w:val="000000"/>
+          <w:sz w:val="17"/>
+          <w:szCs w:val="17"/>
+        </w:rPr>
+        <w:t xml:space="preserve"> </w:t>
       </w:r>
       <w:proofErr w:type="spellStart"/>
       <w:r>
@@ -3482,6 +3755,7 @@
           <w:bottom w:val="single" w:sz="6" w:space="2" w:color="888888"/>
           <w:right w:val="single" w:sz="6" w:space="2" w:color="888888"/>
         </w:pBdr>
+        <w:shd w:val="clear" w:color="auto" w:fill="ECECEC"/>
         <w:tabs>
           <w:tab w:val="left" w:pos="916"/>
           <w:tab w:val="left" w:pos="1832"/>
@@ -3501,20 +3775,30 @@
           <w:tab w:val="left" w:pos="14656"/>
         </w:tabs>
         <w:spacing w:before="0" w:beforeAutospacing="0" w:after="0" w:afterAutospacing="0"/>
-        <w:divId w:val="2077509220"/>
-        <w:rPr>
-          <w:rFonts w:ascii="Consolas" w:hAnsi="Consolas" w:cs="Courier New"/>
-          <w:sz w:val="17"/>
-          <w:szCs w:val="17"/>
-        </w:rPr>
-      </w:pPr>
-      <w:r>
-        <w:rPr>
-          <w:rFonts w:ascii="Consolas" w:hAnsi="Consolas" w:cs="Courier New"/>
-          <w:sz w:val="17"/>
-          <w:szCs w:val="17"/>
-        </w:rPr>
-        <w:t xml:space="preserve">1. </w:t>
+        <w:divId w:val="1991134688"/>
+        <w:rPr>
+          <w:rFonts w:ascii="Consolas" w:hAnsi="Consolas" w:cs="Courier New"/>
+          <w:sz w:val="17"/>
+          <w:szCs w:val="17"/>
+        </w:rPr>
+      </w:pPr>
+      <w:r>
+        <w:rPr>
+          <w:rFonts w:ascii="Consolas" w:hAnsi="Consolas" w:cs="Courier New"/>
+          <w:color w:val="006666"/>
+          <w:sz w:val="17"/>
+          <w:szCs w:val="17"/>
+        </w:rPr>
+        <w:t>1.</w:t>
+      </w:r>
+      <w:r>
+        <w:rPr>
+          <w:rFonts w:ascii="Consolas" w:hAnsi="Consolas" w:cs="Courier New"/>
+          <w:color w:val="000000"/>
+          <w:sz w:val="17"/>
+          <w:szCs w:val="17"/>
+        </w:rPr>
+        <w:t xml:space="preserve"> </w:t>
       </w:r>
       <w:r>
         <w:rPr>
@@ -3535,6 +3819,7 @@
           <w:bottom w:val="single" w:sz="6" w:space="2" w:color="888888"/>
           <w:right w:val="single" w:sz="6" w:space="2" w:color="888888"/>
         </w:pBdr>
+        <w:shd w:val="clear" w:color="auto" w:fill="ECECEC"/>
         <w:tabs>
           <w:tab w:val="left" w:pos="916"/>
           <w:tab w:val="left" w:pos="1832"/>
@@ -3554,20 +3839,30 @@
           <w:tab w:val="left" w:pos="14656"/>
         </w:tabs>
         <w:spacing w:before="0" w:beforeAutospacing="0" w:after="0" w:afterAutospacing="0"/>
-        <w:divId w:val="2077509220"/>
-        <w:rPr>
-          <w:rFonts w:ascii="Consolas" w:hAnsi="Consolas" w:cs="Courier New"/>
-          <w:sz w:val="17"/>
-          <w:szCs w:val="17"/>
-        </w:rPr>
-      </w:pPr>
-      <w:r>
-        <w:rPr>
-          <w:rFonts w:ascii="Consolas" w:hAnsi="Consolas" w:cs="Courier New"/>
-          <w:sz w:val="17"/>
-          <w:szCs w:val="17"/>
-        </w:rPr>
-        <w:t xml:space="preserve">2. </w:t>
+        <w:divId w:val="1991134688"/>
+        <w:rPr>
+          <w:rFonts w:ascii="Consolas" w:hAnsi="Consolas" w:cs="Courier New"/>
+          <w:sz w:val="17"/>
+          <w:szCs w:val="17"/>
+        </w:rPr>
+      </w:pPr>
+      <w:r>
+        <w:rPr>
+          <w:rFonts w:ascii="Consolas" w:hAnsi="Consolas" w:cs="Courier New"/>
+          <w:color w:val="006666"/>
+          <w:sz w:val="17"/>
+          <w:szCs w:val="17"/>
+        </w:rPr>
+        <w:t>2.</w:t>
+      </w:r>
+      <w:r>
+        <w:rPr>
+          <w:rFonts w:ascii="Consolas" w:hAnsi="Consolas" w:cs="Courier New"/>
+          <w:color w:val="000000"/>
+          <w:sz w:val="17"/>
+          <w:szCs w:val="17"/>
+        </w:rPr>
+        <w:t xml:space="preserve"> </w:t>
       </w:r>
       <w:proofErr w:type="spellStart"/>
       <w:r>
@@ -3666,6 +3961,7 @@
           <w:bottom w:val="single" w:sz="6" w:space="2" w:color="888888"/>
           <w:right w:val="single" w:sz="6" w:space="2" w:color="888888"/>
         </w:pBdr>
+        <w:shd w:val="clear" w:color="auto" w:fill="ECECEC"/>
         <w:tabs>
           <w:tab w:val="left" w:pos="916"/>
           <w:tab w:val="left" w:pos="1832"/>
@@ -3685,20 +3981,30 @@
           <w:tab w:val="left" w:pos="14656"/>
         </w:tabs>
         <w:spacing w:before="0" w:beforeAutospacing="0" w:after="0" w:afterAutospacing="0"/>
-        <w:divId w:val="987367256"/>
-        <w:rPr>
-          <w:rFonts w:ascii="Consolas" w:hAnsi="Consolas" w:cs="Courier New"/>
-          <w:sz w:val="17"/>
-          <w:szCs w:val="17"/>
-        </w:rPr>
-      </w:pPr>
-      <w:r>
-        <w:rPr>
-          <w:rFonts w:ascii="Consolas" w:hAnsi="Consolas" w:cs="Courier New"/>
-          <w:sz w:val="17"/>
-          <w:szCs w:val="17"/>
-        </w:rPr>
-        <w:t xml:space="preserve">1. </w:t>
+        <w:divId w:val="1924752189"/>
+        <w:rPr>
+          <w:rFonts w:ascii="Consolas" w:hAnsi="Consolas" w:cs="Courier New"/>
+          <w:sz w:val="17"/>
+          <w:szCs w:val="17"/>
+        </w:rPr>
+      </w:pPr>
+      <w:r>
+        <w:rPr>
+          <w:rFonts w:ascii="Consolas" w:hAnsi="Consolas" w:cs="Courier New"/>
+          <w:color w:val="006666"/>
+          <w:sz w:val="17"/>
+          <w:szCs w:val="17"/>
+        </w:rPr>
+        <w:t>1.</w:t>
+      </w:r>
+      <w:r>
+        <w:rPr>
+          <w:rFonts w:ascii="Consolas" w:hAnsi="Consolas" w:cs="Courier New"/>
+          <w:color w:val="000000"/>
+          <w:sz w:val="17"/>
+          <w:szCs w:val="17"/>
+        </w:rPr>
+        <w:t xml:space="preserve"> </w:t>
       </w:r>
       <w:r>
         <w:rPr>
@@ -3730,6 +4036,7 @@
           <w:bottom w:val="single" w:sz="6" w:space="2" w:color="888888"/>
           <w:right w:val="single" w:sz="6" w:space="2" w:color="888888"/>
         </w:pBdr>
+        <w:shd w:val="clear" w:color="auto" w:fill="ECECEC"/>
         <w:tabs>
           <w:tab w:val="left" w:pos="916"/>
           <w:tab w:val="left" w:pos="1832"/>
@@ -3749,20 +4056,30 @@
           <w:tab w:val="left" w:pos="14656"/>
         </w:tabs>
         <w:spacing w:before="0" w:beforeAutospacing="0" w:after="0" w:afterAutospacing="0"/>
-        <w:divId w:val="987367256"/>
-        <w:rPr>
-          <w:rFonts w:ascii="Consolas" w:hAnsi="Consolas" w:cs="Courier New"/>
-          <w:sz w:val="17"/>
-          <w:szCs w:val="17"/>
-        </w:rPr>
-      </w:pPr>
-      <w:r>
-        <w:rPr>
-          <w:rFonts w:ascii="Consolas" w:hAnsi="Consolas" w:cs="Courier New"/>
-          <w:sz w:val="17"/>
-          <w:szCs w:val="17"/>
-        </w:rPr>
-        <w:t xml:space="preserve">2. </w:t>
+        <w:divId w:val="1924752189"/>
+        <w:rPr>
+          <w:rFonts w:ascii="Consolas" w:hAnsi="Consolas" w:cs="Courier New"/>
+          <w:sz w:val="17"/>
+          <w:szCs w:val="17"/>
+        </w:rPr>
+      </w:pPr>
+      <w:r>
+        <w:rPr>
+          <w:rFonts w:ascii="Consolas" w:hAnsi="Consolas" w:cs="Courier New"/>
+          <w:color w:val="006666"/>
+          <w:sz w:val="17"/>
+          <w:szCs w:val="17"/>
+        </w:rPr>
+        <w:t>2.</w:t>
+      </w:r>
+      <w:r>
+        <w:rPr>
+          <w:rFonts w:ascii="Consolas" w:hAnsi="Consolas" w:cs="Courier New"/>
+          <w:color w:val="000000"/>
+          <w:sz w:val="17"/>
+          <w:szCs w:val="17"/>
+        </w:rPr>
+        <w:t xml:space="preserve"> </w:t>
       </w:r>
       <w:proofErr w:type="spellStart"/>
       <w:r>
@@ -4059,6 +4376,7 @@
           <w:bottom w:val="single" w:sz="6" w:space="2" w:color="888888"/>
           <w:right w:val="single" w:sz="6" w:space="2" w:color="888888"/>
         </w:pBdr>
+        <w:shd w:val="clear" w:color="auto" w:fill="ECECEC"/>
         <w:tabs>
           <w:tab w:val="left" w:pos="916"/>
           <w:tab w:val="left" w:pos="1832"/>
@@ -4078,20 +4396,30 @@
           <w:tab w:val="left" w:pos="14656"/>
         </w:tabs>
         <w:spacing w:before="0" w:beforeAutospacing="0" w:after="0" w:afterAutospacing="0"/>
-        <w:divId w:val="815729715"/>
-        <w:rPr>
-          <w:rFonts w:ascii="Consolas" w:hAnsi="Consolas" w:cs="Courier New"/>
-          <w:sz w:val="17"/>
-          <w:szCs w:val="17"/>
-        </w:rPr>
-      </w:pPr>
-      <w:r>
-        <w:rPr>
-          <w:rFonts w:ascii="Consolas" w:hAnsi="Consolas" w:cs="Courier New"/>
-          <w:sz w:val="17"/>
-          <w:szCs w:val="17"/>
-        </w:rPr>
-        <w:t xml:space="preserve">1. </w:t>
+        <w:divId w:val="1419327147"/>
+        <w:rPr>
+          <w:rFonts w:ascii="Consolas" w:hAnsi="Consolas" w:cs="Courier New"/>
+          <w:sz w:val="17"/>
+          <w:szCs w:val="17"/>
+        </w:rPr>
+      </w:pPr>
+      <w:r>
+        <w:rPr>
+          <w:rFonts w:ascii="Consolas" w:hAnsi="Consolas" w:cs="Courier New"/>
+          <w:color w:val="006666"/>
+          <w:sz w:val="17"/>
+          <w:szCs w:val="17"/>
+        </w:rPr>
+        <w:t>1.</w:t>
+      </w:r>
+      <w:r>
+        <w:rPr>
+          <w:rFonts w:ascii="Consolas" w:hAnsi="Consolas" w:cs="Courier New"/>
+          <w:color w:val="000000"/>
+          <w:sz w:val="17"/>
+          <w:szCs w:val="17"/>
+        </w:rPr>
+        <w:t xml:space="preserve"> </w:t>
       </w:r>
       <w:r>
         <w:rPr>
@@ -4123,6 +4451,7 @@
           <w:bottom w:val="single" w:sz="6" w:space="2" w:color="888888"/>
           <w:right w:val="single" w:sz="6" w:space="2" w:color="888888"/>
         </w:pBdr>
+        <w:shd w:val="clear" w:color="auto" w:fill="ECECEC"/>
         <w:tabs>
           <w:tab w:val="left" w:pos="916"/>
           <w:tab w:val="left" w:pos="1832"/>
@@ -4142,20 +4471,30 @@
           <w:tab w:val="left" w:pos="14656"/>
         </w:tabs>
         <w:spacing w:before="0" w:beforeAutospacing="0" w:after="0" w:afterAutospacing="0"/>
-        <w:divId w:val="815729715"/>
-        <w:rPr>
-          <w:rFonts w:ascii="Consolas" w:hAnsi="Consolas" w:cs="Courier New"/>
-          <w:sz w:val="17"/>
-          <w:szCs w:val="17"/>
-        </w:rPr>
-      </w:pPr>
-      <w:r>
-        <w:rPr>
-          <w:rFonts w:ascii="Consolas" w:hAnsi="Consolas" w:cs="Courier New"/>
-          <w:sz w:val="17"/>
-          <w:szCs w:val="17"/>
-        </w:rPr>
-        <w:t xml:space="preserve">2. </w:t>
+        <w:divId w:val="1419327147"/>
+        <w:rPr>
+          <w:rFonts w:ascii="Consolas" w:hAnsi="Consolas" w:cs="Courier New"/>
+          <w:sz w:val="17"/>
+          <w:szCs w:val="17"/>
+        </w:rPr>
+      </w:pPr>
+      <w:r>
+        <w:rPr>
+          <w:rFonts w:ascii="Consolas" w:hAnsi="Consolas" w:cs="Courier New"/>
+          <w:color w:val="006666"/>
+          <w:sz w:val="17"/>
+          <w:szCs w:val="17"/>
+        </w:rPr>
+        <w:t>2.</w:t>
+      </w:r>
+      <w:r>
+        <w:rPr>
+          <w:rFonts w:ascii="Consolas" w:hAnsi="Consolas" w:cs="Courier New"/>
+          <w:color w:val="000000"/>
+          <w:sz w:val="17"/>
+          <w:szCs w:val="17"/>
+        </w:rPr>
+        <w:t xml:space="preserve"> </w:t>
       </w:r>
       <w:proofErr w:type="spellStart"/>
       <w:r>
@@ -4404,6 +4743,7 @@
       </w:pPr>
       <w:r>
         <w:rPr>
+          <w:noProof/>
           <w:sz w:val="24"/>
           <w:szCs w:val="24"/>
         </w:rPr>
@@ -4470,6 +4810,7 @@
           <w:bottom w:val="single" w:sz="6" w:space="2" w:color="888888"/>
           <w:right w:val="single" w:sz="6" w:space="2" w:color="888888"/>
         </w:pBdr>
+        <w:shd w:val="clear" w:color="auto" w:fill="ECECEC"/>
         <w:tabs>
           <w:tab w:val="left" w:pos="916"/>
           <w:tab w:val="left" w:pos="1832"/>
@@ -4489,20 +4830,30 @@
           <w:tab w:val="left" w:pos="14656"/>
         </w:tabs>
         <w:spacing w:before="0" w:beforeAutospacing="0" w:after="0" w:afterAutospacing="0"/>
-        <w:divId w:val="931277573"/>
-        <w:rPr>
-          <w:rFonts w:ascii="Consolas" w:hAnsi="Consolas" w:cs="Courier New"/>
-          <w:sz w:val="17"/>
-          <w:szCs w:val="17"/>
-        </w:rPr>
-      </w:pPr>
-      <w:r>
-        <w:rPr>
-          <w:rFonts w:ascii="Consolas" w:hAnsi="Consolas" w:cs="Courier New"/>
-          <w:sz w:val="17"/>
-          <w:szCs w:val="17"/>
-        </w:rPr>
-        <w:t xml:space="preserve">1. </w:t>
+        <w:divId w:val="1528446870"/>
+        <w:rPr>
+          <w:rFonts w:ascii="Consolas" w:hAnsi="Consolas" w:cs="Courier New"/>
+          <w:sz w:val="17"/>
+          <w:szCs w:val="17"/>
+        </w:rPr>
+      </w:pPr>
+      <w:r>
+        <w:rPr>
+          <w:rFonts w:ascii="Consolas" w:hAnsi="Consolas" w:cs="Courier New"/>
+          <w:color w:val="006666"/>
+          <w:sz w:val="17"/>
+          <w:szCs w:val="17"/>
+        </w:rPr>
+        <w:t>1.</w:t>
+      </w:r>
+      <w:r>
+        <w:rPr>
+          <w:rFonts w:ascii="Consolas" w:hAnsi="Consolas" w:cs="Courier New"/>
+          <w:color w:val="000000"/>
+          <w:sz w:val="17"/>
+          <w:szCs w:val="17"/>
+        </w:rPr>
+        <w:t xml:space="preserve"> </w:t>
       </w:r>
       <w:r>
         <w:rPr>
@@ -4523,6 +4874,7 @@
           <w:bottom w:val="single" w:sz="6" w:space="2" w:color="888888"/>
           <w:right w:val="single" w:sz="6" w:space="2" w:color="888888"/>
         </w:pBdr>
+        <w:shd w:val="clear" w:color="auto" w:fill="ECECEC"/>
         <w:tabs>
           <w:tab w:val="left" w:pos="916"/>
           <w:tab w:val="left" w:pos="1832"/>
@@ -4542,20 +4894,30 @@
           <w:tab w:val="left" w:pos="14656"/>
         </w:tabs>
         <w:spacing w:before="0" w:beforeAutospacing="0" w:after="0" w:afterAutospacing="0"/>
-        <w:divId w:val="931277573"/>
-        <w:rPr>
-          <w:rFonts w:ascii="Consolas" w:hAnsi="Consolas" w:cs="Courier New"/>
-          <w:sz w:val="17"/>
-          <w:szCs w:val="17"/>
-        </w:rPr>
-      </w:pPr>
-      <w:r>
-        <w:rPr>
-          <w:rFonts w:ascii="Consolas" w:hAnsi="Consolas" w:cs="Courier New"/>
-          <w:sz w:val="17"/>
-          <w:szCs w:val="17"/>
-        </w:rPr>
-        <w:t xml:space="preserve">2. </w:t>
+        <w:divId w:val="1528446870"/>
+        <w:rPr>
+          <w:rFonts w:ascii="Consolas" w:hAnsi="Consolas" w:cs="Courier New"/>
+          <w:sz w:val="17"/>
+          <w:szCs w:val="17"/>
+        </w:rPr>
+      </w:pPr>
+      <w:r>
+        <w:rPr>
+          <w:rFonts w:ascii="Consolas" w:hAnsi="Consolas" w:cs="Courier New"/>
+          <w:color w:val="006666"/>
+          <w:sz w:val="17"/>
+          <w:szCs w:val="17"/>
+        </w:rPr>
+        <w:t>2.</w:t>
+      </w:r>
+      <w:r>
+        <w:rPr>
+          <w:rFonts w:ascii="Consolas" w:hAnsi="Consolas" w:cs="Courier New"/>
+          <w:color w:val="000000"/>
+          <w:sz w:val="17"/>
+          <w:szCs w:val="17"/>
+        </w:rPr>
+        <w:t xml:space="preserve"> </w:t>
       </w:r>
       <w:proofErr w:type="spellStart"/>
       <w:r>
@@ -4808,10 +5170,457 @@
         </w:rPr>
         <w:t>()</w:t>
       </w:r>
+    </w:p>
+    <w:p/>
+    <w:p>
+      <w:pPr>
+        <w:pStyle w:val="Heading2"/>
+      </w:pPr>
+      <w:bookmarkStart w:id="5" w:name="_Toc194694959"/>
+      <w:r>
+        <w:t>Data Modelling</w:t>
+      </w:r>
+      <w:bookmarkEnd w:id="5"/>
+    </w:p>
+    <w:p>
+      <w:pPr>
+        <w:spacing w:line="360" w:lineRule="auto"/>
+        <w:jc w:val="both"/>
+        <w:rPr>
+          <w:sz w:val="24"/>
+          <w:szCs w:val="24"/>
+        </w:rPr>
+      </w:pPr>
+      <w:r>
+        <w:rPr>
+          <w:sz w:val="24"/>
+          <w:szCs w:val="24"/>
+        </w:rPr>
+        <w:t>Micro</w:t>
+      </w:r>
+      <w:r>
+        <w:rPr>
+          <w:sz w:val="24"/>
+          <w:szCs w:val="24"/>
+        </w:rPr>
+        <w:t xml:space="preserve">soft Excel Power Pivot was used to construct </w:t>
+      </w:r>
+      <w:r>
+        <w:rPr>
+          <w:sz w:val="24"/>
+          <w:szCs w:val="24"/>
+        </w:rPr>
+        <w:t xml:space="preserve">a calendar table, and build </w:t>
+      </w:r>
+      <w:r>
+        <w:rPr>
+          <w:sz w:val="24"/>
+          <w:szCs w:val="24"/>
+        </w:rPr>
+        <w:t xml:space="preserve">a relational model to ensure efficient querying and visualization. The following </w:t>
+      </w:r>
+      <w:r>
+        <w:rPr>
+          <w:sz w:val="24"/>
+          <w:szCs w:val="24"/>
+        </w:rPr>
+        <w:t>entity relationship diagram (ERD)</w:t>
+      </w:r>
+      <w:r>
+        <w:rPr>
+          <w:sz w:val="24"/>
+          <w:szCs w:val="24"/>
+        </w:rPr>
+        <w:t xml:space="preserve"> summarizes all the relations in the model:</w:t>
+      </w:r>
+    </w:p>
+    <w:p>
+      <w:pPr>
+        <w:spacing w:line="360" w:lineRule="auto"/>
+        <w:jc w:val="center"/>
+        <w:rPr>
+          <w:sz w:val="24"/>
+          <w:szCs w:val="24"/>
+        </w:rPr>
+      </w:pPr>
+      <w:r>
+        <w:rPr>
+          <w:noProof/>
+          <w:sz w:val="24"/>
+          <w:szCs w:val="24"/>
+        </w:rPr>
+        <w:drawing>
+          <wp:inline distT="0" distB="0" distL="0" distR="0" wp14:anchorId="759E978D" wp14:editId="1CC50660">
+            <wp:extent cx="4400550" cy="1973320"/>
+            <wp:effectExtent l="0" t="0" r="0" b="8255"/>
+            <wp:docPr id="2009120227" name="Picture 1"/>
+            <wp:cNvGraphicFramePr>
+              <a:graphicFrameLocks xmlns:a="http://schemas.openxmlformats.org/drawingml/2006/main" noChangeAspect="1"/>
+            </wp:cNvGraphicFramePr>
+            <a:graphic xmlns:a="http://schemas.openxmlformats.org/drawingml/2006/main">
+              <a:graphicData uri="http://schemas.openxmlformats.org/drawingml/2006/picture">
+                <pic:pic xmlns:pic="http://schemas.openxmlformats.org/drawingml/2006/picture">
+                  <pic:nvPicPr>
+                    <pic:cNvPr id="2009120227" name="Picture 2009120227"/>
+                    <pic:cNvPicPr/>
+                  </pic:nvPicPr>
+                  <pic:blipFill>
+                    <a:blip r:embed="rId10" cstate="print">
+                      <a:extLst>
+                        <a:ext uri="{28A0092B-C50C-407E-A947-70E740481C1C}">
+                          <a14:useLocalDpi xmlns:a14="http://schemas.microsoft.com/office/drawing/2010/main" val="0"/>
+                        </a:ext>
+                      </a:extLst>
+                    </a:blip>
+                    <a:stretch>
+                      <a:fillRect/>
+                    </a:stretch>
+                  </pic:blipFill>
+                  <pic:spPr>
+                    <a:xfrm>
+                      <a:off x="0" y="0"/>
+                      <a:ext cx="4418958" cy="1981575"/>
+                    </a:xfrm>
+                    <a:prstGeom prst="rect">
+                      <a:avLst/>
+                    </a:prstGeom>
+                  </pic:spPr>
+                </pic:pic>
+              </a:graphicData>
+            </a:graphic>
+          </wp:inline>
+        </w:drawing>
+      </w:r>
+    </w:p>
+    <w:p>
+      <w:pPr>
+        <w:pStyle w:val="Heading2"/>
+      </w:pPr>
+      <w:bookmarkStart w:id="6" w:name="_Toc194694960"/>
+      <w:r>
+        <w:lastRenderedPageBreak/>
+        <w:t>Tools and Technologies Used</w:t>
+      </w:r>
+      <w:bookmarkEnd w:id="6"/>
+    </w:p>
+    <w:tbl>
+      <w:tblPr>
+        <w:tblStyle w:val="TableGrid"/>
+        <w:tblW w:w="0" w:type="auto"/>
+        <w:tblBorders>
+          <w:top w:val="none" w:sz="0" w:space="0" w:color="auto"/>
+          <w:left w:val="none" w:sz="0" w:space="0" w:color="auto"/>
+          <w:bottom w:val="none" w:sz="0" w:space="0" w:color="auto"/>
+          <w:right w:val="none" w:sz="0" w:space="0" w:color="auto"/>
+          <w:insideH w:val="none" w:sz="0" w:space="0" w:color="auto"/>
+          <w:insideV w:val="none" w:sz="0" w:space="0" w:color="auto"/>
+        </w:tblBorders>
+        <w:tblLook w:val="04A0" w:firstRow="1" w:lastRow="0" w:firstColumn="1" w:lastColumn="0" w:noHBand="0" w:noVBand="1"/>
+      </w:tblPr>
+      <w:tblGrid>
+        <w:gridCol w:w="3596"/>
+        <w:gridCol w:w="3597"/>
+        <w:gridCol w:w="3597"/>
+      </w:tblGrid>
+      <w:tr>
+        <w:tc>
+          <w:tcPr>
+            <w:tcW w:w="3596" w:type="dxa"/>
+          </w:tcPr>
+          <w:p>
+            <w:pPr>
+              <w:pStyle w:val="ListParagraph"/>
+              <w:numPr>
+                <w:ilvl w:val="0"/>
+                <w:numId w:val="12"/>
+              </w:numPr>
+              <w:spacing w:line="360" w:lineRule="auto"/>
+              <w:ind w:left="360"/>
+              <w:jc w:val="both"/>
+              <w:rPr>
+                <w:sz w:val="24"/>
+                <w:szCs w:val="24"/>
+              </w:rPr>
+            </w:pPr>
+            <w:r>
+              <w:rPr>
+                <w:sz w:val="24"/>
+                <w:szCs w:val="24"/>
+              </w:rPr>
+              <w:t>Microsoft Excel.</w:t>
+            </w:r>
+          </w:p>
+        </w:tc>
+        <w:tc>
+          <w:tcPr>
+            <w:tcW w:w="3597" w:type="dxa"/>
+          </w:tcPr>
+          <w:p>
+            <w:pPr>
+              <w:pStyle w:val="ListParagraph"/>
+              <w:numPr>
+                <w:ilvl w:val="0"/>
+                <w:numId w:val="12"/>
+              </w:numPr>
+              <w:spacing w:line="360" w:lineRule="auto"/>
+              <w:ind w:left="360"/>
+              <w:jc w:val="both"/>
+              <w:rPr>
+                <w:sz w:val="24"/>
+                <w:szCs w:val="24"/>
+              </w:rPr>
+            </w:pPr>
+            <w:r>
+              <w:rPr>
+                <w:sz w:val="24"/>
+                <w:szCs w:val="24"/>
+              </w:rPr>
+              <w:t>Power Query.</w:t>
+            </w:r>
+          </w:p>
+        </w:tc>
+        <w:tc>
+          <w:tcPr>
+            <w:tcW w:w="3597" w:type="dxa"/>
+          </w:tcPr>
+          <w:p>
+            <w:pPr>
+              <w:pStyle w:val="ListParagraph"/>
+              <w:numPr>
+                <w:ilvl w:val="0"/>
+                <w:numId w:val="12"/>
+              </w:numPr>
+              <w:spacing w:line="360" w:lineRule="auto"/>
+              <w:ind w:left="360"/>
+              <w:jc w:val="both"/>
+              <w:rPr>
+                <w:sz w:val="24"/>
+                <w:szCs w:val="24"/>
+              </w:rPr>
+            </w:pPr>
+            <w:r>
+              <w:rPr>
+                <w:sz w:val="24"/>
+                <w:szCs w:val="24"/>
+              </w:rPr>
+              <w:t>Power Pivot.</w:t>
+            </w:r>
+          </w:p>
+        </w:tc>
+      </w:tr>
+      <w:tr>
+        <w:tc>
+          <w:tcPr>
+            <w:tcW w:w="3596" w:type="dxa"/>
+          </w:tcPr>
+          <w:p>
+            <w:pPr>
+              <w:pStyle w:val="ListParagraph"/>
+              <w:numPr>
+                <w:ilvl w:val="0"/>
+                <w:numId w:val="12"/>
+              </w:numPr>
+              <w:spacing w:line="360" w:lineRule="auto"/>
+              <w:ind w:left="360"/>
+              <w:jc w:val="both"/>
+              <w:rPr>
+                <w:sz w:val="24"/>
+                <w:szCs w:val="24"/>
+              </w:rPr>
+            </w:pPr>
+            <w:r>
+              <w:rPr>
+                <w:sz w:val="24"/>
+                <w:szCs w:val="24"/>
+              </w:rPr>
+              <w:t>Python.</w:t>
+            </w:r>
+          </w:p>
+        </w:tc>
+        <w:tc>
+          <w:tcPr>
+            <w:tcW w:w="3597" w:type="dxa"/>
+          </w:tcPr>
+          <w:p>
+            <w:pPr>
+              <w:pStyle w:val="ListParagraph"/>
+              <w:numPr>
+                <w:ilvl w:val="0"/>
+                <w:numId w:val="12"/>
+              </w:numPr>
+              <w:spacing w:line="360" w:lineRule="auto"/>
+              <w:ind w:left="360"/>
+              <w:jc w:val="both"/>
+              <w:rPr>
+                <w:sz w:val="24"/>
+                <w:szCs w:val="24"/>
+              </w:rPr>
+            </w:pPr>
+            <w:r>
+              <w:rPr>
+                <w:sz w:val="24"/>
+                <w:szCs w:val="24"/>
+              </w:rPr>
+              <w:t>Pandas.</w:t>
+            </w:r>
+          </w:p>
+        </w:tc>
+        <w:tc>
+          <w:tcPr>
+            <w:tcW w:w="3597" w:type="dxa"/>
+          </w:tcPr>
+          <w:p>
+            <w:pPr>
+              <w:pStyle w:val="ListParagraph"/>
+              <w:numPr>
+                <w:ilvl w:val="0"/>
+                <w:numId w:val="12"/>
+              </w:numPr>
+              <w:spacing w:line="360" w:lineRule="auto"/>
+              <w:ind w:left="360"/>
+              <w:jc w:val="both"/>
+              <w:rPr>
+                <w:sz w:val="24"/>
+                <w:szCs w:val="24"/>
+              </w:rPr>
+            </w:pPr>
+            <w:r>
+              <w:rPr>
+                <w:sz w:val="24"/>
+                <w:szCs w:val="24"/>
+              </w:rPr>
+              <w:t>NumPy.</w:t>
+            </w:r>
+          </w:p>
+        </w:tc>
+      </w:tr>
+    </w:tbl>
+    <w:p>
+      <w:pPr>
+        <w:tabs>
+          <w:tab w:val="left" w:pos="1575"/>
+        </w:tabs>
+      </w:pPr>
+      <w:r>
+        <w:tab/>
+      </w:r>
+    </w:p>
+    <w:p>
+      <w:pPr>
+        <w:pStyle w:val="Heading2"/>
+      </w:pPr>
+      <w:bookmarkStart w:id="7" w:name="_Toc194694961"/>
+      <w:r>
+        <w:t>Deliverables</w:t>
+      </w:r>
+      <w:bookmarkEnd w:id="7"/>
+    </w:p>
+    <w:p>
+      <w:pPr>
+        <w:spacing w:line="360" w:lineRule="auto"/>
+        <w:jc w:val="both"/>
+        <w:rPr>
+          <w:sz w:val="24"/>
+          <w:szCs w:val="24"/>
+        </w:rPr>
+      </w:pPr>
+      <w:r>
+        <w:rPr>
+          <w:sz w:val="24"/>
+          <w:szCs w:val="24"/>
+        </w:rPr>
+        <w:t>After data cleaning, the</w:t>
+      </w:r>
+      <w:r>
+        <w:rPr>
+          <w:sz w:val="24"/>
+          <w:szCs w:val="24"/>
+        </w:rPr>
+        <w:t xml:space="preserve"> dataset </w:t>
+      </w:r>
+      <w:r>
+        <w:rPr>
+          <w:sz w:val="24"/>
+          <w:szCs w:val="24"/>
+        </w:rPr>
+        <w:t>was</w:t>
+      </w:r>
+      <w:r>
+        <w:rPr>
+          <w:sz w:val="24"/>
+          <w:szCs w:val="24"/>
+        </w:rPr>
+        <w:t xml:space="preserve"> analysis-ready, with standardized variables and improved data integrity. The preprocessing steps are documented in a </w:t>
+      </w:r>
+      <w:proofErr w:type="spellStart"/>
+      <w:r>
+        <w:rPr>
+          <w:sz w:val="24"/>
+          <w:szCs w:val="24"/>
+        </w:rPr>
+        <w:t>Jupyter</w:t>
+      </w:r>
+      <w:proofErr w:type="spellEnd"/>
+      <w:r>
+        <w:rPr>
+          <w:sz w:val="24"/>
+          <w:szCs w:val="24"/>
+        </w:rPr>
+        <w:t xml:space="preserve"> Notebook for reproducibility.</w:t>
+      </w:r>
+    </w:p>
+    <w:p>
+      <w:pPr>
+        <w:rPr>
+          <w:sz w:val="24"/>
+          <w:szCs w:val="24"/>
+        </w:rPr>
+      </w:pPr>
+      <w:r>
+        <w:rPr>
+          <w:sz w:val="24"/>
+          <w:szCs w:val="24"/>
+        </w:rPr>
+        <w:br w:type="page"/>
+      </w:r>
+    </w:p>
+    <w:p>
+      <w:pPr>
+        <w:pStyle w:val="Heading1"/>
+      </w:pPr>
+      <w:r>
+        <w:lastRenderedPageBreak/>
+        <w:t>Phase II: Exploratory Data Analysis</w:t>
+      </w:r>
+    </w:p>
+    <w:p>
+      <w:pPr>
+        <w:spacing w:line="360" w:lineRule="auto"/>
+        <w:jc w:val="both"/>
+      </w:pPr>
+      <w:r>
+        <w:t>The exploratory analysis was conducted to identify patterns and underlying factors contributing to production downtime. This phase helped uncover the most frequent failure type, and time-based trends.</w:t>
+      </w:r>
+    </w:p>
+    <w:p>
+      <w:pPr>
+        <w:spacing w:line="360" w:lineRule="auto"/>
+        <w:jc w:val="both"/>
+      </w:pPr>
+      <w:r>
+        <w:br w:type="page"/>
+      </w:r>
+    </w:p>
+    <w:p>
+      <w:pPr>
+        <w:tabs>
+          <w:tab w:val="left" w:pos="1575"/>
+        </w:tabs>
+      </w:pPr>
     </w:p>
     <w:sectPr>
-      <w:headerReference w:type="default" r:id="rId10"/>
-      <w:footerReference w:type="default" r:id="rId11"/>
+      <w:headerReference w:type="default" r:id="rId11"/>
+      <w:footerReference w:type="default" r:id="rId12"/>
       <w:pgSz w:w="12240" w:h="15840"/>
       <w:pgMar w:top="720" w:right="720" w:bottom="720" w:left="720" w:header="720" w:footer="360" w:gutter="0"/>
       <w:pgNumType w:start="0"/>
@@ -5309,6 +6118,96 @@
     </w:lvl>
   </w:abstractNum>
   <w:abstractNum w:abstractNumId="1" w15:restartNumberingAfterBreak="0">
+    <w:nsid w:val="1BAB2705"/>
+    <w:multiLevelType w:val="hybridMultilevel"/>
+    <w:tmpl w:val="29BC7478"/>
+    <w:lvl w:ilvl="0" w:tplc="29D2BC72">
+      <w:start w:val="1"/>
+      <w:numFmt w:val="decimal"/>
+      <w:lvlText w:val="%1."/>
+      <w:lvlJc w:val="left"/>
+      <w:pPr>
+        <w:ind w:left="720" w:hanging="360"/>
+      </w:pPr>
+      <w:rPr>
+        <w:rFonts w:hint="default"/>
+        <w:color w:val="047954"/>
+      </w:rPr>
+    </w:lvl>
+    <w:lvl w:ilvl="1" w:tplc="04090019" w:tentative="1">
+      <w:start w:val="1"/>
+      <w:numFmt w:val="lowerLetter"/>
+      <w:lvlText w:val="%2."/>
+      <w:lvlJc w:val="left"/>
+      <w:pPr>
+        <w:ind w:left="1440" w:hanging="360"/>
+      </w:pPr>
+    </w:lvl>
+    <w:lvl w:ilvl="2" w:tplc="0409001B" w:tentative="1">
+      <w:start w:val="1"/>
+      <w:numFmt w:val="lowerRoman"/>
+      <w:lvlText w:val="%3."/>
+      <w:lvlJc w:val="right"/>
+      <w:pPr>
+        <w:ind w:left="2160" w:hanging="180"/>
+      </w:pPr>
+    </w:lvl>
+    <w:lvl w:ilvl="3" w:tplc="0409000F" w:tentative="1">
+      <w:start w:val="1"/>
+      <w:numFmt w:val="decimal"/>
+      <w:lvlText w:val="%4."/>
+      <w:lvlJc w:val="left"/>
+      <w:pPr>
+        <w:ind w:left="2880" w:hanging="360"/>
+      </w:pPr>
+    </w:lvl>
+    <w:lvl w:ilvl="4" w:tplc="04090019" w:tentative="1">
+      <w:start w:val="1"/>
+      <w:numFmt w:val="lowerLetter"/>
+      <w:lvlText w:val="%5."/>
+      <w:lvlJc w:val="left"/>
+      <w:pPr>
+        <w:ind w:left="3600" w:hanging="360"/>
+      </w:pPr>
+    </w:lvl>
+    <w:lvl w:ilvl="5" w:tplc="0409001B" w:tentative="1">
+      <w:start w:val="1"/>
+      <w:numFmt w:val="lowerRoman"/>
+      <w:lvlText w:val="%6."/>
+      <w:lvlJc w:val="right"/>
+      <w:pPr>
+        <w:ind w:left="4320" w:hanging="180"/>
+      </w:pPr>
+    </w:lvl>
+    <w:lvl w:ilvl="6" w:tplc="0409000F" w:tentative="1">
+      <w:start w:val="1"/>
+      <w:numFmt w:val="decimal"/>
+      <w:lvlText w:val="%7."/>
+      <w:lvlJc w:val="left"/>
+      <w:pPr>
+        <w:ind w:left="5040" w:hanging="360"/>
+      </w:pPr>
+    </w:lvl>
+    <w:lvl w:ilvl="7" w:tplc="04090019" w:tentative="1">
+      <w:start w:val="1"/>
+      <w:numFmt w:val="lowerLetter"/>
+      <w:lvlText w:val="%8."/>
+      <w:lvlJc w:val="left"/>
+      <w:pPr>
+        <w:ind w:left="5760" w:hanging="360"/>
+      </w:pPr>
+    </w:lvl>
+    <w:lvl w:ilvl="8" w:tplc="0409001B" w:tentative="1">
+      <w:start w:val="1"/>
+      <w:numFmt w:val="lowerRoman"/>
+      <w:lvlText w:val="%9."/>
+      <w:lvlJc w:val="right"/>
+      <w:pPr>
+        <w:ind w:left="6480" w:hanging="180"/>
+      </w:pPr>
+    </w:lvl>
+  </w:abstractNum>
+  <w:abstractNum w:abstractNumId="2" w15:restartNumberingAfterBreak="0">
     <w:nsid w:val="1FC73FCF"/>
     <w:multiLevelType w:val="hybridMultilevel"/>
     <w:tmpl w:val="66F892CE"/>
@@ -5394,7 +6293,7 @@
       </w:pPr>
     </w:lvl>
   </w:abstractNum>
-  <w:abstractNum w:abstractNumId="2" w15:restartNumberingAfterBreak="0">
+  <w:abstractNum w:abstractNumId="3" w15:restartNumberingAfterBreak="0">
     <w:nsid w:val="29B07790"/>
     <w:multiLevelType w:val="hybridMultilevel"/>
     <w:tmpl w:val="4DA406A8"/>
@@ -5507,7 +6406,7 @@
       </w:rPr>
     </w:lvl>
   </w:abstractNum>
-  <w:abstractNum w:abstractNumId="3" w15:restartNumberingAfterBreak="0">
+  <w:abstractNum w:abstractNumId="4" w15:restartNumberingAfterBreak="0">
     <w:nsid w:val="314907F4"/>
     <w:multiLevelType w:val="hybridMultilevel"/>
     <w:tmpl w:val="86C0EB82"/>
@@ -5597,7 +6496,7 @@
       </w:pPr>
     </w:lvl>
   </w:abstractNum>
-  <w:abstractNum w:abstractNumId="4" w15:restartNumberingAfterBreak="0">
+  <w:abstractNum w:abstractNumId="5" w15:restartNumberingAfterBreak="0">
     <w:nsid w:val="3CD9177F"/>
     <w:multiLevelType w:val="hybridMultilevel"/>
     <w:tmpl w:val="15688E68"/>
@@ -5710,7 +6609,7 @@
       </w:rPr>
     </w:lvl>
   </w:abstractNum>
-  <w:abstractNum w:abstractNumId="5" w15:restartNumberingAfterBreak="0">
+  <w:abstractNum w:abstractNumId="6" w15:restartNumberingAfterBreak="0">
     <w:nsid w:val="3D873266"/>
     <w:multiLevelType w:val="hybridMultilevel"/>
     <w:tmpl w:val="6BBEBC3E"/>
@@ -5796,7 +6695,7 @@
       </w:pPr>
     </w:lvl>
   </w:abstractNum>
-  <w:abstractNum w:abstractNumId="6" w15:restartNumberingAfterBreak="0">
+  <w:abstractNum w:abstractNumId="7" w15:restartNumberingAfterBreak="0">
     <w:nsid w:val="59EB5BFB"/>
     <w:multiLevelType w:val="multilevel"/>
     <w:tmpl w:val="CF56B6B6"/>
@@ -5909,7 +6808,7 @@
       </w:pPr>
     </w:lvl>
   </w:abstractNum>
-  <w:abstractNum w:abstractNumId="7" w15:restartNumberingAfterBreak="0">
+  <w:abstractNum w:abstractNumId="8" w15:restartNumberingAfterBreak="0">
     <w:nsid w:val="626932A5"/>
     <w:multiLevelType w:val="hybridMultilevel"/>
     <w:tmpl w:val="81B68686"/>
@@ -6023,7 +6922,97 @@
       </w:rPr>
     </w:lvl>
   </w:abstractNum>
-  <w:abstractNum w:abstractNumId="8" w15:restartNumberingAfterBreak="0">
+  <w:abstractNum w:abstractNumId="9" w15:restartNumberingAfterBreak="0">
+    <w:nsid w:val="704E266E"/>
+    <w:multiLevelType w:val="hybridMultilevel"/>
+    <w:tmpl w:val="8D905A5A"/>
+    <w:lvl w:ilvl="0" w:tplc="29D2BC72">
+      <w:start w:val="1"/>
+      <w:numFmt w:val="decimal"/>
+      <w:lvlText w:val="%1."/>
+      <w:lvlJc w:val="left"/>
+      <w:pPr>
+        <w:ind w:left="360" w:hanging="360"/>
+      </w:pPr>
+      <w:rPr>
+        <w:rFonts w:hint="default"/>
+        <w:color w:val="047954"/>
+      </w:rPr>
+    </w:lvl>
+    <w:lvl w:ilvl="1" w:tplc="04090019" w:tentative="1">
+      <w:start w:val="1"/>
+      <w:numFmt w:val="lowerLetter"/>
+      <w:lvlText w:val="%2."/>
+      <w:lvlJc w:val="left"/>
+      <w:pPr>
+        <w:ind w:left="1080" w:hanging="360"/>
+      </w:pPr>
+    </w:lvl>
+    <w:lvl w:ilvl="2" w:tplc="0409001B" w:tentative="1">
+      <w:start w:val="1"/>
+      <w:numFmt w:val="lowerRoman"/>
+      <w:lvlText w:val="%3."/>
+      <w:lvlJc w:val="right"/>
+      <w:pPr>
+        <w:ind w:left="1800" w:hanging="180"/>
+      </w:pPr>
+    </w:lvl>
+    <w:lvl w:ilvl="3" w:tplc="0409000F" w:tentative="1">
+      <w:start w:val="1"/>
+      <w:numFmt w:val="decimal"/>
+      <w:lvlText w:val="%4."/>
+      <w:lvlJc w:val="left"/>
+      <w:pPr>
+        <w:ind w:left="2520" w:hanging="360"/>
+      </w:pPr>
+    </w:lvl>
+    <w:lvl w:ilvl="4" w:tplc="04090019" w:tentative="1">
+      <w:start w:val="1"/>
+      <w:numFmt w:val="lowerLetter"/>
+      <w:lvlText w:val="%5."/>
+      <w:lvlJc w:val="left"/>
+      <w:pPr>
+        <w:ind w:left="3240" w:hanging="360"/>
+      </w:pPr>
+    </w:lvl>
+    <w:lvl w:ilvl="5" w:tplc="0409001B" w:tentative="1">
+      <w:start w:val="1"/>
+      <w:numFmt w:val="lowerRoman"/>
+      <w:lvlText w:val="%6."/>
+      <w:lvlJc w:val="right"/>
+      <w:pPr>
+        <w:ind w:left="3960" w:hanging="180"/>
+      </w:pPr>
+    </w:lvl>
+    <w:lvl w:ilvl="6" w:tplc="0409000F" w:tentative="1">
+      <w:start w:val="1"/>
+      <w:numFmt w:val="decimal"/>
+      <w:lvlText w:val="%7."/>
+      <w:lvlJc w:val="left"/>
+      <w:pPr>
+        <w:ind w:left="4680" w:hanging="360"/>
+      </w:pPr>
+    </w:lvl>
+    <w:lvl w:ilvl="7" w:tplc="04090019" w:tentative="1">
+      <w:start w:val="1"/>
+      <w:numFmt w:val="lowerLetter"/>
+      <w:lvlText w:val="%8."/>
+      <w:lvlJc w:val="left"/>
+      <w:pPr>
+        <w:ind w:left="5400" w:hanging="360"/>
+      </w:pPr>
+    </w:lvl>
+    <w:lvl w:ilvl="8" w:tplc="0409001B" w:tentative="1">
+      <w:start w:val="1"/>
+      <w:numFmt w:val="lowerRoman"/>
+      <w:lvlText w:val="%9."/>
+      <w:lvlJc w:val="right"/>
+      <w:pPr>
+        <w:ind w:left="6120" w:hanging="180"/>
+      </w:pPr>
+    </w:lvl>
+  </w:abstractNum>
+  <w:abstractNum w:abstractNumId="10" w15:restartNumberingAfterBreak="0">
     <w:nsid w:val="753833DA"/>
     <w:multiLevelType w:val="multilevel"/>
     <w:tmpl w:val="04B8552A"/>
@@ -6138,7 +7127,7 @@
       </w:rPr>
     </w:lvl>
   </w:abstractNum>
-  <w:abstractNum w:abstractNumId="9" w15:restartNumberingAfterBreak="0">
+  <w:abstractNum w:abstractNumId="11" w15:restartNumberingAfterBreak="0">
     <w:nsid w:val="7E346D01"/>
     <w:multiLevelType w:val="multilevel"/>
     <w:tmpl w:val="41AE2B6E"/>
@@ -6253,34 +7242,40 @@
     </w:lvl>
   </w:abstractNum>
   <w:num w:numId="1" w16cid:durableId="50934291">
+    <w:abstractNumId w:val="7"/>
+  </w:num>
+  <w:num w:numId="2" w16cid:durableId="1634630372">
     <w:abstractNumId w:val="6"/>
   </w:num>
-  <w:num w:numId="2" w16cid:durableId="1634630372">
+  <w:num w:numId="3" w16cid:durableId="1185437943">
     <w:abstractNumId w:val="5"/>
   </w:num>
-  <w:num w:numId="3" w16cid:durableId="1185437943">
+  <w:num w:numId="4" w16cid:durableId="1314675465">
+    <w:abstractNumId w:val="3"/>
+  </w:num>
+  <w:num w:numId="5" w16cid:durableId="667845">
+    <w:abstractNumId w:val="2"/>
+  </w:num>
+  <w:num w:numId="6" w16cid:durableId="1568613472">
     <w:abstractNumId w:val="4"/>
   </w:num>
-  <w:num w:numId="4" w16cid:durableId="1314675465">
-    <w:abstractNumId w:val="2"/>
-  </w:num>
-  <w:num w:numId="5" w16cid:durableId="667845">
-    <w:abstractNumId w:val="1"/>
-  </w:num>
-  <w:num w:numId="6" w16cid:durableId="1568613472">
-    <w:abstractNumId w:val="3"/>
-  </w:num>
   <w:num w:numId="7" w16cid:durableId="1653944906">
-    <w:abstractNumId w:val="9"/>
+    <w:abstractNumId w:val="11"/>
   </w:num>
   <w:num w:numId="8" w16cid:durableId="911697980">
     <w:abstractNumId w:val="0"/>
   </w:num>
   <w:num w:numId="9" w16cid:durableId="508758522">
-    <w:abstractNumId w:val="7"/>
+    <w:abstractNumId w:val="8"/>
   </w:num>
   <w:num w:numId="10" w16cid:durableId="1243951353">
-    <w:abstractNumId w:val="8"/>
+    <w:abstractNumId w:val="10"/>
+  </w:num>
+  <w:num w:numId="11" w16cid:durableId="957251501">
+    <w:abstractNumId w:val="9"/>
+  </w:num>
+  <w:num w:numId="12" w16cid:durableId="220021661">
+    <w:abstractNumId w:val="1"/>
   </w:num>
 </w:numbering>
 </file>

</xml_diff>

<commit_message>
Started working on phase II of project documentation
</commit_message>
<xml_diff>
--- a/phase-4/report.docx
+++ b/phase-4/report.docx
@@ -5602,6 +5602,15 @@
         <w:t>The exploratory analysis was conducted to identify patterns and underlying factors contributing to production downtime. This phase helped uncover the most frequent failure type, and time-based trends.</w:t>
       </w:r>
     </w:p>
+    <w:p>
+      <w:pPr>
+        <w:pStyle w:val="Heading2"/>
+      </w:pPr>
+      <w:r>
+        <w:t>Analysis Questions</w:t>
+      </w:r>
+    </w:p>
+    <w:p/>
     <w:p>
       <w:pPr>
         <w:spacing w:line="360" w:lineRule="auto"/>

</xml_diff>

<commit_message>
Finished phase II of the project documentation
</commit_message>
<xml_diff>
--- a/phase-4/report.docx
+++ b/phase-4/report.docx
@@ -380,7 +380,7 @@
           <w:r>
             <w:fldChar w:fldCharType="separate"/>
           </w:r>
-          <w:hyperlink w:anchor="_Toc194694954" w:history="1">
+          <w:hyperlink w:anchor="_Toc194707468" w:history="1">
             <w:r>
               <w:rPr>
                 <w:rStyle w:val="Hyperlink"/>
@@ -407,7 +407,7 @@
                 <w:noProof/>
                 <w:webHidden/>
               </w:rPr>
-              <w:instrText xml:space="preserve"> PAGEREF _Toc194694954 \h </w:instrText>
+              <w:instrText xml:space="preserve"> PAGEREF _Toc194707468 \h </w:instrText>
             </w:r>
             <w:r>
               <w:rPr>
@@ -454,7 +454,7 @@
               <w:sz w:val="24"/>
             </w:rPr>
           </w:pPr>
-          <w:hyperlink w:anchor="_Toc194694955" w:history="1">
+          <w:hyperlink w:anchor="_Toc194707469" w:history="1">
             <w:r>
               <w:rPr>
                 <w:rStyle w:val="Hyperlink"/>
@@ -481,7 +481,7 @@
                 <w:noProof/>
                 <w:webHidden/>
               </w:rPr>
-              <w:instrText xml:space="preserve"> PAGEREF _Toc194694955 \h </w:instrText>
+              <w:instrText xml:space="preserve"> PAGEREF _Toc194707469 \h </w:instrText>
             </w:r>
             <w:r>
               <w:rPr>
@@ -526,7 +526,7 @@
               <w:sz w:val="24"/>
             </w:rPr>
           </w:pPr>
-          <w:hyperlink w:anchor="_Toc194694956" w:history="1">
+          <w:hyperlink w:anchor="_Toc194707470" w:history="1">
             <w:r>
               <w:rPr>
                 <w:rStyle w:val="Hyperlink"/>
@@ -553,7 +553,7 @@
                 <w:noProof/>
                 <w:webHidden/>
               </w:rPr>
-              <w:instrText xml:space="preserve"> PAGEREF _Toc194694956 \h </w:instrText>
+              <w:instrText xml:space="preserve"> PAGEREF _Toc194707470 \h </w:instrText>
             </w:r>
             <w:r>
               <w:rPr>
@@ -598,7 +598,7 @@
               <w:sz w:val="24"/>
             </w:rPr>
           </w:pPr>
-          <w:hyperlink w:anchor="_Toc194694957" w:history="1">
+          <w:hyperlink w:anchor="_Toc194707471" w:history="1">
             <w:r>
               <w:rPr>
                 <w:rStyle w:val="Hyperlink"/>
@@ -625,7 +625,7 @@
                 <w:noProof/>
                 <w:webHidden/>
               </w:rPr>
-              <w:instrText xml:space="preserve"> PAGEREF _Toc194694957 \h </w:instrText>
+              <w:instrText xml:space="preserve"> PAGEREF _Toc194707471 \h </w:instrText>
             </w:r>
             <w:r>
               <w:rPr>
@@ -670,7 +670,7 @@
               <w:sz w:val="24"/>
             </w:rPr>
           </w:pPr>
-          <w:hyperlink w:anchor="_Toc194694958" w:history="1">
+          <w:hyperlink w:anchor="_Toc194707472" w:history="1">
             <w:r>
               <w:rPr>
                 <w:rStyle w:val="Hyperlink"/>
@@ -697,7 +697,7 @@
                 <w:noProof/>
                 <w:webHidden/>
               </w:rPr>
-              <w:instrText xml:space="preserve"> PAGEREF _Toc194694958 \h </w:instrText>
+              <w:instrText xml:space="preserve"> PAGEREF _Toc194707472 \h </w:instrText>
             </w:r>
             <w:r>
               <w:rPr>
@@ -742,7 +742,7 @@
               <w:sz w:val="24"/>
             </w:rPr>
           </w:pPr>
-          <w:hyperlink w:anchor="_Toc194694959" w:history="1">
+          <w:hyperlink w:anchor="_Toc194707473" w:history="1">
             <w:r>
               <w:rPr>
                 <w:rStyle w:val="Hyperlink"/>
@@ -769,7 +769,7 @@
                 <w:noProof/>
                 <w:webHidden/>
               </w:rPr>
-              <w:instrText xml:space="preserve"> PAGEREF _Toc194694959 \h </w:instrText>
+              <w:instrText xml:space="preserve"> PAGEREF _Toc194707473 \h </w:instrText>
             </w:r>
             <w:r>
               <w:rPr>
@@ -814,7 +814,7 @@
               <w:sz w:val="24"/>
             </w:rPr>
           </w:pPr>
-          <w:hyperlink w:anchor="_Toc194694960" w:history="1">
+          <w:hyperlink w:anchor="_Toc194707474" w:history="1">
             <w:r>
               <w:rPr>
                 <w:rStyle w:val="Hyperlink"/>
@@ -841,7 +841,7 @@
                 <w:noProof/>
                 <w:webHidden/>
               </w:rPr>
-              <w:instrText xml:space="preserve"> PAGEREF _Toc194694960 \h </w:instrText>
+              <w:instrText xml:space="preserve"> PAGEREF _Toc194707474 \h </w:instrText>
             </w:r>
             <w:r>
               <w:rPr>
@@ -886,7 +886,7 @@
               <w:sz w:val="24"/>
             </w:rPr>
           </w:pPr>
-          <w:hyperlink w:anchor="_Toc194694961" w:history="1">
+          <w:hyperlink w:anchor="_Toc194707475" w:history="1">
             <w:r>
               <w:rPr>
                 <w:rStyle w:val="Hyperlink"/>
@@ -913,7 +913,7 @@
                 <w:noProof/>
                 <w:webHidden/>
               </w:rPr>
-              <w:instrText xml:space="preserve"> PAGEREF _Toc194694961 \h </w:instrText>
+              <w:instrText xml:space="preserve"> PAGEREF _Toc194707475 \h </w:instrText>
             </w:r>
             <w:r>
               <w:rPr>
@@ -934,6 +934,370 @@
                 <w:webHidden/>
               </w:rPr>
               <w:t>6</w:t>
+            </w:r>
+            <w:r>
+              <w:rPr>
+                <w:noProof/>
+                <w:webHidden/>
+              </w:rPr>
+              <w:fldChar w:fldCharType="end"/>
+            </w:r>
+          </w:hyperlink>
+        </w:p>
+        <w:p>
+          <w:pPr>
+            <w:pStyle w:val="TOC1"/>
+            <w:tabs>
+              <w:tab w:val="right" w:leader="dot" w:pos="10790"/>
+            </w:tabs>
+            <w:spacing w:line="360" w:lineRule="auto"/>
+            <w:rPr>
+              <w:rFonts w:eastAsiaTheme="minorEastAsia" w:cstheme="minorBidi"/>
+              <w:b w:val="0"/>
+              <w:bCs w:val="0"/>
+              <w:caps w:val="0"/>
+              <w:noProof/>
+              <w:sz w:val="24"/>
+            </w:rPr>
+          </w:pPr>
+          <w:hyperlink w:anchor="_Toc194707476" w:history="1">
+            <w:r>
+              <w:rPr>
+                <w:rStyle w:val="Hyperlink"/>
+                <w:noProof/>
+              </w:rPr>
+              <w:t>Phase II: Exploratory Data Analysis</w:t>
+            </w:r>
+            <w:r>
+              <w:rPr>
+                <w:noProof/>
+                <w:webHidden/>
+              </w:rPr>
+              <w:tab/>
+            </w:r>
+            <w:r>
+              <w:rPr>
+                <w:noProof/>
+                <w:webHidden/>
+              </w:rPr>
+              <w:fldChar w:fldCharType="begin"/>
+            </w:r>
+            <w:r>
+              <w:rPr>
+                <w:noProof/>
+                <w:webHidden/>
+              </w:rPr>
+              <w:instrText xml:space="preserve"> PAGEREF _Toc194707476 \h </w:instrText>
+            </w:r>
+            <w:r>
+              <w:rPr>
+                <w:noProof/>
+                <w:webHidden/>
+              </w:rPr>
+            </w:r>
+            <w:r>
+              <w:rPr>
+                <w:noProof/>
+                <w:webHidden/>
+              </w:rPr>
+              <w:fldChar w:fldCharType="separate"/>
+            </w:r>
+            <w:r>
+              <w:rPr>
+                <w:noProof/>
+                <w:webHidden/>
+              </w:rPr>
+              <w:t>7</w:t>
+            </w:r>
+            <w:r>
+              <w:rPr>
+                <w:noProof/>
+                <w:webHidden/>
+              </w:rPr>
+              <w:fldChar w:fldCharType="end"/>
+            </w:r>
+          </w:hyperlink>
+        </w:p>
+        <w:p>
+          <w:pPr>
+            <w:pStyle w:val="TOC2"/>
+            <w:tabs>
+              <w:tab w:val="right" w:leader="dot" w:pos="10790"/>
+            </w:tabs>
+            <w:spacing w:line="360" w:lineRule="auto"/>
+            <w:rPr>
+              <w:rFonts w:eastAsiaTheme="minorEastAsia" w:cstheme="minorBidi"/>
+              <w:smallCaps w:val="0"/>
+              <w:noProof/>
+              <w:sz w:val="24"/>
+            </w:rPr>
+          </w:pPr>
+          <w:hyperlink w:anchor="_Toc194707477" w:history="1">
+            <w:r>
+              <w:rPr>
+                <w:rStyle w:val="Hyperlink"/>
+                <w:noProof/>
+              </w:rPr>
+              <w:t>Analysis Questions</w:t>
+            </w:r>
+            <w:r>
+              <w:rPr>
+                <w:noProof/>
+                <w:webHidden/>
+              </w:rPr>
+              <w:tab/>
+            </w:r>
+            <w:r>
+              <w:rPr>
+                <w:noProof/>
+                <w:webHidden/>
+              </w:rPr>
+              <w:fldChar w:fldCharType="begin"/>
+            </w:r>
+            <w:r>
+              <w:rPr>
+                <w:noProof/>
+                <w:webHidden/>
+              </w:rPr>
+              <w:instrText xml:space="preserve"> PAGEREF _Toc194707477 \h </w:instrText>
+            </w:r>
+            <w:r>
+              <w:rPr>
+                <w:noProof/>
+                <w:webHidden/>
+              </w:rPr>
+            </w:r>
+            <w:r>
+              <w:rPr>
+                <w:noProof/>
+                <w:webHidden/>
+              </w:rPr>
+              <w:fldChar w:fldCharType="separate"/>
+            </w:r>
+            <w:r>
+              <w:rPr>
+                <w:noProof/>
+                <w:webHidden/>
+              </w:rPr>
+              <w:t>7</w:t>
+            </w:r>
+            <w:r>
+              <w:rPr>
+                <w:noProof/>
+                <w:webHidden/>
+              </w:rPr>
+              <w:fldChar w:fldCharType="end"/>
+            </w:r>
+          </w:hyperlink>
+        </w:p>
+        <w:p>
+          <w:pPr>
+            <w:pStyle w:val="TOC2"/>
+            <w:tabs>
+              <w:tab w:val="right" w:leader="dot" w:pos="10790"/>
+            </w:tabs>
+            <w:spacing w:line="360" w:lineRule="auto"/>
+            <w:rPr>
+              <w:rFonts w:eastAsiaTheme="minorEastAsia" w:cstheme="minorBidi"/>
+              <w:smallCaps w:val="0"/>
+              <w:noProof/>
+              <w:sz w:val="24"/>
+            </w:rPr>
+          </w:pPr>
+          <w:hyperlink w:anchor="_Toc194707478" w:history="1">
+            <w:r>
+              <w:rPr>
+                <w:rStyle w:val="Hyperlink"/>
+                <w:noProof/>
+              </w:rPr>
+              <w:t>Key Findings</w:t>
+            </w:r>
+            <w:r>
+              <w:rPr>
+                <w:noProof/>
+                <w:webHidden/>
+              </w:rPr>
+              <w:tab/>
+            </w:r>
+            <w:r>
+              <w:rPr>
+                <w:noProof/>
+                <w:webHidden/>
+              </w:rPr>
+              <w:fldChar w:fldCharType="begin"/>
+            </w:r>
+            <w:r>
+              <w:rPr>
+                <w:noProof/>
+                <w:webHidden/>
+              </w:rPr>
+              <w:instrText xml:space="preserve"> PAGEREF _Toc194707478 \h </w:instrText>
+            </w:r>
+            <w:r>
+              <w:rPr>
+                <w:noProof/>
+                <w:webHidden/>
+              </w:rPr>
+            </w:r>
+            <w:r>
+              <w:rPr>
+                <w:noProof/>
+                <w:webHidden/>
+              </w:rPr>
+              <w:fldChar w:fldCharType="separate"/>
+            </w:r>
+            <w:r>
+              <w:rPr>
+                <w:noProof/>
+                <w:webHidden/>
+              </w:rPr>
+              <w:t>7</w:t>
+            </w:r>
+            <w:r>
+              <w:rPr>
+                <w:noProof/>
+                <w:webHidden/>
+              </w:rPr>
+              <w:fldChar w:fldCharType="end"/>
+            </w:r>
+          </w:hyperlink>
+        </w:p>
+        <w:p>
+          <w:pPr>
+            <w:pStyle w:val="TOC2"/>
+            <w:tabs>
+              <w:tab w:val="right" w:leader="dot" w:pos="10790"/>
+            </w:tabs>
+            <w:spacing w:line="360" w:lineRule="auto"/>
+            <w:rPr>
+              <w:rFonts w:eastAsiaTheme="minorEastAsia" w:cstheme="minorBidi"/>
+              <w:smallCaps w:val="0"/>
+              <w:noProof/>
+              <w:sz w:val="24"/>
+            </w:rPr>
+          </w:pPr>
+          <w:hyperlink w:anchor="_Toc194707479" w:history="1">
+            <w:r>
+              <w:rPr>
+                <w:rStyle w:val="Hyperlink"/>
+                <w:noProof/>
+              </w:rPr>
+              <w:t>Deliverables</w:t>
+            </w:r>
+            <w:r>
+              <w:rPr>
+                <w:noProof/>
+                <w:webHidden/>
+              </w:rPr>
+              <w:tab/>
+            </w:r>
+            <w:r>
+              <w:rPr>
+                <w:noProof/>
+                <w:webHidden/>
+              </w:rPr>
+              <w:fldChar w:fldCharType="begin"/>
+            </w:r>
+            <w:r>
+              <w:rPr>
+                <w:noProof/>
+                <w:webHidden/>
+              </w:rPr>
+              <w:instrText xml:space="preserve"> PAGEREF _Toc194707479 \h </w:instrText>
+            </w:r>
+            <w:r>
+              <w:rPr>
+                <w:noProof/>
+                <w:webHidden/>
+              </w:rPr>
+            </w:r>
+            <w:r>
+              <w:rPr>
+                <w:noProof/>
+                <w:webHidden/>
+              </w:rPr>
+              <w:fldChar w:fldCharType="separate"/>
+            </w:r>
+            <w:r>
+              <w:rPr>
+                <w:noProof/>
+                <w:webHidden/>
+              </w:rPr>
+              <w:t>8</w:t>
+            </w:r>
+            <w:r>
+              <w:rPr>
+                <w:noProof/>
+                <w:webHidden/>
+              </w:rPr>
+              <w:fldChar w:fldCharType="end"/>
+            </w:r>
+          </w:hyperlink>
+        </w:p>
+        <w:p>
+          <w:pPr>
+            <w:pStyle w:val="TOC1"/>
+            <w:tabs>
+              <w:tab w:val="right" w:leader="dot" w:pos="10790"/>
+            </w:tabs>
+            <w:spacing w:line="360" w:lineRule="auto"/>
+            <w:rPr>
+              <w:rFonts w:eastAsiaTheme="minorEastAsia" w:cstheme="minorBidi"/>
+              <w:b w:val="0"/>
+              <w:bCs w:val="0"/>
+              <w:caps w:val="0"/>
+              <w:noProof/>
+              <w:sz w:val="24"/>
+            </w:rPr>
+          </w:pPr>
+          <w:hyperlink w:anchor="_Toc194707480" w:history="1">
+            <w:r>
+              <w:rPr>
+                <w:rStyle w:val="Hyperlink"/>
+                <w:noProof/>
+              </w:rPr>
+              <w:t>Forecasting Analysis</w:t>
+            </w:r>
+            <w:r>
+              <w:rPr>
+                <w:noProof/>
+                <w:webHidden/>
+              </w:rPr>
+              <w:tab/>
+            </w:r>
+            <w:r>
+              <w:rPr>
+                <w:noProof/>
+                <w:webHidden/>
+              </w:rPr>
+              <w:fldChar w:fldCharType="begin"/>
+            </w:r>
+            <w:r>
+              <w:rPr>
+                <w:noProof/>
+                <w:webHidden/>
+              </w:rPr>
+              <w:instrText xml:space="preserve"> PAGEREF _Toc194707480 \h </w:instrText>
+            </w:r>
+            <w:r>
+              <w:rPr>
+                <w:noProof/>
+                <w:webHidden/>
+              </w:rPr>
+            </w:r>
+            <w:r>
+              <w:rPr>
+                <w:noProof/>
+                <w:webHidden/>
+              </w:rPr>
+              <w:fldChar w:fldCharType="separate"/>
+            </w:r>
+            <w:r>
+              <w:rPr>
+                <w:noProof/>
+                <w:webHidden/>
+              </w:rPr>
+              <w:t>9</w:t>
             </w:r>
             <w:r>
               <w:rPr>
@@ -968,7 +1332,7 @@
       <w:pPr>
         <w:pStyle w:val="Heading1"/>
       </w:pPr>
-      <w:bookmarkStart w:id="0" w:name="_Toc194694954"/>
+      <w:bookmarkStart w:id="0" w:name="_Toc194707468"/>
       <w:r>
         <w:lastRenderedPageBreak/>
         <w:t>Executive Summary</w:t>
@@ -1023,7 +1387,21 @@
           <w:sz w:val="24"/>
           <w:szCs w:val="24"/>
         </w:rPr>
-        <w:t>The dataset consists of downtime records collected over a period of 5 days</w:t>
+        <w:t xml:space="preserve">The dataset consists of downtime records collected over a period of </w:t>
+      </w:r>
+      <w:r>
+        <w:rPr>
+          <w:sz w:val="24"/>
+          <w:szCs w:val="24"/>
+        </w:rPr>
+        <w:t>6</w:t>
+      </w:r>
+      <w:r>
+        <w:rPr>
+          <w:sz w:val="24"/>
+          <w:szCs w:val="24"/>
+        </w:rPr>
+        <w:t xml:space="preserve"> days</w:t>
       </w:r>
       <w:r>
         <w:rPr>
@@ -1074,68 +1452,62 @@
     </w:p>
     <w:p>
       <w:pPr>
-        <w:spacing w:after="120"/>
+        <w:spacing w:before="240" w:after="120" w:line="360" w:lineRule="auto"/>
         <w:jc w:val="both"/>
         <w:rPr>
-          <w:b/>
-          <w:bCs/>
-          <w:sz w:val="24"/>
-          <w:szCs w:val="24"/>
-        </w:rPr>
-      </w:pPr>
-      <w:r>
-        <w:rPr>
-          <w:b/>
-          <w:bCs/>
-          <w:sz w:val="24"/>
-          <w:szCs w:val="24"/>
-        </w:rPr>
-        <w:t>Recommendations</w:t>
-      </w:r>
-    </w:p>
-    <w:p>
-      <w:pPr>
-        <w:spacing w:after="240" w:line="360" w:lineRule="auto"/>
-        <w:rPr>
-          <w:sz w:val="24"/>
-          <w:szCs w:val="24"/>
-        </w:rPr>
-      </w:pPr>
-      <w:r>
-        <w:rPr>
-          <w:sz w:val="24"/>
-          <w:szCs w:val="24"/>
-          <w:highlight w:val="yellow"/>
-        </w:rPr>
-        <w:t>(To be added based on findings)</w:t>
-      </w:r>
-    </w:p>
-    <w:p>
-      <w:pPr>
-        <w:spacing w:after="240" w:line="360" w:lineRule="auto"/>
-        <w:jc w:val="both"/>
-        <w:rPr>
-          <w:sz w:val="24"/>
-          <w:szCs w:val="24"/>
-        </w:rPr>
-      </w:pPr>
-      <w:r>
-        <w:rPr>
-          <w:sz w:val="24"/>
-          <w:szCs w:val="24"/>
-        </w:rPr>
-        <w:t>This project provides data-driven insights to enhance manufacturing efficiency and reduce operational disruptions. By implementing the suggested strategies, the company can achieve higher productivity and cost savings.</w:t>
-      </w:r>
-    </w:p>
-    <w:p>
-      <w:pPr>
-        <w:spacing w:after="240" w:line="360" w:lineRule="auto"/>
-        <w:jc w:val="both"/>
-        <w:rPr>
-          <w:sz w:val="24"/>
-          <w:szCs w:val="24"/>
-        </w:rPr>
-      </w:pPr>
+          <w:sz w:val="24"/>
+          <w:szCs w:val="24"/>
+        </w:rPr>
+      </w:pPr>
+      <w:r>
+        <w:rPr>
+          <w:sz w:val="24"/>
+          <w:szCs w:val="24"/>
+        </w:rPr>
+        <w:t>To mitigate production downtime, it is recommended that the company improve</w:t>
+      </w:r>
+      <w:r>
+        <w:rPr>
+          <w:sz w:val="24"/>
+          <w:szCs w:val="24"/>
+        </w:rPr>
+        <w:t>s</w:t>
+      </w:r>
+      <w:r>
+        <w:rPr>
+          <w:sz w:val="24"/>
+          <w:szCs w:val="24"/>
+        </w:rPr>
+        <w:t xml:space="preserve"> staff training</w:t>
+      </w:r>
+      <w:r>
+        <w:rPr>
+          <w:sz w:val="24"/>
+          <w:szCs w:val="24"/>
+        </w:rPr>
+        <w:t xml:space="preserve"> on operating the machinery and troubleshooting</w:t>
+      </w:r>
+      <w:r>
+        <w:rPr>
+          <w:sz w:val="24"/>
+          <w:szCs w:val="24"/>
+        </w:rPr>
+        <w:t xml:space="preserve">, and </w:t>
+      </w:r>
+      <w:r>
+        <w:rPr>
+          <w:sz w:val="24"/>
+          <w:szCs w:val="24"/>
+        </w:rPr>
+        <w:t>implement a preemptive maintenance schedule</w:t>
+      </w:r>
+      <w:r>
+        <w:rPr>
+          <w:sz w:val="24"/>
+          <w:szCs w:val="24"/>
+        </w:rPr>
+        <w:t>. The Tableau dashboard provides real-time insights to help management track downtime patterns and take proactive measures.</w:t>
+      </w:r>
     </w:p>
     <w:p>
       <w:pPr>
@@ -1152,7 +1524,7 @@
       <w:pPr>
         <w:pStyle w:val="Heading1"/>
       </w:pPr>
-      <w:bookmarkStart w:id="1" w:name="_Toc194694955"/>
+      <w:bookmarkStart w:id="1" w:name="_Toc194707469"/>
       <w:r>
         <w:lastRenderedPageBreak/>
         <w:t>Phase I: Data Cleaning and Preprocessing</w:t>
@@ -1172,7 +1544,7 @@
       <w:pPr>
         <w:pStyle w:val="Heading2"/>
       </w:pPr>
-      <w:bookmarkStart w:id="2" w:name="_Toc194694956"/>
+      <w:bookmarkStart w:id="2" w:name="_Toc194707470"/>
       <w:r>
         <w:t>Data Overview</w:t>
       </w:r>
@@ -2913,7 +3285,7 @@
       <w:pPr>
         <w:pStyle w:val="Heading2"/>
       </w:pPr>
-      <w:bookmarkStart w:id="3" w:name="_Toc194694957"/>
+      <w:bookmarkStart w:id="3" w:name="_Toc194707471"/>
       <w:r>
         <w:lastRenderedPageBreak/>
         <w:t xml:space="preserve">Data </w:t>
@@ -3173,7 +3545,7 @@
       <w:pPr>
         <w:pStyle w:val="Heading2"/>
       </w:pPr>
-      <w:bookmarkStart w:id="4" w:name="_Toc194694958"/>
+      <w:bookmarkStart w:id="4" w:name="_Toc194707472"/>
       <w:r>
         <w:t>The Data Cleaning Process</w:t>
       </w:r>
@@ -3379,7 +3751,17 @@
           <w:sz w:val="17"/>
           <w:szCs w:val="17"/>
         </w:rPr>
-        <w:t>line_prod</w:t>
+        <w:t>line_</w:t>
+      </w:r>
+      <w:proofErr w:type="gramStart"/>
+      <w:r>
+        <w:rPr>
+          <w:rFonts w:ascii="Consolas" w:hAnsi="Consolas" w:cs="Courier New"/>
+          <w:color w:val="000000"/>
+          <w:sz w:val="17"/>
+          <w:szCs w:val="17"/>
+        </w:rPr>
+        <w:t>prod</w:t>
       </w:r>
       <w:r>
         <w:rPr>
@@ -3400,6 +3782,7 @@
         <w:t>isnull</w:t>
       </w:r>
       <w:proofErr w:type="spellEnd"/>
+      <w:proofErr w:type="gramEnd"/>
       <w:r>
         <w:rPr>
           <w:rFonts w:ascii="Consolas" w:hAnsi="Consolas" w:cs="Courier New"/>
@@ -3666,7 +4049,17 @@
           <w:sz w:val="17"/>
           <w:szCs w:val="17"/>
         </w:rPr>
-        <w:t>line_prod</w:t>
+        <w:t>line_</w:t>
+      </w:r>
+      <w:proofErr w:type="gramStart"/>
+      <w:r>
+        <w:rPr>
+          <w:rFonts w:ascii="Consolas" w:hAnsi="Consolas" w:cs="Courier New"/>
+          <w:color w:val="000000"/>
+          <w:sz w:val="17"/>
+          <w:szCs w:val="17"/>
+        </w:rPr>
+        <w:t>prod</w:t>
       </w:r>
       <w:r>
         <w:rPr>
@@ -3705,6 +4098,7 @@
         <w:t>nunique</w:t>
       </w:r>
       <w:proofErr w:type="spellEnd"/>
+      <w:proofErr w:type="gramEnd"/>
       <w:r>
         <w:rPr>
           <w:rFonts w:ascii="Consolas" w:hAnsi="Consolas" w:cs="Courier New"/>
@@ -3872,7 +4266,17 @@
           <w:sz w:val="17"/>
           <w:szCs w:val="17"/>
         </w:rPr>
-        <w:t>line_prod</w:t>
+        <w:t>line_</w:t>
+      </w:r>
+      <w:proofErr w:type="gramStart"/>
+      <w:r>
+        <w:rPr>
+          <w:rFonts w:ascii="Consolas" w:hAnsi="Consolas" w:cs="Courier New"/>
+          <w:color w:val="000000"/>
+          <w:sz w:val="17"/>
+          <w:szCs w:val="17"/>
+        </w:rPr>
+        <w:t>prod</w:t>
       </w:r>
       <w:r>
         <w:rPr>
@@ -3893,6 +4297,7 @@
         <w:t>duplicated</w:t>
       </w:r>
       <w:proofErr w:type="spellEnd"/>
+      <w:proofErr w:type="gramEnd"/>
       <w:r>
         <w:rPr>
           <w:rFonts w:ascii="Consolas" w:hAnsi="Consolas" w:cs="Courier New"/>
@@ -4016,6 +4421,7 @@
         <w:t xml:space="preserve"># Check that all End Time values are of the type </w:t>
       </w:r>
       <w:proofErr w:type="spellStart"/>
+      <w:proofErr w:type="gramStart"/>
       <w:r>
         <w:rPr>
           <w:rFonts w:ascii="Consolas" w:hAnsi="Consolas" w:cs="Courier New"/>
@@ -4026,6 +4432,7 @@
         <w:t>datetime.time</w:t>
       </w:r>
       <w:proofErr w:type="spellEnd"/>
+      <w:proofErr w:type="gramEnd"/>
     </w:p>
     <w:p>
       <w:pPr>
@@ -4130,6 +4537,7 @@
         </w:rPr>
         <w:t>"</w:t>
       </w:r>
+      <w:proofErr w:type="gramStart"/>
       <w:r>
         <w:rPr>
           <w:rFonts w:ascii="Consolas" w:hAnsi="Consolas" w:cs="Courier New"/>
@@ -4148,6 +4556,7 @@
         </w:rPr>
         <w:t>apply</w:t>
       </w:r>
+      <w:proofErr w:type="gramEnd"/>
       <w:r>
         <w:rPr>
           <w:rFonts w:ascii="Consolas" w:hAnsi="Consolas" w:cs="Courier New"/>
@@ -4335,6 +4744,7 @@
         <w:t xml:space="preserve"> were not consistent. The following code was used to isolate rows where the type was not </w:t>
       </w:r>
       <w:proofErr w:type="spellStart"/>
+      <w:proofErr w:type="gramStart"/>
       <w:r>
         <w:rPr>
           <w:sz w:val="24"/>
@@ -4343,6 +4753,7 @@
         <w:t>datetime.time</w:t>
       </w:r>
       <w:proofErr w:type="spellEnd"/>
+      <w:proofErr w:type="gramEnd"/>
       <w:r>
         <w:rPr>
           <w:sz w:val="24"/>
@@ -4431,6 +4842,7 @@
         <w:t xml:space="preserve"># Find values in End Time that are not of the type </w:t>
       </w:r>
       <w:proofErr w:type="spellStart"/>
+      <w:proofErr w:type="gramStart"/>
       <w:r>
         <w:rPr>
           <w:rFonts w:ascii="Consolas" w:hAnsi="Consolas" w:cs="Courier New"/>
@@ -4441,6 +4853,7 @@
         <w:t>datetime.time</w:t>
       </w:r>
       <w:proofErr w:type="spellEnd"/>
+      <w:proofErr w:type="gramEnd"/>
     </w:p>
     <w:p>
       <w:pPr>
@@ -4565,6 +4978,7 @@
         </w:rPr>
         <w:t>"</w:t>
       </w:r>
+      <w:proofErr w:type="gramStart"/>
       <w:r>
         <w:rPr>
           <w:rFonts w:ascii="Consolas" w:hAnsi="Consolas" w:cs="Courier New"/>
@@ -4583,6 +4997,7 @@
         </w:rPr>
         <w:t>apply</w:t>
       </w:r>
+      <w:proofErr w:type="gramEnd"/>
       <w:r>
         <w:rPr>
           <w:rFonts w:ascii="Consolas" w:hAnsi="Consolas" w:cs="Courier New"/>
@@ -4920,6 +5335,7 @@
         <w:t xml:space="preserve"> </w:t>
       </w:r>
       <w:proofErr w:type="spellStart"/>
+      <w:proofErr w:type="gramStart"/>
       <w:r>
         <w:rPr>
           <w:rFonts w:ascii="Consolas" w:hAnsi="Consolas" w:cs="Courier New"/>
@@ -4957,6 +5373,7 @@
         </w:rPr>
         <w:t>[</w:t>
       </w:r>
+      <w:proofErr w:type="gramEnd"/>
       <w:r>
         <w:rPr>
           <w:rFonts w:ascii="Consolas" w:hAnsi="Consolas" w:cs="Courier New"/>
@@ -5176,7 +5593,7 @@
       <w:pPr>
         <w:pStyle w:val="Heading2"/>
       </w:pPr>
-      <w:bookmarkStart w:id="5" w:name="_Toc194694959"/>
+      <w:bookmarkStart w:id="5" w:name="_Toc194707473"/>
       <w:r>
         <w:t>Data Modelling</w:t>
       </w:r>
@@ -5296,7 +5713,7 @@
       <w:pPr>
         <w:pStyle w:val="Heading2"/>
       </w:pPr>
-      <w:bookmarkStart w:id="6" w:name="_Toc194694960"/>
+      <w:bookmarkStart w:id="6" w:name="_Toc194707474"/>
       <w:r>
         <w:lastRenderedPageBreak/>
         <w:t>Tools and Technologies Used</w:t>
@@ -5509,7 +5926,7 @@
       <w:pPr>
         <w:pStyle w:val="Heading2"/>
       </w:pPr>
-      <w:bookmarkStart w:id="7" w:name="_Toc194694961"/>
+      <w:bookmarkStart w:id="7" w:name="_Toc194707475"/>
       <w:r>
         <w:t>Deliverables</w:t>
       </w:r>
@@ -5588,34 +6005,730 @@
       <w:pPr>
         <w:pStyle w:val="Heading1"/>
       </w:pPr>
+      <w:bookmarkStart w:id="8" w:name="_Toc194707476"/>
       <w:r>
         <w:lastRenderedPageBreak/>
         <w:t>Phase II: Exploratory Data Analysis</w:t>
       </w:r>
+      <w:bookmarkEnd w:id="8"/>
     </w:p>
     <w:p>
       <w:pPr>
         <w:spacing w:line="360" w:lineRule="auto"/>
         <w:jc w:val="both"/>
-      </w:pPr>
-      <w:r>
+        <w:rPr>
+          <w:sz w:val="24"/>
+          <w:szCs w:val="24"/>
+        </w:rPr>
+      </w:pPr>
+      <w:r>
+        <w:rPr>
+          <w:sz w:val="24"/>
+          <w:szCs w:val="24"/>
+        </w:rPr>
         <w:t>The exploratory analysis was conducted to identify patterns and underlying factors contributing to production downtime. This phase helped uncover the most frequent failure type, and time-based trends.</w:t>
       </w:r>
+      <w:r>
+        <w:rPr>
+          <w:sz w:val="24"/>
+          <w:szCs w:val="24"/>
+        </w:rPr>
+        <w:t xml:space="preserve"> </w:t>
+      </w:r>
     </w:p>
     <w:p>
       <w:pPr>
         <w:pStyle w:val="Heading2"/>
       </w:pPr>
+      <w:bookmarkStart w:id="9" w:name="_Toc194707477"/>
       <w:r>
         <w:t>Analysis Questions</w:t>
       </w:r>
-    </w:p>
-    <w:p/>
+      <w:bookmarkEnd w:id="9"/>
+    </w:p>
+    <w:p>
+      <w:pPr>
+        <w:spacing w:before="240" w:line="360" w:lineRule="auto"/>
+        <w:rPr>
+          <w:b/>
+          <w:bCs/>
+          <w:sz w:val="24"/>
+          <w:szCs w:val="24"/>
+        </w:rPr>
+      </w:pPr>
+      <w:r>
+        <w:rPr>
+          <w:b/>
+          <w:bCs/>
+          <w:sz w:val="24"/>
+          <w:szCs w:val="24"/>
+        </w:rPr>
+        <w:t>Analysis of Downtime by Causes</w:t>
+      </w:r>
+    </w:p>
+    <w:p>
+      <w:pPr>
+        <w:pStyle w:val="ListParagraph"/>
+        <w:numPr>
+          <w:ilvl w:val="0"/>
+          <w:numId w:val="15"/>
+        </w:numPr>
+        <w:spacing w:line="360" w:lineRule="auto"/>
+        <w:ind w:left="360"/>
+        <w:jc w:val="both"/>
+        <w:rPr>
+          <w:sz w:val="24"/>
+          <w:szCs w:val="24"/>
+        </w:rPr>
+      </w:pPr>
+      <w:r>
+        <w:rPr>
+          <w:sz w:val="24"/>
+          <w:szCs w:val="24"/>
+        </w:rPr>
+        <w:t xml:space="preserve">Which Factors Contribute </w:t>
+      </w:r>
+      <w:r>
+        <w:rPr>
+          <w:sz w:val="24"/>
+          <w:szCs w:val="24"/>
+        </w:rPr>
+        <w:t>the</w:t>
+      </w:r>
+      <w:r>
+        <w:rPr>
+          <w:sz w:val="24"/>
+          <w:szCs w:val="24"/>
+        </w:rPr>
+        <w:t xml:space="preserve"> Most to Downtime?</w:t>
+      </w:r>
+    </w:p>
+    <w:p>
+      <w:pPr>
+        <w:pStyle w:val="ListParagraph"/>
+        <w:numPr>
+          <w:ilvl w:val="0"/>
+          <w:numId w:val="15"/>
+        </w:numPr>
+        <w:spacing w:line="360" w:lineRule="auto"/>
+        <w:ind w:left="360"/>
+        <w:jc w:val="both"/>
+        <w:rPr>
+          <w:sz w:val="24"/>
+          <w:szCs w:val="24"/>
+        </w:rPr>
+      </w:pPr>
+      <w:r>
+        <w:rPr>
+          <w:sz w:val="24"/>
+          <w:szCs w:val="24"/>
+        </w:rPr>
+        <w:t>Which Downtime Factors Occur More Frequently?</w:t>
+      </w:r>
+    </w:p>
+    <w:p>
+      <w:pPr>
+        <w:pStyle w:val="ListParagraph"/>
+        <w:numPr>
+          <w:ilvl w:val="0"/>
+          <w:numId w:val="15"/>
+        </w:numPr>
+        <w:spacing w:line="360" w:lineRule="auto"/>
+        <w:ind w:left="360"/>
+        <w:jc w:val="both"/>
+        <w:rPr>
+          <w:sz w:val="24"/>
+          <w:szCs w:val="24"/>
+        </w:rPr>
+      </w:pPr>
+      <w:r>
+        <w:rPr>
+          <w:sz w:val="24"/>
+          <w:szCs w:val="24"/>
+        </w:rPr>
+        <w:t xml:space="preserve">How Much of </w:t>
+      </w:r>
+      <w:r>
+        <w:rPr>
+          <w:sz w:val="24"/>
+          <w:szCs w:val="24"/>
+        </w:rPr>
+        <w:t>t</w:t>
+      </w:r>
+      <w:r>
+        <w:rPr>
+          <w:sz w:val="24"/>
+          <w:szCs w:val="24"/>
+        </w:rPr>
+        <w:t>he Downtime is Associated with Operator Errors?</w:t>
+      </w:r>
+    </w:p>
+    <w:p>
+      <w:pPr>
+        <w:pStyle w:val="ListParagraph"/>
+        <w:numPr>
+          <w:ilvl w:val="0"/>
+          <w:numId w:val="15"/>
+        </w:numPr>
+        <w:spacing w:line="360" w:lineRule="auto"/>
+        <w:ind w:left="360"/>
+        <w:jc w:val="both"/>
+        <w:rPr>
+          <w:sz w:val="24"/>
+          <w:szCs w:val="24"/>
+        </w:rPr>
+      </w:pPr>
+      <w:r>
+        <w:rPr>
+          <w:sz w:val="24"/>
+          <w:szCs w:val="24"/>
+        </w:rPr>
+        <w:t>Which Operator Causes More Downtime?</w:t>
+      </w:r>
+    </w:p>
+    <w:p>
+      <w:pPr>
+        <w:pStyle w:val="ListParagraph"/>
+        <w:numPr>
+          <w:ilvl w:val="0"/>
+          <w:numId w:val="15"/>
+        </w:numPr>
+        <w:spacing w:line="360" w:lineRule="auto"/>
+        <w:ind w:left="360"/>
+        <w:jc w:val="both"/>
+        <w:rPr>
+          <w:sz w:val="24"/>
+          <w:szCs w:val="24"/>
+        </w:rPr>
+      </w:pPr>
+      <w:r>
+        <w:rPr>
+          <w:sz w:val="24"/>
+          <w:szCs w:val="24"/>
+        </w:rPr>
+        <w:t>Does Downtime Occur at Higher Rates for in Products with Certain Flavors?</w:t>
+      </w:r>
+    </w:p>
+    <w:p>
+      <w:pPr>
+        <w:pStyle w:val="ListParagraph"/>
+        <w:numPr>
+          <w:ilvl w:val="0"/>
+          <w:numId w:val="15"/>
+        </w:numPr>
+        <w:spacing w:line="360" w:lineRule="auto"/>
+        <w:ind w:left="360"/>
+        <w:jc w:val="both"/>
+        <w:rPr>
+          <w:sz w:val="24"/>
+          <w:szCs w:val="24"/>
+        </w:rPr>
+      </w:pPr>
+      <w:r>
+        <w:rPr>
+          <w:sz w:val="24"/>
+          <w:szCs w:val="24"/>
+        </w:rPr>
+        <w:t xml:space="preserve">How Does Product Size Impact </w:t>
+      </w:r>
+      <w:r>
+        <w:rPr>
+          <w:sz w:val="24"/>
+          <w:szCs w:val="24"/>
+        </w:rPr>
+        <w:t>the</w:t>
+      </w:r>
+      <w:r>
+        <w:rPr>
+          <w:sz w:val="24"/>
+          <w:szCs w:val="24"/>
+        </w:rPr>
+        <w:t xml:space="preserve"> Occurrence of Downtime?</w:t>
+      </w:r>
+    </w:p>
+    <w:p>
+      <w:pPr>
+        <w:pStyle w:val="ListParagraph"/>
+        <w:numPr>
+          <w:ilvl w:val="0"/>
+          <w:numId w:val="15"/>
+        </w:numPr>
+        <w:spacing w:line="360" w:lineRule="auto"/>
+        <w:ind w:left="360"/>
+        <w:jc w:val="both"/>
+        <w:rPr>
+          <w:sz w:val="24"/>
+          <w:szCs w:val="24"/>
+        </w:rPr>
+      </w:pPr>
+      <w:r>
+        <w:rPr>
+          <w:sz w:val="24"/>
+          <w:szCs w:val="24"/>
+        </w:rPr>
+        <w:t>Does Product Size Cause More Downtime Due to Product Spill?</w:t>
+      </w:r>
+    </w:p>
+    <w:p>
+      <w:pPr>
+        <w:pStyle w:val="ListParagraph"/>
+        <w:numPr>
+          <w:ilvl w:val="0"/>
+          <w:numId w:val="15"/>
+        </w:numPr>
+        <w:spacing w:line="360" w:lineRule="auto"/>
+        <w:ind w:left="360"/>
+        <w:jc w:val="both"/>
+        <w:rPr>
+          <w:sz w:val="24"/>
+          <w:szCs w:val="24"/>
+        </w:rPr>
+      </w:pPr>
+      <w:r>
+        <w:rPr>
+          <w:sz w:val="24"/>
+          <w:szCs w:val="24"/>
+        </w:rPr>
+        <w:t>Which Products Experience More Downtime?</w:t>
+      </w:r>
+    </w:p>
+    <w:p>
+      <w:pPr>
+        <w:spacing w:before="240" w:line="360" w:lineRule="auto"/>
+        <w:rPr>
+          <w:b/>
+          <w:bCs/>
+          <w:sz w:val="24"/>
+          <w:szCs w:val="24"/>
+        </w:rPr>
+      </w:pPr>
+      <w:r>
+        <w:rPr>
+          <w:b/>
+          <w:bCs/>
+          <w:sz w:val="24"/>
+          <w:szCs w:val="24"/>
+        </w:rPr>
+        <w:t>Time-Series Analysis</w:t>
+      </w:r>
+    </w:p>
+    <w:p>
+      <w:pPr>
+        <w:pStyle w:val="ListParagraph"/>
+        <w:numPr>
+          <w:ilvl w:val="0"/>
+          <w:numId w:val="15"/>
+        </w:numPr>
+        <w:spacing w:line="360" w:lineRule="auto"/>
+        <w:ind w:left="360"/>
+        <w:jc w:val="both"/>
+        <w:rPr>
+          <w:sz w:val="24"/>
+          <w:szCs w:val="24"/>
+        </w:rPr>
+      </w:pPr>
+      <w:r>
+        <w:rPr>
+          <w:sz w:val="24"/>
+          <w:szCs w:val="24"/>
+        </w:rPr>
+        <w:t>How Much Production Time Was Lost to Downtime in Total?</w:t>
+      </w:r>
+    </w:p>
+    <w:p>
+      <w:pPr>
+        <w:pStyle w:val="ListParagraph"/>
+        <w:numPr>
+          <w:ilvl w:val="0"/>
+          <w:numId w:val="15"/>
+        </w:numPr>
+        <w:spacing w:line="360" w:lineRule="auto"/>
+        <w:ind w:left="360"/>
+        <w:jc w:val="both"/>
+        <w:rPr>
+          <w:sz w:val="24"/>
+          <w:szCs w:val="24"/>
+        </w:rPr>
+      </w:pPr>
+      <w:r>
+        <w:rPr>
+          <w:sz w:val="24"/>
+          <w:szCs w:val="24"/>
+        </w:rPr>
+        <w:t>How Does Downtime Vary by Work Shifts?</w:t>
+      </w:r>
+    </w:p>
+    <w:p>
+      <w:pPr>
+        <w:pStyle w:val="ListParagraph"/>
+        <w:numPr>
+          <w:ilvl w:val="0"/>
+          <w:numId w:val="15"/>
+        </w:numPr>
+        <w:spacing w:line="360" w:lineRule="auto"/>
+        <w:ind w:left="360"/>
+        <w:jc w:val="both"/>
+        <w:rPr>
+          <w:sz w:val="24"/>
+          <w:szCs w:val="24"/>
+        </w:rPr>
+      </w:pPr>
+      <w:r>
+        <w:rPr>
+          <w:sz w:val="24"/>
+          <w:szCs w:val="24"/>
+        </w:rPr>
+        <w:t>How Does Total Downtime Vary over Time?</w:t>
+      </w:r>
+    </w:p>
+    <w:p>
+      <w:pPr>
+        <w:spacing w:before="240" w:line="360" w:lineRule="auto"/>
+        <w:rPr>
+          <w:b/>
+          <w:bCs/>
+          <w:sz w:val="24"/>
+          <w:szCs w:val="24"/>
+        </w:rPr>
+      </w:pPr>
+      <w:r>
+        <w:rPr>
+          <w:b/>
+          <w:bCs/>
+          <w:sz w:val="24"/>
+          <w:szCs w:val="24"/>
+        </w:rPr>
+        <w:t>Impact of Downtime on Production Rates</w:t>
+      </w:r>
+    </w:p>
     <w:p>
       <w:pPr>
         <w:spacing w:line="360" w:lineRule="auto"/>
         <w:jc w:val="both"/>
-      </w:pPr>
+        <w:rPr>
+          <w:sz w:val="24"/>
+          <w:szCs w:val="24"/>
+        </w:rPr>
+      </w:pPr>
+      <w:r>
+        <w:rPr>
+          <w:sz w:val="24"/>
+          <w:szCs w:val="24"/>
+          <w:highlight w:val="yellow"/>
+        </w:rPr>
+        <w:t>To be added later</w:t>
+      </w:r>
+    </w:p>
+    <w:p>
+      <w:pPr>
+        <w:pStyle w:val="Heading2"/>
+      </w:pPr>
+      <w:bookmarkStart w:id="10" w:name="_Toc194707478"/>
+      <w:r>
+        <w:t>Key Findings</w:t>
+      </w:r>
+      <w:bookmarkEnd w:id="10"/>
+    </w:p>
+    <w:p>
+      <w:pPr>
+        <w:pStyle w:val="ListParagraph"/>
+        <w:numPr>
+          <w:ilvl w:val="0"/>
+          <w:numId w:val="19"/>
+        </w:numPr>
+        <w:spacing w:line="360" w:lineRule="auto"/>
+        <w:jc w:val="both"/>
+        <w:rPr>
+          <w:sz w:val="24"/>
+          <w:szCs w:val="24"/>
+        </w:rPr>
+      </w:pPr>
+      <w:r>
+        <w:rPr>
+          <w:sz w:val="24"/>
+          <w:szCs w:val="24"/>
+        </w:rPr>
+        <w:t>Five factors contributed to 80% of the total downtime, and these are:</w:t>
+      </w:r>
+    </w:p>
+    <w:p>
+      <w:pPr>
+        <w:pStyle w:val="ListParagraph"/>
+        <w:numPr>
+          <w:ilvl w:val="0"/>
+          <w:numId w:val="18"/>
+        </w:numPr>
+        <w:spacing w:line="360" w:lineRule="auto"/>
+        <w:jc w:val="both"/>
+        <w:rPr>
+          <w:sz w:val="24"/>
+          <w:szCs w:val="24"/>
+        </w:rPr>
+      </w:pPr>
+      <w:r>
+        <w:rPr>
+          <w:sz w:val="24"/>
+          <w:szCs w:val="24"/>
+        </w:rPr>
+        <w:t>Machine adjustment.</w:t>
+      </w:r>
+    </w:p>
+    <w:p>
+      <w:pPr>
+        <w:pStyle w:val="ListParagraph"/>
+        <w:numPr>
+          <w:ilvl w:val="0"/>
+          <w:numId w:val="18"/>
+        </w:numPr>
+        <w:spacing w:line="360" w:lineRule="auto"/>
+        <w:jc w:val="both"/>
+        <w:rPr>
+          <w:sz w:val="24"/>
+          <w:szCs w:val="24"/>
+        </w:rPr>
+      </w:pPr>
+      <w:r>
+        <w:rPr>
+          <w:sz w:val="24"/>
+          <w:szCs w:val="24"/>
+        </w:rPr>
+        <w:t>Machine failure.</w:t>
+      </w:r>
+    </w:p>
+    <w:p>
+      <w:pPr>
+        <w:pStyle w:val="ListParagraph"/>
+        <w:numPr>
+          <w:ilvl w:val="0"/>
+          <w:numId w:val="18"/>
+        </w:numPr>
+        <w:spacing w:line="360" w:lineRule="auto"/>
+        <w:jc w:val="both"/>
+        <w:rPr>
+          <w:sz w:val="24"/>
+          <w:szCs w:val="24"/>
+        </w:rPr>
+      </w:pPr>
+      <w:r>
+        <w:rPr>
+          <w:sz w:val="24"/>
+          <w:szCs w:val="24"/>
+        </w:rPr>
+        <w:t>Inventory shortage.</w:t>
+      </w:r>
+    </w:p>
+    <w:p>
+      <w:pPr>
+        <w:pStyle w:val="ListParagraph"/>
+        <w:numPr>
+          <w:ilvl w:val="0"/>
+          <w:numId w:val="18"/>
+        </w:numPr>
+        <w:spacing w:line="360" w:lineRule="auto"/>
+        <w:jc w:val="both"/>
+        <w:rPr>
+          <w:sz w:val="24"/>
+          <w:szCs w:val="24"/>
+        </w:rPr>
+      </w:pPr>
+      <w:r>
+        <w:rPr>
+          <w:sz w:val="24"/>
+          <w:szCs w:val="24"/>
+        </w:rPr>
+        <w:t>Batch change.</w:t>
+      </w:r>
+    </w:p>
+    <w:p>
+      <w:pPr>
+        <w:pStyle w:val="ListParagraph"/>
+        <w:numPr>
+          <w:ilvl w:val="0"/>
+          <w:numId w:val="18"/>
+        </w:numPr>
+        <w:spacing w:line="360" w:lineRule="auto"/>
+        <w:jc w:val="both"/>
+        <w:rPr>
+          <w:sz w:val="24"/>
+          <w:szCs w:val="24"/>
+        </w:rPr>
+      </w:pPr>
+      <w:r>
+        <w:rPr>
+          <w:sz w:val="24"/>
+          <w:szCs w:val="24"/>
+        </w:rPr>
+        <w:lastRenderedPageBreak/>
+        <w:t>Batch coding error.</w:t>
+      </w:r>
+    </w:p>
+    <w:p>
+      <w:pPr>
+        <w:pStyle w:val="ListParagraph"/>
+        <w:numPr>
+          <w:ilvl w:val="0"/>
+          <w:numId w:val="19"/>
+        </w:numPr>
+        <w:spacing w:line="360" w:lineRule="auto"/>
+        <w:jc w:val="both"/>
+      </w:pPr>
+      <w:r>
+        <w:t>Most operators require training on machine adjustments.</w:t>
+      </w:r>
+    </w:p>
+    <w:p>
+      <w:pPr>
+        <w:pStyle w:val="ListParagraph"/>
+        <w:numPr>
+          <w:ilvl w:val="0"/>
+          <w:numId w:val="19"/>
+        </w:numPr>
+        <w:spacing w:line="360" w:lineRule="auto"/>
+        <w:jc w:val="both"/>
+      </w:pPr>
+      <w:r>
+        <w:t>Approximately 80% of the downtime due to inventory shortage occurred with cola-flavored products.</w:t>
+      </w:r>
+    </w:p>
+    <w:p>
+      <w:pPr>
+        <w:pStyle w:val="ListParagraph"/>
+        <w:numPr>
+          <w:ilvl w:val="0"/>
+          <w:numId w:val="19"/>
+        </w:numPr>
+        <w:spacing w:line="360" w:lineRule="auto"/>
+        <w:jc w:val="both"/>
+      </w:pPr>
+      <w:r>
+        <w:t>Among all operators, only Mac requires training on batch chang</w:t>
+      </w:r>
+      <w:r>
+        <w:t>ing</w:t>
+      </w:r>
+      <w:r>
+        <w:t>.</w:t>
+      </w:r>
+    </w:p>
+    <w:p>
+      <w:pPr>
+        <w:pStyle w:val="ListParagraph"/>
+        <w:numPr>
+          <w:ilvl w:val="0"/>
+          <w:numId w:val="19"/>
+        </w:numPr>
+        <w:spacing w:line="360" w:lineRule="auto"/>
+        <w:jc w:val="both"/>
+      </w:pPr>
+      <w:r>
+        <w:t>Approximately 87.5% of the downtime due to batch change occurs with products that are not cola-flavored.</w:t>
+      </w:r>
+      <w:r>
+        <w:t xml:space="preserve"> This might be due to a larger number of batches produced of cola products (62.86% of the total number of batches) which means production switches to cola less often compared to other flavors.</w:t>
+      </w:r>
+    </w:p>
+    <w:p>
+      <w:pPr>
+        <w:pStyle w:val="ListParagraph"/>
+        <w:numPr>
+          <w:ilvl w:val="0"/>
+          <w:numId w:val="19"/>
+        </w:numPr>
+        <w:spacing w:line="360" w:lineRule="auto"/>
+        <w:jc w:val="both"/>
+      </w:pPr>
+      <w:r>
+        <w:t>All operators contribute to downtime due to batch coding errors.</w:t>
+      </w:r>
+    </w:p>
+    <w:p>
+      <w:pPr>
+        <w:pStyle w:val="ListParagraph"/>
+        <w:numPr>
+          <w:ilvl w:val="0"/>
+          <w:numId w:val="19"/>
+        </w:numPr>
+        <w:spacing w:line="360" w:lineRule="auto"/>
+        <w:jc w:val="both"/>
+      </w:pPr>
+      <w:r>
+        <w:t>Downtime was highest during morning shifts.</w:t>
+      </w:r>
+    </w:p>
+    <w:p>
+      <w:pPr>
+        <w:pStyle w:val="Heading2"/>
+      </w:pPr>
+      <w:bookmarkStart w:id="11" w:name="_Toc194707479"/>
+      <w:r>
+        <w:t>Deliverables</w:t>
+      </w:r>
+      <w:bookmarkEnd w:id="11"/>
+    </w:p>
+    <w:p>
+      <w:pPr>
+        <w:spacing w:line="360" w:lineRule="auto"/>
+        <w:jc w:val="both"/>
+        <w:rPr>
+          <w:sz w:val="24"/>
+          <w:szCs w:val="24"/>
+        </w:rPr>
+      </w:pPr>
+      <w:r>
+        <w:rPr>
+          <w:sz w:val="24"/>
+          <w:szCs w:val="24"/>
+        </w:rPr>
+        <w:t>By</w:t>
+      </w:r>
+      <w:r>
+        <w:rPr>
+          <w:sz w:val="24"/>
+          <w:szCs w:val="24"/>
+        </w:rPr>
+        <w:t xml:space="preserve"> the end of this phase</w:t>
+      </w:r>
+      <w:r>
+        <w:rPr>
+          <w:sz w:val="24"/>
+          <w:szCs w:val="24"/>
+        </w:rPr>
+        <w:t xml:space="preserve">, all analysis questions have been formulated, and key insights have been noted. The exploratory analysis was documented in a </w:t>
+      </w:r>
+      <w:proofErr w:type="spellStart"/>
+      <w:r>
+        <w:rPr>
+          <w:sz w:val="24"/>
+          <w:szCs w:val="24"/>
+        </w:rPr>
+        <w:t>Jupyter</w:t>
+      </w:r>
+      <w:proofErr w:type="spellEnd"/>
+      <w:r>
+        <w:rPr>
+          <w:sz w:val="24"/>
+          <w:szCs w:val="24"/>
+        </w:rPr>
+        <w:t xml:space="preserve"> notebook for reproducibility. Also, an initial design for the final dashboard has been drafted.</w:t>
+      </w:r>
+    </w:p>
+    <w:p>
+      <w:r>
+        <w:br w:type="page"/>
+      </w:r>
+    </w:p>
+    <w:p>
+      <w:pPr>
+        <w:pStyle w:val="Heading1"/>
+      </w:pPr>
+      <w:bookmarkStart w:id="12" w:name="_Toc194707480"/>
+      <w:r>
+        <w:lastRenderedPageBreak/>
+        <w:t>Forecasting Analysis</w:t>
+      </w:r>
+      <w:bookmarkEnd w:id="12"/>
+    </w:p>
+    <w:p>
       <w:r>
         <w:br w:type="page"/>
       </w:r>
@@ -6506,6 +7619,210 @@
     </w:lvl>
   </w:abstractNum>
   <w:abstractNum w:abstractNumId="5" w15:restartNumberingAfterBreak="0">
+    <w:nsid w:val="32726D4D"/>
+    <w:multiLevelType w:val="hybridMultilevel"/>
+    <w:tmpl w:val="CE80ACD4"/>
+    <w:lvl w:ilvl="0" w:tplc="29D2BC72">
+      <w:start w:val="1"/>
+      <w:numFmt w:val="decimal"/>
+      <w:lvlText w:val="%1."/>
+      <w:lvlJc w:val="left"/>
+      <w:pPr>
+        <w:ind w:left="360" w:hanging="360"/>
+      </w:pPr>
+      <w:rPr>
+        <w:rFonts w:hint="default"/>
+        <w:color w:val="047954"/>
+      </w:rPr>
+    </w:lvl>
+    <w:lvl w:ilvl="1" w:tplc="04090019" w:tentative="1">
+      <w:start w:val="1"/>
+      <w:numFmt w:val="lowerLetter"/>
+      <w:lvlText w:val="%2."/>
+      <w:lvlJc w:val="left"/>
+      <w:pPr>
+        <w:ind w:left="1080" w:hanging="360"/>
+      </w:pPr>
+    </w:lvl>
+    <w:lvl w:ilvl="2" w:tplc="0409001B" w:tentative="1">
+      <w:start w:val="1"/>
+      <w:numFmt w:val="lowerRoman"/>
+      <w:lvlText w:val="%3."/>
+      <w:lvlJc w:val="right"/>
+      <w:pPr>
+        <w:ind w:left="1800" w:hanging="180"/>
+      </w:pPr>
+    </w:lvl>
+    <w:lvl w:ilvl="3" w:tplc="0409000F" w:tentative="1">
+      <w:start w:val="1"/>
+      <w:numFmt w:val="decimal"/>
+      <w:lvlText w:val="%4."/>
+      <w:lvlJc w:val="left"/>
+      <w:pPr>
+        <w:ind w:left="2520" w:hanging="360"/>
+      </w:pPr>
+    </w:lvl>
+    <w:lvl w:ilvl="4" w:tplc="04090019" w:tentative="1">
+      <w:start w:val="1"/>
+      <w:numFmt w:val="lowerLetter"/>
+      <w:lvlText w:val="%5."/>
+      <w:lvlJc w:val="left"/>
+      <w:pPr>
+        <w:ind w:left="3240" w:hanging="360"/>
+      </w:pPr>
+    </w:lvl>
+    <w:lvl w:ilvl="5" w:tplc="0409001B" w:tentative="1">
+      <w:start w:val="1"/>
+      <w:numFmt w:val="lowerRoman"/>
+      <w:lvlText w:val="%6."/>
+      <w:lvlJc w:val="right"/>
+      <w:pPr>
+        <w:ind w:left="3960" w:hanging="180"/>
+      </w:pPr>
+    </w:lvl>
+    <w:lvl w:ilvl="6" w:tplc="0409000F" w:tentative="1">
+      <w:start w:val="1"/>
+      <w:numFmt w:val="decimal"/>
+      <w:lvlText w:val="%7."/>
+      <w:lvlJc w:val="left"/>
+      <w:pPr>
+        <w:ind w:left="4680" w:hanging="360"/>
+      </w:pPr>
+    </w:lvl>
+    <w:lvl w:ilvl="7" w:tplc="04090019" w:tentative="1">
+      <w:start w:val="1"/>
+      <w:numFmt w:val="lowerLetter"/>
+      <w:lvlText w:val="%8."/>
+      <w:lvlJc w:val="left"/>
+      <w:pPr>
+        <w:ind w:left="5400" w:hanging="360"/>
+      </w:pPr>
+    </w:lvl>
+    <w:lvl w:ilvl="8" w:tplc="0409001B" w:tentative="1">
+      <w:start w:val="1"/>
+      <w:numFmt w:val="lowerRoman"/>
+      <w:lvlText w:val="%9."/>
+      <w:lvlJc w:val="right"/>
+      <w:pPr>
+        <w:ind w:left="6120" w:hanging="180"/>
+      </w:pPr>
+    </w:lvl>
+  </w:abstractNum>
+  <w:abstractNum w:abstractNumId="6" w15:restartNumberingAfterBreak="0">
+    <w:nsid w:val="37F16679"/>
+    <w:multiLevelType w:val="hybridMultilevel"/>
+    <w:tmpl w:val="0A0E16D0"/>
+    <w:lvl w:ilvl="0" w:tplc="75769D8E">
+      <w:start w:val="1"/>
+      <w:numFmt w:val="bullet"/>
+      <w:lvlText w:val=""/>
+      <w:lvlJc w:val="left"/>
+      <w:pPr>
+        <w:ind w:left="720" w:hanging="360"/>
+      </w:pPr>
+      <w:rPr>
+        <w:rFonts w:ascii="Symbol" w:hAnsi="Symbol" w:cs="Symbol" w:hint="default"/>
+        <w:color w:val="047954"/>
+      </w:rPr>
+    </w:lvl>
+    <w:lvl w:ilvl="1" w:tplc="04090003" w:tentative="1">
+      <w:start w:val="1"/>
+      <w:numFmt w:val="bullet"/>
+      <w:lvlText w:val="o"/>
+      <w:lvlJc w:val="left"/>
+      <w:pPr>
+        <w:ind w:left="1440" w:hanging="360"/>
+      </w:pPr>
+      <w:rPr>
+        <w:rFonts w:ascii="Courier New" w:hAnsi="Courier New" w:cs="Courier New" w:hint="default"/>
+      </w:rPr>
+    </w:lvl>
+    <w:lvl w:ilvl="2" w:tplc="04090005" w:tentative="1">
+      <w:start w:val="1"/>
+      <w:numFmt w:val="bullet"/>
+      <w:lvlText w:val=""/>
+      <w:lvlJc w:val="left"/>
+      <w:pPr>
+        <w:ind w:left="2160" w:hanging="360"/>
+      </w:pPr>
+      <w:rPr>
+        <w:rFonts w:ascii="Wingdings" w:hAnsi="Wingdings" w:hint="default"/>
+      </w:rPr>
+    </w:lvl>
+    <w:lvl w:ilvl="3" w:tplc="04090001" w:tentative="1">
+      <w:start w:val="1"/>
+      <w:numFmt w:val="bullet"/>
+      <w:lvlText w:val=""/>
+      <w:lvlJc w:val="left"/>
+      <w:pPr>
+        <w:ind w:left="2880" w:hanging="360"/>
+      </w:pPr>
+      <w:rPr>
+        <w:rFonts w:ascii="Symbol" w:hAnsi="Symbol" w:hint="default"/>
+      </w:rPr>
+    </w:lvl>
+    <w:lvl w:ilvl="4" w:tplc="04090003" w:tentative="1">
+      <w:start w:val="1"/>
+      <w:numFmt w:val="bullet"/>
+      <w:lvlText w:val="o"/>
+      <w:lvlJc w:val="left"/>
+      <w:pPr>
+        <w:ind w:left="3600" w:hanging="360"/>
+      </w:pPr>
+      <w:rPr>
+        <w:rFonts w:ascii="Courier New" w:hAnsi="Courier New" w:cs="Courier New" w:hint="default"/>
+      </w:rPr>
+    </w:lvl>
+    <w:lvl w:ilvl="5" w:tplc="04090005" w:tentative="1">
+      <w:start w:val="1"/>
+      <w:numFmt w:val="bullet"/>
+      <w:lvlText w:val=""/>
+      <w:lvlJc w:val="left"/>
+      <w:pPr>
+        <w:ind w:left="4320" w:hanging="360"/>
+      </w:pPr>
+      <w:rPr>
+        <w:rFonts w:ascii="Wingdings" w:hAnsi="Wingdings" w:hint="default"/>
+      </w:rPr>
+    </w:lvl>
+    <w:lvl w:ilvl="6" w:tplc="04090001" w:tentative="1">
+      <w:start w:val="1"/>
+      <w:numFmt w:val="bullet"/>
+      <w:lvlText w:val=""/>
+      <w:lvlJc w:val="left"/>
+      <w:pPr>
+        <w:ind w:left="5040" w:hanging="360"/>
+      </w:pPr>
+      <w:rPr>
+        <w:rFonts w:ascii="Symbol" w:hAnsi="Symbol" w:hint="default"/>
+      </w:rPr>
+    </w:lvl>
+    <w:lvl w:ilvl="7" w:tplc="04090003" w:tentative="1">
+      <w:start w:val="1"/>
+      <w:numFmt w:val="bullet"/>
+      <w:lvlText w:val="o"/>
+      <w:lvlJc w:val="left"/>
+      <w:pPr>
+        <w:ind w:left="5760" w:hanging="360"/>
+      </w:pPr>
+      <w:rPr>
+        <w:rFonts w:ascii="Courier New" w:hAnsi="Courier New" w:cs="Courier New" w:hint="default"/>
+      </w:rPr>
+    </w:lvl>
+    <w:lvl w:ilvl="8" w:tplc="04090005" w:tentative="1">
+      <w:start w:val="1"/>
+      <w:numFmt w:val="bullet"/>
+      <w:lvlText w:val=""/>
+      <w:lvlJc w:val="left"/>
+      <w:pPr>
+        <w:ind w:left="6480" w:hanging="360"/>
+      </w:pPr>
+      <w:rPr>
+        <w:rFonts w:ascii="Wingdings" w:hAnsi="Wingdings" w:hint="default"/>
+      </w:rPr>
+    </w:lvl>
+  </w:abstractNum>
+  <w:abstractNum w:abstractNumId="7" w15:restartNumberingAfterBreak="0">
     <w:nsid w:val="3CD9177F"/>
     <w:multiLevelType w:val="hybridMultilevel"/>
     <w:tmpl w:val="15688E68"/>
@@ -6618,7 +7935,7 @@
       </w:rPr>
     </w:lvl>
   </w:abstractNum>
-  <w:abstractNum w:abstractNumId="6" w15:restartNumberingAfterBreak="0">
+  <w:abstractNum w:abstractNumId="8" w15:restartNumberingAfterBreak="0">
     <w:nsid w:val="3D873266"/>
     <w:multiLevelType w:val="hybridMultilevel"/>
     <w:tmpl w:val="6BBEBC3E"/>
@@ -6704,7 +8021,187 @@
       </w:pPr>
     </w:lvl>
   </w:abstractNum>
-  <w:abstractNum w:abstractNumId="7" w15:restartNumberingAfterBreak="0">
+  <w:abstractNum w:abstractNumId="9" w15:restartNumberingAfterBreak="0">
+    <w:nsid w:val="413854CA"/>
+    <w:multiLevelType w:val="hybridMultilevel"/>
+    <w:tmpl w:val="18549840"/>
+    <w:lvl w:ilvl="0" w:tplc="29D2BC72">
+      <w:start w:val="1"/>
+      <w:numFmt w:val="decimal"/>
+      <w:lvlText w:val="%1."/>
+      <w:lvlJc w:val="left"/>
+      <w:pPr>
+        <w:ind w:left="360" w:hanging="360"/>
+      </w:pPr>
+      <w:rPr>
+        <w:rFonts w:hint="default"/>
+        <w:color w:val="047954"/>
+      </w:rPr>
+    </w:lvl>
+    <w:lvl w:ilvl="1" w:tplc="04090019" w:tentative="1">
+      <w:start w:val="1"/>
+      <w:numFmt w:val="lowerLetter"/>
+      <w:lvlText w:val="%2."/>
+      <w:lvlJc w:val="left"/>
+      <w:pPr>
+        <w:ind w:left="1080" w:hanging="360"/>
+      </w:pPr>
+    </w:lvl>
+    <w:lvl w:ilvl="2" w:tplc="0409001B" w:tentative="1">
+      <w:start w:val="1"/>
+      <w:numFmt w:val="lowerRoman"/>
+      <w:lvlText w:val="%3."/>
+      <w:lvlJc w:val="right"/>
+      <w:pPr>
+        <w:ind w:left="1800" w:hanging="180"/>
+      </w:pPr>
+    </w:lvl>
+    <w:lvl w:ilvl="3" w:tplc="0409000F" w:tentative="1">
+      <w:start w:val="1"/>
+      <w:numFmt w:val="decimal"/>
+      <w:lvlText w:val="%4."/>
+      <w:lvlJc w:val="left"/>
+      <w:pPr>
+        <w:ind w:left="2520" w:hanging="360"/>
+      </w:pPr>
+    </w:lvl>
+    <w:lvl w:ilvl="4" w:tplc="04090019" w:tentative="1">
+      <w:start w:val="1"/>
+      <w:numFmt w:val="lowerLetter"/>
+      <w:lvlText w:val="%5."/>
+      <w:lvlJc w:val="left"/>
+      <w:pPr>
+        <w:ind w:left="3240" w:hanging="360"/>
+      </w:pPr>
+    </w:lvl>
+    <w:lvl w:ilvl="5" w:tplc="0409001B" w:tentative="1">
+      <w:start w:val="1"/>
+      <w:numFmt w:val="lowerRoman"/>
+      <w:lvlText w:val="%6."/>
+      <w:lvlJc w:val="right"/>
+      <w:pPr>
+        <w:ind w:left="3960" w:hanging="180"/>
+      </w:pPr>
+    </w:lvl>
+    <w:lvl w:ilvl="6" w:tplc="0409000F" w:tentative="1">
+      <w:start w:val="1"/>
+      <w:numFmt w:val="decimal"/>
+      <w:lvlText w:val="%7."/>
+      <w:lvlJc w:val="left"/>
+      <w:pPr>
+        <w:ind w:left="4680" w:hanging="360"/>
+      </w:pPr>
+    </w:lvl>
+    <w:lvl w:ilvl="7" w:tplc="04090019" w:tentative="1">
+      <w:start w:val="1"/>
+      <w:numFmt w:val="lowerLetter"/>
+      <w:lvlText w:val="%8."/>
+      <w:lvlJc w:val="left"/>
+      <w:pPr>
+        <w:ind w:left="5400" w:hanging="360"/>
+      </w:pPr>
+    </w:lvl>
+    <w:lvl w:ilvl="8" w:tplc="0409001B" w:tentative="1">
+      <w:start w:val="1"/>
+      <w:numFmt w:val="lowerRoman"/>
+      <w:lvlText w:val="%9."/>
+      <w:lvlJc w:val="right"/>
+      <w:pPr>
+        <w:ind w:left="6120" w:hanging="180"/>
+      </w:pPr>
+    </w:lvl>
+  </w:abstractNum>
+  <w:abstractNum w:abstractNumId="10" w15:restartNumberingAfterBreak="0">
+    <w:nsid w:val="422B23F3"/>
+    <w:multiLevelType w:val="hybridMultilevel"/>
+    <w:tmpl w:val="B218D4EE"/>
+    <w:lvl w:ilvl="0" w:tplc="29D2BC72">
+      <w:start w:val="1"/>
+      <w:numFmt w:val="decimal"/>
+      <w:lvlText w:val="%1."/>
+      <w:lvlJc w:val="left"/>
+      <w:pPr>
+        <w:ind w:left="360" w:hanging="360"/>
+      </w:pPr>
+      <w:rPr>
+        <w:rFonts w:hint="default"/>
+        <w:color w:val="047954"/>
+      </w:rPr>
+    </w:lvl>
+    <w:lvl w:ilvl="1" w:tplc="04090019" w:tentative="1">
+      <w:start w:val="1"/>
+      <w:numFmt w:val="lowerLetter"/>
+      <w:lvlText w:val="%2."/>
+      <w:lvlJc w:val="left"/>
+      <w:pPr>
+        <w:ind w:left="1080" w:hanging="360"/>
+      </w:pPr>
+    </w:lvl>
+    <w:lvl w:ilvl="2" w:tplc="0409001B" w:tentative="1">
+      <w:start w:val="1"/>
+      <w:numFmt w:val="lowerRoman"/>
+      <w:lvlText w:val="%3."/>
+      <w:lvlJc w:val="right"/>
+      <w:pPr>
+        <w:ind w:left="1800" w:hanging="180"/>
+      </w:pPr>
+    </w:lvl>
+    <w:lvl w:ilvl="3" w:tplc="0409000F" w:tentative="1">
+      <w:start w:val="1"/>
+      <w:numFmt w:val="decimal"/>
+      <w:lvlText w:val="%4."/>
+      <w:lvlJc w:val="left"/>
+      <w:pPr>
+        <w:ind w:left="2520" w:hanging="360"/>
+      </w:pPr>
+    </w:lvl>
+    <w:lvl w:ilvl="4" w:tplc="04090019" w:tentative="1">
+      <w:start w:val="1"/>
+      <w:numFmt w:val="lowerLetter"/>
+      <w:lvlText w:val="%5."/>
+      <w:lvlJc w:val="left"/>
+      <w:pPr>
+        <w:ind w:left="3240" w:hanging="360"/>
+      </w:pPr>
+    </w:lvl>
+    <w:lvl w:ilvl="5" w:tplc="0409001B" w:tentative="1">
+      <w:start w:val="1"/>
+      <w:numFmt w:val="lowerRoman"/>
+      <w:lvlText w:val="%6."/>
+      <w:lvlJc w:val="right"/>
+      <w:pPr>
+        <w:ind w:left="3960" w:hanging="180"/>
+      </w:pPr>
+    </w:lvl>
+    <w:lvl w:ilvl="6" w:tplc="0409000F" w:tentative="1">
+      <w:start w:val="1"/>
+      <w:numFmt w:val="decimal"/>
+      <w:lvlText w:val="%7."/>
+      <w:lvlJc w:val="left"/>
+      <w:pPr>
+        <w:ind w:left="4680" w:hanging="360"/>
+      </w:pPr>
+    </w:lvl>
+    <w:lvl w:ilvl="7" w:tplc="04090019" w:tentative="1">
+      <w:start w:val="1"/>
+      <w:numFmt w:val="lowerLetter"/>
+      <w:lvlText w:val="%8."/>
+      <w:lvlJc w:val="left"/>
+      <w:pPr>
+        <w:ind w:left="5400" w:hanging="360"/>
+      </w:pPr>
+    </w:lvl>
+    <w:lvl w:ilvl="8" w:tplc="0409001B" w:tentative="1">
+      <w:start w:val="1"/>
+      <w:numFmt w:val="lowerRoman"/>
+      <w:lvlText w:val="%9."/>
+      <w:lvlJc w:val="right"/>
+      <w:pPr>
+        <w:ind w:left="6120" w:hanging="180"/>
+      </w:pPr>
+    </w:lvl>
+  </w:abstractNum>
+  <w:abstractNum w:abstractNumId="11" w15:restartNumberingAfterBreak="0">
     <w:nsid w:val="59EB5BFB"/>
     <w:multiLevelType w:val="multilevel"/>
     <w:tmpl w:val="CF56B6B6"/>
@@ -6817,7 +8314,121 @@
       </w:pPr>
     </w:lvl>
   </w:abstractNum>
-  <w:abstractNum w:abstractNumId="8" w15:restartNumberingAfterBreak="0">
+  <w:abstractNum w:abstractNumId="12" w15:restartNumberingAfterBreak="0">
+    <w:nsid w:val="5F754602"/>
+    <w:multiLevelType w:val="hybridMultilevel"/>
+    <w:tmpl w:val="207A4630"/>
+    <w:lvl w:ilvl="0" w:tplc="75769D8E">
+      <w:start w:val="1"/>
+      <w:numFmt w:val="bullet"/>
+      <w:lvlText w:val=""/>
+      <w:lvlJc w:val="left"/>
+      <w:pPr>
+        <w:ind w:left="720" w:hanging="360"/>
+      </w:pPr>
+      <w:rPr>
+        <w:rFonts w:ascii="Symbol" w:hAnsi="Symbol" w:cs="Symbol" w:hint="default"/>
+        <w:color w:val="047954"/>
+      </w:rPr>
+    </w:lvl>
+    <w:lvl w:ilvl="1" w:tplc="04090003" w:tentative="1">
+      <w:start w:val="1"/>
+      <w:numFmt w:val="bullet"/>
+      <w:lvlText w:val="o"/>
+      <w:lvlJc w:val="left"/>
+      <w:pPr>
+        <w:ind w:left="1440" w:hanging="360"/>
+      </w:pPr>
+      <w:rPr>
+        <w:rFonts w:ascii="Courier New" w:hAnsi="Courier New" w:cs="Courier New" w:hint="default"/>
+      </w:rPr>
+    </w:lvl>
+    <w:lvl w:ilvl="2" w:tplc="04090005" w:tentative="1">
+      <w:start w:val="1"/>
+      <w:numFmt w:val="bullet"/>
+      <w:lvlText w:val=""/>
+      <w:lvlJc w:val="left"/>
+      <w:pPr>
+        <w:ind w:left="2160" w:hanging="360"/>
+      </w:pPr>
+      <w:rPr>
+        <w:rFonts w:ascii="Wingdings" w:hAnsi="Wingdings" w:hint="default"/>
+      </w:rPr>
+    </w:lvl>
+    <w:lvl w:ilvl="3" w:tplc="04090001" w:tentative="1">
+      <w:start w:val="1"/>
+      <w:numFmt w:val="bullet"/>
+      <w:lvlText w:val=""/>
+      <w:lvlJc w:val="left"/>
+      <w:pPr>
+        <w:ind w:left="2880" w:hanging="360"/>
+      </w:pPr>
+      <w:rPr>
+        <w:rFonts w:ascii="Symbol" w:hAnsi="Symbol" w:hint="default"/>
+      </w:rPr>
+    </w:lvl>
+    <w:lvl w:ilvl="4" w:tplc="04090003" w:tentative="1">
+      <w:start w:val="1"/>
+      <w:numFmt w:val="bullet"/>
+      <w:lvlText w:val="o"/>
+      <w:lvlJc w:val="left"/>
+      <w:pPr>
+        <w:ind w:left="3600" w:hanging="360"/>
+      </w:pPr>
+      <w:rPr>
+        <w:rFonts w:ascii="Courier New" w:hAnsi="Courier New" w:cs="Courier New" w:hint="default"/>
+      </w:rPr>
+    </w:lvl>
+    <w:lvl w:ilvl="5" w:tplc="04090005" w:tentative="1">
+      <w:start w:val="1"/>
+      <w:numFmt w:val="bullet"/>
+      <w:lvlText w:val=""/>
+      <w:lvlJc w:val="left"/>
+      <w:pPr>
+        <w:ind w:left="4320" w:hanging="360"/>
+      </w:pPr>
+      <w:rPr>
+        <w:rFonts w:ascii="Wingdings" w:hAnsi="Wingdings" w:hint="default"/>
+      </w:rPr>
+    </w:lvl>
+    <w:lvl w:ilvl="6" w:tplc="04090001" w:tentative="1">
+      <w:start w:val="1"/>
+      <w:numFmt w:val="bullet"/>
+      <w:lvlText w:val=""/>
+      <w:lvlJc w:val="left"/>
+      <w:pPr>
+        <w:ind w:left="5040" w:hanging="360"/>
+      </w:pPr>
+      <w:rPr>
+        <w:rFonts w:ascii="Symbol" w:hAnsi="Symbol" w:hint="default"/>
+      </w:rPr>
+    </w:lvl>
+    <w:lvl w:ilvl="7" w:tplc="04090003" w:tentative="1">
+      <w:start w:val="1"/>
+      <w:numFmt w:val="bullet"/>
+      <w:lvlText w:val="o"/>
+      <w:lvlJc w:val="left"/>
+      <w:pPr>
+        <w:ind w:left="5760" w:hanging="360"/>
+      </w:pPr>
+      <w:rPr>
+        <w:rFonts w:ascii="Courier New" w:hAnsi="Courier New" w:cs="Courier New" w:hint="default"/>
+      </w:rPr>
+    </w:lvl>
+    <w:lvl w:ilvl="8" w:tplc="04090005" w:tentative="1">
+      <w:start w:val="1"/>
+      <w:numFmt w:val="bullet"/>
+      <w:lvlText w:val=""/>
+      <w:lvlJc w:val="left"/>
+      <w:pPr>
+        <w:ind w:left="6480" w:hanging="360"/>
+      </w:pPr>
+      <w:rPr>
+        <w:rFonts w:ascii="Wingdings" w:hAnsi="Wingdings" w:hint="default"/>
+      </w:rPr>
+    </w:lvl>
+  </w:abstractNum>
+  <w:abstractNum w:abstractNumId="13" w15:restartNumberingAfterBreak="0">
     <w:nsid w:val="626932A5"/>
     <w:multiLevelType w:val="hybridMultilevel"/>
     <w:tmpl w:val="81B68686"/>
@@ -6931,7 +8542,97 @@
       </w:rPr>
     </w:lvl>
   </w:abstractNum>
-  <w:abstractNum w:abstractNumId="9" w15:restartNumberingAfterBreak="0">
+  <w:abstractNum w:abstractNumId="14" w15:restartNumberingAfterBreak="0">
+    <w:nsid w:val="63383497"/>
+    <w:multiLevelType w:val="hybridMultilevel"/>
+    <w:tmpl w:val="9E1AC066"/>
+    <w:lvl w:ilvl="0" w:tplc="29D2BC72">
+      <w:start w:val="1"/>
+      <w:numFmt w:val="decimal"/>
+      <w:lvlText w:val="%1."/>
+      <w:lvlJc w:val="left"/>
+      <w:pPr>
+        <w:ind w:left="720" w:hanging="360"/>
+      </w:pPr>
+      <w:rPr>
+        <w:rFonts w:hint="default"/>
+        <w:color w:val="047954"/>
+      </w:rPr>
+    </w:lvl>
+    <w:lvl w:ilvl="1" w:tplc="04090019" w:tentative="1">
+      <w:start w:val="1"/>
+      <w:numFmt w:val="lowerLetter"/>
+      <w:lvlText w:val="%2."/>
+      <w:lvlJc w:val="left"/>
+      <w:pPr>
+        <w:ind w:left="1440" w:hanging="360"/>
+      </w:pPr>
+    </w:lvl>
+    <w:lvl w:ilvl="2" w:tplc="0409001B" w:tentative="1">
+      <w:start w:val="1"/>
+      <w:numFmt w:val="lowerRoman"/>
+      <w:lvlText w:val="%3."/>
+      <w:lvlJc w:val="right"/>
+      <w:pPr>
+        <w:ind w:left="2160" w:hanging="180"/>
+      </w:pPr>
+    </w:lvl>
+    <w:lvl w:ilvl="3" w:tplc="0409000F" w:tentative="1">
+      <w:start w:val="1"/>
+      <w:numFmt w:val="decimal"/>
+      <w:lvlText w:val="%4."/>
+      <w:lvlJc w:val="left"/>
+      <w:pPr>
+        <w:ind w:left="2880" w:hanging="360"/>
+      </w:pPr>
+    </w:lvl>
+    <w:lvl w:ilvl="4" w:tplc="04090019" w:tentative="1">
+      <w:start w:val="1"/>
+      <w:numFmt w:val="lowerLetter"/>
+      <w:lvlText w:val="%5."/>
+      <w:lvlJc w:val="left"/>
+      <w:pPr>
+        <w:ind w:left="3600" w:hanging="360"/>
+      </w:pPr>
+    </w:lvl>
+    <w:lvl w:ilvl="5" w:tplc="0409001B" w:tentative="1">
+      <w:start w:val="1"/>
+      <w:numFmt w:val="lowerRoman"/>
+      <w:lvlText w:val="%6."/>
+      <w:lvlJc w:val="right"/>
+      <w:pPr>
+        <w:ind w:left="4320" w:hanging="180"/>
+      </w:pPr>
+    </w:lvl>
+    <w:lvl w:ilvl="6" w:tplc="0409000F" w:tentative="1">
+      <w:start w:val="1"/>
+      <w:numFmt w:val="decimal"/>
+      <w:lvlText w:val="%7."/>
+      <w:lvlJc w:val="left"/>
+      <w:pPr>
+        <w:ind w:left="5040" w:hanging="360"/>
+      </w:pPr>
+    </w:lvl>
+    <w:lvl w:ilvl="7" w:tplc="04090019" w:tentative="1">
+      <w:start w:val="1"/>
+      <w:numFmt w:val="lowerLetter"/>
+      <w:lvlText w:val="%8."/>
+      <w:lvlJc w:val="left"/>
+      <w:pPr>
+        <w:ind w:left="5760" w:hanging="360"/>
+      </w:pPr>
+    </w:lvl>
+    <w:lvl w:ilvl="8" w:tplc="0409001B" w:tentative="1">
+      <w:start w:val="1"/>
+      <w:numFmt w:val="lowerRoman"/>
+      <w:lvlText w:val="%9."/>
+      <w:lvlJc w:val="right"/>
+      <w:pPr>
+        <w:ind w:left="6480" w:hanging="180"/>
+      </w:pPr>
+    </w:lvl>
+  </w:abstractNum>
+  <w:abstractNum w:abstractNumId="15" w15:restartNumberingAfterBreak="0">
     <w:nsid w:val="704E266E"/>
     <w:multiLevelType w:val="hybridMultilevel"/>
     <w:tmpl w:val="8D905A5A"/>
@@ -7021,7 +8722,7 @@
       </w:pPr>
     </w:lvl>
   </w:abstractNum>
-  <w:abstractNum w:abstractNumId="10" w15:restartNumberingAfterBreak="0">
+  <w:abstractNum w:abstractNumId="16" w15:restartNumberingAfterBreak="0">
     <w:nsid w:val="753833DA"/>
     <w:multiLevelType w:val="multilevel"/>
     <w:tmpl w:val="04B8552A"/>
@@ -7136,7 +8837,97 @@
       </w:rPr>
     </w:lvl>
   </w:abstractNum>
-  <w:abstractNum w:abstractNumId="11" w15:restartNumberingAfterBreak="0">
+  <w:abstractNum w:abstractNumId="17" w15:restartNumberingAfterBreak="0">
+    <w:nsid w:val="7B263E3A"/>
+    <w:multiLevelType w:val="hybridMultilevel"/>
+    <w:tmpl w:val="EED634A6"/>
+    <w:lvl w:ilvl="0" w:tplc="29D2BC72">
+      <w:start w:val="1"/>
+      <w:numFmt w:val="decimal"/>
+      <w:lvlText w:val="%1."/>
+      <w:lvlJc w:val="left"/>
+      <w:pPr>
+        <w:ind w:left="720" w:hanging="360"/>
+      </w:pPr>
+      <w:rPr>
+        <w:rFonts w:hint="default"/>
+        <w:color w:val="047954"/>
+      </w:rPr>
+    </w:lvl>
+    <w:lvl w:ilvl="1" w:tplc="04090019" w:tentative="1">
+      <w:start w:val="1"/>
+      <w:numFmt w:val="lowerLetter"/>
+      <w:lvlText w:val="%2."/>
+      <w:lvlJc w:val="left"/>
+      <w:pPr>
+        <w:ind w:left="1440" w:hanging="360"/>
+      </w:pPr>
+    </w:lvl>
+    <w:lvl w:ilvl="2" w:tplc="0409001B" w:tentative="1">
+      <w:start w:val="1"/>
+      <w:numFmt w:val="lowerRoman"/>
+      <w:lvlText w:val="%3."/>
+      <w:lvlJc w:val="right"/>
+      <w:pPr>
+        <w:ind w:left="2160" w:hanging="180"/>
+      </w:pPr>
+    </w:lvl>
+    <w:lvl w:ilvl="3" w:tplc="0409000F" w:tentative="1">
+      <w:start w:val="1"/>
+      <w:numFmt w:val="decimal"/>
+      <w:lvlText w:val="%4."/>
+      <w:lvlJc w:val="left"/>
+      <w:pPr>
+        <w:ind w:left="2880" w:hanging="360"/>
+      </w:pPr>
+    </w:lvl>
+    <w:lvl w:ilvl="4" w:tplc="04090019" w:tentative="1">
+      <w:start w:val="1"/>
+      <w:numFmt w:val="lowerLetter"/>
+      <w:lvlText w:val="%5."/>
+      <w:lvlJc w:val="left"/>
+      <w:pPr>
+        <w:ind w:left="3600" w:hanging="360"/>
+      </w:pPr>
+    </w:lvl>
+    <w:lvl w:ilvl="5" w:tplc="0409001B" w:tentative="1">
+      <w:start w:val="1"/>
+      <w:numFmt w:val="lowerRoman"/>
+      <w:lvlText w:val="%6."/>
+      <w:lvlJc w:val="right"/>
+      <w:pPr>
+        <w:ind w:left="4320" w:hanging="180"/>
+      </w:pPr>
+    </w:lvl>
+    <w:lvl w:ilvl="6" w:tplc="0409000F" w:tentative="1">
+      <w:start w:val="1"/>
+      <w:numFmt w:val="decimal"/>
+      <w:lvlText w:val="%7."/>
+      <w:lvlJc w:val="left"/>
+      <w:pPr>
+        <w:ind w:left="5040" w:hanging="360"/>
+      </w:pPr>
+    </w:lvl>
+    <w:lvl w:ilvl="7" w:tplc="04090019" w:tentative="1">
+      <w:start w:val="1"/>
+      <w:numFmt w:val="lowerLetter"/>
+      <w:lvlText w:val="%8."/>
+      <w:lvlJc w:val="left"/>
+      <w:pPr>
+        <w:ind w:left="5760" w:hanging="360"/>
+      </w:pPr>
+    </w:lvl>
+    <w:lvl w:ilvl="8" w:tplc="0409001B" w:tentative="1">
+      <w:start w:val="1"/>
+      <w:numFmt w:val="lowerRoman"/>
+      <w:lvlText w:val="%9."/>
+      <w:lvlJc w:val="right"/>
+      <w:pPr>
+        <w:ind w:left="6480" w:hanging="180"/>
+      </w:pPr>
+    </w:lvl>
+  </w:abstractNum>
+  <w:abstractNum w:abstractNumId="18" w15:restartNumberingAfterBreak="0">
     <w:nsid w:val="7E346D01"/>
     <w:multiLevelType w:val="multilevel"/>
     <w:tmpl w:val="41AE2B6E"/>
@@ -7251,13 +9042,13 @@
     </w:lvl>
   </w:abstractNum>
   <w:num w:numId="1" w16cid:durableId="50934291">
-    <w:abstractNumId w:val="7"/>
+    <w:abstractNumId w:val="11"/>
   </w:num>
   <w:num w:numId="2" w16cid:durableId="1634630372">
-    <w:abstractNumId w:val="6"/>
+    <w:abstractNumId w:val="8"/>
   </w:num>
   <w:num w:numId="3" w16cid:durableId="1185437943">
-    <w:abstractNumId w:val="5"/>
+    <w:abstractNumId w:val="7"/>
   </w:num>
   <w:num w:numId="4" w16cid:durableId="1314675465">
     <w:abstractNumId w:val="3"/>
@@ -7269,22 +9060,43 @@
     <w:abstractNumId w:val="4"/>
   </w:num>
   <w:num w:numId="7" w16cid:durableId="1653944906">
-    <w:abstractNumId w:val="11"/>
+    <w:abstractNumId w:val="18"/>
   </w:num>
   <w:num w:numId="8" w16cid:durableId="911697980">
     <w:abstractNumId w:val="0"/>
   </w:num>
   <w:num w:numId="9" w16cid:durableId="508758522">
-    <w:abstractNumId w:val="8"/>
+    <w:abstractNumId w:val="13"/>
   </w:num>
   <w:num w:numId="10" w16cid:durableId="1243951353">
-    <w:abstractNumId w:val="10"/>
+    <w:abstractNumId w:val="16"/>
   </w:num>
   <w:num w:numId="11" w16cid:durableId="957251501">
-    <w:abstractNumId w:val="9"/>
+    <w:abstractNumId w:val="15"/>
   </w:num>
   <w:num w:numId="12" w16cid:durableId="220021661">
     <w:abstractNumId w:val="1"/>
+  </w:num>
+  <w:num w:numId="13" w16cid:durableId="578753458">
+    <w:abstractNumId w:val="9"/>
+  </w:num>
+  <w:num w:numId="14" w16cid:durableId="899904953">
+    <w:abstractNumId w:val="17"/>
+  </w:num>
+  <w:num w:numId="15" w16cid:durableId="1979916145">
+    <w:abstractNumId w:val="14"/>
+  </w:num>
+  <w:num w:numId="16" w16cid:durableId="221643380">
+    <w:abstractNumId w:val="10"/>
+  </w:num>
+  <w:num w:numId="17" w16cid:durableId="2022123356">
+    <w:abstractNumId w:val="6"/>
+  </w:num>
+  <w:num w:numId="18" w16cid:durableId="1588609087">
+    <w:abstractNumId w:val="12"/>
+  </w:num>
+  <w:num w:numId="19" w16cid:durableId="532616674">
+    <w:abstractNumId w:val="5"/>
   </w:num>
 </w:numbering>
 </file>

</xml_diff>

<commit_message>
Work on project documentation
- Finished phase III section.
- Finished phase IV section.
- Finished recommendations section.
- Added contributors section.
</commit_message>
<xml_diff>
--- a/phase-4/report.docx
+++ b/phase-4/report.docx
@@ -60,6 +60,58 @@
           </wp:inline>
         </w:drawing>
       </w:r>
+      <w:r>
+        <w:rPr>
+          <w:b/>
+          <w:bCs/>
+          <w:noProof/>
+        </w:rPr>
+        <w:drawing>
+          <wp:inline distT="0" distB="0" distL="0" distR="0" wp14:anchorId="65D51633" wp14:editId="63615C96">
+            <wp:extent cx="2852928" cy="1600200"/>
+            <wp:effectExtent l="0" t="0" r="5080" b="0"/>
+            <wp:docPr id="604379691" name="Picture 1"/>
+            <wp:cNvGraphicFramePr>
+              <a:graphicFrameLocks xmlns:a="http://schemas.openxmlformats.org/drawingml/2006/main" noChangeAspect="1"/>
+            </wp:cNvGraphicFramePr>
+            <a:graphic xmlns:a="http://schemas.openxmlformats.org/drawingml/2006/main">
+              <a:graphicData uri="http://schemas.openxmlformats.org/drawingml/2006/picture">
+                <pic:pic xmlns:pic="http://schemas.openxmlformats.org/drawingml/2006/picture">
+                  <pic:nvPicPr>
+                    <pic:cNvPr id="0" name="Picture 2"/>
+                    <pic:cNvPicPr>
+                      <a:picLocks noChangeAspect="1" noChangeArrowheads="1"/>
+                    </pic:cNvPicPr>
+                  </pic:nvPicPr>
+                  <pic:blipFill>
+                    <a:blip r:embed="rId9">
+                      <a:extLst>
+                        <a:ext uri="{28A0092B-C50C-407E-A947-70E740481C1C}">
+                          <a14:useLocalDpi xmlns:a14="http://schemas.microsoft.com/office/drawing/2010/main" val="0"/>
+                        </a:ext>
+                      </a:extLst>
+                    </a:blip>
+                    <a:srcRect/>
+                    <a:stretch>
+                      <a:fillRect/>
+                    </a:stretch>
+                  </pic:blipFill>
+                  <pic:spPr bwMode="auto">
+                    <a:xfrm>
+                      <a:off x="0" y="0"/>
+                      <a:ext cx="2852928" cy="1600200"/>
+                    </a:xfrm>
+                    <a:prstGeom prst="rect">
+                      <a:avLst/>
+                    </a:prstGeom>
+                    <a:noFill/>
+                  </pic:spPr>
+                </pic:pic>
+              </a:graphicData>
+            </a:graphic>
+          </wp:inline>
+        </w:drawing>
+      </w:r>
     </w:p>
     <w:p>
       <w:pPr>
@@ -380,7 +432,7 @@
           <w:r>
             <w:fldChar w:fldCharType="separate"/>
           </w:r>
-          <w:hyperlink w:anchor="_Toc194707468" w:history="1">
+          <w:hyperlink w:anchor="_Toc194713721" w:history="1">
             <w:r>
               <w:rPr>
                 <w:rStyle w:val="Hyperlink"/>
@@ -407,7 +459,7 @@
                 <w:noProof/>
                 <w:webHidden/>
               </w:rPr>
-              <w:instrText xml:space="preserve"> PAGEREF _Toc194707468 \h </w:instrText>
+              <w:instrText xml:space="preserve"> PAGEREF _Toc194713721 \h </w:instrText>
             </w:r>
             <w:r>
               <w:rPr>
@@ -454,7 +506,7 @@
               <w:sz w:val="24"/>
             </w:rPr>
           </w:pPr>
-          <w:hyperlink w:anchor="_Toc194707469" w:history="1">
+          <w:hyperlink w:anchor="_Toc194713722" w:history="1">
             <w:r>
               <w:rPr>
                 <w:rStyle w:val="Hyperlink"/>
@@ -481,7 +533,7 @@
                 <w:noProof/>
                 <w:webHidden/>
               </w:rPr>
-              <w:instrText xml:space="preserve"> PAGEREF _Toc194707469 \h </w:instrText>
+              <w:instrText xml:space="preserve"> PAGEREF _Toc194713722 \h </w:instrText>
             </w:r>
             <w:r>
               <w:rPr>
@@ -526,7 +578,7 @@
               <w:sz w:val="24"/>
             </w:rPr>
           </w:pPr>
-          <w:hyperlink w:anchor="_Toc194707470" w:history="1">
+          <w:hyperlink w:anchor="_Toc194713723" w:history="1">
             <w:r>
               <w:rPr>
                 <w:rStyle w:val="Hyperlink"/>
@@ -553,7 +605,7 @@
                 <w:noProof/>
                 <w:webHidden/>
               </w:rPr>
-              <w:instrText xml:space="preserve"> PAGEREF _Toc194707470 \h </w:instrText>
+              <w:instrText xml:space="preserve"> PAGEREF _Toc194713723 \h </w:instrText>
             </w:r>
             <w:r>
               <w:rPr>
@@ -598,7 +650,7 @@
               <w:sz w:val="24"/>
             </w:rPr>
           </w:pPr>
-          <w:hyperlink w:anchor="_Toc194707471" w:history="1">
+          <w:hyperlink w:anchor="_Toc194713724" w:history="1">
             <w:r>
               <w:rPr>
                 <w:rStyle w:val="Hyperlink"/>
@@ -625,7 +677,7 @@
                 <w:noProof/>
                 <w:webHidden/>
               </w:rPr>
-              <w:instrText xml:space="preserve"> PAGEREF _Toc194707471 \h </w:instrText>
+              <w:instrText xml:space="preserve"> PAGEREF _Toc194713724 \h </w:instrText>
             </w:r>
             <w:r>
               <w:rPr>
@@ -670,7 +722,7 @@
               <w:sz w:val="24"/>
             </w:rPr>
           </w:pPr>
-          <w:hyperlink w:anchor="_Toc194707472" w:history="1">
+          <w:hyperlink w:anchor="_Toc194713725" w:history="1">
             <w:r>
               <w:rPr>
                 <w:rStyle w:val="Hyperlink"/>
@@ -697,7 +749,7 @@
                 <w:noProof/>
                 <w:webHidden/>
               </w:rPr>
-              <w:instrText xml:space="preserve"> PAGEREF _Toc194707472 \h </w:instrText>
+              <w:instrText xml:space="preserve"> PAGEREF _Toc194713725 \h </w:instrText>
             </w:r>
             <w:r>
               <w:rPr>
@@ -742,7 +794,7 @@
               <w:sz w:val="24"/>
             </w:rPr>
           </w:pPr>
-          <w:hyperlink w:anchor="_Toc194707473" w:history="1">
+          <w:hyperlink w:anchor="_Toc194713726" w:history="1">
             <w:r>
               <w:rPr>
                 <w:rStyle w:val="Hyperlink"/>
@@ -769,7 +821,7 @@
                 <w:noProof/>
                 <w:webHidden/>
               </w:rPr>
-              <w:instrText xml:space="preserve"> PAGEREF _Toc194707473 \h </w:instrText>
+              <w:instrText xml:space="preserve"> PAGEREF _Toc194713726 \h </w:instrText>
             </w:r>
             <w:r>
               <w:rPr>
@@ -814,7 +866,7 @@
               <w:sz w:val="24"/>
             </w:rPr>
           </w:pPr>
-          <w:hyperlink w:anchor="_Toc194707474" w:history="1">
+          <w:hyperlink w:anchor="_Toc194713727" w:history="1">
             <w:r>
               <w:rPr>
                 <w:rStyle w:val="Hyperlink"/>
@@ -841,7 +893,7 @@
                 <w:noProof/>
                 <w:webHidden/>
               </w:rPr>
-              <w:instrText xml:space="preserve"> PAGEREF _Toc194707474 \h </w:instrText>
+              <w:instrText xml:space="preserve"> PAGEREF _Toc194713727 \h </w:instrText>
             </w:r>
             <w:r>
               <w:rPr>
@@ -886,7 +938,7 @@
               <w:sz w:val="24"/>
             </w:rPr>
           </w:pPr>
-          <w:hyperlink w:anchor="_Toc194707475" w:history="1">
+          <w:hyperlink w:anchor="_Toc194713728" w:history="1">
             <w:r>
               <w:rPr>
                 <w:rStyle w:val="Hyperlink"/>
@@ -913,7 +965,7 @@
                 <w:noProof/>
                 <w:webHidden/>
               </w:rPr>
-              <w:instrText xml:space="preserve"> PAGEREF _Toc194707475 \h </w:instrText>
+              <w:instrText xml:space="preserve"> PAGEREF _Toc194713728 \h </w:instrText>
             </w:r>
             <w:r>
               <w:rPr>
@@ -960,7 +1012,7 @@
               <w:sz w:val="24"/>
             </w:rPr>
           </w:pPr>
-          <w:hyperlink w:anchor="_Toc194707476" w:history="1">
+          <w:hyperlink w:anchor="_Toc194713729" w:history="1">
             <w:r>
               <w:rPr>
                 <w:rStyle w:val="Hyperlink"/>
@@ -987,7 +1039,7 @@
                 <w:noProof/>
                 <w:webHidden/>
               </w:rPr>
-              <w:instrText xml:space="preserve"> PAGEREF _Toc194707476 \h </w:instrText>
+              <w:instrText xml:space="preserve"> PAGEREF _Toc194713729 \h </w:instrText>
             </w:r>
             <w:r>
               <w:rPr>
@@ -1032,7 +1084,7 @@
               <w:sz w:val="24"/>
             </w:rPr>
           </w:pPr>
-          <w:hyperlink w:anchor="_Toc194707477" w:history="1">
+          <w:hyperlink w:anchor="_Toc194713730" w:history="1">
             <w:r>
               <w:rPr>
                 <w:rStyle w:val="Hyperlink"/>
@@ -1059,7 +1111,7 @@
                 <w:noProof/>
                 <w:webHidden/>
               </w:rPr>
-              <w:instrText xml:space="preserve"> PAGEREF _Toc194707477 \h </w:instrText>
+              <w:instrText xml:space="preserve"> PAGEREF _Toc194713730 \h </w:instrText>
             </w:r>
             <w:r>
               <w:rPr>
@@ -1104,7 +1156,7 @@
               <w:sz w:val="24"/>
             </w:rPr>
           </w:pPr>
-          <w:hyperlink w:anchor="_Toc194707478" w:history="1">
+          <w:hyperlink w:anchor="_Toc194713731" w:history="1">
             <w:r>
               <w:rPr>
                 <w:rStyle w:val="Hyperlink"/>
@@ -1131,7 +1183,7 @@
                 <w:noProof/>
                 <w:webHidden/>
               </w:rPr>
-              <w:instrText xml:space="preserve"> PAGEREF _Toc194707478 \h </w:instrText>
+              <w:instrText xml:space="preserve"> PAGEREF _Toc194713731 \h </w:instrText>
             </w:r>
             <w:r>
               <w:rPr>
@@ -1176,7 +1228,7 @@
               <w:sz w:val="24"/>
             </w:rPr>
           </w:pPr>
-          <w:hyperlink w:anchor="_Toc194707479" w:history="1">
+          <w:hyperlink w:anchor="_Toc194713732" w:history="1">
             <w:r>
               <w:rPr>
                 <w:rStyle w:val="Hyperlink"/>
@@ -1203,7 +1255,7 @@
                 <w:noProof/>
                 <w:webHidden/>
               </w:rPr>
-              <w:instrText xml:space="preserve"> PAGEREF _Toc194707479 \h </w:instrText>
+              <w:instrText xml:space="preserve"> PAGEREF _Toc194713732 \h </w:instrText>
             </w:r>
             <w:r>
               <w:rPr>
@@ -1250,13 +1302,13 @@
               <w:sz w:val="24"/>
             </w:rPr>
           </w:pPr>
-          <w:hyperlink w:anchor="_Toc194707480" w:history="1">
+          <w:hyperlink w:anchor="_Toc194713733" w:history="1">
             <w:r>
               <w:rPr>
                 <w:rStyle w:val="Hyperlink"/>
                 <w:noProof/>
               </w:rPr>
-              <w:t>Forecasting Analysis</w:t>
+              <w:t>Phase III: Forecasting Analysis</w:t>
             </w:r>
             <w:r>
               <w:rPr>
@@ -1277,7 +1329,7 @@
                 <w:noProof/>
                 <w:webHidden/>
               </w:rPr>
-              <w:instrText xml:space="preserve"> PAGEREF _Toc194707480 \h </w:instrText>
+              <w:instrText xml:space="preserve"> PAGEREF _Toc194713733 \h </w:instrText>
             </w:r>
             <w:r>
               <w:rPr>
@@ -1298,6 +1350,296 @@
                 <w:webHidden/>
               </w:rPr>
               <w:t>9</w:t>
+            </w:r>
+            <w:r>
+              <w:rPr>
+                <w:noProof/>
+                <w:webHidden/>
+              </w:rPr>
+              <w:fldChar w:fldCharType="end"/>
+            </w:r>
+          </w:hyperlink>
+        </w:p>
+        <w:p>
+          <w:pPr>
+            <w:pStyle w:val="TOC2"/>
+            <w:tabs>
+              <w:tab w:val="right" w:leader="dot" w:pos="10790"/>
+            </w:tabs>
+            <w:spacing w:line="360" w:lineRule="auto"/>
+            <w:rPr>
+              <w:rFonts w:eastAsiaTheme="minorEastAsia" w:cstheme="minorBidi"/>
+              <w:smallCaps w:val="0"/>
+              <w:noProof/>
+              <w:sz w:val="24"/>
+            </w:rPr>
+          </w:pPr>
+          <w:hyperlink w:anchor="_Toc194713734" w:history="1">
+            <w:r>
+              <w:rPr>
+                <w:rStyle w:val="Hyperlink"/>
+                <w:noProof/>
+              </w:rPr>
+              <w:t>Forecasting Questions</w:t>
+            </w:r>
+            <w:r>
+              <w:rPr>
+                <w:noProof/>
+                <w:webHidden/>
+              </w:rPr>
+              <w:tab/>
+            </w:r>
+            <w:r>
+              <w:rPr>
+                <w:noProof/>
+                <w:webHidden/>
+              </w:rPr>
+              <w:fldChar w:fldCharType="begin"/>
+            </w:r>
+            <w:r>
+              <w:rPr>
+                <w:noProof/>
+                <w:webHidden/>
+              </w:rPr>
+              <w:instrText xml:space="preserve"> PAGEREF _Toc194713734 \h </w:instrText>
+            </w:r>
+            <w:r>
+              <w:rPr>
+                <w:noProof/>
+                <w:webHidden/>
+              </w:rPr>
+            </w:r>
+            <w:r>
+              <w:rPr>
+                <w:noProof/>
+                <w:webHidden/>
+              </w:rPr>
+              <w:fldChar w:fldCharType="separate"/>
+            </w:r>
+            <w:r>
+              <w:rPr>
+                <w:noProof/>
+                <w:webHidden/>
+              </w:rPr>
+              <w:t>9</w:t>
+            </w:r>
+            <w:r>
+              <w:rPr>
+                <w:noProof/>
+                <w:webHidden/>
+              </w:rPr>
+              <w:fldChar w:fldCharType="end"/>
+            </w:r>
+          </w:hyperlink>
+        </w:p>
+        <w:p>
+          <w:pPr>
+            <w:pStyle w:val="TOC2"/>
+            <w:tabs>
+              <w:tab w:val="right" w:leader="dot" w:pos="10790"/>
+            </w:tabs>
+            <w:spacing w:line="360" w:lineRule="auto"/>
+            <w:rPr>
+              <w:rFonts w:eastAsiaTheme="minorEastAsia" w:cstheme="minorBidi"/>
+              <w:smallCaps w:val="0"/>
+              <w:noProof/>
+              <w:sz w:val="24"/>
+            </w:rPr>
+          </w:pPr>
+          <w:hyperlink w:anchor="_Toc194713735" w:history="1">
+            <w:r>
+              <w:rPr>
+                <w:rStyle w:val="Hyperlink"/>
+                <w:noProof/>
+              </w:rPr>
+              <w:t>Key Findings</w:t>
+            </w:r>
+            <w:r>
+              <w:rPr>
+                <w:noProof/>
+                <w:webHidden/>
+              </w:rPr>
+              <w:tab/>
+            </w:r>
+            <w:r>
+              <w:rPr>
+                <w:noProof/>
+                <w:webHidden/>
+              </w:rPr>
+              <w:fldChar w:fldCharType="begin"/>
+            </w:r>
+            <w:r>
+              <w:rPr>
+                <w:noProof/>
+                <w:webHidden/>
+              </w:rPr>
+              <w:instrText xml:space="preserve"> PAGEREF _Toc194713735 \h </w:instrText>
+            </w:r>
+            <w:r>
+              <w:rPr>
+                <w:noProof/>
+                <w:webHidden/>
+              </w:rPr>
+            </w:r>
+            <w:r>
+              <w:rPr>
+                <w:noProof/>
+                <w:webHidden/>
+              </w:rPr>
+              <w:fldChar w:fldCharType="separate"/>
+            </w:r>
+            <w:r>
+              <w:rPr>
+                <w:noProof/>
+                <w:webHidden/>
+              </w:rPr>
+              <w:t>9</w:t>
+            </w:r>
+            <w:r>
+              <w:rPr>
+                <w:noProof/>
+                <w:webHidden/>
+              </w:rPr>
+              <w:fldChar w:fldCharType="end"/>
+            </w:r>
+          </w:hyperlink>
+        </w:p>
+        <w:p>
+          <w:pPr>
+            <w:pStyle w:val="TOC2"/>
+            <w:tabs>
+              <w:tab w:val="right" w:leader="dot" w:pos="10790"/>
+            </w:tabs>
+            <w:spacing w:line="360" w:lineRule="auto"/>
+            <w:rPr>
+              <w:rFonts w:eastAsiaTheme="minorEastAsia" w:cstheme="minorBidi"/>
+              <w:smallCaps w:val="0"/>
+              <w:noProof/>
+              <w:sz w:val="24"/>
+            </w:rPr>
+          </w:pPr>
+          <w:hyperlink w:anchor="_Toc194713736" w:history="1">
+            <w:r>
+              <w:rPr>
+                <w:rStyle w:val="Hyperlink"/>
+                <w:noProof/>
+              </w:rPr>
+              <w:t>Deliverables</w:t>
+            </w:r>
+            <w:r>
+              <w:rPr>
+                <w:noProof/>
+                <w:webHidden/>
+              </w:rPr>
+              <w:tab/>
+            </w:r>
+            <w:r>
+              <w:rPr>
+                <w:noProof/>
+                <w:webHidden/>
+              </w:rPr>
+              <w:fldChar w:fldCharType="begin"/>
+            </w:r>
+            <w:r>
+              <w:rPr>
+                <w:noProof/>
+                <w:webHidden/>
+              </w:rPr>
+              <w:instrText xml:space="preserve"> PAGEREF _Toc194713736 \h </w:instrText>
+            </w:r>
+            <w:r>
+              <w:rPr>
+                <w:noProof/>
+                <w:webHidden/>
+              </w:rPr>
+            </w:r>
+            <w:r>
+              <w:rPr>
+                <w:noProof/>
+                <w:webHidden/>
+              </w:rPr>
+              <w:fldChar w:fldCharType="separate"/>
+            </w:r>
+            <w:r>
+              <w:rPr>
+                <w:noProof/>
+                <w:webHidden/>
+              </w:rPr>
+              <w:t>9</w:t>
+            </w:r>
+            <w:r>
+              <w:rPr>
+                <w:noProof/>
+                <w:webHidden/>
+              </w:rPr>
+              <w:fldChar w:fldCharType="end"/>
+            </w:r>
+          </w:hyperlink>
+        </w:p>
+        <w:p>
+          <w:pPr>
+            <w:pStyle w:val="TOC1"/>
+            <w:tabs>
+              <w:tab w:val="right" w:leader="dot" w:pos="10790"/>
+            </w:tabs>
+            <w:spacing w:line="360" w:lineRule="auto"/>
+            <w:rPr>
+              <w:rFonts w:eastAsiaTheme="minorEastAsia" w:cstheme="minorBidi"/>
+              <w:b w:val="0"/>
+              <w:bCs w:val="0"/>
+              <w:caps w:val="0"/>
+              <w:noProof/>
+              <w:sz w:val="24"/>
+            </w:rPr>
+          </w:pPr>
+          <w:hyperlink w:anchor="_Toc194713737" w:history="1">
+            <w:r>
+              <w:rPr>
+                <w:rStyle w:val="Hyperlink"/>
+                <w:noProof/>
+              </w:rPr>
+              <w:t>Phase IV: Visualization and Final Presentation</w:t>
+            </w:r>
+            <w:r>
+              <w:rPr>
+                <w:noProof/>
+                <w:webHidden/>
+              </w:rPr>
+              <w:tab/>
+            </w:r>
+            <w:r>
+              <w:rPr>
+                <w:noProof/>
+                <w:webHidden/>
+              </w:rPr>
+              <w:fldChar w:fldCharType="begin"/>
+            </w:r>
+            <w:r>
+              <w:rPr>
+                <w:noProof/>
+                <w:webHidden/>
+              </w:rPr>
+              <w:instrText xml:space="preserve"> PAGEREF _Toc194713737 \h </w:instrText>
+            </w:r>
+            <w:r>
+              <w:rPr>
+                <w:noProof/>
+                <w:webHidden/>
+              </w:rPr>
+            </w:r>
+            <w:r>
+              <w:rPr>
+                <w:noProof/>
+                <w:webHidden/>
+              </w:rPr>
+              <w:fldChar w:fldCharType="separate"/>
+            </w:r>
+            <w:r>
+              <w:rPr>
+                <w:noProof/>
+                <w:webHidden/>
+              </w:rPr>
+              <w:t>10</w:t>
             </w:r>
             <w:r>
               <w:rPr>
@@ -1332,7 +1674,7 @@
       <w:pPr>
         <w:pStyle w:val="Heading1"/>
       </w:pPr>
-      <w:bookmarkStart w:id="0" w:name="_Toc194707468"/>
+      <w:bookmarkStart w:id="0" w:name="_Toc194713721"/>
       <w:r>
         <w:lastRenderedPageBreak/>
         <w:t>Executive Summary</w:t>
@@ -1445,9 +1787,15 @@
         <w:rPr>
           <w:sz w:val="24"/>
           <w:szCs w:val="24"/>
-          <w:highlight w:val="yellow"/>
-        </w:rPr>
-        <w:t>Prediction?</w:t>
+        </w:rPr>
+        <w:t>Forecasting analysis revealed that downtime is expected to drop by 33.22%</w:t>
+      </w:r>
+      <w:r>
+        <w:rPr>
+          <w:sz w:val="24"/>
+          <w:szCs w:val="24"/>
+        </w:rPr>
+        <w:t xml:space="preserve"> within 7 days.</w:t>
       </w:r>
     </w:p>
     <w:p>
@@ -1524,7 +1872,7 @@
       <w:pPr>
         <w:pStyle w:val="Heading1"/>
       </w:pPr>
-      <w:bookmarkStart w:id="1" w:name="_Toc194707469"/>
+      <w:bookmarkStart w:id="1" w:name="_Toc194713722"/>
       <w:r>
         <w:lastRenderedPageBreak/>
         <w:t>Phase I: Data Cleaning and Preprocessing</w:t>
@@ -1544,7 +1892,7 @@
       <w:pPr>
         <w:pStyle w:val="Heading2"/>
       </w:pPr>
-      <w:bookmarkStart w:id="2" w:name="_Toc194707470"/>
+      <w:bookmarkStart w:id="2" w:name="_Toc194713723"/>
       <w:r>
         <w:t>Data Overview</w:t>
       </w:r>
@@ -1592,6 +1940,8 @@
           <w:tcPr>
             <w:tcW w:w="2155" w:type="dxa"/>
             <w:tcBorders>
+              <w:top w:val="single" w:sz="12" w:space="0" w:color="auto"/>
+              <w:left w:val="single" w:sz="12" w:space="0" w:color="auto"/>
               <w:bottom w:val="single" w:sz="12" w:space="0" w:color="auto"/>
             </w:tcBorders>
             <w:shd w:val="clear" w:color="auto" w:fill="047954"/>
@@ -1624,6 +1974,7 @@
           <w:tcPr>
             <w:tcW w:w="1980" w:type="dxa"/>
             <w:tcBorders>
+              <w:top w:val="single" w:sz="12" w:space="0" w:color="auto"/>
               <w:bottom w:val="single" w:sz="12" w:space="0" w:color="auto"/>
             </w:tcBorders>
             <w:shd w:val="clear" w:color="auto" w:fill="047954"/>
@@ -1656,7 +2007,9 @@
           <w:tcPr>
             <w:tcW w:w="6619" w:type="dxa"/>
             <w:tcBorders>
+              <w:top w:val="single" w:sz="12" w:space="0" w:color="auto"/>
               <w:bottom w:val="single" w:sz="12" w:space="0" w:color="auto"/>
+              <w:right w:val="single" w:sz="12" w:space="0" w:color="auto"/>
             </w:tcBorders>
             <w:shd w:val="clear" w:color="auto" w:fill="047954"/>
             <w:vAlign w:val="center"/>
@@ -3285,9 +3638,8 @@
       <w:pPr>
         <w:pStyle w:val="Heading2"/>
       </w:pPr>
-      <w:bookmarkStart w:id="3" w:name="_Toc194707471"/>
-      <w:r>
-        <w:lastRenderedPageBreak/>
+      <w:bookmarkStart w:id="3" w:name="_Toc194713724"/>
+      <w:r>
         <w:t xml:space="preserve">Data </w:t>
       </w:r>
       <w:r>
@@ -3545,7 +3897,7 @@
       <w:pPr>
         <w:pStyle w:val="Heading2"/>
       </w:pPr>
-      <w:bookmarkStart w:id="4" w:name="_Toc194707472"/>
+      <w:bookmarkStart w:id="4" w:name="_Toc194713725"/>
       <w:r>
         <w:t>The Data Cleaning Process</w:t>
       </w:r>
@@ -3902,6 +4254,7 @@
           <w:sz w:val="17"/>
           <w:szCs w:val="17"/>
         </w:rPr>
+        <w:lastRenderedPageBreak/>
         <w:t>1.</w:t>
       </w:r>
       <w:r>
@@ -5178,7 +5531,7 @@
                     <pic:cNvPicPr/>
                   </pic:nvPicPr>
                   <pic:blipFill>
-                    <a:blip r:embed="rId9"/>
+                    <a:blip r:embed="rId10"/>
                     <a:stretch>
                       <a:fillRect/>
                     </a:stretch>
@@ -5593,7 +5946,7 @@
       <w:pPr>
         <w:pStyle w:val="Heading2"/>
       </w:pPr>
-      <w:bookmarkStart w:id="5" w:name="_Toc194707473"/>
+      <w:bookmarkStart w:id="5" w:name="_Toc194713726"/>
       <w:r>
         <w:t>Data Modelling</w:t>
       </w:r>
@@ -5666,6 +6019,7 @@
           <w:sz w:val="24"/>
           <w:szCs w:val="24"/>
         </w:rPr>
+        <w:lastRenderedPageBreak/>
         <w:drawing>
           <wp:inline distT="0" distB="0" distL="0" distR="0" wp14:anchorId="759E978D" wp14:editId="1CC50660">
             <wp:extent cx="4400550" cy="1973320"/>
@@ -5682,7 +6036,7 @@
                     <pic:cNvPicPr/>
                   </pic:nvPicPr>
                   <pic:blipFill>
-                    <a:blip r:embed="rId10" cstate="print">
+                    <a:blip r:embed="rId11" cstate="print">
                       <a:extLst>
                         <a:ext uri="{28A0092B-C50C-407E-A947-70E740481C1C}">
                           <a14:useLocalDpi xmlns:a14="http://schemas.microsoft.com/office/drawing/2010/main" val="0"/>
@@ -5713,9 +6067,8 @@
       <w:pPr>
         <w:pStyle w:val="Heading2"/>
       </w:pPr>
-      <w:bookmarkStart w:id="6" w:name="_Toc194707474"/>
-      <w:r>
-        <w:lastRenderedPageBreak/>
+      <w:bookmarkStart w:id="6" w:name="_Toc194713727"/>
+      <w:r>
         <w:t>Tools and Technologies Used</w:t>
       </w:r>
       <w:bookmarkEnd w:id="6"/>
@@ -5926,7 +6279,7 @@
       <w:pPr>
         <w:pStyle w:val="Heading2"/>
       </w:pPr>
-      <w:bookmarkStart w:id="7" w:name="_Toc194707475"/>
+      <w:bookmarkStart w:id="7" w:name="_Toc194713728"/>
       <w:r>
         <w:t>Deliverables</w:t>
       </w:r>
@@ -6005,7 +6358,7 @@
       <w:pPr>
         <w:pStyle w:val="Heading1"/>
       </w:pPr>
-      <w:bookmarkStart w:id="8" w:name="_Toc194707476"/>
+      <w:bookmarkStart w:id="8" w:name="_Toc194713729"/>
       <w:r>
         <w:lastRenderedPageBreak/>
         <w:t>Phase II: Exploratory Data Analysis</w:t>
@@ -6040,7 +6393,7 @@
       <w:pPr>
         <w:pStyle w:val="Heading2"/>
       </w:pPr>
-      <w:bookmarkStart w:id="9" w:name="_Toc194707477"/>
+      <w:bookmarkStart w:id="9" w:name="_Toc194713730"/>
       <w:r>
         <w:t>Analysis Questions</w:t>
       </w:r>
@@ -6086,21 +6439,7 @@
           <w:sz w:val="24"/>
           <w:szCs w:val="24"/>
         </w:rPr>
-        <w:t xml:space="preserve">Which Factors Contribute </w:t>
-      </w:r>
-      <w:r>
-        <w:rPr>
-          <w:sz w:val="24"/>
-          <w:szCs w:val="24"/>
-        </w:rPr>
-        <w:t>the</w:t>
-      </w:r>
-      <w:r>
-        <w:rPr>
-          <w:sz w:val="24"/>
-          <w:szCs w:val="24"/>
-        </w:rPr>
-        <w:t xml:space="preserve"> Most to Downtime?</w:t>
+        <w:t>Which Factors Contribute the Most to Downtime?</w:t>
       </w:r>
     </w:p>
     <w:p>
@@ -6229,21 +6568,7 @@
           <w:sz w:val="24"/>
           <w:szCs w:val="24"/>
         </w:rPr>
-        <w:t xml:space="preserve">How Does Product Size Impact </w:t>
-      </w:r>
-      <w:r>
-        <w:rPr>
-          <w:sz w:val="24"/>
-          <w:szCs w:val="24"/>
-        </w:rPr>
-        <w:t>the</w:t>
-      </w:r>
-      <w:r>
-        <w:rPr>
-          <w:sz w:val="24"/>
-          <w:szCs w:val="24"/>
-        </w:rPr>
-        <w:t xml:space="preserve"> Occurrence of Downtime?</w:t>
+        <w:t>How Does Product Size Impact the Occurrence of Downtime?</w:t>
       </w:r>
     </w:p>
     <w:p>
@@ -6423,7 +6748,7 @@
       <w:pPr>
         <w:pStyle w:val="Heading2"/>
       </w:pPr>
-      <w:bookmarkStart w:id="10" w:name="_Toc194707478"/>
+      <w:bookmarkStart w:id="10" w:name="_Toc194713731"/>
       <w:r>
         <w:t>Key Findings</w:t>
       </w:r>
@@ -6659,7 +6984,7 @@
       <w:pPr>
         <w:pStyle w:val="Heading2"/>
       </w:pPr>
-      <w:bookmarkStart w:id="11" w:name="_Toc194707479"/>
+      <w:bookmarkStart w:id="11" w:name="_Toc194713732"/>
       <w:r>
         <w:t>Deliverables</w:t>
       </w:r>
@@ -6721,28 +7046,1850 @@
       <w:pPr>
         <w:pStyle w:val="Heading1"/>
       </w:pPr>
-      <w:bookmarkStart w:id="12" w:name="_Toc194707480"/>
+      <w:bookmarkStart w:id="12" w:name="_Toc194713733"/>
       <w:r>
         <w:lastRenderedPageBreak/>
+        <w:t xml:space="preserve">Phase III: </w:t>
+      </w:r>
+      <w:r>
         <w:t>Forecasting Analysis</w:t>
       </w:r>
       <w:bookmarkEnd w:id="12"/>
     </w:p>
     <w:p>
+      <w:pPr>
+        <w:spacing w:line="360" w:lineRule="auto"/>
+        <w:jc w:val="both"/>
+        <w:rPr>
+          <w:sz w:val="24"/>
+          <w:szCs w:val="24"/>
+        </w:rPr>
+      </w:pPr>
+      <w:r>
+        <w:rPr>
+          <w:sz w:val="24"/>
+          <w:szCs w:val="24"/>
+        </w:rPr>
+        <w:t>Forecasting analysis is the process of using historical data, statistical models, and machine learning techniques to predict future outcomes.</w:t>
+      </w:r>
+      <w:r>
+        <w:rPr>
+          <w:sz w:val="24"/>
+          <w:szCs w:val="24"/>
+        </w:rPr>
+        <w:t xml:space="preserve"> In this phase, changes in downtime trends over time was forecasted using Prophet, a python package for predictive modelling.</w:t>
+      </w:r>
+    </w:p>
+    <w:p>
+      <w:pPr>
+        <w:pStyle w:val="Heading2"/>
+      </w:pPr>
+      <w:bookmarkStart w:id="13" w:name="_Toc194713734"/>
+      <w:r>
+        <w:t>Forecasting Questions</w:t>
+      </w:r>
+      <w:bookmarkEnd w:id="13"/>
+    </w:p>
+    <w:p>
+      <w:pPr>
+        <w:pStyle w:val="ListParagraph"/>
+        <w:numPr>
+          <w:ilvl w:val="0"/>
+          <w:numId w:val="21"/>
+        </w:numPr>
+        <w:spacing w:line="360" w:lineRule="auto"/>
+        <w:jc w:val="both"/>
+      </w:pPr>
+      <w:r>
+        <w:t>How is downtime expected to change over the next 7 days?</w:t>
+      </w:r>
+    </w:p>
+    <w:p>
+      <w:pPr>
+        <w:pStyle w:val="ListParagraph"/>
+        <w:numPr>
+          <w:ilvl w:val="0"/>
+          <w:numId w:val="21"/>
+        </w:numPr>
+        <w:spacing w:line="360" w:lineRule="auto"/>
+        <w:jc w:val="both"/>
+      </w:pPr>
+      <w:r>
+        <w:t>Can changes in downtime be predicted with certainty based on the current data?</w:t>
+      </w:r>
+    </w:p>
+    <w:p>
+      <w:pPr>
+        <w:pStyle w:val="Heading2"/>
+      </w:pPr>
+      <w:bookmarkStart w:id="14" w:name="_Toc194713735"/>
+      <w:r>
+        <w:t>Key Findings</w:t>
+      </w:r>
+      <w:bookmarkEnd w:id="14"/>
+    </w:p>
+    <w:p>
+      <w:pPr>
+        <w:pStyle w:val="ListParagraph"/>
+        <w:numPr>
+          <w:ilvl w:val="0"/>
+          <w:numId w:val="23"/>
+        </w:numPr>
+        <w:spacing w:line="360" w:lineRule="auto"/>
+        <w:jc w:val="both"/>
+      </w:pPr>
+      <w:r>
+        <w:t>Downtime was expected to decrease by 33.22% within 7 days.</w:t>
+      </w:r>
+    </w:p>
+    <w:p>
+      <w:pPr>
+        <w:pStyle w:val="ListParagraph"/>
+        <w:numPr>
+          <w:ilvl w:val="0"/>
+          <w:numId w:val="23"/>
+        </w:numPr>
+        <w:spacing w:line="360" w:lineRule="auto"/>
+        <w:jc w:val="both"/>
+      </w:pPr>
+      <w:r>
+        <w:t>The model predicted with a very low level of certainty probably because the size of the historical data is very small.</w:t>
+      </w:r>
+    </w:p>
+    <w:p>
+      <w:pPr>
+        <w:pStyle w:val="Heading2"/>
+      </w:pPr>
+      <w:bookmarkStart w:id="15" w:name="_Toc194713736"/>
+      <w:r>
+        <w:t>Deliverables</w:t>
+      </w:r>
+      <w:bookmarkEnd w:id="15"/>
+    </w:p>
+    <w:p>
+      <w:r>
+        <w:t xml:space="preserve">Changes in downtime were forecasted but with a low level of certainty. The forecasting analysis was documented in a </w:t>
+      </w:r>
+      <w:proofErr w:type="spellStart"/>
+      <w:r>
+        <w:t>Jupyter</w:t>
+      </w:r>
+      <w:proofErr w:type="spellEnd"/>
+      <w:r>
+        <w:t xml:space="preserve"> notebook for reproducibility.</w:t>
+      </w:r>
+    </w:p>
+    <w:p>
+      <w:pPr>
+        <w:pStyle w:val="ListParagraph"/>
+        <w:numPr>
+          <w:ilvl w:val="0"/>
+          <w:numId w:val="19"/>
+        </w:numPr>
+        <w:spacing w:line="360" w:lineRule="auto"/>
+        <w:jc w:val="both"/>
+      </w:pPr>
       <w:r>
         <w:br w:type="page"/>
       </w:r>
     </w:p>
     <w:p>
       <w:pPr>
-        <w:tabs>
-          <w:tab w:val="left" w:pos="1575"/>
-        </w:tabs>
-      </w:pPr>
+        <w:pStyle w:val="Heading1"/>
+      </w:pPr>
+      <w:bookmarkStart w:id="16" w:name="_Toc194713737"/>
+      <w:r>
+        <w:lastRenderedPageBreak/>
+        <w:t>Phase IV: Visualization and Final Presentation</w:t>
+      </w:r>
+      <w:bookmarkEnd w:id="16"/>
+    </w:p>
+    <w:p>
+      <w:pPr>
+        <w:spacing w:line="360" w:lineRule="auto"/>
+        <w:jc w:val="both"/>
+        <w:rPr>
+          <w:sz w:val="24"/>
+          <w:szCs w:val="24"/>
+        </w:rPr>
+      </w:pPr>
+      <w:r>
+        <w:rPr>
+          <w:sz w:val="24"/>
+          <w:szCs w:val="24"/>
+        </w:rPr>
+        <w:t xml:space="preserve">Data visualization is the graphical representation of data and information using charts, graphs, maps, and other visual tools to help communicate complex insights clearly and effectively. It simplifies the understanding of large datasets, making patterns, trends, and outliers more visible and easier to interpret. In </w:t>
+      </w:r>
+      <w:r>
+        <w:rPr>
+          <w:sz w:val="24"/>
+          <w:szCs w:val="24"/>
+        </w:rPr>
+        <w:t>this project’s context</w:t>
+      </w:r>
+      <w:r>
+        <w:rPr>
+          <w:sz w:val="24"/>
+          <w:szCs w:val="24"/>
+        </w:rPr>
+        <w:t>, data visualization</w:t>
+      </w:r>
+      <w:r>
+        <w:rPr>
+          <w:sz w:val="24"/>
+          <w:szCs w:val="24"/>
+        </w:rPr>
+        <w:t xml:space="preserve"> is important to monitor downtime in real time which allows proactive handling of future downtime events. </w:t>
+      </w:r>
+    </w:p>
+    <w:p>
+      <w:pPr>
+        <w:pStyle w:val="Heading2"/>
+      </w:pPr>
+      <w:r>
+        <w:t>Deliverables</w:t>
+      </w:r>
+    </w:p>
+    <w:p>
+      <w:pPr>
+        <w:spacing w:line="360" w:lineRule="auto"/>
+        <w:jc w:val="both"/>
+        <w:rPr>
+          <w:sz w:val="24"/>
+          <w:szCs w:val="24"/>
+        </w:rPr>
+      </w:pPr>
+      <w:r>
+        <w:rPr>
+          <w:sz w:val="24"/>
+          <w:szCs w:val="24"/>
+        </w:rPr>
+        <w:t>Tableau was used to graphically present key insights discovered in the exploratory analysis phase. The graphs were organized in a dashboard that allows users to easily monitor the causes behind downtime, and the types of products most associated with downtime. Tableau was also used to build a dashboard to monitor how downtime changes over time.</w:t>
+      </w:r>
+      <w:r>
+        <w:rPr>
+          <w:sz w:val="24"/>
+          <w:szCs w:val="24"/>
+        </w:rPr>
+        <w:t xml:space="preserve"> Moreover, a </w:t>
+      </w:r>
+      <w:r>
+        <w:rPr>
+          <w:sz w:val="24"/>
+          <w:szCs w:val="24"/>
+        </w:rPr>
+        <w:t>Microsoft PowerPoint presentation was buil</w:t>
+      </w:r>
+      <w:r>
+        <w:rPr>
+          <w:sz w:val="24"/>
+          <w:szCs w:val="24"/>
+        </w:rPr>
+        <w:t>t</w:t>
+      </w:r>
+      <w:r>
+        <w:rPr>
+          <w:sz w:val="24"/>
+          <w:szCs w:val="24"/>
+        </w:rPr>
+        <w:t xml:space="preserve"> to present an overview of all the efforts made in the project.</w:t>
+      </w:r>
+      <w:r>
+        <w:rPr>
+          <w:sz w:val="24"/>
+          <w:szCs w:val="24"/>
+          <w:highlight w:val="yellow"/>
+        </w:rPr>
+        <w:br w:type="page"/>
+      </w:r>
+    </w:p>
+    <w:p>
+      <w:pPr>
+        <w:pStyle w:val="Heading1"/>
+      </w:pPr>
+      <w:r>
+        <w:lastRenderedPageBreak/>
+        <w:t>Recommendations</w:t>
+      </w:r>
+    </w:p>
+    <w:p>
+      <w:pPr>
+        <w:pStyle w:val="ListParagraph"/>
+        <w:numPr>
+          <w:ilvl w:val="0"/>
+          <w:numId w:val="18"/>
+        </w:numPr>
+        <w:spacing w:line="360" w:lineRule="auto"/>
+        <w:ind w:left="360"/>
+        <w:jc w:val="both"/>
+        <w:rPr>
+          <w:sz w:val="24"/>
+          <w:szCs w:val="24"/>
+          <w:lang w:bidi="ar-EG"/>
+        </w:rPr>
+      </w:pPr>
+      <w:r>
+        <w:rPr>
+          <w:sz w:val="24"/>
+          <w:szCs w:val="24"/>
+          <w:lang w:bidi="ar-EG"/>
+        </w:rPr>
+        <w:t>The company should provide regular training sessions to operators to improve operator familiarity with the machines they operate on, and to equip them with the basic troubleshooting skills that can help them resolve machine failure issues.</w:t>
+      </w:r>
+      <w:r>
+        <w:rPr>
+          <w:sz w:val="24"/>
+          <w:szCs w:val="24"/>
+          <w:lang w:bidi="ar-EG"/>
+        </w:rPr>
+        <w:t xml:space="preserve"> Additionally, the training should equip operators with enough knowledge about the batch coding process and the machines involved e.g., printers or labelling machines.</w:t>
+      </w:r>
+    </w:p>
+    <w:p>
+      <w:pPr>
+        <w:pStyle w:val="ListParagraph"/>
+        <w:numPr>
+          <w:ilvl w:val="0"/>
+          <w:numId w:val="18"/>
+        </w:numPr>
+        <w:spacing w:line="360" w:lineRule="auto"/>
+        <w:ind w:left="360"/>
+        <w:jc w:val="both"/>
+        <w:rPr>
+          <w:sz w:val="24"/>
+          <w:szCs w:val="24"/>
+          <w:lang w:bidi="ar-EG"/>
+        </w:rPr>
+      </w:pPr>
+      <w:r>
+        <w:rPr>
+          <w:sz w:val="24"/>
+          <w:szCs w:val="24"/>
+          <w:lang w:bidi="ar-EG"/>
+        </w:rPr>
+        <w:t>The company produces cola-flavored soda at a higher rate compared to other flavors (63.16% of the produced batches were cola-flavored products). This makes the ingredients of the cola formula more prone to shortages and explains why 80% of the downtime due to inventory shortage occurred in batches of cola-flavored products. The company should re-visit its purchasing strategy and refine it to match its production schedule.</w:t>
+      </w:r>
+    </w:p>
+    <w:p>
+      <w:pPr>
+        <w:pStyle w:val="ListParagraph"/>
+        <w:numPr>
+          <w:ilvl w:val="0"/>
+          <w:numId w:val="18"/>
+        </w:numPr>
+        <w:spacing w:line="360" w:lineRule="auto"/>
+        <w:ind w:left="360"/>
+        <w:jc w:val="both"/>
+        <w:rPr>
+          <w:sz w:val="24"/>
+          <w:szCs w:val="24"/>
+          <w:lang w:bidi="ar-EG"/>
+        </w:rPr>
+      </w:pPr>
+      <w:r>
+        <w:rPr>
+          <w:sz w:val="24"/>
+          <w:szCs w:val="24"/>
+          <w:lang w:bidi="ar-EG"/>
+        </w:rPr>
+        <w:t>Downtime from batch changes was noted to be longer for products that are not cola-flavored, suggesting that it occurs when switching production to products that are less frequently produced. The company should invest in obtaining spare parts for parts of the production line that require cleaning before switching to different flavors to avoid contamination e.g., mixers, to eliminate such delay.</w:t>
+      </w:r>
+    </w:p>
+    <w:p>
+      <w:pPr>
+        <w:pStyle w:val="ListParagraph"/>
+        <w:numPr>
+          <w:ilvl w:val="0"/>
+          <w:numId w:val="18"/>
+        </w:numPr>
+        <w:spacing w:line="360" w:lineRule="auto"/>
+        <w:ind w:left="360"/>
+        <w:jc w:val="both"/>
+        <w:rPr>
+          <w:sz w:val="24"/>
+          <w:szCs w:val="24"/>
+          <w:lang w:bidi="ar-EG"/>
+        </w:rPr>
+      </w:pPr>
+      <w:r>
+        <w:rPr>
+          <w:sz w:val="24"/>
+          <w:szCs w:val="24"/>
+          <w:lang w:bidi="ar-EG"/>
+        </w:rPr>
+        <w:t xml:space="preserve">The company should consider upgrading the machinery software to introduce </w:t>
+      </w:r>
+      <w:r>
+        <w:rPr>
+          <w:sz w:val="24"/>
+          <w:szCs w:val="24"/>
+          <w:lang w:bidi="ar-EG"/>
+        </w:rPr>
+        <w:t>features like preset production settings. Settings can be set by a production expert which reduces operator involvement with machine adjustments. Preset settings can also help with reducing the time taken to change machine settings when switching production between different products.</w:t>
+      </w:r>
+    </w:p>
+    <w:p>
+      <w:pPr>
+        <w:rPr>
+          <w:sz w:val="24"/>
+          <w:szCs w:val="24"/>
+          <w:lang w:bidi="ar-EG"/>
+        </w:rPr>
+      </w:pPr>
+      <w:r>
+        <w:rPr>
+          <w:sz w:val="24"/>
+          <w:szCs w:val="24"/>
+          <w:lang w:bidi="ar-EG"/>
+        </w:rPr>
+        <w:br w:type="page"/>
+      </w:r>
+    </w:p>
+    <w:p>
+      <w:pPr>
+        <w:pStyle w:val="Heading1"/>
+        <w:rPr>
+          <w:lang w:bidi="ar-EG"/>
+        </w:rPr>
+      </w:pPr>
+      <w:r>
+        <w:rPr>
+          <w:lang w:bidi="ar-EG"/>
+        </w:rPr>
+        <w:lastRenderedPageBreak/>
+        <w:t>Contributors</w:t>
+      </w:r>
+    </w:p>
+    <w:p>
+      <w:pPr>
+        <w:spacing w:after="40"/>
+        <w:jc w:val="both"/>
+        <w:rPr>
+          <w:sz w:val="24"/>
+          <w:szCs w:val="24"/>
+          <w:lang w:bidi="ar-EG"/>
+        </w:rPr>
+      </w:pPr>
+      <w:r>
+        <w:rPr>
+          <w:sz w:val="24"/>
+          <w:szCs w:val="24"/>
+          <w:lang w:bidi="ar-EG"/>
+        </w:rPr>
+        <w:t>Abd Al-Rahman Mohamed Amin</w:t>
+      </w:r>
+    </w:p>
+    <w:tbl>
+      <w:tblPr>
+        <w:tblStyle w:val="TableGrid"/>
+        <w:tblW w:w="0" w:type="auto"/>
+        <w:tblBorders>
+          <w:top w:val="none" w:sz="0" w:space="0" w:color="auto"/>
+          <w:left w:val="none" w:sz="0" w:space="0" w:color="auto"/>
+          <w:bottom w:val="none" w:sz="0" w:space="0" w:color="auto"/>
+          <w:right w:val="none" w:sz="0" w:space="0" w:color="auto"/>
+          <w:insideH w:val="none" w:sz="0" w:space="0" w:color="auto"/>
+          <w:insideV w:val="none" w:sz="0" w:space="0" w:color="auto"/>
+        </w:tblBorders>
+        <w:tblLook w:val="04A0" w:firstRow="1" w:lastRow="0" w:firstColumn="1" w:lastColumn="0" w:noHBand="0" w:noVBand="1"/>
+      </w:tblPr>
+      <w:tblGrid>
+        <w:gridCol w:w="648"/>
+        <w:gridCol w:w="10152"/>
+      </w:tblGrid>
+      <w:tr>
+        <w:trPr>
+          <w:trHeight w:val="432"/>
+        </w:trPr>
+        <w:tc>
+          <w:tcPr>
+            <w:tcW w:w="648" w:type="dxa"/>
+            <w:shd w:val="clear" w:color="auto" w:fill="047954"/>
+            <w:vAlign w:val="center"/>
+          </w:tcPr>
+          <w:p>
+            <w:pPr>
+              <w:jc w:val="center"/>
+              <w:rPr>
+                <w:sz w:val="24"/>
+                <w:szCs w:val="24"/>
+                <w:lang w:bidi="ar-EG"/>
+              </w:rPr>
+            </w:pPr>
+            <w:r>
+              <w:rPr>
+                <w:noProof/>
+                <w:sz w:val="24"/>
+                <w:szCs w:val="24"/>
+                <w:lang w:bidi="ar-EG"/>
+              </w:rPr>
+              <w:drawing>
+                <wp:inline distT="0" distB="0" distL="0" distR="0" wp14:anchorId="033DEB25" wp14:editId="7972A0D6">
+                  <wp:extent cx="228600" cy="228600"/>
+                  <wp:effectExtent l="0" t="0" r="0" b="0"/>
+                  <wp:docPr id="415357538" name="Graphic 2" descr="Email with solid fill"/>
+                  <wp:cNvGraphicFramePr>
+                    <a:graphicFrameLocks xmlns:a="http://schemas.openxmlformats.org/drawingml/2006/main" noChangeAspect="1"/>
+                  </wp:cNvGraphicFramePr>
+                  <a:graphic xmlns:a="http://schemas.openxmlformats.org/drawingml/2006/main">
+                    <a:graphicData uri="http://schemas.openxmlformats.org/drawingml/2006/picture">
+                      <pic:pic xmlns:pic="http://schemas.openxmlformats.org/drawingml/2006/picture">
+                        <pic:nvPicPr>
+                          <pic:cNvPr id="415357538" name="Graphic 415357538" descr="Email with solid fill"/>
+                          <pic:cNvPicPr/>
+                        </pic:nvPicPr>
+                        <pic:blipFill>
+                          <a:blip r:embed="rId12">
+                            <a:extLst>
+                              <a:ext uri="{96DAC541-7B7A-43D3-8B79-37D633B846F1}">
+                                <asvg:svgBlip xmlns:asvg="http://schemas.microsoft.com/office/drawing/2016/SVG/main" r:embed="rId13"/>
+                              </a:ext>
+                            </a:extLst>
+                          </a:blip>
+                          <a:stretch>
+                            <a:fillRect/>
+                          </a:stretch>
+                        </pic:blipFill>
+                        <pic:spPr>
+                          <a:xfrm>
+                            <a:off x="0" y="0"/>
+                            <a:ext cx="228600" cy="228600"/>
+                          </a:xfrm>
+                          <a:prstGeom prst="rect">
+                            <a:avLst/>
+                          </a:prstGeom>
+                        </pic:spPr>
+                      </pic:pic>
+                    </a:graphicData>
+                  </a:graphic>
+                </wp:inline>
+              </w:drawing>
+            </w:r>
+          </w:p>
+        </w:tc>
+        <w:tc>
+          <w:tcPr>
+            <w:tcW w:w="10152" w:type="dxa"/>
+            <w:vAlign w:val="center"/>
+          </w:tcPr>
+          <w:p>
+            <w:pPr>
+              <w:rPr>
+                <w:sz w:val="24"/>
+                <w:szCs w:val="24"/>
+                <w:lang w:bidi="ar-EG"/>
+              </w:rPr>
+            </w:pPr>
+            <w:hyperlink r:id="rId14" w:history="1">
+              <w:r>
+                <w:rPr>
+                  <w:rStyle w:val="Hyperlink"/>
+                  <w:sz w:val="24"/>
+                  <w:szCs w:val="24"/>
+                  <w:lang w:bidi="ar-EG"/>
+                </w:rPr>
+                <w:t>abdalrahman.mohamed.amin@gmail.com</w:t>
+              </w:r>
+            </w:hyperlink>
+          </w:p>
+        </w:tc>
+      </w:tr>
+      <w:tr>
+        <w:trPr>
+          <w:trHeight w:val="432"/>
+        </w:trPr>
+        <w:tc>
+          <w:tcPr>
+            <w:tcW w:w="648" w:type="dxa"/>
+            <w:shd w:val="clear" w:color="auto" w:fill="047954"/>
+            <w:vAlign w:val="center"/>
+          </w:tcPr>
+          <w:p>
+            <w:pPr>
+              <w:jc w:val="center"/>
+              <w:rPr>
+                <w:sz w:val="24"/>
+                <w:szCs w:val="24"/>
+                <w:lang w:bidi="ar-EG"/>
+              </w:rPr>
+            </w:pPr>
+            <w:r>
+              <w:rPr>
+                <w:noProof/>
+                <w:sz w:val="24"/>
+                <w:szCs w:val="24"/>
+                <w:lang w:bidi="ar-EG"/>
+              </w:rPr>
+              <w:drawing>
+                <wp:inline distT="0" distB="0" distL="0" distR="0" wp14:anchorId="718D9964" wp14:editId="60429460">
+                  <wp:extent cx="274320" cy="274320"/>
+                  <wp:effectExtent l="0" t="0" r="0" b="0"/>
+                  <wp:docPr id="1190160441" name="Graphic 3"/>
+                  <wp:cNvGraphicFramePr>
+                    <a:graphicFrameLocks xmlns:a="http://schemas.openxmlformats.org/drawingml/2006/main" noChangeAspect="1"/>
+                  </wp:cNvGraphicFramePr>
+                  <a:graphic xmlns:a="http://schemas.openxmlformats.org/drawingml/2006/main">
+                    <a:graphicData uri="http://schemas.openxmlformats.org/drawingml/2006/picture">
+                      <pic:pic xmlns:pic="http://schemas.openxmlformats.org/drawingml/2006/picture">
+                        <pic:nvPicPr>
+                          <pic:cNvPr id="1190160441" name="Graphic 1190160441"/>
+                          <pic:cNvPicPr/>
+                        </pic:nvPicPr>
+                        <pic:blipFill>
+                          <a:blip r:embed="rId15">
+                            <a:extLst>
+                              <a:ext uri="{96DAC541-7B7A-43D3-8B79-37D633B846F1}">
+                                <asvg:svgBlip xmlns:asvg="http://schemas.microsoft.com/office/drawing/2016/SVG/main" r:embed="rId16"/>
+                              </a:ext>
+                            </a:extLst>
+                          </a:blip>
+                          <a:stretch>
+                            <a:fillRect/>
+                          </a:stretch>
+                        </pic:blipFill>
+                        <pic:spPr>
+                          <a:xfrm>
+                            <a:off x="0" y="0"/>
+                            <a:ext cx="274320" cy="274320"/>
+                          </a:xfrm>
+                          <a:prstGeom prst="rect">
+                            <a:avLst/>
+                          </a:prstGeom>
+                        </pic:spPr>
+                      </pic:pic>
+                    </a:graphicData>
+                  </a:graphic>
+                </wp:inline>
+              </w:drawing>
+            </w:r>
+          </w:p>
+        </w:tc>
+        <w:tc>
+          <w:tcPr>
+            <w:tcW w:w="10152" w:type="dxa"/>
+            <w:vAlign w:val="center"/>
+          </w:tcPr>
+          <w:p>
+            <w:pPr>
+              <w:rPr>
+                <w:sz w:val="24"/>
+                <w:szCs w:val="24"/>
+                <w:lang w:bidi="ar-EG"/>
+              </w:rPr>
+            </w:pPr>
+            <w:hyperlink r:id="rId17" w:history="1">
+              <w:r>
+                <w:rPr>
+                  <w:rStyle w:val="Hyperlink"/>
+                  <w:sz w:val="24"/>
+                  <w:szCs w:val="24"/>
+                  <w:lang w:bidi="ar-EG"/>
+                </w:rPr>
+                <w:t>https://www.linkedin.com/in/a-mohamed-amin/</w:t>
+              </w:r>
+            </w:hyperlink>
+          </w:p>
+        </w:tc>
+      </w:tr>
+      <w:tr>
+        <w:trPr>
+          <w:trHeight w:val="432"/>
+        </w:trPr>
+        <w:tc>
+          <w:tcPr>
+            <w:tcW w:w="648" w:type="dxa"/>
+            <w:shd w:val="clear" w:color="auto" w:fill="047954"/>
+            <w:vAlign w:val="center"/>
+          </w:tcPr>
+          <w:p>
+            <w:pPr>
+              <w:jc w:val="center"/>
+              <w:rPr>
+                <w:sz w:val="24"/>
+                <w:szCs w:val="24"/>
+                <w:lang w:bidi="ar-EG"/>
+              </w:rPr>
+            </w:pPr>
+            <w:r>
+              <w:rPr>
+                <w:noProof/>
+                <w:sz w:val="24"/>
+                <w:szCs w:val="24"/>
+                <w:lang w:bidi="ar-EG"/>
+              </w:rPr>
+              <w:drawing>
+                <wp:inline distT="0" distB="0" distL="0" distR="0" wp14:anchorId="75431B3C" wp14:editId="2A78D05F">
+                  <wp:extent cx="228600" cy="228600"/>
+                  <wp:effectExtent l="0" t="0" r="0" b="0"/>
+                  <wp:docPr id="693991484" name="Graphic 4"/>
+                  <wp:cNvGraphicFramePr>
+                    <a:graphicFrameLocks xmlns:a="http://schemas.openxmlformats.org/drawingml/2006/main" noChangeAspect="1"/>
+                  </wp:cNvGraphicFramePr>
+                  <a:graphic xmlns:a="http://schemas.openxmlformats.org/drawingml/2006/main">
+                    <a:graphicData uri="http://schemas.openxmlformats.org/drawingml/2006/picture">
+                      <pic:pic xmlns:pic="http://schemas.openxmlformats.org/drawingml/2006/picture">
+                        <pic:nvPicPr>
+                          <pic:cNvPr id="693991484" name="Graphic 693991484"/>
+                          <pic:cNvPicPr/>
+                        </pic:nvPicPr>
+                        <pic:blipFill>
+                          <a:blip r:embed="rId18">
+                            <a:extLst>
+                              <a:ext uri="{96DAC541-7B7A-43D3-8B79-37D633B846F1}">
+                                <asvg:svgBlip xmlns:asvg="http://schemas.microsoft.com/office/drawing/2016/SVG/main" r:embed="rId19"/>
+                              </a:ext>
+                            </a:extLst>
+                          </a:blip>
+                          <a:stretch>
+                            <a:fillRect/>
+                          </a:stretch>
+                        </pic:blipFill>
+                        <pic:spPr>
+                          <a:xfrm>
+                            <a:off x="0" y="0"/>
+                            <a:ext cx="228600" cy="228600"/>
+                          </a:xfrm>
+                          <a:prstGeom prst="rect">
+                            <a:avLst/>
+                          </a:prstGeom>
+                        </pic:spPr>
+                      </pic:pic>
+                    </a:graphicData>
+                  </a:graphic>
+                </wp:inline>
+              </w:drawing>
+            </w:r>
+          </w:p>
+        </w:tc>
+        <w:tc>
+          <w:tcPr>
+            <w:tcW w:w="10152" w:type="dxa"/>
+            <w:vAlign w:val="center"/>
+          </w:tcPr>
+          <w:p>
+            <w:pPr>
+              <w:rPr>
+                <w:sz w:val="24"/>
+                <w:szCs w:val="24"/>
+                <w:lang w:bidi="ar-EG"/>
+              </w:rPr>
+            </w:pPr>
+            <w:hyperlink r:id="rId20" w:history="1">
+              <w:r>
+                <w:rPr>
+                  <w:rStyle w:val="Hyperlink"/>
+                  <w:sz w:val="24"/>
+                  <w:szCs w:val="24"/>
+                  <w:lang w:bidi="ar-EG"/>
+                </w:rPr>
+                <w:t>github.com/AbdAlRahman-M</w:t>
+              </w:r>
+            </w:hyperlink>
+          </w:p>
+        </w:tc>
+      </w:tr>
+    </w:tbl>
+    <w:p>
+      <w:pPr>
+        <w:spacing w:line="360" w:lineRule="auto"/>
+        <w:ind w:left="360"/>
+        <w:jc w:val="both"/>
+        <w:rPr>
+          <w:sz w:val="24"/>
+          <w:szCs w:val="24"/>
+          <w:lang w:bidi="ar-EG"/>
+        </w:rPr>
+      </w:pPr>
+    </w:p>
+    <w:p>
+      <w:pPr>
+        <w:spacing w:after="40"/>
+        <w:jc w:val="both"/>
+        <w:rPr>
+          <w:sz w:val="24"/>
+          <w:szCs w:val="24"/>
+          <w:lang w:bidi="ar-EG"/>
+        </w:rPr>
+      </w:pPr>
+      <w:r>
+        <w:rPr>
+          <w:sz w:val="24"/>
+          <w:szCs w:val="24"/>
+          <w:lang w:bidi="ar-EG"/>
+        </w:rPr>
+        <w:t>Ahmed Mohamed</w:t>
+      </w:r>
+    </w:p>
+    <w:tbl>
+      <w:tblPr>
+        <w:tblStyle w:val="TableGrid"/>
+        <w:tblW w:w="0" w:type="auto"/>
+        <w:tblBorders>
+          <w:top w:val="none" w:sz="0" w:space="0" w:color="auto"/>
+          <w:left w:val="none" w:sz="0" w:space="0" w:color="auto"/>
+          <w:bottom w:val="none" w:sz="0" w:space="0" w:color="auto"/>
+          <w:right w:val="none" w:sz="0" w:space="0" w:color="auto"/>
+          <w:insideH w:val="none" w:sz="0" w:space="0" w:color="auto"/>
+          <w:insideV w:val="none" w:sz="0" w:space="0" w:color="auto"/>
+        </w:tblBorders>
+        <w:tblLook w:val="04A0" w:firstRow="1" w:lastRow="0" w:firstColumn="1" w:lastColumn="0" w:noHBand="0" w:noVBand="1"/>
+      </w:tblPr>
+      <w:tblGrid>
+        <w:gridCol w:w="648"/>
+        <w:gridCol w:w="10152"/>
+      </w:tblGrid>
+      <w:tr>
+        <w:trPr>
+          <w:trHeight w:val="432"/>
+        </w:trPr>
+        <w:tc>
+          <w:tcPr>
+            <w:tcW w:w="648" w:type="dxa"/>
+            <w:shd w:val="clear" w:color="auto" w:fill="047954"/>
+            <w:vAlign w:val="center"/>
+          </w:tcPr>
+          <w:p>
+            <w:pPr>
+              <w:jc w:val="center"/>
+              <w:rPr>
+                <w:sz w:val="24"/>
+                <w:szCs w:val="24"/>
+                <w:lang w:bidi="ar-EG"/>
+              </w:rPr>
+            </w:pPr>
+            <w:r>
+              <w:rPr>
+                <w:noProof/>
+                <w:sz w:val="24"/>
+                <w:szCs w:val="24"/>
+                <w:lang w:bidi="ar-EG"/>
+              </w:rPr>
+              <w:drawing>
+                <wp:inline distT="0" distB="0" distL="0" distR="0" wp14:anchorId="3C60AC97" wp14:editId="63C9F1BF">
+                  <wp:extent cx="228600" cy="228600"/>
+                  <wp:effectExtent l="0" t="0" r="0" b="0"/>
+                  <wp:docPr id="803324918" name="Graphic 2" descr="Email with solid fill"/>
+                  <wp:cNvGraphicFramePr>
+                    <a:graphicFrameLocks xmlns:a="http://schemas.openxmlformats.org/drawingml/2006/main" noChangeAspect="1"/>
+                  </wp:cNvGraphicFramePr>
+                  <a:graphic xmlns:a="http://schemas.openxmlformats.org/drawingml/2006/main">
+                    <a:graphicData uri="http://schemas.openxmlformats.org/drawingml/2006/picture">
+                      <pic:pic xmlns:pic="http://schemas.openxmlformats.org/drawingml/2006/picture">
+                        <pic:nvPicPr>
+                          <pic:cNvPr id="415357538" name="Graphic 415357538" descr="Email with solid fill"/>
+                          <pic:cNvPicPr/>
+                        </pic:nvPicPr>
+                        <pic:blipFill>
+                          <a:blip r:embed="rId12">
+                            <a:extLst>
+                              <a:ext uri="{96DAC541-7B7A-43D3-8B79-37D633B846F1}">
+                                <asvg:svgBlip xmlns:asvg="http://schemas.microsoft.com/office/drawing/2016/SVG/main" r:embed="rId13"/>
+                              </a:ext>
+                            </a:extLst>
+                          </a:blip>
+                          <a:stretch>
+                            <a:fillRect/>
+                          </a:stretch>
+                        </pic:blipFill>
+                        <pic:spPr>
+                          <a:xfrm>
+                            <a:off x="0" y="0"/>
+                            <a:ext cx="228600" cy="228600"/>
+                          </a:xfrm>
+                          <a:prstGeom prst="rect">
+                            <a:avLst/>
+                          </a:prstGeom>
+                        </pic:spPr>
+                      </pic:pic>
+                    </a:graphicData>
+                  </a:graphic>
+                </wp:inline>
+              </w:drawing>
+            </w:r>
+          </w:p>
+        </w:tc>
+        <w:tc>
+          <w:tcPr>
+            <w:tcW w:w="10152" w:type="dxa"/>
+            <w:vAlign w:val="center"/>
+          </w:tcPr>
+          <w:p>
+            <w:pPr>
+              <w:rPr>
+                <w:sz w:val="24"/>
+                <w:szCs w:val="24"/>
+                <w:lang w:bidi="ar-EG"/>
+              </w:rPr>
+            </w:pPr>
+          </w:p>
+        </w:tc>
+      </w:tr>
+      <w:tr>
+        <w:trPr>
+          <w:trHeight w:val="432"/>
+        </w:trPr>
+        <w:tc>
+          <w:tcPr>
+            <w:tcW w:w="648" w:type="dxa"/>
+            <w:shd w:val="clear" w:color="auto" w:fill="047954"/>
+            <w:vAlign w:val="center"/>
+          </w:tcPr>
+          <w:p>
+            <w:pPr>
+              <w:jc w:val="center"/>
+              <w:rPr>
+                <w:sz w:val="24"/>
+                <w:szCs w:val="24"/>
+                <w:lang w:bidi="ar-EG"/>
+              </w:rPr>
+            </w:pPr>
+            <w:r>
+              <w:rPr>
+                <w:noProof/>
+                <w:sz w:val="24"/>
+                <w:szCs w:val="24"/>
+                <w:lang w:bidi="ar-EG"/>
+              </w:rPr>
+              <w:drawing>
+                <wp:inline distT="0" distB="0" distL="0" distR="0" wp14:anchorId="64E36FB1" wp14:editId="0440CDAB">
+                  <wp:extent cx="274320" cy="274320"/>
+                  <wp:effectExtent l="0" t="0" r="0" b="0"/>
+                  <wp:docPr id="244596485" name="Graphic 3"/>
+                  <wp:cNvGraphicFramePr>
+                    <a:graphicFrameLocks xmlns:a="http://schemas.openxmlformats.org/drawingml/2006/main" noChangeAspect="1"/>
+                  </wp:cNvGraphicFramePr>
+                  <a:graphic xmlns:a="http://schemas.openxmlformats.org/drawingml/2006/main">
+                    <a:graphicData uri="http://schemas.openxmlformats.org/drawingml/2006/picture">
+                      <pic:pic xmlns:pic="http://schemas.openxmlformats.org/drawingml/2006/picture">
+                        <pic:nvPicPr>
+                          <pic:cNvPr id="1190160441" name="Graphic 1190160441"/>
+                          <pic:cNvPicPr/>
+                        </pic:nvPicPr>
+                        <pic:blipFill>
+                          <a:blip r:embed="rId15">
+                            <a:extLst>
+                              <a:ext uri="{96DAC541-7B7A-43D3-8B79-37D633B846F1}">
+                                <asvg:svgBlip xmlns:asvg="http://schemas.microsoft.com/office/drawing/2016/SVG/main" r:embed="rId16"/>
+                              </a:ext>
+                            </a:extLst>
+                          </a:blip>
+                          <a:stretch>
+                            <a:fillRect/>
+                          </a:stretch>
+                        </pic:blipFill>
+                        <pic:spPr>
+                          <a:xfrm>
+                            <a:off x="0" y="0"/>
+                            <a:ext cx="274320" cy="274320"/>
+                          </a:xfrm>
+                          <a:prstGeom prst="rect">
+                            <a:avLst/>
+                          </a:prstGeom>
+                        </pic:spPr>
+                      </pic:pic>
+                    </a:graphicData>
+                  </a:graphic>
+                </wp:inline>
+              </w:drawing>
+            </w:r>
+          </w:p>
+        </w:tc>
+        <w:tc>
+          <w:tcPr>
+            <w:tcW w:w="10152" w:type="dxa"/>
+            <w:vAlign w:val="center"/>
+          </w:tcPr>
+          <w:p>
+            <w:pPr>
+              <w:rPr>
+                <w:sz w:val="24"/>
+                <w:szCs w:val="24"/>
+                <w:lang w:bidi="ar-EG"/>
+              </w:rPr>
+            </w:pPr>
+          </w:p>
+        </w:tc>
+      </w:tr>
+      <w:tr>
+        <w:trPr>
+          <w:trHeight w:val="432"/>
+        </w:trPr>
+        <w:tc>
+          <w:tcPr>
+            <w:tcW w:w="648" w:type="dxa"/>
+            <w:shd w:val="clear" w:color="auto" w:fill="047954"/>
+            <w:vAlign w:val="center"/>
+          </w:tcPr>
+          <w:p>
+            <w:pPr>
+              <w:jc w:val="center"/>
+              <w:rPr>
+                <w:sz w:val="24"/>
+                <w:szCs w:val="24"/>
+                <w:lang w:bidi="ar-EG"/>
+              </w:rPr>
+            </w:pPr>
+            <w:r>
+              <w:rPr>
+                <w:noProof/>
+                <w:sz w:val="24"/>
+                <w:szCs w:val="24"/>
+                <w:lang w:bidi="ar-EG"/>
+              </w:rPr>
+              <w:drawing>
+                <wp:inline distT="0" distB="0" distL="0" distR="0" wp14:anchorId="451ECFF8" wp14:editId="4A1D356F">
+                  <wp:extent cx="228600" cy="228600"/>
+                  <wp:effectExtent l="0" t="0" r="0" b="0"/>
+                  <wp:docPr id="396729878" name="Graphic 4"/>
+                  <wp:cNvGraphicFramePr>
+                    <a:graphicFrameLocks xmlns:a="http://schemas.openxmlformats.org/drawingml/2006/main" noChangeAspect="1"/>
+                  </wp:cNvGraphicFramePr>
+                  <a:graphic xmlns:a="http://schemas.openxmlformats.org/drawingml/2006/main">
+                    <a:graphicData uri="http://schemas.openxmlformats.org/drawingml/2006/picture">
+                      <pic:pic xmlns:pic="http://schemas.openxmlformats.org/drawingml/2006/picture">
+                        <pic:nvPicPr>
+                          <pic:cNvPr id="693991484" name="Graphic 693991484"/>
+                          <pic:cNvPicPr/>
+                        </pic:nvPicPr>
+                        <pic:blipFill>
+                          <a:blip r:embed="rId18">
+                            <a:extLst>
+                              <a:ext uri="{96DAC541-7B7A-43D3-8B79-37D633B846F1}">
+                                <asvg:svgBlip xmlns:asvg="http://schemas.microsoft.com/office/drawing/2016/SVG/main" r:embed="rId19"/>
+                              </a:ext>
+                            </a:extLst>
+                          </a:blip>
+                          <a:stretch>
+                            <a:fillRect/>
+                          </a:stretch>
+                        </pic:blipFill>
+                        <pic:spPr>
+                          <a:xfrm>
+                            <a:off x="0" y="0"/>
+                            <a:ext cx="228600" cy="228600"/>
+                          </a:xfrm>
+                          <a:prstGeom prst="rect">
+                            <a:avLst/>
+                          </a:prstGeom>
+                        </pic:spPr>
+                      </pic:pic>
+                    </a:graphicData>
+                  </a:graphic>
+                </wp:inline>
+              </w:drawing>
+            </w:r>
+          </w:p>
+        </w:tc>
+        <w:tc>
+          <w:tcPr>
+            <w:tcW w:w="10152" w:type="dxa"/>
+            <w:vAlign w:val="center"/>
+          </w:tcPr>
+          <w:p>
+            <w:pPr>
+              <w:rPr>
+                <w:sz w:val="24"/>
+                <w:szCs w:val="24"/>
+                <w:lang w:bidi="ar-EG"/>
+              </w:rPr>
+            </w:pPr>
+          </w:p>
+        </w:tc>
+      </w:tr>
+    </w:tbl>
+    <w:p>
+      <w:pPr>
+        <w:spacing w:line="360" w:lineRule="auto"/>
+        <w:jc w:val="both"/>
+        <w:rPr>
+          <w:sz w:val="24"/>
+          <w:szCs w:val="24"/>
+          <w:lang w:bidi="ar-EG"/>
+        </w:rPr>
+      </w:pPr>
+    </w:p>
+    <w:p>
+      <w:pPr>
+        <w:spacing w:after="40"/>
+        <w:jc w:val="both"/>
+        <w:rPr>
+          <w:sz w:val="24"/>
+          <w:szCs w:val="24"/>
+          <w:lang w:bidi="ar-EG"/>
+        </w:rPr>
+      </w:pPr>
+      <w:r>
+        <w:rPr>
+          <w:sz w:val="24"/>
+          <w:szCs w:val="24"/>
+          <w:lang w:bidi="ar-EG"/>
+        </w:rPr>
+        <w:t xml:space="preserve">Mohamed </w:t>
+      </w:r>
+      <w:proofErr w:type="spellStart"/>
+      <w:r>
+        <w:rPr>
+          <w:sz w:val="24"/>
+          <w:szCs w:val="24"/>
+          <w:lang w:bidi="ar-EG"/>
+        </w:rPr>
+        <w:t>Shebl</w:t>
+      </w:r>
+      <w:proofErr w:type="spellEnd"/>
+      <w:r>
+        <w:rPr>
+          <w:sz w:val="24"/>
+          <w:szCs w:val="24"/>
+          <w:lang w:bidi="ar-EG"/>
+        </w:rPr>
+        <w:t xml:space="preserve"> Azab</w:t>
+      </w:r>
+    </w:p>
+    <w:tbl>
+      <w:tblPr>
+        <w:tblStyle w:val="TableGrid"/>
+        <w:tblW w:w="0" w:type="auto"/>
+        <w:tblBorders>
+          <w:top w:val="none" w:sz="0" w:space="0" w:color="auto"/>
+          <w:left w:val="none" w:sz="0" w:space="0" w:color="auto"/>
+          <w:bottom w:val="none" w:sz="0" w:space="0" w:color="auto"/>
+          <w:right w:val="none" w:sz="0" w:space="0" w:color="auto"/>
+          <w:insideH w:val="none" w:sz="0" w:space="0" w:color="auto"/>
+          <w:insideV w:val="none" w:sz="0" w:space="0" w:color="auto"/>
+        </w:tblBorders>
+        <w:tblLook w:val="04A0" w:firstRow="1" w:lastRow="0" w:firstColumn="1" w:lastColumn="0" w:noHBand="0" w:noVBand="1"/>
+      </w:tblPr>
+      <w:tblGrid>
+        <w:gridCol w:w="648"/>
+        <w:gridCol w:w="10152"/>
+      </w:tblGrid>
+      <w:tr>
+        <w:trPr>
+          <w:trHeight w:val="432"/>
+        </w:trPr>
+        <w:tc>
+          <w:tcPr>
+            <w:tcW w:w="648" w:type="dxa"/>
+            <w:shd w:val="clear" w:color="auto" w:fill="047954"/>
+            <w:vAlign w:val="center"/>
+          </w:tcPr>
+          <w:p>
+            <w:pPr>
+              <w:jc w:val="center"/>
+              <w:rPr>
+                <w:sz w:val="24"/>
+                <w:szCs w:val="24"/>
+                <w:lang w:bidi="ar-EG"/>
+              </w:rPr>
+            </w:pPr>
+            <w:r>
+              <w:rPr>
+                <w:noProof/>
+                <w:sz w:val="24"/>
+                <w:szCs w:val="24"/>
+                <w:lang w:bidi="ar-EG"/>
+              </w:rPr>
+              <w:drawing>
+                <wp:inline distT="0" distB="0" distL="0" distR="0" wp14:anchorId="404AD740" wp14:editId="12309263">
+                  <wp:extent cx="228600" cy="228600"/>
+                  <wp:effectExtent l="0" t="0" r="0" b="0"/>
+                  <wp:docPr id="2070264891" name="Graphic 2" descr="Email with solid fill"/>
+                  <wp:cNvGraphicFramePr>
+                    <a:graphicFrameLocks xmlns:a="http://schemas.openxmlformats.org/drawingml/2006/main" noChangeAspect="1"/>
+                  </wp:cNvGraphicFramePr>
+                  <a:graphic xmlns:a="http://schemas.openxmlformats.org/drawingml/2006/main">
+                    <a:graphicData uri="http://schemas.openxmlformats.org/drawingml/2006/picture">
+                      <pic:pic xmlns:pic="http://schemas.openxmlformats.org/drawingml/2006/picture">
+                        <pic:nvPicPr>
+                          <pic:cNvPr id="415357538" name="Graphic 415357538" descr="Email with solid fill"/>
+                          <pic:cNvPicPr/>
+                        </pic:nvPicPr>
+                        <pic:blipFill>
+                          <a:blip r:embed="rId12">
+                            <a:extLst>
+                              <a:ext uri="{96DAC541-7B7A-43D3-8B79-37D633B846F1}">
+                                <asvg:svgBlip xmlns:asvg="http://schemas.microsoft.com/office/drawing/2016/SVG/main" r:embed="rId13"/>
+                              </a:ext>
+                            </a:extLst>
+                          </a:blip>
+                          <a:stretch>
+                            <a:fillRect/>
+                          </a:stretch>
+                        </pic:blipFill>
+                        <pic:spPr>
+                          <a:xfrm>
+                            <a:off x="0" y="0"/>
+                            <a:ext cx="228600" cy="228600"/>
+                          </a:xfrm>
+                          <a:prstGeom prst="rect">
+                            <a:avLst/>
+                          </a:prstGeom>
+                        </pic:spPr>
+                      </pic:pic>
+                    </a:graphicData>
+                  </a:graphic>
+                </wp:inline>
+              </w:drawing>
+            </w:r>
+          </w:p>
+        </w:tc>
+        <w:tc>
+          <w:tcPr>
+            <w:tcW w:w="10152" w:type="dxa"/>
+            <w:vAlign w:val="center"/>
+          </w:tcPr>
+          <w:p>
+            <w:pPr>
+              <w:rPr>
+                <w:sz w:val="24"/>
+                <w:szCs w:val="24"/>
+                <w:lang w:bidi="ar-EG"/>
+              </w:rPr>
+            </w:pPr>
+          </w:p>
+        </w:tc>
+      </w:tr>
+      <w:tr>
+        <w:trPr>
+          <w:trHeight w:val="432"/>
+        </w:trPr>
+        <w:tc>
+          <w:tcPr>
+            <w:tcW w:w="648" w:type="dxa"/>
+            <w:shd w:val="clear" w:color="auto" w:fill="047954"/>
+            <w:vAlign w:val="center"/>
+          </w:tcPr>
+          <w:p>
+            <w:pPr>
+              <w:jc w:val="center"/>
+              <w:rPr>
+                <w:sz w:val="24"/>
+                <w:szCs w:val="24"/>
+                <w:lang w:bidi="ar-EG"/>
+              </w:rPr>
+            </w:pPr>
+            <w:r>
+              <w:rPr>
+                <w:noProof/>
+                <w:sz w:val="24"/>
+                <w:szCs w:val="24"/>
+                <w:lang w:bidi="ar-EG"/>
+              </w:rPr>
+              <w:drawing>
+                <wp:inline distT="0" distB="0" distL="0" distR="0" wp14:anchorId="3E914128" wp14:editId="657D7957">
+                  <wp:extent cx="274320" cy="274320"/>
+                  <wp:effectExtent l="0" t="0" r="0" b="0"/>
+                  <wp:docPr id="1670488018" name="Graphic 3"/>
+                  <wp:cNvGraphicFramePr>
+                    <a:graphicFrameLocks xmlns:a="http://schemas.openxmlformats.org/drawingml/2006/main" noChangeAspect="1"/>
+                  </wp:cNvGraphicFramePr>
+                  <a:graphic xmlns:a="http://schemas.openxmlformats.org/drawingml/2006/main">
+                    <a:graphicData uri="http://schemas.openxmlformats.org/drawingml/2006/picture">
+                      <pic:pic xmlns:pic="http://schemas.openxmlformats.org/drawingml/2006/picture">
+                        <pic:nvPicPr>
+                          <pic:cNvPr id="1190160441" name="Graphic 1190160441"/>
+                          <pic:cNvPicPr/>
+                        </pic:nvPicPr>
+                        <pic:blipFill>
+                          <a:blip r:embed="rId15">
+                            <a:extLst>
+                              <a:ext uri="{96DAC541-7B7A-43D3-8B79-37D633B846F1}">
+                                <asvg:svgBlip xmlns:asvg="http://schemas.microsoft.com/office/drawing/2016/SVG/main" r:embed="rId16"/>
+                              </a:ext>
+                            </a:extLst>
+                          </a:blip>
+                          <a:stretch>
+                            <a:fillRect/>
+                          </a:stretch>
+                        </pic:blipFill>
+                        <pic:spPr>
+                          <a:xfrm>
+                            <a:off x="0" y="0"/>
+                            <a:ext cx="274320" cy="274320"/>
+                          </a:xfrm>
+                          <a:prstGeom prst="rect">
+                            <a:avLst/>
+                          </a:prstGeom>
+                        </pic:spPr>
+                      </pic:pic>
+                    </a:graphicData>
+                  </a:graphic>
+                </wp:inline>
+              </w:drawing>
+            </w:r>
+          </w:p>
+        </w:tc>
+        <w:tc>
+          <w:tcPr>
+            <w:tcW w:w="10152" w:type="dxa"/>
+            <w:vAlign w:val="center"/>
+          </w:tcPr>
+          <w:p>
+            <w:pPr>
+              <w:rPr>
+                <w:sz w:val="24"/>
+                <w:szCs w:val="24"/>
+                <w:lang w:bidi="ar-EG"/>
+              </w:rPr>
+            </w:pPr>
+          </w:p>
+        </w:tc>
+      </w:tr>
+      <w:tr>
+        <w:trPr>
+          <w:trHeight w:val="432"/>
+        </w:trPr>
+        <w:tc>
+          <w:tcPr>
+            <w:tcW w:w="648" w:type="dxa"/>
+            <w:shd w:val="clear" w:color="auto" w:fill="047954"/>
+            <w:vAlign w:val="center"/>
+          </w:tcPr>
+          <w:p>
+            <w:pPr>
+              <w:jc w:val="center"/>
+              <w:rPr>
+                <w:sz w:val="24"/>
+                <w:szCs w:val="24"/>
+                <w:lang w:bidi="ar-EG"/>
+              </w:rPr>
+            </w:pPr>
+            <w:r>
+              <w:rPr>
+                <w:noProof/>
+                <w:sz w:val="24"/>
+                <w:szCs w:val="24"/>
+                <w:lang w:bidi="ar-EG"/>
+              </w:rPr>
+              <w:drawing>
+                <wp:inline distT="0" distB="0" distL="0" distR="0" wp14:anchorId="19A4E855" wp14:editId="6671C3AB">
+                  <wp:extent cx="228600" cy="228600"/>
+                  <wp:effectExtent l="0" t="0" r="0" b="0"/>
+                  <wp:docPr id="1101406270" name="Graphic 4"/>
+                  <wp:cNvGraphicFramePr>
+                    <a:graphicFrameLocks xmlns:a="http://schemas.openxmlformats.org/drawingml/2006/main" noChangeAspect="1"/>
+                  </wp:cNvGraphicFramePr>
+                  <a:graphic xmlns:a="http://schemas.openxmlformats.org/drawingml/2006/main">
+                    <a:graphicData uri="http://schemas.openxmlformats.org/drawingml/2006/picture">
+                      <pic:pic xmlns:pic="http://schemas.openxmlformats.org/drawingml/2006/picture">
+                        <pic:nvPicPr>
+                          <pic:cNvPr id="693991484" name="Graphic 693991484"/>
+                          <pic:cNvPicPr/>
+                        </pic:nvPicPr>
+                        <pic:blipFill>
+                          <a:blip r:embed="rId18">
+                            <a:extLst>
+                              <a:ext uri="{96DAC541-7B7A-43D3-8B79-37D633B846F1}">
+                                <asvg:svgBlip xmlns:asvg="http://schemas.microsoft.com/office/drawing/2016/SVG/main" r:embed="rId19"/>
+                              </a:ext>
+                            </a:extLst>
+                          </a:blip>
+                          <a:stretch>
+                            <a:fillRect/>
+                          </a:stretch>
+                        </pic:blipFill>
+                        <pic:spPr>
+                          <a:xfrm>
+                            <a:off x="0" y="0"/>
+                            <a:ext cx="228600" cy="228600"/>
+                          </a:xfrm>
+                          <a:prstGeom prst="rect">
+                            <a:avLst/>
+                          </a:prstGeom>
+                        </pic:spPr>
+                      </pic:pic>
+                    </a:graphicData>
+                  </a:graphic>
+                </wp:inline>
+              </w:drawing>
+            </w:r>
+          </w:p>
+        </w:tc>
+        <w:tc>
+          <w:tcPr>
+            <w:tcW w:w="10152" w:type="dxa"/>
+            <w:vAlign w:val="center"/>
+          </w:tcPr>
+          <w:p>
+            <w:pPr>
+              <w:rPr>
+                <w:sz w:val="24"/>
+                <w:szCs w:val="24"/>
+                <w:lang w:bidi="ar-EG"/>
+              </w:rPr>
+            </w:pPr>
+            <w:hyperlink r:id="rId21" w:history="1">
+              <w:r>
+                <w:rPr>
+                  <w:rStyle w:val="Hyperlink"/>
+                  <w:sz w:val="24"/>
+                  <w:szCs w:val="24"/>
+                  <w:lang w:bidi="ar-EG"/>
+                </w:rPr>
+                <w:t>github.com/Shebl83</w:t>
+              </w:r>
+            </w:hyperlink>
+          </w:p>
+        </w:tc>
+      </w:tr>
+    </w:tbl>
+    <w:p>
+      <w:pPr>
+        <w:spacing w:line="360" w:lineRule="auto"/>
+        <w:jc w:val="both"/>
+        <w:rPr>
+          <w:sz w:val="24"/>
+          <w:szCs w:val="24"/>
+          <w:lang w:bidi="ar-EG"/>
+        </w:rPr>
+      </w:pPr>
+    </w:p>
+    <w:p>
+      <w:pPr>
+        <w:spacing w:after="40"/>
+        <w:jc w:val="both"/>
+        <w:rPr>
+          <w:sz w:val="24"/>
+          <w:szCs w:val="24"/>
+          <w:lang w:bidi="ar-EG"/>
+        </w:rPr>
+      </w:pPr>
+      <w:r>
+        <w:rPr>
+          <w:sz w:val="24"/>
+          <w:szCs w:val="24"/>
+          <w:lang w:bidi="ar-EG"/>
+        </w:rPr>
+        <w:t xml:space="preserve">Omar Mohamed </w:t>
+      </w:r>
+      <w:proofErr w:type="spellStart"/>
+      <w:r>
+        <w:rPr>
+          <w:sz w:val="24"/>
+          <w:szCs w:val="24"/>
+          <w:lang w:bidi="ar-EG"/>
+        </w:rPr>
+        <w:t>Shebl</w:t>
+      </w:r>
+      <w:proofErr w:type="spellEnd"/>
+    </w:p>
+    <w:tbl>
+      <w:tblPr>
+        <w:tblStyle w:val="TableGrid"/>
+        <w:tblW w:w="0" w:type="auto"/>
+        <w:tblBorders>
+          <w:top w:val="none" w:sz="0" w:space="0" w:color="auto"/>
+          <w:left w:val="none" w:sz="0" w:space="0" w:color="auto"/>
+          <w:bottom w:val="none" w:sz="0" w:space="0" w:color="auto"/>
+          <w:right w:val="none" w:sz="0" w:space="0" w:color="auto"/>
+          <w:insideH w:val="none" w:sz="0" w:space="0" w:color="auto"/>
+          <w:insideV w:val="none" w:sz="0" w:space="0" w:color="auto"/>
+        </w:tblBorders>
+        <w:tblLook w:val="04A0" w:firstRow="1" w:lastRow="0" w:firstColumn="1" w:lastColumn="0" w:noHBand="0" w:noVBand="1"/>
+      </w:tblPr>
+      <w:tblGrid>
+        <w:gridCol w:w="648"/>
+        <w:gridCol w:w="10152"/>
+      </w:tblGrid>
+      <w:tr>
+        <w:trPr>
+          <w:trHeight w:val="432"/>
+        </w:trPr>
+        <w:tc>
+          <w:tcPr>
+            <w:tcW w:w="648" w:type="dxa"/>
+            <w:shd w:val="clear" w:color="auto" w:fill="047954"/>
+            <w:vAlign w:val="center"/>
+          </w:tcPr>
+          <w:p>
+            <w:pPr>
+              <w:jc w:val="center"/>
+              <w:rPr>
+                <w:sz w:val="24"/>
+                <w:szCs w:val="24"/>
+                <w:lang w:bidi="ar-EG"/>
+              </w:rPr>
+            </w:pPr>
+            <w:r>
+              <w:rPr>
+                <w:noProof/>
+                <w:sz w:val="24"/>
+                <w:szCs w:val="24"/>
+                <w:lang w:bidi="ar-EG"/>
+              </w:rPr>
+              <w:drawing>
+                <wp:inline distT="0" distB="0" distL="0" distR="0" wp14:anchorId="7DF2CF7C" wp14:editId="670EB4D7">
+                  <wp:extent cx="228600" cy="228600"/>
+                  <wp:effectExtent l="0" t="0" r="0" b="0"/>
+                  <wp:docPr id="1207867561" name="Graphic 2" descr="Email with solid fill"/>
+                  <wp:cNvGraphicFramePr>
+                    <a:graphicFrameLocks xmlns:a="http://schemas.openxmlformats.org/drawingml/2006/main" noChangeAspect="1"/>
+                  </wp:cNvGraphicFramePr>
+                  <a:graphic xmlns:a="http://schemas.openxmlformats.org/drawingml/2006/main">
+                    <a:graphicData uri="http://schemas.openxmlformats.org/drawingml/2006/picture">
+                      <pic:pic xmlns:pic="http://schemas.openxmlformats.org/drawingml/2006/picture">
+                        <pic:nvPicPr>
+                          <pic:cNvPr id="415357538" name="Graphic 415357538" descr="Email with solid fill"/>
+                          <pic:cNvPicPr/>
+                        </pic:nvPicPr>
+                        <pic:blipFill>
+                          <a:blip r:embed="rId12">
+                            <a:extLst>
+                              <a:ext uri="{96DAC541-7B7A-43D3-8B79-37D633B846F1}">
+                                <asvg:svgBlip xmlns:asvg="http://schemas.microsoft.com/office/drawing/2016/SVG/main" r:embed="rId13"/>
+                              </a:ext>
+                            </a:extLst>
+                          </a:blip>
+                          <a:stretch>
+                            <a:fillRect/>
+                          </a:stretch>
+                        </pic:blipFill>
+                        <pic:spPr>
+                          <a:xfrm>
+                            <a:off x="0" y="0"/>
+                            <a:ext cx="228600" cy="228600"/>
+                          </a:xfrm>
+                          <a:prstGeom prst="rect">
+                            <a:avLst/>
+                          </a:prstGeom>
+                        </pic:spPr>
+                      </pic:pic>
+                    </a:graphicData>
+                  </a:graphic>
+                </wp:inline>
+              </w:drawing>
+            </w:r>
+          </w:p>
+        </w:tc>
+        <w:tc>
+          <w:tcPr>
+            <w:tcW w:w="10152" w:type="dxa"/>
+            <w:vAlign w:val="center"/>
+          </w:tcPr>
+          <w:p>
+            <w:pPr>
+              <w:rPr>
+                <w:sz w:val="24"/>
+                <w:szCs w:val="24"/>
+                <w:lang w:bidi="ar-EG"/>
+              </w:rPr>
+            </w:pPr>
+          </w:p>
+        </w:tc>
+      </w:tr>
+      <w:tr>
+        <w:trPr>
+          <w:trHeight w:val="432"/>
+        </w:trPr>
+        <w:tc>
+          <w:tcPr>
+            <w:tcW w:w="648" w:type="dxa"/>
+            <w:shd w:val="clear" w:color="auto" w:fill="047954"/>
+            <w:vAlign w:val="center"/>
+          </w:tcPr>
+          <w:p>
+            <w:pPr>
+              <w:jc w:val="center"/>
+              <w:rPr>
+                <w:sz w:val="24"/>
+                <w:szCs w:val="24"/>
+                <w:lang w:bidi="ar-EG"/>
+              </w:rPr>
+            </w:pPr>
+            <w:r>
+              <w:rPr>
+                <w:noProof/>
+                <w:sz w:val="24"/>
+                <w:szCs w:val="24"/>
+                <w:lang w:bidi="ar-EG"/>
+              </w:rPr>
+              <w:drawing>
+                <wp:inline distT="0" distB="0" distL="0" distR="0" wp14:anchorId="3A3C926B" wp14:editId="40C9E571">
+                  <wp:extent cx="274320" cy="274320"/>
+                  <wp:effectExtent l="0" t="0" r="0" b="0"/>
+                  <wp:docPr id="1382903774" name="Graphic 3"/>
+                  <wp:cNvGraphicFramePr>
+                    <a:graphicFrameLocks xmlns:a="http://schemas.openxmlformats.org/drawingml/2006/main" noChangeAspect="1"/>
+                  </wp:cNvGraphicFramePr>
+                  <a:graphic xmlns:a="http://schemas.openxmlformats.org/drawingml/2006/main">
+                    <a:graphicData uri="http://schemas.openxmlformats.org/drawingml/2006/picture">
+                      <pic:pic xmlns:pic="http://schemas.openxmlformats.org/drawingml/2006/picture">
+                        <pic:nvPicPr>
+                          <pic:cNvPr id="1190160441" name="Graphic 1190160441"/>
+                          <pic:cNvPicPr/>
+                        </pic:nvPicPr>
+                        <pic:blipFill>
+                          <a:blip r:embed="rId15">
+                            <a:extLst>
+                              <a:ext uri="{96DAC541-7B7A-43D3-8B79-37D633B846F1}">
+                                <asvg:svgBlip xmlns:asvg="http://schemas.microsoft.com/office/drawing/2016/SVG/main" r:embed="rId16"/>
+                              </a:ext>
+                            </a:extLst>
+                          </a:blip>
+                          <a:stretch>
+                            <a:fillRect/>
+                          </a:stretch>
+                        </pic:blipFill>
+                        <pic:spPr>
+                          <a:xfrm>
+                            <a:off x="0" y="0"/>
+                            <a:ext cx="274320" cy="274320"/>
+                          </a:xfrm>
+                          <a:prstGeom prst="rect">
+                            <a:avLst/>
+                          </a:prstGeom>
+                        </pic:spPr>
+                      </pic:pic>
+                    </a:graphicData>
+                  </a:graphic>
+                </wp:inline>
+              </w:drawing>
+            </w:r>
+          </w:p>
+        </w:tc>
+        <w:tc>
+          <w:tcPr>
+            <w:tcW w:w="10152" w:type="dxa"/>
+            <w:vAlign w:val="center"/>
+          </w:tcPr>
+          <w:p>
+            <w:pPr>
+              <w:rPr>
+                <w:sz w:val="24"/>
+                <w:szCs w:val="24"/>
+                <w:lang w:bidi="ar-EG"/>
+              </w:rPr>
+            </w:pPr>
+          </w:p>
+        </w:tc>
+      </w:tr>
+      <w:tr>
+        <w:trPr>
+          <w:trHeight w:val="432"/>
+        </w:trPr>
+        <w:tc>
+          <w:tcPr>
+            <w:tcW w:w="648" w:type="dxa"/>
+            <w:shd w:val="clear" w:color="auto" w:fill="047954"/>
+            <w:vAlign w:val="center"/>
+          </w:tcPr>
+          <w:p>
+            <w:pPr>
+              <w:jc w:val="center"/>
+              <w:rPr>
+                <w:sz w:val="24"/>
+                <w:szCs w:val="24"/>
+                <w:lang w:bidi="ar-EG"/>
+              </w:rPr>
+            </w:pPr>
+            <w:r>
+              <w:rPr>
+                <w:noProof/>
+                <w:sz w:val="24"/>
+                <w:szCs w:val="24"/>
+                <w:lang w:bidi="ar-EG"/>
+              </w:rPr>
+              <w:drawing>
+                <wp:inline distT="0" distB="0" distL="0" distR="0" wp14:anchorId="1C740056" wp14:editId="293DA661">
+                  <wp:extent cx="228600" cy="228600"/>
+                  <wp:effectExtent l="0" t="0" r="0" b="0"/>
+                  <wp:docPr id="1832236644" name="Graphic 4"/>
+                  <wp:cNvGraphicFramePr>
+                    <a:graphicFrameLocks xmlns:a="http://schemas.openxmlformats.org/drawingml/2006/main" noChangeAspect="1"/>
+                  </wp:cNvGraphicFramePr>
+                  <a:graphic xmlns:a="http://schemas.openxmlformats.org/drawingml/2006/main">
+                    <a:graphicData uri="http://schemas.openxmlformats.org/drawingml/2006/picture">
+                      <pic:pic xmlns:pic="http://schemas.openxmlformats.org/drawingml/2006/picture">
+                        <pic:nvPicPr>
+                          <pic:cNvPr id="693991484" name="Graphic 693991484"/>
+                          <pic:cNvPicPr/>
+                        </pic:nvPicPr>
+                        <pic:blipFill>
+                          <a:blip r:embed="rId18">
+                            <a:extLst>
+                              <a:ext uri="{96DAC541-7B7A-43D3-8B79-37D633B846F1}">
+                                <asvg:svgBlip xmlns:asvg="http://schemas.microsoft.com/office/drawing/2016/SVG/main" r:embed="rId19"/>
+                              </a:ext>
+                            </a:extLst>
+                          </a:blip>
+                          <a:stretch>
+                            <a:fillRect/>
+                          </a:stretch>
+                        </pic:blipFill>
+                        <pic:spPr>
+                          <a:xfrm>
+                            <a:off x="0" y="0"/>
+                            <a:ext cx="228600" cy="228600"/>
+                          </a:xfrm>
+                          <a:prstGeom prst="rect">
+                            <a:avLst/>
+                          </a:prstGeom>
+                        </pic:spPr>
+                      </pic:pic>
+                    </a:graphicData>
+                  </a:graphic>
+                </wp:inline>
+              </w:drawing>
+            </w:r>
+          </w:p>
+        </w:tc>
+        <w:tc>
+          <w:tcPr>
+            <w:tcW w:w="10152" w:type="dxa"/>
+            <w:vAlign w:val="center"/>
+          </w:tcPr>
+          <w:p>
+            <w:pPr>
+              <w:rPr>
+                <w:sz w:val="24"/>
+                <w:szCs w:val="24"/>
+                <w:lang w:bidi="ar-EG"/>
+              </w:rPr>
+            </w:pPr>
+            <w:hyperlink r:id="rId22" w:history="1">
+              <w:r>
+                <w:rPr>
+                  <w:rStyle w:val="Hyperlink"/>
+                  <w:sz w:val="24"/>
+                  <w:szCs w:val="24"/>
+                  <w:lang w:bidi="ar-EG"/>
+                </w:rPr>
+                <w:t>github.com/Shebl83</w:t>
+              </w:r>
+            </w:hyperlink>
+          </w:p>
+        </w:tc>
+      </w:tr>
+    </w:tbl>
+    <w:p>
+      <w:pPr>
+        <w:spacing w:line="360" w:lineRule="auto"/>
+        <w:jc w:val="both"/>
+        <w:rPr>
+          <w:sz w:val="24"/>
+          <w:szCs w:val="24"/>
+          <w:lang w:bidi="ar-EG"/>
+        </w:rPr>
+      </w:pPr>
+    </w:p>
+    <w:p>
+      <w:pPr>
+        <w:spacing w:line="360" w:lineRule="auto"/>
+        <w:jc w:val="both"/>
+        <w:rPr>
+          <w:sz w:val="24"/>
+          <w:szCs w:val="24"/>
+          <w:lang w:bidi="ar-EG"/>
+        </w:rPr>
+      </w:pPr>
+      <w:r>
+        <w:rPr>
+          <w:sz w:val="24"/>
+          <w:szCs w:val="24"/>
+          <w:lang w:bidi="ar-EG"/>
+        </w:rPr>
+        <w:t xml:space="preserve">To access the data files, the dashboard, and the </w:t>
+      </w:r>
+      <w:proofErr w:type="spellStart"/>
+      <w:r>
+        <w:rPr>
+          <w:sz w:val="24"/>
+          <w:szCs w:val="24"/>
+          <w:lang w:bidi="ar-EG"/>
+        </w:rPr>
+        <w:t>Jupyter</w:t>
+      </w:r>
+      <w:proofErr w:type="spellEnd"/>
+      <w:r>
+        <w:rPr>
+          <w:sz w:val="24"/>
+          <w:szCs w:val="24"/>
+          <w:lang w:bidi="ar-EG"/>
+        </w:rPr>
+        <w:t xml:space="preserve"> notebooks for exploratory analysis and forecasting, please visit the project’s GitHub repo! </w:t>
+      </w:r>
+      <w:hyperlink r:id="rId23" w:history="1">
+        <w:r>
+          <w:rPr>
+            <w:rStyle w:val="Hyperlink"/>
+            <w:sz w:val="24"/>
+            <w:szCs w:val="24"/>
+            <w:lang w:bidi="ar-EG"/>
+          </w:rPr>
+          <w:t>(click here)</w:t>
+        </w:r>
+      </w:hyperlink>
+    </w:p>
+    <w:p>
+      <w:pPr>
+        <w:rPr>
+          <w:sz w:val="24"/>
+          <w:szCs w:val="24"/>
+          <w:lang w:bidi="ar-EG"/>
+        </w:rPr>
+      </w:pPr>
+      <w:r>
+        <w:rPr>
+          <w:sz w:val="24"/>
+          <w:szCs w:val="24"/>
+          <w:lang w:bidi="ar-EG"/>
+        </w:rPr>
+        <w:br w:type="page"/>
+      </w:r>
+    </w:p>
+    <w:p>
+      <w:pPr>
+        <w:pStyle w:val="Heading1"/>
+        <w:rPr>
+          <w:lang w:bidi="ar-EG"/>
+        </w:rPr>
+      </w:pPr>
+      <w:r>
+        <w:rPr>
+          <w:lang w:bidi="ar-EG"/>
+        </w:rPr>
+        <w:lastRenderedPageBreak/>
+        <w:t>Appendices</w:t>
+      </w:r>
+    </w:p>
+    <w:p>
+      <w:pPr>
+        <w:pStyle w:val="Heading2"/>
+        <w:rPr>
+          <w:lang w:bidi="ar-EG"/>
+        </w:rPr>
+      </w:pPr>
+      <w:r>
+        <w:rPr>
+          <w:lang w:bidi="ar-EG"/>
+        </w:rPr>
+        <w:t>Appendix I: Exploratory Analysis Visualizations</w:t>
+      </w:r>
+    </w:p>
+    <w:p>
+      <w:pPr>
+        <w:rPr>
+          <w:lang w:bidi="ar-EG"/>
+        </w:rPr>
+      </w:pPr>
+    </w:p>
+    <w:p>
+      <w:pPr>
+        <w:pStyle w:val="Heading2"/>
+        <w:rPr>
+          <w:lang w:bidi="ar-EG"/>
+        </w:rPr>
+      </w:pPr>
+      <w:r>
+        <w:rPr>
+          <w:lang w:bidi="ar-EG"/>
+        </w:rPr>
+        <w:t>Appendix II: Tableau Dashboard Screenshots</w:t>
+      </w:r>
     </w:p>
     <w:sectPr>
-      <w:headerReference w:type="default" r:id="rId11"/>
-      <w:footerReference w:type="default" r:id="rId12"/>
+      <w:headerReference w:type="default" r:id="rId24"/>
+      <w:footerReference w:type="default" r:id="rId25"/>
       <w:pgSz w:w="12240" w:h="15840"/>
       <w:pgMar w:top="720" w:right="720" w:bottom="720" w:left="720" w:header="720" w:footer="360" w:gutter="0"/>
       <w:pgNumType w:start="0"/>
@@ -6925,8 +9072,9 @@
       <w:tblLook w:val="04A0" w:firstRow="1" w:lastRow="0" w:firstColumn="1" w:lastColumn="0" w:noHBand="0" w:noVBand="1"/>
     </w:tblPr>
     <w:tblGrid>
-      <w:gridCol w:w="9132"/>
-      <w:gridCol w:w="1668"/>
+      <w:gridCol w:w="6386"/>
+      <w:gridCol w:w="1446"/>
+      <w:gridCol w:w="2968"/>
     </w:tblGrid>
     <w:tr>
       <w:trPr>
@@ -6934,7 +9082,7 @@
       </w:trPr>
       <w:tc>
         <w:tcPr>
-          <w:tcW w:w="4228" w:type="pct"/>
+          <w:tcW w:w="2958" w:type="pct"/>
           <w:vAlign w:val="center"/>
         </w:tcPr>
         <w:p>
@@ -6956,7 +9104,7 @@
       </w:tc>
       <w:tc>
         <w:tcPr>
-          <w:tcW w:w="772" w:type="pct"/>
+          <w:tcW w:w="667" w:type="pct"/>
           <w:vMerge w:val="restart"/>
           <w:tcBorders>
             <w:bottom w:val="single" w:sz="12" w:space="0" w:color="047954"/>
@@ -7024,6 +9172,75 @@
           </w:r>
         </w:p>
       </w:tc>
+      <w:tc>
+        <w:tcPr>
+          <w:tcW w:w="1375" w:type="pct"/>
+          <w:vMerge w:val="restart"/>
+          <w:vAlign w:val="center"/>
+        </w:tcPr>
+        <w:p>
+          <w:pPr>
+            <w:pStyle w:val="Header"/>
+            <w:spacing w:after="120"/>
+            <w:jc w:val="center"/>
+            <w:rPr>
+              <w:noProof/>
+            </w:rPr>
+          </w:pPr>
+          <w:r>
+            <w:rPr>
+              <w:b/>
+              <w:bCs/>
+              <w:noProof/>
+            </w:rPr>
+            <w:drawing>
+              <wp:inline distT="0" distB="0" distL="0" distR="0" wp14:anchorId="1F19EAC1" wp14:editId="50B93E63">
+                <wp:extent cx="1585595" cy="889356"/>
+                <wp:effectExtent l="0" t="0" r="0" b="6350"/>
+                <wp:docPr id="594723227" name="Picture 1"/>
+                <wp:cNvGraphicFramePr>
+                  <a:graphicFrameLocks xmlns:a="http://schemas.openxmlformats.org/drawingml/2006/main" noChangeAspect="1"/>
+                </wp:cNvGraphicFramePr>
+                <a:graphic xmlns:a="http://schemas.openxmlformats.org/drawingml/2006/main">
+                  <a:graphicData uri="http://schemas.openxmlformats.org/drawingml/2006/picture">
+                    <pic:pic xmlns:pic="http://schemas.openxmlformats.org/drawingml/2006/picture">
+                      <pic:nvPicPr>
+                        <pic:cNvPr id="0" name="Picture 2"/>
+                        <pic:cNvPicPr>
+                          <a:picLocks noChangeAspect="1" noChangeArrowheads="1"/>
+                        </pic:cNvPicPr>
+                      </pic:nvPicPr>
+                      <pic:blipFill>
+                        <a:blip r:embed="rId2">
+                          <a:extLst>
+                            <a:ext uri="{28A0092B-C50C-407E-A947-70E740481C1C}">
+                              <a14:useLocalDpi xmlns:a14="http://schemas.microsoft.com/office/drawing/2010/main" val="0"/>
+                            </a:ext>
+                          </a:extLst>
+                        </a:blip>
+                        <a:srcRect/>
+                        <a:stretch>
+                          <a:fillRect/>
+                        </a:stretch>
+                      </pic:blipFill>
+                      <pic:spPr bwMode="auto">
+                        <a:xfrm>
+                          <a:off x="0" y="0"/>
+                          <a:ext cx="1605314" cy="900416"/>
+                        </a:xfrm>
+                        <a:prstGeom prst="rect">
+                          <a:avLst/>
+                        </a:prstGeom>
+                        <a:noFill/>
+                      </pic:spPr>
+                    </pic:pic>
+                  </a:graphicData>
+                </a:graphic>
+              </wp:inline>
+            </w:drawing>
+          </w:r>
+        </w:p>
+      </w:tc>
     </w:tr>
     <w:tr>
       <w:trPr>
@@ -7031,7 +9248,7 @@
       </w:trPr>
       <w:tc>
         <w:tcPr>
-          <w:tcW w:w="4228" w:type="pct"/>
+          <w:tcW w:w="2958" w:type="pct"/>
           <w:vAlign w:val="center"/>
         </w:tcPr>
         <w:p>
@@ -7053,11 +9270,23 @@
       </w:tc>
       <w:tc>
         <w:tcPr>
-          <w:tcW w:w="772" w:type="pct"/>
+          <w:tcW w:w="667" w:type="pct"/>
           <w:vMerge/>
           <w:tcBorders>
             <w:bottom w:val="single" w:sz="12" w:space="0" w:color="047954"/>
           </w:tcBorders>
+        </w:tcPr>
+        <w:p>
+          <w:pPr>
+            <w:pStyle w:val="Header"/>
+            <w:jc w:val="right"/>
+          </w:pPr>
+        </w:p>
+      </w:tc>
+      <w:tc>
+        <w:tcPr>
+          <w:tcW w:w="1375" w:type="pct"/>
+          <w:vMerge/>
         </w:tcPr>
         <w:p>
           <w:pPr>
@@ -7073,7 +9302,7 @@
       </w:trPr>
       <w:tc>
         <w:tcPr>
-          <w:tcW w:w="4228" w:type="pct"/>
+          <w:tcW w:w="2958" w:type="pct"/>
           <w:tcBorders>
             <w:bottom w:val="single" w:sz="12" w:space="0" w:color="047954"/>
           </w:tcBorders>
@@ -7098,7 +9327,22 @@
       </w:tc>
       <w:tc>
         <w:tcPr>
-          <w:tcW w:w="772" w:type="pct"/>
+          <w:tcW w:w="667" w:type="pct"/>
+          <w:vMerge/>
+          <w:tcBorders>
+            <w:bottom w:val="single" w:sz="12" w:space="0" w:color="047954"/>
+          </w:tcBorders>
+        </w:tcPr>
+        <w:p>
+          <w:pPr>
+            <w:pStyle w:val="Header"/>
+            <w:jc w:val="right"/>
+          </w:pPr>
+        </w:p>
+      </w:tc>
+      <w:tc>
+        <w:tcPr>
+          <w:tcW w:w="1375" w:type="pct"/>
           <w:vMerge/>
           <w:tcBorders>
             <w:bottom w:val="single" w:sz="12" w:space="0" w:color="047954"/>
@@ -7240,6 +9484,96 @@
     </w:lvl>
   </w:abstractNum>
   <w:abstractNum w:abstractNumId="1" w15:restartNumberingAfterBreak="0">
+    <w:nsid w:val="0F013D0F"/>
+    <w:multiLevelType w:val="hybridMultilevel"/>
+    <w:tmpl w:val="45E01772"/>
+    <w:lvl w:ilvl="0" w:tplc="29D2BC72">
+      <w:start w:val="1"/>
+      <w:numFmt w:val="decimal"/>
+      <w:lvlText w:val="%1."/>
+      <w:lvlJc w:val="left"/>
+      <w:pPr>
+        <w:ind w:left="360" w:hanging="360"/>
+      </w:pPr>
+      <w:rPr>
+        <w:rFonts w:hint="default"/>
+        <w:color w:val="047954"/>
+      </w:rPr>
+    </w:lvl>
+    <w:lvl w:ilvl="1" w:tplc="04090019" w:tentative="1">
+      <w:start w:val="1"/>
+      <w:numFmt w:val="lowerLetter"/>
+      <w:lvlText w:val="%2."/>
+      <w:lvlJc w:val="left"/>
+      <w:pPr>
+        <w:ind w:left="1080" w:hanging="360"/>
+      </w:pPr>
+    </w:lvl>
+    <w:lvl w:ilvl="2" w:tplc="0409001B" w:tentative="1">
+      <w:start w:val="1"/>
+      <w:numFmt w:val="lowerRoman"/>
+      <w:lvlText w:val="%3."/>
+      <w:lvlJc w:val="right"/>
+      <w:pPr>
+        <w:ind w:left="1800" w:hanging="180"/>
+      </w:pPr>
+    </w:lvl>
+    <w:lvl w:ilvl="3" w:tplc="0409000F" w:tentative="1">
+      <w:start w:val="1"/>
+      <w:numFmt w:val="decimal"/>
+      <w:lvlText w:val="%4."/>
+      <w:lvlJc w:val="left"/>
+      <w:pPr>
+        <w:ind w:left="2520" w:hanging="360"/>
+      </w:pPr>
+    </w:lvl>
+    <w:lvl w:ilvl="4" w:tplc="04090019" w:tentative="1">
+      <w:start w:val="1"/>
+      <w:numFmt w:val="lowerLetter"/>
+      <w:lvlText w:val="%5."/>
+      <w:lvlJc w:val="left"/>
+      <w:pPr>
+        <w:ind w:left="3240" w:hanging="360"/>
+      </w:pPr>
+    </w:lvl>
+    <w:lvl w:ilvl="5" w:tplc="0409001B" w:tentative="1">
+      <w:start w:val="1"/>
+      <w:numFmt w:val="lowerRoman"/>
+      <w:lvlText w:val="%6."/>
+      <w:lvlJc w:val="right"/>
+      <w:pPr>
+        <w:ind w:left="3960" w:hanging="180"/>
+      </w:pPr>
+    </w:lvl>
+    <w:lvl w:ilvl="6" w:tplc="0409000F" w:tentative="1">
+      <w:start w:val="1"/>
+      <w:numFmt w:val="decimal"/>
+      <w:lvlText w:val="%7."/>
+      <w:lvlJc w:val="left"/>
+      <w:pPr>
+        <w:ind w:left="4680" w:hanging="360"/>
+      </w:pPr>
+    </w:lvl>
+    <w:lvl w:ilvl="7" w:tplc="04090019" w:tentative="1">
+      <w:start w:val="1"/>
+      <w:numFmt w:val="lowerLetter"/>
+      <w:lvlText w:val="%8."/>
+      <w:lvlJc w:val="left"/>
+      <w:pPr>
+        <w:ind w:left="5400" w:hanging="360"/>
+      </w:pPr>
+    </w:lvl>
+    <w:lvl w:ilvl="8" w:tplc="0409001B" w:tentative="1">
+      <w:start w:val="1"/>
+      <w:numFmt w:val="lowerRoman"/>
+      <w:lvlText w:val="%9."/>
+      <w:lvlJc w:val="right"/>
+      <w:pPr>
+        <w:ind w:left="6120" w:hanging="180"/>
+      </w:pPr>
+    </w:lvl>
+  </w:abstractNum>
+  <w:abstractNum w:abstractNumId="2" w15:restartNumberingAfterBreak="0">
     <w:nsid w:val="1BAB2705"/>
     <w:multiLevelType w:val="hybridMultilevel"/>
     <w:tmpl w:val="29BC7478"/>
@@ -7329,7 +9663,7 @@
       </w:pPr>
     </w:lvl>
   </w:abstractNum>
-  <w:abstractNum w:abstractNumId="2" w15:restartNumberingAfterBreak="0">
+  <w:abstractNum w:abstractNumId="3" w15:restartNumberingAfterBreak="0">
     <w:nsid w:val="1FC73FCF"/>
     <w:multiLevelType w:val="hybridMultilevel"/>
     <w:tmpl w:val="66F892CE"/>
@@ -7415,7 +9749,97 @@
       </w:pPr>
     </w:lvl>
   </w:abstractNum>
-  <w:abstractNum w:abstractNumId="3" w15:restartNumberingAfterBreak="0">
+  <w:abstractNum w:abstractNumId="4" w15:restartNumberingAfterBreak="0">
+    <w:nsid w:val="28404676"/>
+    <w:multiLevelType w:val="hybridMultilevel"/>
+    <w:tmpl w:val="C6762A7A"/>
+    <w:lvl w:ilvl="0" w:tplc="29D2BC72">
+      <w:start w:val="1"/>
+      <w:numFmt w:val="decimal"/>
+      <w:lvlText w:val="%1."/>
+      <w:lvlJc w:val="left"/>
+      <w:pPr>
+        <w:ind w:left="3600" w:hanging="360"/>
+      </w:pPr>
+      <w:rPr>
+        <w:rFonts w:hint="default"/>
+        <w:color w:val="047954"/>
+      </w:rPr>
+    </w:lvl>
+    <w:lvl w:ilvl="1" w:tplc="04090019" w:tentative="1">
+      <w:start w:val="1"/>
+      <w:numFmt w:val="lowerLetter"/>
+      <w:lvlText w:val="%2."/>
+      <w:lvlJc w:val="left"/>
+      <w:pPr>
+        <w:ind w:left="4320" w:hanging="360"/>
+      </w:pPr>
+    </w:lvl>
+    <w:lvl w:ilvl="2" w:tplc="0409001B" w:tentative="1">
+      <w:start w:val="1"/>
+      <w:numFmt w:val="lowerRoman"/>
+      <w:lvlText w:val="%3."/>
+      <w:lvlJc w:val="right"/>
+      <w:pPr>
+        <w:ind w:left="5040" w:hanging="180"/>
+      </w:pPr>
+    </w:lvl>
+    <w:lvl w:ilvl="3" w:tplc="0409000F" w:tentative="1">
+      <w:start w:val="1"/>
+      <w:numFmt w:val="decimal"/>
+      <w:lvlText w:val="%4."/>
+      <w:lvlJc w:val="left"/>
+      <w:pPr>
+        <w:ind w:left="5760" w:hanging="360"/>
+      </w:pPr>
+    </w:lvl>
+    <w:lvl w:ilvl="4" w:tplc="04090019" w:tentative="1">
+      <w:start w:val="1"/>
+      <w:numFmt w:val="lowerLetter"/>
+      <w:lvlText w:val="%5."/>
+      <w:lvlJc w:val="left"/>
+      <w:pPr>
+        <w:ind w:left="6480" w:hanging="360"/>
+      </w:pPr>
+    </w:lvl>
+    <w:lvl w:ilvl="5" w:tplc="0409001B" w:tentative="1">
+      <w:start w:val="1"/>
+      <w:numFmt w:val="lowerRoman"/>
+      <w:lvlText w:val="%6."/>
+      <w:lvlJc w:val="right"/>
+      <w:pPr>
+        <w:ind w:left="7200" w:hanging="180"/>
+      </w:pPr>
+    </w:lvl>
+    <w:lvl w:ilvl="6" w:tplc="0409000F" w:tentative="1">
+      <w:start w:val="1"/>
+      <w:numFmt w:val="decimal"/>
+      <w:lvlText w:val="%7."/>
+      <w:lvlJc w:val="left"/>
+      <w:pPr>
+        <w:ind w:left="7920" w:hanging="360"/>
+      </w:pPr>
+    </w:lvl>
+    <w:lvl w:ilvl="7" w:tplc="04090019" w:tentative="1">
+      <w:start w:val="1"/>
+      <w:numFmt w:val="lowerLetter"/>
+      <w:lvlText w:val="%8."/>
+      <w:lvlJc w:val="left"/>
+      <w:pPr>
+        <w:ind w:left="8640" w:hanging="360"/>
+      </w:pPr>
+    </w:lvl>
+    <w:lvl w:ilvl="8" w:tplc="0409001B" w:tentative="1">
+      <w:start w:val="1"/>
+      <w:numFmt w:val="lowerRoman"/>
+      <w:lvlText w:val="%9."/>
+      <w:lvlJc w:val="right"/>
+      <w:pPr>
+        <w:ind w:left="9360" w:hanging="180"/>
+      </w:pPr>
+    </w:lvl>
+  </w:abstractNum>
+  <w:abstractNum w:abstractNumId="5" w15:restartNumberingAfterBreak="0">
     <w:nsid w:val="29B07790"/>
     <w:multiLevelType w:val="hybridMultilevel"/>
     <w:tmpl w:val="4DA406A8"/>
@@ -7528,7 +9952,121 @@
       </w:rPr>
     </w:lvl>
   </w:abstractNum>
-  <w:abstractNum w:abstractNumId="4" w15:restartNumberingAfterBreak="0">
+  <w:abstractNum w:abstractNumId="6" w15:restartNumberingAfterBreak="0">
+    <w:nsid w:val="29C52CC3"/>
+    <w:multiLevelType w:val="hybridMultilevel"/>
+    <w:tmpl w:val="E612033A"/>
+    <w:lvl w:ilvl="0" w:tplc="75769D8E">
+      <w:start w:val="1"/>
+      <w:numFmt w:val="bullet"/>
+      <w:lvlText w:val=""/>
+      <w:lvlJc w:val="left"/>
+      <w:pPr>
+        <w:ind w:left="360" w:hanging="360"/>
+      </w:pPr>
+      <w:rPr>
+        <w:rFonts w:ascii="Symbol" w:hAnsi="Symbol" w:cs="Symbol" w:hint="default"/>
+        <w:color w:val="047954"/>
+      </w:rPr>
+    </w:lvl>
+    <w:lvl w:ilvl="1" w:tplc="04090003" w:tentative="1">
+      <w:start w:val="1"/>
+      <w:numFmt w:val="bullet"/>
+      <w:lvlText w:val="o"/>
+      <w:lvlJc w:val="left"/>
+      <w:pPr>
+        <w:ind w:left="1080" w:hanging="360"/>
+      </w:pPr>
+      <w:rPr>
+        <w:rFonts w:ascii="Courier New" w:hAnsi="Courier New" w:cs="Courier New" w:hint="default"/>
+      </w:rPr>
+    </w:lvl>
+    <w:lvl w:ilvl="2" w:tplc="04090005" w:tentative="1">
+      <w:start w:val="1"/>
+      <w:numFmt w:val="bullet"/>
+      <w:lvlText w:val=""/>
+      <w:lvlJc w:val="left"/>
+      <w:pPr>
+        <w:ind w:left="1800" w:hanging="360"/>
+      </w:pPr>
+      <w:rPr>
+        <w:rFonts w:ascii="Wingdings" w:hAnsi="Wingdings" w:hint="default"/>
+      </w:rPr>
+    </w:lvl>
+    <w:lvl w:ilvl="3" w:tplc="04090001" w:tentative="1">
+      <w:start w:val="1"/>
+      <w:numFmt w:val="bullet"/>
+      <w:lvlText w:val=""/>
+      <w:lvlJc w:val="left"/>
+      <w:pPr>
+        <w:ind w:left="2520" w:hanging="360"/>
+      </w:pPr>
+      <w:rPr>
+        <w:rFonts w:ascii="Symbol" w:hAnsi="Symbol" w:hint="default"/>
+      </w:rPr>
+    </w:lvl>
+    <w:lvl w:ilvl="4" w:tplc="04090003" w:tentative="1">
+      <w:start w:val="1"/>
+      <w:numFmt w:val="bullet"/>
+      <w:lvlText w:val="o"/>
+      <w:lvlJc w:val="left"/>
+      <w:pPr>
+        <w:ind w:left="3240" w:hanging="360"/>
+      </w:pPr>
+      <w:rPr>
+        <w:rFonts w:ascii="Courier New" w:hAnsi="Courier New" w:cs="Courier New" w:hint="default"/>
+      </w:rPr>
+    </w:lvl>
+    <w:lvl w:ilvl="5" w:tplc="04090005" w:tentative="1">
+      <w:start w:val="1"/>
+      <w:numFmt w:val="bullet"/>
+      <w:lvlText w:val=""/>
+      <w:lvlJc w:val="left"/>
+      <w:pPr>
+        <w:ind w:left="3960" w:hanging="360"/>
+      </w:pPr>
+      <w:rPr>
+        <w:rFonts w:ascii="Wingdings" w:hAnsi="Wingdings" w:hint="default"/>
+      </w:rPr>
+    </w:lvl>
+    <w:lvl w:ilvl="6" w:tplc="04090001" w:tentative="1">
+      <w:start w:val="1"/>
+      <w:numFmt w:val="bullet"/>
+      <w:lvlText w:val=""/>
+      <w:lvlJc w:val="left"/>
+      <w:pPr>
+        <w:ind w:left="4680" w:hanging="360"/>
+      </w:pPr>
+      <w:rPr>
+        <w:rFonts w:ascii="Symbol" w:hAnsi="Symbol" w:hint="default"/>
+      </w:rPr>
+    </w:lvl>
+    <w:lvl w:ilvl="7" w:tplc="04090003" w:tentative="1">
+      <w:start w:val="1"/>
+      <w:numFmt w:val="bullet"/>
+      <w:lvlText w:val="o"/>
+      <w:lvlJc w:val="left"/>
+      <w:pPr>
+        <w:ind w:left="5400" w:hanging="360"/>
+      </w:pPr>
+      <w:rPr>
+        <w:rFonts w:ascii="Courier New" w:hAnsi="Courier New" w:cs="Courier New" w:hint="default"/>
+      </w:rPr>
+    </w:lvl>
+    <w:lvl w:ilvl="8" w:tplc="04090005" w:tentative="1">
+      <w:start w:val="1"/>
+      <w:numFmt w:val="bullet"/>
+      <w:lvlText w:val=""/>
+      <w:lvlJc w:val="left"/>
+      <w:pPr>
+        <w:ind w:left="6120" w:hanging="360"/>
+      </w:pPr>
+      <w:rPr>
+        <w:rFonts w:ascii="Wingdings" w:hAnsi="Wingdings" w:hint="default"/>
+      </w:rPr>
+    </w:lvl>
+  </w:abstractNum>
+  <w:abstractNum w:abstractNumId="7" w15:restartNumberingAfterBreak="0">
     <w:nsid w:val="314907F4"/>
     <w:multiLevelType w:val="hybridMultilevel"/>
     <w:tmpl w:val="86C0EB82"/>
@@ -7618,7 +10156,7 @@
       </w:pPr>
     </w:lvl>
   </w:abstractNum>
-  <w:abstractNum w:abstractNumId="5" w15:restartNumberingAfterBreak="0">
+  <w:abstractNum w:abstractNumId="8" w15:restartNumberingAfterBreak="0">
     <w:nsid w:val="32726D4D"/>
     <w:multiLevelType w:val="hybridMultilevel"/>
     <w:tmpl w:val="CE80ACD4"/>
@@ -7708,7 +10246,97 @@
       </w:pPr>
     </w:lvl>
   </w:abstractNum>
-  <w:abstractNum w:abstractNumId="6" w15:restartNumberingAfterBreak="0">
+  <w:abstractNum w:abstractNumId="9" w15:restartNumberingAfterBreak="0">
+    <w:nsid w:val="356A6C57"/>
+    <w:multiLevelType w:val="hybridMultilevel"/>
+    <w:tmpl w:val="3C84244A"/>
+    <w:lvl w:ilvl="0" w:tplc="29D2BC72">
+      <w:start w:val="1"/>
+      <w:numFmt w:val="decimal"/>
+      <w:lvlText w:val="%1."/>
+      <w:lvlJc w:val="left"/>
+      <w:pPr>
+        <w:ind w:left="360" w:hanging="360"/>
+      </w:pPr>
+      <w:rPr>
+        <w:rFonts w:hint="default"/>
+        <w:color w:val="047954"/>
+      </w:rPr>
+    </w:lvl>
+    <w:lvl w:ilvl="1" w:tplc="04090019" w:tentative="1">
+      <w:start w:val="1"/>
+      <w:numFmt w:val="lowerLetter"/>
+      <w:lvlText w:val="%2."/>
+      <w:lvlJc w:val="left"/>
+      <w:pPr>
+        <w:ind w:left="1080" w:hanging="360"/>
+      </w:pPr>
+    </w:lvl>
+    <w:lvl w:ilvl="2" w:tplc="0409001B" w:tentative="1">
+      <w:start w:val="1"/>
+      <w:numFmt w:val="lowerRoman"/>
+      <w:lvlText w:val="%3."/>
+      <w:lvlJc w:val="right"/>
+      <w:pPr>
+        <w:ind w:left="1800" w:hanging="180"/>
+      </w:pPr>
+    </w:lvl>
+    <w:lvl w:ilvl="3" w:tplc="0409000F" w:tentative="1">
+      <w:start w:val="1"/>
+      <w:numFmt w:val="decimal"/>
+      <w:lvlText w:val="%4."/>
+      <w:lvlJc w:val="left"/>
+      <w:pPr>
+        <w:ind w:left="2520" w:hanging="360"/>
+      </w:pPr>
+    </w:lvl>
+    <w:lvl w:ilvl="4" w:tplc="04090019" w:tentative="1">
+      <w:start w:val="1"/>
+      <w:numFmt w:val="lowerLetter"/>
+      <w:lvlText w:val="%5."/>
+      <w:lvlJc w:val="left"/>
+      <w:pPr>
+        <w:ind w:left="3240" w:hanging="360"/>
+      </w:pPr>
+    </w:lvl>
+    <w:lvl w:ilvl="5" w:tplc="0409001B" w:tentative="1">
+      <w:start w:val="1"/>
+      <w:numFmt w:val="lowerRoman"/>
+      <w:lvlText w:val="%6."/>
+      <w:lvlJc w:val="right"/>
+      <w:pPr>
+        <w:ind w:left="3960" w:hanging="180"/>
+      </w:pPr>
+    </w:lvl>
+    <w:lvl w:ilvl="6" w:tplc="0409000F" w:tentative="1">
+      <w:start w:val="1"/>
+      <w:numFmt w:val="decimal"/>
+      <w:lvlText w:val="%7."/>
+      <w:lvlJc w:val="left"/>
+      <w:pPr>
+        <w:ind w:left="4680" w:hanging="360"/>
+      </w:pPr>
+    </w:lvl>
+    <w:lvl w:ilvl="7" w:tplc="04090019" w:tentative="1">
+      <w:start w:val="1"/>
+      <w:numFmt w:val="lowerLetter"/>
+      <w:lvlText w:val="%8."/>
+      <w:lvlJc w:val="left"/>
+      <w:pPr>
+        <w:ind w:left="5400" w:hanging="360"/>
+      </w:pPr>
+    </w:lvl>
+    <w:lvl w:ilvl="8" w:tplc="0409001B" w:tentative="1">
+      <w:start w:val="1"/>
+      <w:numFmt w:val="lowerRoman"/>
+      <w:lvlText w:val="%9."/>
+      <w:lvlJc w:val="right"/>
+      <w:pPr>
+        <w:ind w:left="6120" w:hanging="180"/>
+      </w:pPr>
+    </w:lvl>
+  </w:abstractNum>
+  <w:abstractNum w:abstractNumId="10" w15:restartNumberingAfterBreak="0">
     <w:nsid w:val="37F16679"/>
     <w:multiLevelType w:val="hybridMultilevel"/>
     <w:tmpl w:val="0A0E16D0"/>
@@ -7822,7 +10450,7 @@
       </w:rPr>
     </w:lvl>
   </w:abstractNum>
-  <w:abstractNum w:abstractNumId="7" w15:restartNumberingAfterBreak="0">
+  <w:abstractNum w:abstractNumId="11" w15:restartNumberingAfterBreak="0">
     <w:nsid w:val="3CD9177F"/>
     <w:multiLevelType w:val="hybridMultilevel"/>
     <w:tmpl w:val="15688E68"/>
@@ -7935,7 +10563,7 @@
       </w:rPr>
     </w:lvl>
   </w:abstractNum>
-  <w:abstractNum w:abstractNumId="8" w15:restartNumberingAfterBreak="0">
+  <w:abstractNum w:abstractNumId="12" w15:restartNumberingAfterBreak="0">
     <w:nsid w:val="3D873266"/>
     <w:multiLevelType w:val="hybridMultilevel"/>
     <w:tmpl w:val="6BBEBC3E"/>
@@ -8021,7 +10649,97 @@
       </w:pPr>
     </w:lvl>
   </w:abstractNum>
-  <w:abstractNum w:abstractNumId="9" w15:restartNumberingAfterBreak="0">
+  <w:abstractNum w:abstractNumId="13" w15:restartNumberingAfterBreak="0">
+    <w:nsid w:val="3FB12C08"/>
+    <w:multiLevelType w:val="hybridMultilevel"/>
+    <w:tmpl w:val="B024E6A6"/>
+    <w:lvl w:ilvl="0" w:tplc="29D2BC72">
+      <w:start w:val="1"/>
+      <w:numFmt w:val="decimal"/>
+      <w:lvlText w:val="%1."/>
+      <w:lvlJc w:val="left"/>
+      <w:pPr>
+        <w:ind w:left="360" w:hanging="360"/>
+      </w:pPr>
+      <w:rPr>
+        <w:rFonts w:hint="default"/>
+        <w:color w:val="047954"/>
+      </w:rPr>
+    </w:lvl>
+    <w:lvl w:ilvl="1" w:tplc="04090019" w:tentative="1">
+      <w:start w:val="1"/>
+      <w:numFmt w:val="lowerLetter"/>
+      <w:lvlText w:val="%2."/>
+      <w:lvlJc w:val="left"/>
+      <w:pPr>
+        <w:ind w:left="1080" w:hanging="360"/>
+      </w:pPr>
+    </w:lvl>
+    <w:lvl w:ilvl="2" w:tplc="0409001B" w:tentative="1">
+      <w:start w:val="1"/>
+      <w:numFmt w:val="lowerRoman"/>
+      <w:lvlText w:val="%3."/>
+      <w:lvlJc w:val="right"/>
+      <w:pPr>
+        <w:ind w:left="1800" w:hanging="180"/>
+      </w:pPr>
+    </w:lvl>
+    <w:lvl w:ilvl="3" w:tplc="0409000F" w:tentative="1">
+      <w:start w:val="1"/>
+      <w:numFmt w:val="decimal"/>
+      <w:lvlText w:val="%4."/>
+      <w:lvlJc w:val="left"/>
+      <w:pPr>
+        <w:ind w:left="2520" w:hanging="360"/>
+      </w:pPr>
+    </w:lvl>
+    <w:lvl w:ilvl="4" w:tplc="04090019" w:tentative="1">
+      <w:start w:val="1"/>
+      <w:numFmt w:val="lowerLetter"/>
+      <w:lvlText w:val="%5."/>
+      <w:lvlJc w:val="left"/>
+      <w:pPr>
+        <w:ind w:left="3240" w:hanging="360"/>
+      </w:pPr>
+    </w:lvl>
+    <w:lvl w:ilvl="5" w:tplc="0409001B" w:tentative="1">
+      <w:start w:val="1"/>
+      <w:numFmt w:val="lowerRoman"/>
+      <w:lvlText w:val="%6."/>
+      <w:lvlJc w:val="right"/>
+      <w:pPr>
+        <w:ind w:left="3960" w:hanging="180"/>
+      </w:pPr>
+    </w:lvl>
+    <w:lvl w:ilvl="6" w:tplc="0409000F" w:tentative="1">
+      <w:start w:val="1"/>
+      <w:numFmt w:val="decimal"/>
+      <w:lvlText w:val="%7."/>
+      <w:lvlJc w:val="left"/>
+      <w:pPr>
+        <w:ind w:left="4680" w:hanging="360"/>
+      </w:pPr>
+    </w:lvl>
+    <w:lvl w:ilvl="7" w:tplc="04090019" w:tentative="1">
+      <w:start w:val="1"/>
+      <w:numFmt w:val="lowerLetter"/>
+      <w:lvlText w:val="%8."/>
+      <w:lvlJc w:val="left"/>
+      <w:pPr>
+        <w:ind w:left="5400" w:hanging="360"/>
+      </w:pPr>
+    </w:lvl>
+    <w:lvl w:ilvl="8" w:tplc="0409001B" w:tentative="1">
+      <w:start w:val="1"/>
+      <w:numFmt w:val="lowerRoman"/>
+      <w:lvlText w:val="%9."/>
+      <w:lvlJc w:val="right"/>
+      <w:pPr>
+        <w:ind w:left="6120" w:hanging="180"/>
+      </w:pPr>
+    </w:lvl>
+  </w:abstractNum>
+  <w:abstractNum w:abstractNumId="14" w15:restartNumberingAfterBreak="0">
     <w:nsid w:val="413854CA"/>
     <w:multiLevelType w:val="hybridMultilevel"/>
     <w:tmpl w:val="18549840"/>
@@ -8111,7 +10829,7 @@
       </w:pPr>
     </w:lvl>
   </w:abstractNum>
-  <w:abstractNum w:abstractNumId="10" w15:restartNumberingAfterBreak="0">
+  <w:abstractNum w:abstractNumId="15" w15:restartNumberingAfterBreak="0">
     <w:nsid w:val="422B23F3"/>
     <w:multiLevelType w:val="hybridMultilevel"/>
     <w:tmpl w:val="B218D4EE"/>
@@ -8201,7 +10919,7 @@
       </w:pPr>
     </w:lvl>
   </w:abstractNum>
-  <w:abstractNum w:abstractNumId="11" w15:restartNumberingAfterBreak="0">
+  <w:abstractNum w:abstractNumId="16" w15:restartNumberingAfterBreak="0">
     <w:nsid w:val="59EB5BFB"/>
     <w:multiLevelType w:val="multilevel"/>
     <w:tmpl w:val="CF56B6B6"/>
@@ -8314,7 +11032,7 @@
       </w:pPr>
     </w:lvl>
   </w:abstractNum>
-  <w:abstractNum w:abstractNumId="12" w15:restartNumberingAfterBreak="0">
+  <w:abstractNum w:abstractNumId="17" w15:restartNumberingAfterBreak="0">
     <w:nsid w:val="5F754602"/>
     <w:multiLevelType w:val="hybridMultilevel"/>
     <w:tmpl w:val="207A4630"/>
@@ -8428,7 +11146,7 @@
       </w:rPr>
     </w:lvl>
   </w:abstractNum>
-  <w:abstractNum w:abstractNumId="13" w15:restartNumberingAfterBreak="0">
+  <w:abstractNum w:abstractNumId="18" w15:restartNumberingAfterBreak="0">
     <w:nsid w:val="626932A5"/>
     <w:multiLevelType w:val="hybridMultilevel"/>
     <w:tmpl w:val="81B68686"/>
@@ -8542,7 +11260,7 @@
       </w:rPr>
     </w:lvl>
   </w:abstractNum>
-  <w:abstractNum w:abstractNumId="14" w15:restartNumberingAfterBreak="0">
+  <w:abstractNum w:abstractNumId="19" w15:restartNumberingAfterBreak="0">
     <w:nsid w:val="63383497"/>
     <w:multiLevelType w:val="hybridMultilevel"/>
     <w:tmpl w:val="9E1AC066"/>
@@ -8632,7 +11350,7 @@
       </w:pPr>
     </w:lvl>
   </w:abstractNum>
-  <w:abstractNum w:abstractNumId="15" w15:restartNumberingAfterBreak="0">
+  <w:abstractNum w:abstractNumId="20" w15:restartNumberingAfterBreak="0">
     <w:nsid w:val="704E266E"/>
     <w:multiLevelType w:val="hybridMultilevel"/>
     <w:tmpl w:val="8D905A5A"/>
@@ -8722,7 +11440,7 @@
       </w:pPr>
     </w:lvl>
   </w:abstractNum>
-  <w:abstractNum w:abstractNumId="16" w15:restartNumberingAfterBreak="0">
+  <w:abstractNum w:abstractNumId="21" w15:restartNumberingAfterBreak="0">
     <w:nsid w:val="753833DA"/>
     <w:multiLevelType w:val="multilevel"/>
     <w:tmpl w:val="04B8552A"/>
@@ -8837,7 +11555,7 @@
       </w:rPr>
     </w:lvl>
   </w:abstractNum>
-  <w:abstractNum w:abstractNumId="17" w15:restartNumberingAfterBreak="0">
+  <w:abstractNum w:abstractNumId="22" w15:restartNumberingAfterBreak="0">
     <w:nsid w:val="7B263E3A"/>
     <w:multiLevelType w:val="hybridMultilevel"/>
     <w:tmpl w:val="EED634A6"/>
@@ -8927,7 +11645,7 @@
       </w:pPr>
     </w:lvl>
   </w:abstractNum>
-  <w:abstractNum w:abstractNumId="18" w15:restartNumberingAfterBreak="0">
+  <w:abstractNum w:abstractNumId="23" w15:restartNumberingAfterBreak="0">
     <w:nsid w:val="7E346D01"/>
     <w:multiLevelType w:val="multilevel"/>
     <w:tmpl w:val="41AE2B6E"/>
@@ -9042,61 +11760,76 @@
     </w:lvl>
   </w:abstractNum>
   <w:num w:numId="1" w16cid:durableId="50934291">
+    <w:abstractNumId w:val="16"/>
+  </w:num>
+  <w:num w:numId="2" w16cid:durableId="1634630372">
+    <w:abstractNumId w:val="12"/>
+  </w:num>
+  <w:num w:numId="3" w16cid:durableId="1185437943">
     <w:abstractNumId w:val="11"/>
   </w:num>
-  <w:num w:numId="2" w16cid:durableId="1634630372">
-    <w:abstractNumId w:val="8"/>
+  <w:num w:numId="4" w16cid:durableId="1314675465">
+    <w:abstractNumId w:val="5"/>
   </w:num>
-  <w:num w:numId="3" w16cid:durableId="1185437943">
+  <w:num w:numId="5" w16cid:durableId="667845">
+    <w:abstractNumId w:val="3"/>
+  </w:num>
+  <w:num w:numId="6" w16cid:durableId="1568613472">
     <w:abstractNumId w:val="7"/>
   </w:num>
-  <w:num w:numId="4" w16cid:durableId="1314675465">
-    <w:abstractNumId w:val="3"/>
-  </w:num>
-  <w:num w:numId="5" w16cid:durableId="667845">
-    <w:abstractNumId w:val="2"/>
-  </w:num>
-  <w:num w:numId="6" w16cid:durableId="1568613472">
-    <w:abstractNumId w:val="4"/>
-  </w:num>
   <w:num w:numId="7" w16cid:durableId="1653944906">
-    <w:abstractNumId w:val="18"/>
+    <w:abstractNumId w:val="23"/>
   </w:num>
   <w:num w:numId="8" w16cid:durableId="911697980">
     <w:abstractNumId w:val="0"/>
   </w:num>
   <w:num w:numId="9" w16cid:durableId="508758522">
+    <w:abstractNumId w:val="18"/>
+  </w:num>
+  <w:num w:numId="10" w16cid:durableId="1243951353">
+    <w:abstractNumId w:val="21"/>
+  </w:num>
+  <w:num w:numId="11" w16cid:durableId="957251501">
+    <w:abstractNumId w:val="20"/>
+  </w:num>
+  <w:num w:numId="12" w16cid:durableId="220021661">
+    <w:abstractNumId w:val="2"/>
+  </w:num>
+  <w:num w:numId="13" w16cid:durableId="578753458">
+    <w:abstractNumId w:val="14"/>
+  </w:num>
+  <w:num w:numId="14" w16cid:durableId="899904953">
+    <w:abstractNumId w:val="22"/>
+  </w:num>
+  <w:num w:numId="15" w16cid:durableId="1979916145">
+    <w:abstractNumId w:val="19"/>
+  </w:num>
+  <w:num w:numId="16" w16cid:durableId="221643380">
+    <w:abstractNumId w:val="15"/>
+  </w:num>
+  <w:num w:numId="17" w16cid:durableId="2022123356">
+    <w:abstractNumId w:val="10"/>
+  </w:num>
+  <w:num w:numId="18" w16cid:durableId="1588609087">
+    <w:abstractNumId w:val="17"/>
+  </w:num>
+  <w:num w:numId="19" w16cid:durableId="532616674">
+    <w:abstractNumId w:val="8"/>
+  </w:num>
+  <w:num w:numId="20" w16cid:durableId="1302881961">
+    <w:abstractNumId w:val="4"/>
+  </w:num>
+  <w:num w:numId="21" w16cid:durableId="1569150342">
+    <w:abstractNumId w:val="9"/>
+  </w:num>
+  <w:num w:numId="22" w16cid:durableId="326249025">
     <w:abstractNumId w:val="13"/>
   </w:num>
-  <w:num w:numId="10" w16cid:durableId="1243951353">
-    <w:abstractNumId w:val="16"/>
-  </w:num>
-  <w:num w:numId="11" w16cid:durableId="957251501">
-    <w:abstractNumId w:val="15"/>
-  </w:num>
-  <w:num w:numId="12" w16cid:durableId="220021661">
+  <w:num w:numId="23" w16cid:durableId="1629434779">
     <w:abstractNumId w:val="1"/>
   </w:num>
-  <w:num w:numId="13" w16cid:durableId="578753458">
-    <w:abstractNumId w:val="9"/>
-  </w:num>
-  <w:num w:numId="14" w16cid:durableId="899904953">
-    <w:abstractNumId w:val="17"/>
-  </w:num>
-  <w:num w:numId="15" w16cid:durableId="1979916145">
-    <w:abstractNumId w:val="14"/>
-  </w:num>
-  <w:num w:numId="16" w16cid:durableId="221643380">
-    <w:abstractNumId w:val="10"/>
-  </w:num>
-  <w:num w:numId="17" w16cid:durableId="2022123356">
+  <w:num w:numId="24" w16cid:durableId="535506297">
     <w:abstractNumId w:val="6"/>
-  </w:num>
-  <w:num w:numId="18" w16cid:durableId="1588609087">
-    <w:abstractNumId w:val="12"/>
-  </w:num>
-  <w:num w:numId="19" w16cid:durableId="532616674">
-    <w:abstractNumId w:val="5"/>
   </w:num>
 </w:numbering>
 </file>
@@ -10374,6 +13107,18 @@
       <w14:ligatures w14:val="none"/>
     </w:rPr>
   </w:style>
+  <w:style w:type="character" w:styleId="UnresolvedMention">
+    <w:name w:val="Unresolved Mention"/>
+    <w:basedOn w:val="DefaultParagraphFont"/>
+    <w:uiPriority w:val="99"/>
+    <w:semiHidden/>
+    <w:unhideWhenUsed/>
+    <w:rsid w:val="009509D1"/>
+    <w:rPr>
+      <w:color w:val="605E5C"/>
+      <w:shd w:val="clear" w:color="auto" w:fill="E1DFDD"/>
+    </w:rPr>
+  </w:style>
 </w:styles>
 </file>
 

</xml_diff>

<commit_message>
Finish working on project documentation.
- Added appendices.
- Added screenshots.
</commit_message>
<xml_diff>
--- a/phase-4/report.docx
+++ b/phase-4/report.docx
@@ -432,7 +432,7 @@
           <w:r>
             <w:fldChar w:fldCharType="separate"/>
           </w:r>
-          <w:hyperlink w:anchor="_Toc194713721" w:history="1">
+          <w:hyperlink w:anchor="_Toc194732160" w:history="1">
             <w:r>
               <w:rPr>
                 <w:rStyle w:val="Hyperlink"/>
@@ -459,7 +459,7 @@
                 <w:noProof/>
                 <w:webHidden/>
               </w:rPr>
-              <w:instrText xml:space="preserve"> PAGEREF _Toc194713721 \h </w:instrText>
+              <w:instrText xml:space="preserve"> PAGEREF _Toc194732160 \h </w:instrText>
             </w:r>
             <w:r>
               <w:rPr>
@@ -506,7 +506,7 @@
               <w:sz w:val="24"/>
             </w:rPr>
           </w:pPr>
-          <w:hyperlink w:anchor="_Toc194713722" w:history="1">
+          <w:hyperlink w:anchor="_Toc194732161" w:history="1">
             <w:r>
               <w:rPr>
                 <w:rStyle w:val="Hyperlink"/>
@@ -533,7 +533,7 @@
                 <w:noProof/>
                 <w:webHidden/>
               </w:rPr>
-              <w:instrText xml:space="preserve"> PAGEREF _Toc194713722 \h </w:instrText>
+              <w:instrText xml:space="preserve"> PAGEREF _Toc194732161 \h </w:instrText>
             </w:r>
             <w:r>
               <w:rPr>
@@ -578,7 +578,7 @@
               <w:sz w:val="24"/>
             </w:rPr>
           </w:pPr>
-          <w:hyperlink w:anchor="_Toc194713723" w:history="1">
+          <w:hyperlink w:anchor="_Toc194732162" w:history="1">
             <w:r>
               <w:rPr>
                 <w:rStyle w:val="Hyperlink"/>
@@ -605,7 +605,7 @@
                 <w:noProof/>
                 <w:webHidden/>
               </w:rPr>
-              <w:instrText xml:space="preserve"> PAGEREF _Toc194713723 \h </w:instrText>
+              <w:instrText xml:space="preserve"> PAGEREF _Toc194732162 \h </w:instrText>
             </w:r>
             <w:r>
               <w:rPr>
@@ -650,7 +650,7 @@
               <w:sz w:val="24"/>
             </w:rPr>
           </w:pPr>
-          <w:hyperlink w:anchor="_Toc194713724" w:history="1">
+          <w:hyperlink w:anchor="_Toc194732163" w:history="1">
             <w:r>
               <w:rPr>
                 <w:rStyle w:val="Hyperlink"/>
@@ -677,7 +677,7 @@
                 <w:noProof/>
                 <w:webHidden/>
               </w:rPr>
-              <w:instrText xml:space="preserve"> PAGEREF _Toc194713724 \h </w:instrText>
+              <w:instrText xml:space="preserve"> PAGEREF _Toc194732163 \h </w:instrText>
             </w:r>
             <w:r>
               <w:rPr>
@@ -722,7 +722,7 @@
               <w:sz w:val="24"/>
             </w:rPr>
           </w:pPr>
-          <w:hyperlink w:anchor="_Toc194713725" w:history="1">
+          <w:hyperlink w:anchor="_Toc194732164" w:history="1">
             <w:r>
               <w:rPr>
                 <w:rStyle w:val="Hyperlink"/>
@@ -749,7 +749,7 @@
                 <w:noProof/>
                 <w:webHidden/>
               </w:rPr>
-              <w:instrText xml:space="preserve"> PAGEREF _Toc194713725 \h </w:instrText>
+              <w:instrText xml:space="preserve"> PAGEREF _Toc194732164 \h </w:instrText>
             </w:r>
             <w:r>
               <w:rPr>
@@ -794,7 +794,7 @@
               <w:sz w:val="24"/>
             </w:rPr>
           </w:pPr>
-          <w:hyperlink w:anchor="_Toc194713726" w:history="1">
+          <w:hyperlink w:anchor="_Toc194732165" w:history="1">
             <w:r>
               <w:rPr>
                 <w:rStyle w:val="Hyperlink"/>
@@ -821,7 +821,7 @@
                 <w:noProof/>
                 <w:webHidden/>
               </w:rPr>
-              <w:instrText xml:space="preserve"> PAGEREF _Toc194713726 \h </w:instrText>
+              <w:instrText xml:space="preserve"> PAGEREF _Toc194732165 \h </w:instrText>
             </w:r>
             <w:r>
               <w:rPr>
@@ -866,7 +866,7 @@
               <w:sz w:val="24"/>
             </w:rPr>
           </w:pPr>
-          <w:hyperlink w:anchor="_Toc194713727" w:history="1">
+          <w:hyperlink w:anchor="_Toc194732166" w:history="1">
             <w:r>
               <w:rPr>
                 <w:rStyle w:val="Hyperlink"/>
@@ -893,7 +893,7 @@
                 <w:noProof/>
                 <w:webHidden/>
               </w:rPr>
-              <w:instrText xml:space="preserve"> PAGEREF _Toc194713727 \h </w:instrText>
+              <w:instrText xml:space="preserve"> PAGEREF _Toc194732166 \h </w:instrText>
             </w:r>
             <w:r>
               <w:rPr>
@@ -938,7 +938,7 @@
               <w:sz w:val="24"/>
             </w:rPr>
           </w:pPr>
-          <w:hyperlink w:anchor="_Toc194713728" w:history="1">
+          <w:hyperlink w:anchor="_Toc194732167" w:history="1">
             <w:r>
               <w:rPr>
                 <w:rStyle w:val="Hyperlink"/>
@@ -965,7 +965,7 @@
                 <w:noProof/>
                 <w:webHidden/>
               </w:rPr>
-              <w:instrText xml:space="preserve"> PAGEREF _Toc194713728 \h </w:instrText>
+              <w:instrText xml:space="preserve"> PAGEREF _Toc194732167 \h </w:instrText>
             </w:r>
             <w:r>
               <w:rPr>
@@ -1012,7 +1012,7 @@
               <w:sz w:val="24"/>
             </w:rPr>
           </w:pPr>
-          <w:hyperlink w:anchor="_Toc194713729" w:history="1">
+          <w:hyperlink w:anchor="_Toc194732168" w:history="1">
             <w:r>
               <w:rPr>
                 <w:rStyle w:val="Hyperlink"/>
@@ -1039,7 +1039,7 @@
                 <w:noProof/>
                 <w:webHidden/>
               </w:rPr>
-              <w:instrText xml:space="preserve"> PAGEREF _Toc194713729 \h </w:instrText>
+              <w:instrText xml:space="preserve"> PAGEREF _Toc194732168 \h </w:instrText>
             </w:r>
             <w:r>
               <w:rPr>
@@ -1084,7 +1084,7 @@
               <w:sz w:val="24"/>
             </w:rPr>
           </w:pPr>
-          <w:hyperlink w:anchor="_Toc194713730" w:history="1">
+          <w:hyperlink w:anchor="_Toc194732169" w:history="1">
             <w:r>
               <w:rPr>
                 <w:rStyle w:val="Hyperlink"/>
@@ -1111,7 +1111,7 @@
                 <w:noProof/>
                 <w:webHidden/>
               </w:rPr>
-              <w:instrText xml:space="preserve"> PAGEREF _Toc194713730 \h </w:instrText>
+              <w:instrText xml:space="preserve"> PAGEREF _Toc194732169 \h </w:instrText>
             </w:r>
             <w:r>
               <w:rPr>
@@ -1156,7 +1156,7 @@
               <w:sz w:val="24"/>
             </w:rPr>
           </w:pPr>
-          <w:hyperlink w:anchor="_Toc194713731" w:history="1">
+          <w:hyperlink w:anchor="_Toc194732170" w:history="1">
             <w:r>
               <w:rPr>
                 <w:rStyle w:val="Hyperlink"/>
@@ -1183,7 +1183,7 @@
                 <w:noProof/>
                 <w:webHidden/>
               </w:rPr>
-              <w:instrText xml:space="preserve"> PAGEREF _Toc194713731 \h </w:instrText>
+              <w:instrText xml:space="preserve"> PAGEREF _Toc194732170 \h </w:instrText>
             </w:r>
             <w:r>
               <w:rPr>
@@ -1228,7 +1228,7 @@
               <w:sz w:val="24"/>
             </w:rPr>
           </w:pPr>
-          <w:hyperlink w:anchor="_Toc194713732" w:history="1">
+          <w:hyperlink w:anchor="_Toc194732171" w:history="1">
             <w:r>
               <w:rPr>
                 <w:rStyle w:val="Hyperlink"/>
@@ -1255,7 +1255,7 @@
                 <w:noProof/>
                 <w:webHidden/>
               </w:rPr>
-              <w:instrText xml:space="preserve"> PAGEREF _Toc194713732 \h </w:instrText>
+              <w:instrText xml:space="preserve"> PAGEREF _Toc194732171 \h </w:instrText>
             </w:r>
             <w:r>
               <w:rPr>
@@ -1302,7 +1302,7 @@
               <w:sz w:val="24"/>
             </w:rPr>
           </w:pPr>
-          <w:hyperlink w:anchor="_Toc194713733" w:history="1">
+          <w:hyperlink w:anchor="_Toc194732172" w:history="1">
             <w:r>
               <w:rPr>
                 <w:rStyle w:val="Hyperlink"/>
@@ -1329,7 +1329,7 @@
                 <w:noProof/>
                 <w:webHidden/>
               </w:rPr>
-              <w:instrText xml:space="preserve"> PAGEREF _Toc194713733 \h </w:instrText>
+              <w:instrText xml:space="preserve"> PAGEREF _Toc194732172 \h </w:instrText>
             </w:r>
             <w:r>
               <w:rPr>
@@ -1374,7 +1374,7 @@
               <w:sz w:val="24"/>
             </w:rPr>
           </w:pPr>
-          <w:hyperlink w:anchor="_Toc194713734" w:history="1">
+          <w:hyperlink w:anchor="_Toc194732173" w:history="1">
             <w:r>
               <w:rPr>
                 <w:rStyle w:val="Hyperlink"/>
@@ -1401,7 +1401,7 @@
                 <w:noProof/>
                 <w:webHidden/>
               </w:rPr>
-              <w:instrText xml:space="preserve"> PAGEREF _Toc194713734 \h </w:instrText>
+              <w:instrText xml:space="preserve"> PAGEREF _Toc194732173 \h </w:instrText>
             </w:r>
             <w:r>
               <w:rPr>
@@ -1446,7 +1446,7 @@
               <w:sz w:val="24"/>
             </w:rPr>
           </w:pPr>
-          <w:hyperlink w:anchor="_Toc194713735" w:history="1">
+          <w:hyperlink w:anchor="_Toc194732174" w:history="1">
             <w:r>
               <w:rPr>
                 <w:rStyle w:val="Hyperlink"/>
@@ -1473,7 +1473,7 @@
                 <w:noProof/>
                 <w:webHidden/>
               </w:rPr>
-              <w:instrText xml:space="preserve"> PAGEREF _Toc194713735 \h </w:instrText>
+              <w:instrText xml:space="preserve"> PAGEREF _Toc194732174 \h </w:instrText>
             </w:r>
             <w:r>
               <w:rPr>
@@ -1518,7 +1518,7 @@
               <w:sz w:val="24"/>
             </w:rPr>
           </w:pPr>
-          <w:hyperlink w:anchor="_Toc194713736" w:history="1">
+          <w:hyperlink w:anchor="_Toc194732175" w:history="1">
             <w:r>
               <w:rPr>
                 <w:rStyle w:val="Hyperlink"/>
@@ -1545,7 +1545,7 @@
                 <w:noProof/>
                 <w:webHidden/>
               </w:rPr>
-              <w:instrText xml:space="preserve"> PAGEREF _Toc194713736 \h </w:instrText>
+              <w:instrText xml:space="preserve"> PAGEREF _Toc194732175 \h </w:instrText>
             </w:r>
             <w:r>
               <w:rPr>
@@ -1592,7 +1592,7 @@
               <w:sz w:val="24"/>
             </w:rPr>
           </w:pPr>
-          <w:hyperlink w:anchor="_Toc194713737" w:history="1">
+          <w:hyperlink w:anchor="_Toc194732176" w:history="1">
             <w:r>
               <w:rPr>
                 <w:rStyle w:val="Hyperlink"/>
@@ -1619,7 +1619,7 @@
                 <w:noProof/>
                 <w:webHidden/>
               </w:rPr>
-              <w:instrText xml:space="preserve"> PAGEREF _Toc194713737 \h </w:instrText>
+              <w:instrText xml:space="preserve"> PAGEREF _Toc194732176 \h </w:instrText>
             </w:r>
             <w:r>
               <w:rPr>
@@ -1640,6 +1640,448 @@
                 <w:webHidden/>
               </w:rPr>
               <w:t>10</w:t>
+            </w:r>
+            <w:r>
+              <w:rPr>
+                <w:noProof/>
+                <w:webHidden/>
+              </w:rPr>
+              <w:fldChar w:fldCharType="end"/>
+            </w:r>
+          </w:hyperlink>
+        </w:p>
+        <w:p>
+          <w:pPr>
+            <w:pStyle w:val="TOC2"/>
+            <w:tabs>
+              <w:tab w:val="right" w:leader="dot" w:pos="10790"/>
+            </w:tabs>
+            <w:spacing w:line="360" w:lineRule="auto"/>
+            <w:rPr>
+              <w:rFonts w:eastAsiaTheme="minorEastAsia" w:cstheme="minorBidi"/>
+              <w:smallCaps w:val="0"/>
+              <w:noProof/>
+              <w:sz w:val="24"/>
+            </w:rPr>
+          </w:pPr>
+          <w:hyperlink w:anchor="_Toc194732177" w:history="1">
+            <w:r>
+              <w:rPr>
+                <w:rStyle w:val="Hyperlink"/>
+                <w:noProof/>
+              </w:rPr>
+              <w:t>Deliverables</w:t>
+            </w:r>
+            <w:r>
+              <w:rPr>
+                <w:noProof/>
+                <w:webHidden/>
+              </w:rPr>
+              <w:tab/>
+            </w:r>
+            <w:r>
+              <w:rPr>
+                <w:noProof/>
+                <w:webHidden/>
+              </w:rPr>
+              <w:fldChar w:fldCharType="begin"/>
+            </w:r>
+            <w:r>
+              <w:rPr>
+                <w:noProof/>
+                <w:webHidden/>
+              </w:rPr>
+              <w:instrText xml:space="preserve"> PAGEREF _Toc194732177 \h </w:instrText>
+            </w:r>
+            <w:r>
+              <w:rPr>
+                <w:noProof/>
+                <w:webHidden/>
+              </w:rPr>
+            </w:r>
+            <w:r>
+              <w:rPr>
+                <w:noProof/>
+                <w:webHidden/>
+              </w:rPr>
+              <w:fldChar w:fldCharType="separate"/>
+            </w:r>
+            <w:r>
+              <w:rPr>
+                <w:noProof/>
+                <w:webHidden/>
+              </w:rPr>
+              <w:t>10</w:t>
+            </w:r>
+            <w:r>
+              <w:rPr>
+                <w:noProof/>
+                <w:webHidden/>
+              </w:rPr>
+              <w:fldChar w:fldCharType="end"/>
+            </w:r>
+          </w:hyperlink>
+        </w:p>
+        <w:p>
+          <w:pPr>
+            <w:pStyle w:val="TOC1"/>
+            <w:tabs>
+              <w:tab w:val="right" w:leader="dot" w:pos="10790"/>
+            </w:tabs>
+            <w:spacing w:line="360" w:lineRule="auto"/>
+            <w:rPr>
+              <w:rFonts w:eastAsiaTheme="minorEastAsia" w:cstheme="minorBidi"/>
+              <w:b w:val="0"/>
+              <w:bCs w:val="0"/>
+              <w:caps w:val="0"/>
+              <w:noProof/>
+              <w:sz w:val="24"/>
+            </w:rPr>
+          </w:pPr>
+          <w:hyperlink w:anchor="_Toc194732178" w:history="1">
+            <w:r>
+              <w:rPr>
+                <w:rStyle w:val="Hyperlink"/>
+                <w:noProof/>
+              </w:rPr>
+              <w:t>Recommendations</w:t>
+            </w:r>
+            <w:r>
+              <w:rPr>
+                <w:noProof/>
+                <w:webHidden/>
+              </w:rPr>
+              <w:tab/>
+            </w:r>
+            <w:r>
+              <w:rPr>
+                <w:noProof/>
+                <w:webHidden/>
+              </w:rPr>
+              <w:fldChar w:fldCharType="begin"/>
+            </w:r>
+            <w:r>
+              <w:rPr>
+                <w:noProof/>
+                <w:webHidden/>
+              </w:rPr>
+              <w:instrText xml:space="preserve"> PAGEREF _Toc194732178 \h </w:instrText>
+            </w:r>
+            <w:r>
+              <w:rPr>
+                <w:noProof/>
+                <w:webHidden/>
+              </w:rPr>
+            </w:r>
+            <w:r>
+              <w:rPr>
+                <w:noProof/>
+                <w:webHidden/>
+              </w:rPr>
+              <w:fldChar w:fldCharType="separate"/>
+            </w:r>
+            <w:r>
+              <w:rPr>
+                <w:noProof/>
+                <w:webHidden/>
+              </w:rPr>
+              <w:t>11</w:t>
+            </w:r>
+            <w:r>
+              <w:rPr>
+                <w:noProof/>
+                <w:webHidden/>
+              </w:rPr>
+              <w:fldChar w:fldCharType="end"/>
+            </w:r>
+          </w:hyperlink>
+        </w:p>
+        <w:p>
+          <w:pPr>
+            <w:pStyle w:val="TOC1"/>
+            <w:tabs>
+              <w:tab w:val="right" w:leader="dot" w:pos="10790"/>
+            </w:tabs>
+            <w:spacing w:line="360" w:lineRule="auto"/>
+            <w:rPr>
+              <w:rFonts w:eastAsiaTheme="minorEastAsia" w:cstheme="minorBidi"/>
+              <w:b w:val="0"/>
+              <w:bCs w:val="0"/>
+              <w:caps w:val="0"/>
+              <w:noProof/>
+              <w:sz w:val="24"/>
+            </w:rPr>
+          </w:pPr>
+          <w:hyperlink w:anchor="_Toc194732179" w:history="1">
+            <w:r>
+              <w:rPr>
+                <w:rStyle w:val="Hyperlink"/>
+                <w:noProof/>
+                <w:lang w:bidi="ar-EG"/>
+              </w:rPr>
+              <w:t>Contributors</w:t>
+            </w:r>
+            <w:r>
+              <w:rPr>
+                <w:noProof/>
+                <w:webHidden/>
+              </w:rPr>
+              <w:tab/>
+            </w:r>
+            <w:r>
+              <w:rPr>
+                <w:noProof/>
+                <w:webHidden/>
+              </w:rPr>
+              <w:fldChar w:fldCharType="begin"/>
+            </w:r>
+            <w:r>
+              <w:rPr>
+                <w:noProof/>
+                <w:webHidden/>
+              </w:rPr>
+              <w:instrText xml:space="preserve"> PAGEREF _Toc194732179 \h </w:instrText>
+            </w:r>
+            <w:r>
+              <w:rPr>
+                <w:noProof/>
+                <w:webHidden/>
+              </w:rPr>
+            </w:r>
+            <w:r>
+              <w:rPr>
+                <w:noProof/>
+                <w:webHidden/>
+              </w:rPr>
+              <w:fldChar w:fldCharType="separate"/>
+            </w:r>
+            <w:r>
+              <w:rPr>
+                <w:noProof/>
+                <w:webHidden/>
+              </w:rPr>
+              <w:t>12</w:t>
+            </w:r>
+            <w:r>
+              <w:rPr>
+                <w:noProof/>
+                <w:webHidden/>
+              </w:rPr>
+              <w:fldChar w:fldCharType="end"/>
+            </w:r>
+          </w:hyperlink>
+        </w:p>
+        <w:p>
+          <w:pPr>
+            <w:pStyle w:val="TOC1"/>
+            <w:tabs>
+              <w:tab w:val="right" w:leader="dot" w:pos="10790"/>
+            </w:tabs>
+            <w:spacing w:line="360" w:lineRule="auto"/>
+            <w:rPr>
+              <w:rFonts w:eastAsiaTheme="minorEastAsia" w:cstheme="minorBidi"/>
+              <w:b w:val="0"/>
+              <w:bCs w:val="0"/>
+              <w:caps w:val="0"/>
+              <w:noProof/>
+              <w:sz w:val="24"/>
+            </w:rPr>
+          </w:pPr>
+          <w:hyperlink w:anchor="_Toc194732180" w:history="1">
+            <w:r>
+              <w:rPr>
+                <w:rStyle w:val="Hyperlink"/>
+                <w:noProof/>
+                <w:lang w:bidi="ar-EG"/>
+              </w:rPr>
+              <w:t>Appendices</w:t>
+            </w:r>
+            <w:r>
+              <w:rPr>
+                <w:noProof/>
+                <w:webHidden/>
+              </w:rPr>
+              <w:tab/>
+            </w:r>
+            <w:r>
+              <w:rPr>
+                <w:noProof/>
+                <w:webHidden/>
+              </w:rPr>
+              <w:fldChar w:fldCharType="begin"/>
+            </w:r>
+            <w:r>
+              <w:rPr>
+                <w:noProof/>
+                <w:webHidden/>
+              </w:rPr>
+              <w:instrText xml:space="preserve"> PAGEREF _Toc194732180 \h </w:instrText>
+            </w:r>
+            <w:r>
+              <w:rPr>
+                <w:noProof/>
+                <w:webHidden/>
+              </w:rPr>
+            </w:r>
+            <w:r>
+              <w:rPr>
+                <w:noProof/>
+                <w:webHidden/>
+              </w:rPr>
+              <w:fldChar w:fldCharType="separate"/>
+            </w:r>
+            <w:r>
+              <w:rPr>
+                <w:noProof/>
+                <w:webHidden/>
+              </w:rPr>
+              <w:t>13</w:t>
+            </w:r>
+            <w:r>
+              <w:rPr>
+                <w:noProof/>
+                <w:webHidden/>
+              </w:rPr>
+              <w:fldChar w:fldCharType="end"/>
+            </w:r>
+          </w:hyperlink>
+        </w:p>
+        <w:p>
+          <w:pPr>
+            <w:pStyle w:val="TOC2"/>
+            <w:tabs>
+              <w:tab w:val="right" w:leader="dot" w:pos="10790"/>
+            </w:tabs>
+            <w:spacing w:line="360" w:lineRule="auto"/>
+            <w:rPr>
+              <w:rFonts w:eastAsiaTheme="minorEastAsia" w:cstheme="minorBidi"/>
+              <w:smallCaps w:val="0"/>
+              <w:noProof/>
+              <w:sz w:val="24"/>
+            </w:rPr>
+          </w:pPr>
+          <w:hyperlink w:anchor="_Toc194732181" w:history="1">
+            <w:r>
+              <w:rPr>
+                <w:rStyle w:val="Hyperlink"/>
+                <w:noProof/>
+                <w:lang w:bidi="ar-EG"/>
+              </w:rPr>
+              <w:t>Appendix I: Exploratory Analysis Visualizations</w:t>
+            </w:r>
+            <w:r>
+              <w:rPr>
+                <w:noProof/>
+                <w:webHidden/>
+              </w:rPr>
+              <w:tab/>
+            </w:r>
+            <w:r>
+              <w:rPr>
+                <w:noProof/>
+                <w:webHidden/>
+              </w:rPr>
+              <w:fldChar w:fldCharType="begin"/>
+            </w:r>
+            <w:r>
+              <w:rPr>
+                <w:noProof/>
+                <w:webHidden/>
+              </w:rPr>
+              <w:instrText xml:space="preserve"> PAGEREF _Toc194732181 \h </w:instrText>
+            </w:r>
+            <w:r>
+              <w:rPr>
+                <w:noProof/>
+                <w:webHidden/>
+              </w:rPr>
+            </w:r>
+            <w:r>
+              <w:rPr>
+                <w:noProof/>
+                <w:webHidden/>
+              </w:rPr>
+              <w:fldChar w:fldCharType="separate"/>
+            </w:r>
+            <w:r>
+              <w:rPr>
+                <w:noProof/>
+                <w:webHidden/>
+              </w:rPr>
+              <w:t>13</w:t>
+            </w:r>
+            <w:r>
+              <w:rPr>
+                <w:noProof/>
+                <w:webHidden/>
+              </w:rPr>
+              <w:fldChar w:fldCharType="end"/>
+            </w:r>
+          </w:hyperlink>
+        </w:p>
+        <w:p>
+          <w:pPr>
+            <w:pStyle w:val="TOC2"/>
+            <w:tabs>
+              <w:tab w:val="right" w:leader="dot" w:pos="10790"/>
+            </w:tabs>
+            <w:spacing w:line="360" w:lineRule="auto"/>
+            <w:rPr>
+              <w:rFonts w:eastAsiaTheme="minorEastAsia" w:cstheme="minorBidi"/>
+              <w:smallCaps w:val="0"/>
+              <w:noProof/>
+              <w:sz w:val="24"/>
+            </w:rPr>
+          </w:pPr>
+          <w:hyperlink w:anchor="_Toc194732182" w:history="1">
+            <w:r>
+              <w:rPr>
+                <w:rStyle w:val="Hyperlink"/>
+                <w:noProof/>
+                <w:lang w:bidi="ar-EG"/>
+              </w:rPr>
+              <w:t>Appendix II: Tableau Dashboard Screenshots</w:t>
+            </w:r>
+            <w:r>
+              <w:rPr>
+                <w:noProof/>
+                <w:webHidden/>
+              </w:rPr>
+              <w:tab/>
+            </w:r>
+            <w:r>
+              <w:rPr>
+                <w:noProof/>
+                <w:webHidden/>
+              </w:rPr>
+              <w:fldChar w:fldCharType="begin"/>
+            </w:r>
+            <w:r>
+              <w:rPr>
+                <w:noProof/>
+                <w:webHidden/>
+              </w:rPr>
+              <w:instrText xml:space="preserve"> PAGEREF _Toc194732182 \h </w:instrText>
+            </w:r>
+            <w:r>
+              <w:rPr>
+                <w:noProof/>
+                <w:webHidden/>
+              </w:rPr>
+            </w:r>
+            <w:r>
+              <w:rPr>
+                <w:noProof/>
+                <w:webHidden/>
+              </w:rPr>
+              <w:fldChar w:fldCharType="separate"/>
+            </w:r>
+            <w:r>
+              <w:rPr>
+                <w:noProof/>
+                <w:webHidden/>
+              </w:rPr>
+              <w:t>16</w:t>
             </w:r>
             <w:r>
               <w:rPr>
@@ -1674,7 +2116,7 @@
       <w:pPr>
         <w:pStyle w:val="Heading1"/>
       </w:pPr>
-      <w:bookmarkStart w:id="0" w:name="_Toc194713721"/>
+      <w:bookmarkStart w:id="0" w:name="_Toc194732160"/>
       <w:r>
         <w:lastRenderedPageBreak/>
         <w:t>Executive Summary</w:t>
@@ -1872,7 +2314,7 @@
       <w:pPr>
         <w:pStyle w:val="Heading1"/>
       </w:pPr>
-      <w:bookmarkStart w:id="1" w:name="_Toc194713722"/>
+      <w:bookmarkStart w:id="1" w:name="_Toc194732161"/>
       <w:r>
         <w:lastRenderedPageBreak/>
         <w:t>Phase I: Data Cleaning and Preprocessing</w:t>
@@ -1892,7 +2334,7 @@
       <w:pPr>
         <w:pStyle w:val="Heading2"/>
       </w:pPr>
-      <w:bookmarkStart w:id="2" w:name="_Toc194713723"/>
+      <w:bookmarkStart w:id="2" w:name="_Toc194732162"/>
       <w:r>
         <w:t>Data Overview</w:t>
       </w:r>
@@ -3638,7 +4080,7 @@
       <w:pPr>
         <w:pStyle w:val="Heading2"/>
       </w:pPr>
-      <w:bookmarkStart w:id="3" w:name="_Toc194713724"/>
+      <w:bookmarkStart w:id="3" w:name="_Toc194732163"/>
       <w:r>
         <w:t xml:space="preserve">Data </w:t>
       </w:r>
@@ -3897,7 +4339,7 @@
       <w:pPr>
         <w:pStyle w:val="Heading2"/>
       </w:pPr>
-      <w:bookmarkStart w:id="4" w:name="_Toc194713725"/>
+      <w:bookmarkStart w:id="4" w:name="_Toc194732164"/>
       <w:r>
         <w:t>The Data Cleaning Process</w:t>
       </w:r>
@@ -4103,9 +4545,17 @@
           <w:sz w:val="17"/>
           <w:szCs w:val="17"/>
         </w:rPr>
-        <w:t>line_</w:t>
-      </w:r>
-      <w:proofErr w:type="gramStart"/>
+        <w:t>line_prod</w:t>
+      </w:r>
+      <w:r>
+        <w:rPr>
+          <w:rFonts w:ascii="Consolas" w:hAnsi="Consolas" w:cs="Courier New"/>
+          <w:color w:val="666600"/>
+          <w:sz w:val="17"/>
+          <w:szCs w:val="17"/>
+        </w:rPr>
+        <w:t>.</w:t>
+      </w:r>
       <w:r>
         <w:rPr>
           <w:rFonts w:ascii="Consolas" w:hAnsi="Consolas" w:cs="Courier New"/>
@@ -4113,28 +4563,9 @@
           <w:sz w:val="17"/>
           <w:szCs w:val="17"/>
         </w:rPr>
-        <w:t>prod</w:t>
-      </w:r>
-      <w:r>
-        <w:rPr>
-          <w:rFonts w:ascii="Consolas" w:hAnsi="Consolas" w:cs="Courier New"/>
-          <w:color w:val="666600"/>
-          <w:sz w:val="17"/>
-          <w:szCs w:val="17"/>
-        </w:rPr>
-        <w:t>.</w:t>
-      </w:r>
-      <w:r>
-        <w:rPr>
-          <w:rFonts w:ascii="Consolas" w:hAnsi="Consolas" w:cs="Courier New"/>
-          <w:color w:val="000000"/>
-          <w:sz w:val="17"/>
-          <w:szCs w:val="17"/>
-        </w:rPr>
         <w:t>isnull</w:t>
       </w:r>
       <w:proofErr w:type="spellEnd"/>
-      <w:proofErr w:type="gramEnd"/>
       <w:r>
         <w:rPr>
           <w:rFonts w:ascii="Consolas" w:hAnsi="Consolas" w:cs="Courier New"/>
@@ -4402,9 +4833,35 @@
           <w:sz w:val="17"/>
           <w:szCs w:val="17"/>
         </w:rPr>
-        <w:t>line_</w:t>
-      </w:r>
-      <w:proofErr w:type="gramStart"/>
+        <w:t>line_prod</w:t>
+      </w:r>
+      <w:r>
+        <w:rPr>
+          <w:rFonts w:ascii="Consolas" w:hAnsi="Consolas" w:cs="Courier New"/>
+          <w:color w:val="666600"/>
+          <w:sz w:val="17"/>
+          <w:szCs w:val="17"/>
+        </w:rPr>
+        <w:t>.</w:t>
+      </w:r>
+      <w:r>
+        <w:rPr>
+          <w:rFonts w:ascii="Consolas" w:hAnsi="Consolas" w:cs="Courier New"/>
+          <w:color w:val="660066"/>
+          <w:sz w:val="17"/>
+          <w:szCs w:val="17"/>
+        </w:rPr>
+        <w:t>Batch</w:t>
+      </w:r>
+      <w:r>
+        <w:rPr>
+          <w:rFonts w:ascii="Consolas" w:hAnsi="Consolas" w:cs="Courier New"/>
+          <w:color w:val="666600"/>
+          <w:sz w:val="17"/>
+          <w:szCs w:val="17"/>
+        </w:rPr>
+        <w:t>.</w:t>
+      </w:r>
       <w:r>
         <w:rPr>
           <w:rFonts w:ascii="Consolas" w:hAnsi="Consolas" w:cs="Courier New"/>
@@ -4412,46 +4869,9 @@
           <w:sz w:val="17"/>
           <w:szCs w:val="17"/>
         </w:rPr>
-        <w:t>prod</w:t>
-      </w:r>
-      <w:r>
-        <w:rPr>
-          <w:rFonts w:ascii="Consolas" w:hAnsi="Consolas" w:cs="Courier New"/>
-          <w:color w:val="666600"/>
-          <w:sz w:val="17"/>
-          <w:szCs w:val="17"/>
-        </w:rPr>
-        <w:t>.</w:t>
-      </w:r>
-      <w:r>
-        <w:rPr>
-          <w:rFonts w:ascii="Consolas" w:hAnsi="Consolas" w:cs="Courier New"/>
-          <w:color w:val="660066"/>
-          <w:sz w:val="17"/>
-          <w:szCs w:val="17"/>
-        </w:rPr>
-        <w:t>Batch</w:t>
-      </w:r>
-      <w:r>
-        <w:rPr>
-          <w:rFonts w:ascii="Consolas" w:hAnsi="Consolas" w:cs="Courier New"/>
-          <w:color w:val="666600"/>
-          <w:sz w:val="17"/>
-          <w:szCs w:val="17"/>
-        </w:rPr>
-        <w:t>.</w:t>
-      </w:r>
-      <w:r>
-        <w:rPr>
-          <w:rFonts w:ascii="Consolas" w:hAnsi="Consolas" w:cs="Courier New"/>
-          <w:color w:val="000000"/>
-          <w:sz w:val="17"/>
-          <w:szCs w:val="17"/>
-        </w:rPr>
         <w:t>nunique</w:t>
       </w:r>
       <w:proofErr w:type="spellEnd"/>
-      <w:proofErr w:type="gramEnd"/>
       <w:r>
         <w:rPr>
           <w:rFonts w:ascii="Consolas" w:hAnsi="Consolas" w:cs="Courier New"/>
@@ -4619,9 +5039,17 @@
           <w:sz w:val="17"/>
           <w:szCs w:val="17"/>
         </w:rPr>
-        <w:t>line_</w:t>
-      </w:r>
-      <w:proofErr w:type="gramStart"/>
+        <w:t>line_prod</w:t>
+      </w:r>
+      <w:r>
+        <w:rPr>
+          <w:rFonts w:ascii="Consolas" w:hAnsi="Consolas" w:cs="Courier New"/>
+          <w:color w:val="666600"/>
+          <w:sz w:val="17"/>
+          <w:szCs w:val="17"/>
+        </w:rPr>
+        <w:t>.</w:t>
+      </w:r>
       <w:r>
         <w:rPr>
           <w:rFonts w:ascii="Consolas" w:hAnsi="Consolas" w:cs="Courier New"/>
@@ -4629,28 +5057,9 @@
           <w:sz w:val="17"/>
           <w:szCs w:val="17"/>
         </w:rPr>
-        <w:t>prod</w:t>
-      </w:r>
-      <w:r>
-        <w:rPr>
-          <w:rFonts w:ascii="Consolas" w:hAnsi="Consolas" w:cs="Courier New"/>
-          <w:color w:val="666600"/>
-          <w:sz w:val="17"/>
-          <w:szCs w:val="17"/>
-        </w:rPr>
-        <w:t>.</w:t>
-      </w:r>
-      <w:r>
-        <w:rPr>
-          <w:rFonts w:ascii="Consolas" w:hAnsi="Consolas" w:cs="Courier New"/>
-          <w:color w:val="000000"/>
-          <w:sz w:val="17"/>
-          <w:szCs w:val="17"/>
-        </w:rPr>
         <w:t>duplicated</w:t>
       </w:r>
       <w:proofErr w:type="spellEnd"/>
-      <w:proofErr w:type="gramEnd"/>
       <w:r>
         <w:rPr>
           <w:rFonts w:ascii="Consolas" w:hAnsi="Consolas" w:cs="Courier New"/>
@@ -4774,7 +5183,6 @@
         <w:t xml:space="preserve"># Check that all End Time values are of the type </w:t>
       </w:r>
       <w:proofErr w:type="spellStart"/>
-      <w:proofErr w:type="gramStart"/>
       <w:r>
         <w:rPr>
           <w:rFonts w:ascii="Consolas" w:hAnsi="Consolas" w:cs="Courier New"/>
@@ -4785,7 +5193,6 @@
         <w:t>datetime.time</w:t>
       </w:r>
       <w:proofErr w:type="spellEnd"/>
-      <w:proofErr w:type="gramEnd"/>
     </w:p>
     <w:p>
       <w:pPr>
@@ -4890,7 +5297,6 @@
         </w:rPr>
         <w:t>"</w:t>
       </w:r>
-      <w:proofErr w:type="gramStart"/>
       <w:r>
         <w:rPr>
           <w:rFonts w:ascii="Consolas" w:hAnsi="Consolas" w:cs="Courier New"/>
@@ -4909,7 +5315,6 @@
         </w:rPr>
         <w:t>apply</w:t>
       </w:r>
-      <w:proofErr w:type="gramEnd"/>
       <w:r>
         <w:rPr>
           <w:rFonts w:ascii="Consolas" w:hAnsi="Consolas" w:cs="Courier New"/>
@@ -5097,7 +5502,6 @@
         <w:t xml:space="preserve"> were not consistent. The following code was used to isolate rows where the type was not </w:t>
       </w:r>
       <w:proofErr w:type="spellStart"/>
-      <w:proofErr w:type="gramStart"/>
       <w:r>
         <w:rPr>
           <w:sz w:val="24"/>
@@ -5106,7 +5510,6 @@
         <w:t>datetime.time</w:t>
       </w:r>
       <w:proofErr w:type="spellEnd"/>
-      <w:proofErr w:type="gramEnd"/>
       <w:r>
         <w:rPr>
           <w:sz w:val="24"/>
@@ -5195,7 +5598,6 @@
         <w:t xml:space="preserve"># Find values in End Time that are not of the type </w:t>
       </w:r>
       <w:proofErr w:type="spellStart"/>
-      <w:proofErr w:type="gramStart"/>
       <w:r>
         <w:rPr>
           <w:rFonts w:ascii="Consolas" w:hAnsi="Consolas" w:cs="Courier New"/>
@@ -5206,7 +5608,6 @@
         <w:t>datetime.time</w:t>
       </w:r>
       <w:proofErr w:type="spellEnd"/>
-      <w:proofErr w:type="gramEnd"/>
     </w:p>
     <w:p>
       <w:pPr>
@@ -5331,7 +5732,6 @@
         </w:rPr>
         <w:t>"</w:t>
       </w:r>
-      <w:proofErr w:type="gramStart"/>
       <w:r>
         <w:rPr>
           <w:rFonts w:ascii="Consolas" w:hAnsi="Consolas" w:cs="Courier New"/>
@@ -5350,7 +5750,6 @@
         </w:rPr>
         <w:t>apply</w:t>
       </w:r>
-      <w:proofErr w:type="gramEnd"/>
       <w:r>
         <w:rPr>
           <w:rFonts w:ascii="Consolas" w:hAnsi="Consolas" w:cs="Courier New"/>
@@ -5688,7 +6087,6 @@
         <w:t xml:space="preserve"> </w:t>
       </w:r>
       <w:proofErr w:type="spellStart"/>
-      <w:proofErr w:type="gramStart"/>
       <w:r>
         <w:rPr>
           <w:rFonts w:ascii="Consolas" w:hAnsi="Consolas" w:cs="Courier New"/>
@@ -5726,7 +6124,6 @@
         </w:rPr>
         <w:t>[</w:t>
       </w:r>
-      <w:proofErr w:type="gramEnd"/>
       <w:r>
         <w:rPr>
           <w:rFonts w:ascii="Consolas" w:hAnsi="Consolas" w:cs="Courier New"/>
@@ -5946,7 +6343,7 @@
       <w:pPr>
         <w:pStyle w:val="Heading2"/>
       </w:pPr>
-      <w:bookmarkStart w:id="5" w:name="_Toc194713726"/>
+      <w:bookmarkStart w:id="5" w:name="_Toc194732165"/>
       <w:r>
         <w:t>Data Modelling</w:t>
       </w:r>
@@ -6067,7 +6464,7 @@
       <w:pPr>
         <w:pStyle w:val="Heading2"/>
       </w:pPr>
-      <w:bookmarkStart w:id="6" w:name="_Toc194713727"/>
+      <w:bookmarkStart w:id="6" w:name="_Toc194732166"/>
       <w:r>
         <w:t>Tools and Technologies Used</w:t>
       </w:r>
@@ -6279,7 +6676,7 @@
       <w:pPr>
         <w:pStyle w:val="Heading2"/>
       </w:pPr>
-      <w:bookmarkStart w:id="7" w:name="_Toc194713728"/>
+      <w:bookmarkStart w:id="7" w:name="_Toc194732167"/>
       <w:r>
         <w:t>Deliverables</w:t>
       </w:r>
@@ -6358,7 +6755,7 @@
       <w:pPr>
         <w:pStyle w:val="Heading1"/>
       </w:pPr>
-      <w:bookmarkStart w:id="8" w:name="_Toc194713729"/>
+      <w:bookmarkStart w:id="8" w:name="_Toc194732168"/>
       <w:r>
         <w:lastRenderedPageBreak/>
         <w:t>Phase II: Exploratory Data Analysis</w:t>
@@ -6393,7 +6790,7 @@
       <w:pPr>
         <w:pStyle w:val="Heading2"/>
       </w:pPr>
-      <w:bookmarkStart w:id="9" w:name="_Toc194713730"/>
+      <w:bookmarkStart w:id="9" w:name="_Toc194732169"/>
       <w:r>
         <w:t>Analysis Questions</w:t>
       </w:r>
@@ -6728,7 +7125,13 @@
     </w:p>
     <w:p>
       <w:pPr>
+        <w:pStyle w:val="ListParagraph"/>
+        <w:numPr>
+          <w:ilvl w:val="0"/>
+          <w:numId w:val="15"/>
+        </w:numPr>
         <w:spacing w:line="360" w:lineRule="auto"/>
+        <w:ind w:left="360"/>
         <w:jc w:val="both"/>
         <w:rPr>
           <w:sz w:val="24"/>
@@ -6739,16 +7142,38 @@
         <w:rPr>
           <w:sz w:val="24"/>
           <w:szCs w:val="24"/>
-          <w:highlight w:val="yellow"/>
-        </w:rPr>
-        <w:t>To be added later</w:t>
+        </w:rPr>
+        <w:t>How does downtime affect batch production rate?</w:t>
+      </w:r>
+    </w:p>
+    <w:p>
+      <w:pPr>
+        <w:pStyle w:val="ListParagraph"/>
+        <w:numPr>
+          <w:ilvl w:val="0"/>
+          <w:numId w:val="15"/>
+        </w:numPr>
+        <w:spacing w:line="360" w:lineRule="auto"/>
+        <w:ind w:left="360"/>
+        <w:jc w:val="both"/>
+        <w:rPr>
+          <w:sz w:val="24"/>
+          <w:szCs w:val="24"/>
+        </w:rPr>
+      </w:pPr>
+      <w:r>
+        <w:rPr>
+          <w:sz w:val="24"/>
+          <w:szCs w:val="24"/>
+        </w:rPr>
+        <w:t>How would production have performed under optimum conditions (with no downtime)?</w:t>
       </w:r>
     </w:p>
     <w:p>
       <w:pPr>
         <w:pStyle w:val="Heading2"/>
       </w:pPr>
-      <w:bookmarkStart w:id="10" w:name="_Toc194713731"/>
+      <w:bookmarkStart w:id="10" w:name="_Toc194732170"/>
       <w:r>
         <w:t>Key Findings</w:t>
       </w:r>
@@ -6861,6 +7286,7 @@
           <w:sz w:val="24"/>
           <w:szCs w:val="24"/>
         </w:rPr>
+        <w:lastRenderedPageBreak/>
         <w:t>Batch change.</w:t>
       </w:r>
     </w:p>
@@ -6883,7 +7309,6 @@
           <w:sz w:val="24"/>
           <w:szCs w:val="24"/>
         </w:rPr>
-        <w:lastRenderedPageBreak/>
         <w:t>Batch coding error.</w:t>
       </w:r>
     </w:p>
@@ -6984,7 +7409,7 @@
       <w:pPr>
         <w:pStyle w:val="Heading2"/>
       </w:pPr>
-      <w:bookmarkStart w:id="11" w:name="_Toc194713732"/>
+      <w:bookmarkStart w:id="11" w:name="_Toc194732171"/>
       <w:r>
         <w:t>Deliverables</w:t>
       </w:r>
@@ -7046,7 +7471,7 @@
       <w:pPr>
         <w:pStyle w:val="Heading1"/>
       </w:pPr>
-      <w:bookmarkStart w:id="12" w:name="_Toc194713733"/>
+      <w:bookmarkStart w:id="12" w:name="_Toc194732172"/>
       <w:r>
         <w:lastRenderedPageBreak/>
         <w:t xml:space="preserve">Phase III: </w:t>
@@ -7084,7 +7509,7 @@
       <w:pPr>
         <w:pStyle w:val="Heading2"/>
       </w:pPr>
-      <w:bookmarkStart w:id="13" w:name="_Toc194713734"/>
+      <w:bookmarkStart w:id="13" w:name="_Toc194732173"/>
       <w:r>
         <w:t>Forecasting Questions</w:t>
       </w:r>
@@ -7122,7 +7547,7 @@
       <w:pPr>
         <w:pStyle w:val="Heading2"/>
       </w:pPr>
-      <w:bookmarkStart w:id="14" w:name="_Toc194713735"/>
+      <w:bookmarkStart w:id="14" w:name="_Toc194732174"/>
       <w:r>
         <w:t>Key Findings</w:t>
       </w:r>
@@ -7160,7 +7585,7 @@
       <w:pPr>
         <w:pStyle w:val="Heading2"/>
       </w:pPr>
-      <w:bookmarkStart w:id="15" w:name="_Toc194713736"/>
+      <w:bookmarkStart w:id="15" w:name="_Toc194732175"/>
       <w:r>
         <w:t>Deliverables</w:t>
       </w:r>
@@ -7197,7 +7622,7 @@
       <w:pPr>
         <w:pStyle w:val="Heading1"/>
       </w:pPr>
-      <w:bookmarkStart w:id="16" w:name="_Toc194713737"/>
+      <w:bookmarkStart w:id="16" w:name="_Toc194732176"/>
       <w:r>
         <w:lastRenderedPageBreak/>
         <w:t>Phase IV: Visualization and Final Presentation</w:t>
@@ -7246,9 +7671,11 @@
       <w:pPr>
         <w:pStyle w:val="Heading2"/>
       </w:pPr>
+      <w:bookmarkStart w:id="17" w:name="_Toc194732177"/>
       <w:r>
         <w:t>Deliverables</w:t>
       </w:r>
+      <w:bookmarkEnd w:id="17"/>
     </w:p>
     <w:p>
       <w:pPr>
@@ -7307,10 +7734,12 @@
       <w:pPr>
         <w:pStyle w:val="Heading1"/>
       </w:pPr>
+      <w:bookmarkStart w:id="18" w:name="_Toc194732178"/>
       <w:r>
         <w:lastRenderedPageBreak/>
         <w:t>Recommendations</w:t>
       </w:r>
+      <w:bookmarkEnd w:id="18"/>
     </w:p>
     <w:p>
       <w:pPr>
@@ -7452,6 +7881,7 @@
           <w:lang w:bidi="ar-EG"/>
         </w:rPr>
       </w:pPr>
+      <w:bookmarkStart w:id="19" w:name="_Toc194732179"/>
       <w:r>
         <w:rPr>
           <w:lang w:bidi="ar-EG"/>
@@ -7459,6 +7889,7 @@
         <w:lastRenderedPageBreak/>
         <w:t>Contributors</w:t>
       </w:r>
+      <w:bookmarkEnd w:id="19"/>
     </w:p>
     <w:p>
       <w:pPr>
@@ -7484,18 +7915,18 @@
         <w:tblStyle w:val="TableGrid"/>
         <w:tblW w:w="0" w:type="auto"/>
         <w:tblBorders>
-          <w:top w:val="none" w:sz="0" w:space="0" w:color="auto"/>
-          <w:left w:val="none" w:sz="0" w:space="0" w:color="auto"/>
-          <w:bottom w:val="none" w:sz="0" w:space="0" w:color="auto"/>
-          <w:right w:val="none" w:sz="0" w:space="0" w:color="auto"/>
-          <w:insideH w:val="none" w:sz="0" w:space="0" w:color="auto"/>
-          <w:insideV w:val="none" w:sz="0" w:space="0" w:color="auto"/>
+          <w:top w:val="single" w:sz="4" w:space="0" w:color="047954"/>
+          <w:left w:val="single" w:sz="4" w:space="0" w:color="047954"/>
+          <w:bottom w:val="single" w:sz="4" w:space="0" w:color="047954"/>
+          <w:right w:val="single" w:sz="4" w:space="0" w:color="047954"/>
+          <w:insideH w:val="single" w:sz="4" w:space="0" w:color="047954"/>
+          <w:insideV w:val="single" w:sz="4" w:space="0" w:color="047954"/>
         </w:tblBorders>
         <w:tblLook w:val="04A0" w:firstRow="1" w:lastRow="0" w:firstColumn="1" w:lastColumn="0" w:noHBand="0" w:noVBand="1"/>
       </w:tblPr>
       <w:tblGrid>
         <w:gridCol w:w="648"/>
-        <w:gridCol w:w="10152"/>
+        <w:gridCol w:w="10142"/>
       </w:tblGrid>
       <w:tr>
         <w:trPr>
@@ -7685,7 +8116,7 @@
                   <w:szCs w:val="24"/>
                   <w:lang w:bidi="ar-EG"/>
                 </w:rPr>
-                <w:t>https://www.linkedin.com/in/a-mohamed-amin/</w:t>
+                <w:t>www.linkedin.com/in/a-mohamed-amin/</w:t>
               </w:r>
             </w:hyperlink>
           </w:p>
@@ -7825,18 +8256,18 @@
         <w:tblStyle w:val="TableGrid"/>
         <w:tblW w:w="0" w:type="auto"/>
         <w:tblBorders>
-          <w:top w:val="none" w:sz="0" w:space="0" w:color="auto"/>
-          <w:left w:val="none" w:sz="0" w:space="0" w:color="auto"/>
-          <w:bottom w:val="none" w:sz="0" w:space="0" w:color="auto"/>
-          <w:right w:val="none" w:sz="0" w:space="0" w:color="auto"/>
-          <w:insideH w:val="none" w:sz="0" w:space="0" w:color="auto"/>
-          <w:insideV w:val="none" w:sz="0" w:space="0" w:color="auto"/>
+          <w:top w:val="single" w:sz="4" w:space="0" w:color="047954"/>
+          <w:left w:val="single" w:sz="4" w:space="0" w:color="047954"/>
+          <w:bottom w:val="single" w:sz="4" w:space="0" w:color="047954"/>
+          <w:right w:val="single" w:sz="4" w:space="0" w:color="047954"/>
+          <w:insideH w:val="single" w:sz="4" w:space="0" w:color="047954"/>
+          <w:insideV w:val="single" w:sz="4" w:space="0" w:color="047954"/>
         </w:tblBorders>
         <w:tblLook w:val="04A0" w:firstRow="1" w:lastRow="0" w:firstColumn="1" w:lastColumn="0" w:noHBand="0" w:noVBand="1"/>
       </w:tblPr>
       <w:tblGrid>
         <w:gridCol w:w="648"/>
-        <w:gridCol w:w="10152"/>
+        <w:gridCol w:w="10142"/>
       </w:tblGrid>
       <w:tr>
         <w:trPr>
@@ -8150,18 +8581,18 @@
         <w:tblStyle w:val="TableGrid"/>
         <w:tblW w:w="0" w:type="auto"/>
         <w:tblBorders>
-          <w:top w:val="none" w:sz="0" w:space="0" w:color="auto"/>
-          <w:left w:val="none" w:sz="0" w:space="0" w:color="auto"/>
-          <w:bottom w:val="none" w:sz="0" w:space="0" w:color="auto"/>
-          <w:right w:val="none" w:sz="0" w:space="0" w:color="auto"/>
-          <w:insideH w:val="none" w:sz="0" w:space="0" w:color="auto"/>
-          <w:insideV w:val="none" w:sz="0" w:space="0" w:color="auto"/>
+          <w:top w:val="single" w:sz="4" w:space="0" w:color="047954"/>
+          <w:left w:val="single" w:sz="4" w:space="0" w:color="047954"/>
+          <w:bottom w:val="single" w:sz="4" w:space="0" w:color="047954"/>
+          <w:right w:val="single" w:sz="4" w:space="0" w:color="047954"/>
+          <w:insideH w:val="single" w:sz="4" w:space="0" w:color="047954"/>
+          <w:insideV w:val="single" w:sz="4" w:space="0" w:color="047954"/>
         </w:tblBorders>
         <w:tblLook w:val="04A0" w:firstRow="1" w:lastRow="0" w:firstColumn="1" w:lastColumn="0" w:noHBand="0" w:noVBand="1"/>
       </w:tblPr>
       <w:tblGrid>
         <w:gridCol w:w="648"/>
-        <w:gridCol w:w="10152"/>
+        <w:gridCol w:w="10142"/>
       </w:tblGrid>
       <w:tr>
         <w:trPr>
@@ -8246,6 +8677,17 @@
                 <w:lang w:bidi="ar-EG"/>
               </w:rPr>
             </w:pPr>
+            <w:hyperlink r:id="rId21" w:tgtFrame="_blank" w:tooltip="mailto:mohamed.shebl1983@gmail.com" w:history="1">
+              <w:r>
+                <w:rPr>
+                  <w:rStyle w:val="Hyperlink"/>
+                  <w:sz w:val="24"/>
+                  <w:szCs w:val="24"/>
+                  <w:lang w:bidi="ar-EG"/>
+                </w:rPr>
+                <w:t>mohamed.shebl1983@gmail.com</w:t>
+              </w:r>
+            </w:hyperlink>
           </w:p>
         </w:tc>
       </w:tr>
@@ -8332,6 +8774,17 @@
                 <w:lang w:bidi="ar-EG"/>
               </w:rPr>
             </w:pPr>
+            <w:hyperlink r:id="rId22" w:history="1">
+              <w:r>
+                <w:rPr>
+                  <w:rStyle w:val="Hyperlink"/>
+                  <w:sz w:val="24"/>
+                  <w:szCs w:val="24"/>
+                  <w:lang w:bidi="ar-EG"/>
+                </w:rPr>
+                <w:t>www.linkedin.com/in/mohamed-shebl-/</w:t>
+              </w:r>
+            </w:hyperlink>
           </w:p>
         </w:tc>
       </w:tr>
@@ -8418,7 +8871,7 @@
                 <w:lang w:bidi="ar-EG"/>
               </w:rPr>
             </w:pPr>
-            <w:hyperlink r:id="rId21" w:history="1">
+            <w:hyperlink r:id="rId23" w:history="1">
               <w:r>
                 <w:rPr>
                   <w:rStyle w:val="Hyperlink"/>
@@ -8746,17 +9199,6 @@
                 <w:lang w:bidi="ar-EG"/>
               </w:rPr>
             </w:pPr>
-            <w:hyperlink r:id="rId22" w:history="1">
-              <w:r>
-                <w:rPr>
-                  <w:rStyle w:val="Hyperlink"/>
-                  <w:sz w:val="24"/>
-                  <w:szCs w:val="24"/>
-                  <w:lang w:bidi="ar-EG"/>
-                </w:rPr>
-                <w:t>github.com/Shebl83</w:t>
-              </w:r>
-            </w:hyperlink>
           </w:p>
         </w:tc>
       </w:tr>
@@ -8808,7 +9250,7 @@
         </w:rPr>
         <w:t xml:space="preserve"> notebooks for exploratory analysis and forecasting, please visit the project’s GitHub repo! </w:t>
       </w:r>
-      <w:hyperlink r:id="rId23" w:history="1">
+      <w:hyperlink r:id="rId24" w:history="1">
         <w:r>
           <w:rPr>
             <w:rStyle w:val="Hyperlink"/>
@@ -8844,6 +9286,7 @@
           <w:lang w:bidi="ar-EG"/>
         </w:rPr>
       </w:pPr>
+      <w:bookmarkStart w:id="20" w:name="_Toc194732180"/>
       <w:r>
         <w:rPr>
           <w:lang w:bidi="ar-EG"/>
@@ -8851,6 +9294,7 @@
         <w:lastRenderedPageBreak/>
         <w:t>Appendices</w:t>
       </w:r>
+      <w:bookmarkEnd w:id="20"/>
     </w:p>
     <w:p>
       <w:pPr>
@@ -8859,19 +9303,290 @@
           <w:lang w:bidi="ar-EG"/>
         </w:rPr>
       </w:pPr>
+      <w:bookmarkStart w:id="21" w:name="_Toc194732181"/>
       <w:r>
         <w:rPr>
           <w:lang w:bidi="ar-EG"/>
         </w:rPr>
         <w:t>Appendix I: Exploratory Analysis Visualizations</w:t>
       </w:r>
-    </w:p>
-    <w:p>
-      <w:pPr>
-        <w:rPr>
+      <w:bookmarkEnd w:id="21"/>
+    </w:p>
+    <w:p>
+      <w:pPr>
+        <w:keepNext/>
+      </w:pPr>
+      <w:r>
+        <w:rPr>
+          <w:noProof/>
           <w:lang w:bidi="ar-EG"/>
         </w:rPr>
-      </w:pPr>
+        <w:drawing>
+          <wp:inline distT="0" distB="0" distL="0" distR="0" wp14:anchorId="6A6C1F52" wp14:editId="5DDF8DBB">
+            <wp:extent cx="6858000" cy="5200650"/>
+            <wp:effectExtent l="0" t="0" r="0" b="0"/>
+            <wp:docPr id="1315713511" name="Picture 9"/>
+            <wp:cNvGraphicFramePr>
+              <a:graphicFrameLocks xmlns:a="http://schemas.openxmlformats.org/drawingml/2006/main" noChangeAspect="1"/>
+            </wp:cNvGraphicFramePr>
+            <a:graphic xmlns:a="http://schemas.openxmlformats.org/drawingml/2006/main">
+              <a:graphicData uri="http://schemas.openxmlformats.org/drawingml/2006/picture">
+                <pic:pic xmlns:pic="http://schemas.openxmlformats.org/drawingml/2006/picture">
+                  <pic:nvPicPr>
+                    <pic:cNvPr id="1315713511" name="Picture 1315713511"/>
+                    <pic:cNvPicPr/>
+                  </pic:nvPicPr>
+                  <pic:blipFill>
+                    <a:blip r:embed="rId25" cstate="print">
+                      <a:extLst>
+                        <a:ext uri="{28A0092B-C50C-407E-A947-70E740481C1C}">
+                          <a14:useLocalDpi xmlns:a14="http://schemas.microsoft.com/office/drawing/2010/main" val="0"/>
+                        </a:ext>
+                      </a:extLst>
+                    </a:blip>
+                    <a:stretch>
+                      <a:fillRect/>
+                    </a:stretch>
+                  </pic:blipFill>
+                  <pic:spPr>
+                    <a:xfrm>
+                      <a:off x="0" y="0"/>
+                      <a:ext cx="6858000" cy="5200650"/>
+                    </a:xfrm>
+                    <a:prstGeom prst="rect">
+                      <a:avLst/>
+                    </a:prstGeom>
+                  </pic:spPr>
+                </pic:pic>
+              </a:graphicData>
+            </a:graphic>
+          </wp:inline>
+        </w:drawing>
+      </w:r>
+    </w:p>
+    <w:p>
+      <w:pPr>
+        <w:pStyle w:val="Caption"/>
+        <w:jc w:val="center"/>
+      </w:pPr>
+      <w:r>
+        <w:t xml:space="preserve">Figure </w:t>
+      </w:r>
+      <w:r>
+        <w:fldChar w:fldCharType="begin"/>
+      </w:r>
+      <w:r>
+        <w:instrText xml:space="preserve"> SEQ Figure \* ARABIC </w:instrText>
+      </w:r>
+      <w:r>
+        <w:fldChar w:fldCharType="separate"/>
+      </w:r>
+      <w:r>
+        <w:rPr>
+          <w:noProof/>
+        </w:rPr>
+        <w:t>1</w:t>
+      </w:r>
+      <w:r>
+        <w:fldChar w:fldCharType="end"/>
+      </w:r>
+      <w:r>
+        <w:t>: Pareto diagram depicting factors that contribute to downtime the most (generated using Python)</w:t>
+      </w:r>
+    </w:p>
+    <w:p>
+      <w:r>
+        <w:br w:type="page"/>
+      </w:r>
+    </w:p>
+    <w:p>
+      <w:pPr>
+        <w:keepNext/>
+      </w:pPr>
+      <w:r>
+        <w:rPr>
+          <w:noProof/>
+        </w:rPr>
+        <w:lastRenderedPageBreak/>
+        <w:drawing>
+          <wp:inline distT="0" distB="0" distL="0" distR="0" wp14:anchorId="35B7BAD7" wp14:editId="4A2E3AEF">
+            <wp:extent cx="6858000" cy="4368165"/>
+            <wp:effectExtent l="0" t="0" r="0" b="0"/>
+            <wp:docPr id="417584432" name="Picture 11"/>
+            <wp:cNvGraphicFramePr>
+              <a:graphicFrameLocks xmlns:a="http://schemas.openxmlformats.org/drawingml/2006/main" noChangeAspect="1"/>
+            </wp:cNvGraphicFramePr>
+            <a:graphic xmlns:a="http://schemas.openxmlformats.org/drawingml/2006/main">
+              <a:graphicData uri="http://schemas.openxmlformats.org/drawingml/2006/picture">
+                <pic:pic xmlns:pic="http://schemas.openxmlformats.org/drawingml/2006/picture">
+                  <pic:nvPicPr>
+                    <pic:cNvPr id="417584432" name="Picture 417584432"/>
+                    <pic:cNvPicPr/>
+                  </pic:nvPicPr>
+                  <pic:blipFill>
+                    <a:blip r:embed="rId26" cstate="print">
+                      <a:extLst>
+                        <a:ext uri="{28A0092B-C50C-407E-A947-70E740481C1C}">
+                          <a14:useLocalDpi xmlns:a14="http://schemas.microsoft.com/office/drawing/2010/main" val="0"/>
+                        </a:ext>
+                      </a:extLst>
+                    </a:blip>
+                    <a:stretch>
+                      <a:fillRect/>
+                    </a:stretch>
+                  </pic:blipFill>
+                  <pic:spPr>
+                    <a:xfrm>
+                      <a:off x="0" y="0"/>
+                      <a:ext cx="6858000" cy="4368165"/>
+                    </a:xfrm>
+                    <a:prstGeom prst="rect">
+                      <a:avLst/>
+                    </a:prstGeom>
+                  </pic:spPr>
+                </pic:pic>
+              </a:graphicData>
+            </a:graphic>
+          </wp:inline>
+        </w:drawing>
+      </w:r>
+    </w:p>
+    <w:p>
+      <w:pPr>
+        <w:pStyle w:val="Caption"/>
+        <w:jc w:val="center"/>
+      </w:pPr>
+      <w:r>
+        <w:t xml:space="preserve">Figure </w:t>
+      </w:r>
+      <w:r>
+        <w:fldChar w:fldCharType="begin"/>
+      </w:r>
+      <w:r>
+        <w:instrText xml:space="preserve"> SEQ Figure \* ARABIC </w:instrText>
+      </w:r>
+      <w:r>
+        <w:fldChar w:fldCharType="separate"/>
+      </w:r>
+      <w:r>
+        <w:rPr>
+          <w:noProof/>
+        </w:rPr>
+        <w:t>2</w:t>
+      </w:r>
+      <w:r>
+        <w:fldChar w:fldCharType="end"/>
+      </w:r>
+      <w:r>
+        <w:t xml:space="preserve">: A horizontal bar depicting downtime by different products (generated </w:t>
+      </w:r>
+      <w:r>
+        <w:t>using</w:t>
+      </w:r>
+      <w:r>
+        <w:t xml:space="preserve"> Python)</w:t>
+      </w:r>
+    </w:p>
+    <w:p>
+      <w:r>
+        <w:br w:type="page"/>
+      </w:r>
+    </w:p>
+    <w:p>
+      <w:pPr>
+        <w:keepNext/>
+      </w:pPr>
+      <w:r>
+        <w:rPr>
+          <w:noProof/>
+        </w:rPr>
+        <w:lastRenderedPageBreak/>
+        <w:drawing>
+          <wp:inline distT="0" distB="0" distL="0" distR="0" wp14:anchorId="2D904ED6" wp14:editId="20017694">
+            <wp:extent cx="6858000" cy="5029200"/>
+            <wp:effectExtent l="0" t="0" r="0" b="0"/>
+            <wp:docPr id="1435316718" name="Picture 13"/>
+            <wp:cNvGraphicFramePr>
+              <a:graphicFrameLocks xmlns:a="http://schemas.openxmlformats.org/drawingml/2006/main" noChangeAspect="1"/>
+            </wp:cNvGraphicFramePr>
+            <a:graphic xmlns:a="http://schemas.openxmlformats.org/drawingml/2006/main">
+              <a:graphicData uri="http://schemas.openxmlformats.org/drawingml/2006/picture">
+                <pic:pic xmlns:pic="http://schemas.openxmlformats.org/drawingml/2006/picture">
+                  <pic:nvPicPr>
+                    <pic:cNvPr id="1435316718" name="Picture 1435316718"/>
+                    <pic:cNvPicPr/>
+                  </pic:nvPicPr>
+                  <pic:blipFill>
+                    <a:blip r:embed="rId27" cstate="print">
+                      <a:extLst>
+                        <a:ext uri="{28A0092B-C50C-407E-A947-70E740481C1C}">
+                          <a14:useLocalDpi xmlns:a14="http://schemas.microsoft.com/office/drawing/2010/main" val="0"/>
+                        </a:ext>
+                      </a:extLst>
+                    </a:blip>
+                    <a:stretch>
+                      <a:fillRect/>
+                    </a:stretch>
+                  </pic:blipFill>
+                  <pic:spPr>
+                    <a:xfrm>
+                      <a:off x="0" y="0"/>
+                      <a:ext cx="6858000" cy="5029200"/>
+                    </a:xfrm>
+                    <a:prstGeom prst="rect">
+                      <a:avLst/>
+                    </a:prstGeom>
+                  </pic:spPr>
+                </pic:pic>
+              </a:graphicData>
+            </a:graphic>
+          </wp:inline>
+        </w:drawing>
+      </w:r>
+    </w:p>
+    <w:p>
+      <w:pPr>
+        <w:pStyle w:val="Caption"/>
+        <w:jc w:val="center"/>
+      </w:pPr>
+      <w:r>
+        <w:t xml:space="preserve">Figure </w:t>
+      </w:r>
+      <w:r>
+        <w:fldChar w:fldCharType="begin"/>
+      </w:r>
+      <w:r>
+        <w:instrText xml:space="preserve"> SEQ Figure \* ARABIC </w:instrText>
+      </w:r>
+      <w:r>
+        <w:fldChar w:fldCharType="separate"/>
+      </w:r>
+      <w:r>
+        <w:rPr>
+          <w:noProof/>
+        </w:rPr>
+        <w:t>3</w:t>
+      </w:r>
+      <w:r>
+        <w:fldChar w:fldCharType="end"/>
+      </w:r>
+      <w:r>
+        <w:t>: A line chart depicting time trend in downtime (generated using Python)</w:t>
+      </w:r>
+    </w:p>
+    <w:p>
+      <w:pPr>
+        <w:rPr>
+          <w:i/>
+          <w:iCs/>
+          <w:color w:val="44546A" w:themeColor="text2"/>
+          <w:sz w:val="18"/>
+          <w:szCs w:val="18"/>
+        </w:rPr>
+      </w:pPr>
+      <w:r>
+        <w:br w:type="page"/>
+      </w:r>
     </w:p>
     <w:p>
       <w:pPr>
@@ -8880,16 +9595,194 @@
           <w:lang w:bidi="ar-EG"/>
         </w:rPr>
       </w:pPr>
+      <w:bookmarkStart w:id="22" w:name="_Toc194732182"/>
       <w:r>
         <w:rPr>
           <w:lang w:bidi="ar-EG"/>
         </w:rPr>
+        <w:lastRenderedPageBreak/>
         <w:t>Appendix II: Tableau Dashboard Screenshots</w:t>
       </w:r>
+      <w:bookmarkEnd w:id="22"/>
+    </w:p>
+    <w:p>
+      <w:pPr>
+        <w:keepNext/>
+      </w:pPr>
+      <w:r>
+        <w:rPr>
+          <w:noProof/>
+          <w:lang w:bidi="ar-EG"/>
+        </w:rPr>
+        <w:drawing>
+          <wp:inline distT="0" distB="0" distL="0" distR="0" wp14:anchorId="26141FC0" wp14:editId="23CDB415">
+            <wp:extent cx="6858000" cy="5486400"/>
+            <wp:effectExtent l="0" t="0" r="0" b="0"/>
+            <wp:docPr id="948793798" name="Picture 6"/>
+            <wp:cNvGraphicFramePr>
+              <a:graphicFrameLocks xmlns:a="http://schemas.openxmlformats.org/drawingml/2006/main" noChangeAspect="1"/>
+            </wp:cNvGraphicFramePr>
+            <a:graphic xmlns:a="http://schemas.openxmlformats.org/drawingml/2006/main">
+              <a:graphicData uri="http://schemas.openxmlformats.org/drawingml/2006/picture">
+                <pic:pic xmlns:pic="http://schemas.openxmlformats.org/drawingml/2006/picture">
+                  <pic:nvPicPr>
+                    <pic:cNvPr id="948793798" name="Picture 948793798"/>
+                    <pic:cNvPicPr/>
+                  </pic:nvPicPr>
+                  <pic:blipFill>
+                    <a:blip r:embed="rId28">
+                      <a:extLst>
+                        <a:ext uri="{28A0092B-C50C-407E-A947-70E740481C1C}">
+                          <a14:useLocalDpi xmlns:a14="http://schemas.microsoft.com/office/drawing/2010/main" val="0"/>
+                        </a:ext>
+                      </a:extLst>
+                    </a:blip>
+                    <a:stretch>
+                      <a:fillRect/>
+                    </a:stretch>
+                  </pic:blipFill>
+                  <pic:spPr>
+                    <a:xfrm>
+                      <a:off x="0" y="0"/>
+                      <a:ext cx="6858000" cy="5486400"/>
+                    </a:xfrm>
+                    <a:prstGeom prst="rect">
+                      <a:avLst/>
+                    </a:prstGeom>
+                  </pic:spPr>
+                </pic:pic>
+              </a:graphicData>
+            </a:graphic>
+          </wp:inline>
+        </w:drawing>
+      </w:r>
+    </w:p>
+    <w:p>
+      <w:pPr>
+        <w:pStyle w:val="Caption"/>
+        <w:jc w:val="center"/>
+      </w:pPr>
+      <w:r>
+        <w:t xml:space="preserve">Figure </w:t>
+      </w:r>
+      <w:r>
+        <w:fldChar w:fldCharType="begin"/>
+      </w:r>
+      <w:r>
+        <w:instrText xml:space="preserve"> SEQ Figure \* ARABIC </w:instrText>
+      </w:r>
+      <w:r>
+        <w:fldChar w:fldCharType="separate"/>
+      </w:r>
+      <w:r>
+        <w:rPr>
+          <w:noProof/>
+        </w:rPr>
+        <w:t>4</w:t>
+      </w:r>
+      <w:r>
+        <w:fldChar w:fldCharType="end"/>
+      </w:r>
+      <w:r>
+        <w:t>: Tableau dashboard for downtime cause analysis</w:t>
+      </w:r>
+    </w:p>
+    <w:p>
+      <w:pPr>
+        <w:rPr>
+          <w:lang w:bidi="ar-EG"/>
+        </w:rPr>
+      </w:pPr>
+    </w:p>
+    <w:p>
+      <w:pPr>
+        <w:keepNext/>
+      </w:pPr>
+      <w:r>
+        <w:rPr>
+          <w:noProof/>
+          <w:lang w:bidi="ar-EG"/>
+        </w:rPr>
+        <w:lastRenderedPageBreak/>
+        <w:drawing>
+          <wp:inline distT="0" distB="0" distL="0" distR="0" wp14:anchorId="40F1FB39" wp14:editId="1E465473">
+            <wp:extent cx="6858000" cy="5486400"/>
+            <wp:effectExtent l="0" t="0" r="0" b="0"/>
+            <wp:docPr id="1371526832" name="Picture 7"/>
+            <wp:cNvGraphicFramePr>
+              <a:graphicFrameLocks xmlns:a="http://schemas.openxmlformats.org/drawingml/2006/main" noChangeAspect="1"/>
+            </wp:cNvGraphicFramePr>
+            <a:graphic xmlns:a="http://schemas.openxmlformats.org/drawingml/2006/main">
+              <a:graphicData uri="http://schemas.openxmlformats.org/drawingml/2006/picture">
+                <pic:pic xmlns:pic="http://schemas.openxmlformats.org/drawingml/2006/picture">
+                  <pic:nvPicPr>
+                    <pic:cNvPr id="1371526832" name="Picture 1371526832"/>
+                    <pic:cNvPicPr/>
+                  </pic:nvPicPr>
+                  <pic:blipFill>
+                    <a:blip r:embed="rId29">
+                      <a:extLst>
+                        <a:ext uri="{28A0092B-C50C-407E-A947-70E740481C1C}">
+                          <a14:useLocalDpi xmlns:a14="http://schemas.microsoft.com/office/drawing/2010/main" val="0"/>
+                        </a:ext>
+                      </a:extLst>
+                    </a:blip>
+                    <a:stretch>
+                      <a:fillRect/>
+                    </a:stretch>
+                  </pic:blipFill>
+                  <pic:spPr>
+                    <a:xfrm>
+                      <a:off x="0" y="0"/>
+                      <a:ext cx="6858000" cy="5486400"/>
+                    </a:xfrm>
+                    <a:prstGeom prst="rect">
+                      <a:avLst/>
+                    </a:prstGeom>
+                  </pic:spPr>
+                </pic:pic>
+              </a:graphicData>
+            </a:graphic>
+          </wp:inline>
+        </w:drawing>
+      </w:r>
+    </w:p>
+    <w:p>
+      <w:pPr>
+        <w:pStyle w:val="Caption"/>
+        <w:jc w:val="center"/>
+        <w:rPr>
+          <w:lang w:bidi="ar-EG"/>
+        </w:rPr>
+      </w:pPr>
+      <w:r>
+        <w:t xml:space="preserve">Figure </w:t>
+      </w:r>
+      <w:r>
+        <w:fldChar w:fldCharType="begin"/>
+      </w:r>
+      <w:r>
+        <w:instrText xml:space="preserve"> SEQ Figure \* ARABIC </w:instrText>
+      </w:r>
+      <w:r>
+        <w:fldChar w:fldCharType="separate"/>
+      </w:r>
+      <w:r>
+        <w:rPr>
+          <w:noProof/>
+        </w:rPr>
+        <w:t>5</w:t>
+      </w:r>
+      <w:r>
+        <w:fldChar w:fldCharType="end"/>
+      </w:r>
+      <w:r>
+        <w:t>: Tableau dashboard for time-series analysis of downtime</w:t>
+      </w:r>
     </w:p>
     <w:sectPr>
-      <w:headerReference w:type="default" r:id="rId24"/>
-      <w:footerReference w:type="default" r:id="rId25"/>
+      <w:headerReference w:type="default" r:id="rId30"/>
+      <w:footerReference w:type="default" r:id="rId31"/>
       <w:pgSz w:w="12240" w:h="15840"/>
       <w:pgMar w:top="720" w:right="720" w:bottom="720" w:left="720" w:header="720" w:footer="360" w:gutter="0"/>
       <w:pgNumType w:start="0"/>
@@ -13119,6 +14012,25 @@
       <w:shd w:val="clear" w:color="auto" w:fill="E1DFDD"/>
     </w:rPr>
   </w:style>
+  <w:style w:type="paragraph" w:styleId="Caption">
+    <w:name w:val="caption"/>
+    <w:basedOn w:val="Normal"/>
+    <w:next w:val="Normal"/>
+    <w:uiPriority w:val="35"/>
+    <w:unhideWhenUsed/>
+    <w:qFormat/>
+    <w:rsid w:val="00AE183A"/>
+    <w:pPr>
+      <w:spacing w:after="200"/>
+    </w:pPr>
+    <w:rPr>
+      <w:i/>
+      <w:iCs/>
+      <w:color w:val="44546A" w:themeColor="text2"/>
+      <w:sz w:val="18"/>
+      <w:szCs w:val="18"/>
+    </w:rPr>
+  </w:style>
 </w:styles>
 </file>
 

</xml_diff>

<commit_message>
Modified the documentation file as per Eng/ Ahmed Samir recommendations
</commit_message>
<xml_diff>
--- a/phase-4/report.docx
+++ b/phase-4/report.docx
@@ -197,6 +197,15 @@
         <w:t>Google Data Analysis Specialist Track</w:t>
       </w:r>
     </w:p>
+    <w:p>
+      <w:pPr>
+        <w:pStyle w:val="Subtitle"/>
+        <w:jc w:val="center"/>
+      </w:pPr>
+      <w:r>
+        <w:t>CAI2_DAT1G6</w:t>
+      </w:r>
+    </w:p>
     <w:p/>
     <w:p>
       <w:pPr>
@@ -432,7 +441,7 @@
           <w:r>
             <w:fldChar w:fldCharType="separate"/>
           </w:r>
-          <w:hyperlink w:anchor="_Toc194732160" w:history="1">
+          <w:hyperlink w:anchor="_Toc194959499" w:history="1">
             <w:r>
               <w:rPr>
                 <w:rStyle w:val="Hyperlink"/>
@@ -459,7 +468,7 @@
                 <w:noProof/>
                 <w:webHidden/>
               </w:rPr>
-              <w:instrText xml:space="preserve"> PAGEREF _Toc194732160 \h </w:instrText>
+              <w:instrText xml:space="preserve"> PAGEREF _Toc194959499 \h </w:instrText>
             </w:r>
             <w:r>
               <w:rPr>
@@ -506,7 +515,7 @@
               <w:sz w:val="24"/>
             </w:rPr>
           </w:pPr>
-          <w:hyperlink w:anchor="_Toc194732161" w:history="1">
+          <w:hyperlink w:anchor="_Toc194959500" w:history="1">
             <w:r>
               <w:rPr>
                 <w:rStyle w:val="Hyperlink"/>
@@ -533,7 +542,7 @@
                 <w:noProof/>
                 <w:webHidden/>
               </w:rPr>
-              <w:instrText xml:space="preserve"> PAGEREF _Toc194732161 \h </w:instrText>
+              <w:instrText xml:space="preserve"> PAGEREF _Toc194959500 \h </w:instrText>
             </w:r>
             <w:r>
               <w:rPr>
@@ -578,7 +587,7 @@
               <w:sz w:val="24"/>
             </w:rPr>
           </w:pPr>
-          <w:hyperlink w:anchor="_Toc194732162" w:history="1">
+          <w:hyperlink w:anchor="_Toc194959501" w:history="1">
             <w:r>
               <w:rPr>
                 <w:rStyle w:val="Hyperlink"/>
@@ -605,7 +614,7 @@
                 <w:noProof/>
                 <w:webHidden/>
               </w:rPr>
-              <w:instrText xml:space="preserve"> PAGEREF _Toc194732162 \h </w:instrText>
+              <w:instrText xml:space="preserve"> PAGEREF _Toc194959501 \h </w:instrText>
             </w:r>
             <w:r>
               <w:rPr>
@@ -650,7 +659,7 @@
               <w:sz w:val="24"/>
             </w:rPr>
           </w:pPr>
-          <w:hyperlink w:anchor="_Toc194732163" w:history="1">
+          <w:hyperlink w:anchor="_Toc194959502" w:history="1">
             <w:r>
               <w:rPr>
                 <w:rStyle w:val="Hyperlink"/>
@@ -677,7 +686,7 @@
                 <w:noProof/>
                 <w:webHidden/>
               </w:rPr>
-              <w:instrText xml:space="preserve"> PAGEREF _Toc194732163 \h </w:instrText>
+              <w:instrText xml:space="preserve"> PAGEREF _Toc194959502 \h </w:instrText>
             </w:r>
             <w:r>
               <w:rPr>
@@ -722,7 +731,7 @@
               <w:sz w:val="24"/>
             </w:rPr>
           </w:pPr>
-          <w:hyperlink w:anchor="_Toc194732164" w:history="1">
+          <w:hyperlink w:anchor="_Toc194959503" w:history="1">
             <w:r>
               <w:rPr>
                 <w:rStyle w:val="Hyperlink"/>
@@ -749,7 +758,7 @@
                 <w:noProof/>
                 <w:webHidden/>
               </w:rPr>
-              <w:instrText xml:space="preserve"> PAGEREF _Toc194732164 \h </w:instrText>
+              <w:instrText xml:space="preserve"> PAGEREF _Toc194959503 \h </w:instrText>
             </w:r>
             <w:r>
               <w:rPr>
@@ -794,7 +803,7 @@
               <w:sz w:val="24"/>
             </w:rPr>
           </w:pPr>
-          <w:hyperlink w:anchor="_Toc194732165" w:history="1">
+          <w:hyperlink w:anchor="_Toc194959504" w:history="1">
             <w:r>
               <w:rPr>
                 <w:rStyle w:val="Hyperlink"/>
@@ -821,7 +830,7 @@
                 <w:noProof/>
                 <w:webHidden/>
               </w:rPr>
-              <w:instrText xml:space="preserve"> PAGEREF _Toc194732165 \h </w:instrText>
+              <w:instrText xml:space="preserve"> PAGEREF _Toc194959504 \h </w:instrText>
             </w:r>
             <w:r>
               <w:rPr>
@@ -866,13 +875,27 @@
               <w:sz w:val="24"/>
             </w:rPr>
           </w:pPr>
-          <w:hyperlink w:anchor="_Toc194732166" w:history="1">
+          <w:hyperlink w:anchor="_Toc194959505" w:history="1">
             <w:r>
               <w:rPr>
                 <w:rStyle w:val="Hyperlink"/>
                 <w:noProof/>
               </w:rPr>
-              <w:t>Tools and Technologies Used</w:t>
+              <w:t>Tools a</w:t>
+            </w:r>
+            <w:r>
+              <w:rPr>
+                <w:rStyle w:val="Hyperlink"/>
+                <w:noProof/>
+              </w:rPr>
+              <w:t>n</w:t>
+            </w:r>
+            <w:r>
+              <w:rPr>
+                <w:rStyle w:val="Hyperlink"/>
+                <w:noProof/>
+              </w:rPr>
+              <w:t>d Technologies Used</w:t>
             </w:r>
             <w:r>
               <w:rPr>
@@ -893,7 +916,7 @@
                 <w:noProof/>
                 <w:webHidden/>
               </w:rPr>
-              <w:instrText xml:space="preserve"> PAGEREF _Toc194732166 \h </w:instrText>
+              <w:instrText xml:space="preserve"> PAGEREF _Toc194959505 \h </w:instrText>
             </w:r>
             <w:r>
               <w:rPr>
@@ -938,7 +961,7 @@
               <w:sz w:val="24"/>
             </w:rPr>
           </w:pPr>
-          <w:hyperlink w:anchor="_Toc194732167" w:history="1">
+          <w:hyperlink w:anchor="_Toc194959506" w:history="1">
             <w:r>
               <w:rPr>
                 <w:rStyle w:val="Hyperlink"/>
@@ -965,7 +988,7 @@
                 <w:noProof/>
                 <w:webHidden/>
               </w:rPr>
-              <w:instrText xml:space="preserve"> PAGEREF _Toc194732167 \h </w:instrText>
+              <w:instrText xml:space="preserve"> PAGEREF _Toc194959506 \h </w:instrText>
             </w:r>
             <w:r>
               <w:rPr>
@@ -1012,7 +1035,7 @@
               <w:sz w:val="24"/>
             </w:rPr>
           </w:pPr>
-          <w:hyperlink w:anchor="_Toc194732168" w:history="1">
+          <w:hyperlink w:anchor="_Toc194959507" w:history="1">
             <w:r>
               <w:rPr>
                 <w:rStyle w:val="Hyperlink"/>
@@ -1039,7 +1062,7 @@
                 <w:noProof/>
                 <w:webHidden/>
               </w:rPr>
-              <w:instrText xml:space="preserve"> PAGEREF _Toc194732168 \h </w:instrText>
+              <w:instrText xml:space="preserve"> PAGEREF _Toc194959507 \h </w:instrText>
             </w:r>
             <w:r>
               <w:rPr>
@@ -1084,7 +1107,7 @@
               <w:sz w:val="24"/>
             </w:rPr>
           </w:pPr>
-          <w:hyperlink w:anchor="_Toc194732169" w:history="1">
+          <w:hyperlink w:anchor="_Toc194959508" w:history="1">
             <w:r>
               <w:rPr>
                 <w:rStyle w:val="Hyperlink"/>
@@ -1111,7 +1134,7 @@
                 <w:noProof/>
                 <w:webHidden/>
               </w:rPr>
-              <w:instrText xml:space="preserve"> PAGEREF _Toc194732169 \h </w:instrText>
+              <w:instrText xml:space="preserve"> PAGEREF _Toc194959508 \h </w:instrText>
             </w:r>
             <w:r>
               <w:rPr>
@@ -1156,7 +1179,7 @@
               <w:sz w:val="24"/>
             </w:rPr>
           </w:pPr>
-          <w:hyperlink w:anchor="_Toc194732170" w:history="1">
+          <w:hyperlink w:anchor="_Toc194959509" w:history="1">
             <w:r>
               <w:rPr>
                 <w:rStyle w:val="Hyperlink"/>
@@ -1183,7 +1206,7 @@
                 <w:noProof/>
                 <w:webHidden/>
               </w:rPr>
-              <w:instrText xml:space="preserve"> PAGEREF _Toc194732170 \h </w:instrText>
+              <w:instrText xml:space="preserve"> PAGEREF _Toc194959509 \h </w:instrText>
             </w:r>
             <w:r>
               <w:rPr>
@@ -1228,7 +1251,7 @@
               <w:sz w:val="24"/>
             </w:rPr>
           </w:pPr>
-          <w:hyperlink w:anchor="_Toc194732171" w:history="1">
+          <w:hyperlink w:anchor="_Toc194959510" w:history="1">
             <w:r>
               <w:rPr>
                 <w:rStyle w:val="Hyperlink"/>
@@ -1255,7 +1278,7 @@
                 <w:noProof/>
                 <w:webHidden/>
               </w:rPr>
-              <w:instrText xml:space="preserve"> PAGEREF _Toc194732171 \h </w:instrText>
+              <w:instrText xml:space="preserve"> PAGEREF _Toc194959510 \h </w:instrText>
             </w:r>
             <w:r>
               <w:rPr>
@@ -1302,7 +1325,7 @@
               <w:sz w:val="24"/>
             </w:rPr>
           </w:pPr>
-          <w:hyperlink w:anchor="_Toc194732172" w:history="1">
+          <w:hyperlink w:anchor="_Toc194959511" w:history="1">
             <w:r>
               <w:rPr>
                 <w:rStyle w:val="Hyperlink"/>
@@ -1329,7 +1352,7 @@
                 <w:noProof/>
                 <w:webHidden/>
               </w:rPr>
-              <w:instrText xml:space="preserve"> PAGEREF _Toc194732172 \h </w:instrText>
+              <w:instrText xml:space="preserve"> PAGEREF _Toc194959511 \h </w:instrText>
             </w:r>
             <w:r>
               <w:rPr>
@@ -1374,7 +1397,7 @@
               <w:sz w:val="24"/>
             </w:rPr>
           </w:pPr>
-          <w:hyperlink w:anchor="_Toc194732173" w:history="1">
+          <w:hyperlink w:anchor="_Toc194959512" w:history="1">
             <w:r>
               <w:rPr>
                 <w:rStyle w:val="Hyperlink"/>
@@ -1401,7 +1424,7 @@
                 <w:noProof/>
                 <w:webHidden/>
               </w:rPr>
-              <w:instrText xml:space="preserve"> PAGEREF _Toc194732173 \h </w:instrText>
+              <w:instrText xml:space="preserve"> PAGEREF _Toc194959512 \h </w:instrText>
             </w:r>
             <w:r>
               <w:rPr>
@@ -1446,7 +1469,7 @@
               <w:sz w:val="24"/>
             </w:rPr>
           </w:pPr>
-          <w:hyperlink w:anchor="_Toc194732174" w:history="1">
+          <w:hyperlink w:anchor="_Toc194959513" w:history="1">
             <w:r>
               <w:rPr>
                 <w:rStyle w:val="Hyperlink"/>
@@ -1473,7 +1496,7 @@
                 <w:noProof/>
                 <w:webHidden/>
               </w:rPr>
-              <w:instrText xml:space="preserve"> PAGEREF _Toc194732174 \h </w:instrText>
+              <w:instrText xml:space="preserve"> PAGEREF _Toc194959513 \h </w:instrText>
             </w:r>
             <w:r>
               <w:rPr>
@@ -1518,7 +1541,7 @@
               <w:sz w:val="24"/>
             </w:rPr>
           </w:pPr>
-          <w:hyperlink w:anchor="_Toc194732175" w:history="1">
+          <w:hyperlink w:anchor="_Toc194959514" w:history="1">
             <w:r>
               <w:rPr>
                 <w:rStyle w:val="Hyperlink"/>
@@ -1545,7 +1568,7 @@
                 <w:noProof/>
                 <w:webHidden/>
               </w:rPr>
-              <w:instrText xml:space="preserve"> PAGEREF _Toc194732175 \h </w:instrText>
+              <w:instrText xml:space="preserve"> PAGEREF _Toc194959514 \h </w:instrText>
             </w:r>
             <w:r>
               <w:rPr>
@@ -1592,7 +1615,7 @@
               <w:sz w:val="24"/>
             </w:rPr>
           </w:pPr>
-          <w:hyperlink w:anchor="_Toc194732176" w:history="1">
+          <w:hyperlink w:anchor="_Toc194959515" w:history="1">
             <w:r>
               <w:rPr>
                 <w:rStyle w:val="Hyperlink"/>
@@ -1619,7 +1642,7 @@
                 <w:noProof/>
                 <w:webHidden/>
               </w:rPr>
-              <w:instrText xml:space="preserve"> PAGEREF _Toc194732176 \h </w:instrText>
+              <w:instrText xml:space="preserve"> PAGEREF _Toc194959515 \h </w:instrText>
             </w:r>
             <w:r>
               <w:rPr>
@@ -1664,7 +1687,7 @@
               <w:sz w:val="24"/>
             </w:rPr>
           </w:pPr>
-          <w:hyperlink w:anchor="_Toc194732177" w:history="1">
+          <w:hyperlink w:anchor="_Toc194959516" w:history="1">
             <w:r>
               <w:rPr>
                 <w:rStyle w:val="Hyperlink"/>
@@ -1691,7 +1714,7 @@
                 <w:noProof/>
                 <w:webHidden/>
               </w:rPr>
-              <w:instrText xml:space="preserve"> PAGEREF _Toc194732177 \h </w:instrText>
+              <w:instrText xml:space="preserve"> PAGEREF _Toc194959516 \h </w:instrText>
             </w:r>
             <w:r>
               <w:rPr>
@@ -1738,7 +1761,7 @@
               <w:sz w:val="24"/>
             </w:rPr>
           </w:pPr>
-          <w:hyperlink w:anchor="_Toc194732178" w:history="1">
+          <w:hyperlink w:anchor="_Toc194959517" w:history="1">
             <w:r>
               <w:rPr>
                 <w:rStyle w:val="Hyperlink"/>
@@ -1765,7 +1788,7 @@
                 <w:noProof/>
                 <w:webHidden/>
               </w:rPr>
-              <w:instrText xml:space="preserve"> PAGEREF _Toc194732178 \h </w:instrText>
+              <w:instrText xml:space="preserve"> PAGEREF _Toc194959517 \h </w:instrText>
             </w:r>
             <w:r>
               <w:rPr>
@@ -1812,7 +1835,7 @@
               <w:sz w:val="24"/>
             </w:rPr>
           </w:pPr>
-          <w:hyperlink w:anchor="_Toc194732179" w:history="1">
+          <w:hyperlink w:anchor="_Toc194959518" w:history="1">
             <w:r>
               <w:rPr>
                 <w:rStyle w:val="Hyperlink"/>
@@ -1840,7 +1863,7 @@
                 <w:noProof/>
                 <w:webHidden/>
               </w:rPr>
-              <w:instrText xml:space="preserve"> PAGEREF _Toc194732179 \h </w:instrText>
+              <w:instrText xml:space="preserve"> PAGEREF _Toc194959518 \h </w:instrText>
             </w:r>
             <w:r>
               <w:rPr>
@@ -1887,7 +1910,7 @@
               <w:sz w:val="24"/>
             </w:rPr>
           </w:pPr>
-          <w:hyperlink w:anchor="_Toc194732180" w:history="1">
+          <w:hyperlink w:anchor="_Toc194959519" w:history="1">
             <w:r>
               <w:rPr>
                 <w:rStyle w:val="Hyperlink"/>
@@ -1915,7 +1938,7 @@
                 <w:noProof/>
                 <w:webHidden/>
               </w:rPr>
-              <w:instrText xml:space="preserve"> PAGEREF _Toc194732180 \h </w:instrText>
+              <w:instrText xml:space="preserve"> PAGEREF _Toc194959519 \h </w:instrText>
             </w:r>
             <w:r>
               <w:rPr>
@@ -1960,7 +1983,7 @@
               <w:sz w:val="24"/>
             </w:rPr>
           </w:pPr>
-          <w:hyperlink w:anchor="_Toc194732181" w:history="1">
+          <w:hyperlink w:anchor="_Toc194959520" w:history="1">
             <w:r>
               <w:rPr>
                 <w:rStyle w:val="Hyperlink"/>
@@ -1988,7 +2011,7 @@
                 <w:noProof/>
                 <w:webHidden/>
               </w:rPr>
-              <w:instrText xml:space="preserve"> PAGEREF _Toc194732181 \h </w:instrText>
+              <w:instrText xml:space="preserve"> PAGEREF _Toc194959520 \h </w:instrText>
             </w:r>
             <w:r>
               <w:rPr>
@@ -2033,7 +2056,7 @@
               <w:sz w:val="24"/>
             </w:rPr>
           </w:pPr>
-          <w:hyperlink w:anchor="_Toc194732182" w:history="1">
+          <w:hyperlink w:anchor="_Toc194959521" w:history="1">
             <w:r>
               <w:rPr>
                 <w:rStyle w:val="Hyperlink"/>
@@ -2061,7 +2084,7 @@
                 <w:noProof/>
                 <w:webHidden/>
               </w:rPr>
-              <w:instrText xml:space="preserve"> PAGEREF _Toc194732182 \h </w:instrText>
+              <w:instrText xml:space="preserve"> PAGEREF _Toc194959521 \h </w:instrText>
             </w:r>
             <w:r>
               <w:rPr>
@@ -2116,7 +2139,7 @@
       <w:pPr>
         <w:pStyle w:val="Heading1"/>
       </w:pPr>
-      <w:bookmarkStart w:id="0" w:name="_Toc194732160"/>
+      <w:bookmarkStart w:id="0" w:name="_Toc194959499"/>
       <w:r>
         <w:lastRenderedPageBreak/>
         <w:t>Executive Summary</w:t>
@@ -2314,7 +2337,7 @@
       <w:pPr>
         <w:pStyle w:val="Heading1"/>
       </w:pPr>
-      <w:bookmarkStart w:id="1" w:name="_Toc194732161"/>
+      <w:bookmarkStart w:id="1" w:name="_Toc194959500"/>
       <w:r>
         <w:lastRenderedPageBreak/>
         <w:t>Phase I: Data Cleaning and Preprocessing</w:t>
@@ -2334,7 +2357,7 @@
       <w:pPr>
         <w:pStyle w:val="Heading2"/>
       </w:pPr>
-      <w:bookmarkStart w:id="2" w:name="_Toc194732162"/>
+      <w:bookmarkStart w:id="2" w:name="_Toc194959501"/>
       <w:r>
         <w:t>Data Overview</w:t>
       </w:r>
@@ -4080,7 +4103,7 @@
       <w:pPr>
         <w:pStyle w:val="Heading2"/>
       </w:pPr>
-      <w:bookmarkStart w:id="3" w:name="_Toc194732163"/>
+      <w:bookmarkStart w:id="3" w:name="_Toc194959502"/>
       <w:r>
         <w:t xml:space="preserve">Data </w:t>
       </w:r>
@@ -4339,7 +4362,7 @@
       <w:pPr>
         <w:pStyle w:val="Heading2"/>
       </w:pPr>
-      <w:bookmarkStart w:id="4" w:name="_Toc194732164"/>
+      <w:bookmarkStart w:id="4" w:name="_Toc194959503"/>
       <w:r>
         <w:t>The Data Cleaning Process</w:t>
       </w:r>
@@ -4545,7 +4568,17 @@
           <w:sz w:val="17"/>
           <w:szCs w:val="17"/>
         </w:rPr>
-        <w:t>line_prod</w:t>
+        <w:t>line_</w:t>
+      </w:r>
+      <w:proofErr w:type="gramStart"/>
+      <w:r>
+        <w:rPr>
+          <w:rFonts w:ascii="Consolas" w:hAnsi="Consolas" w:cs="Courier New"/>
+          <w:color w:val="000000"/>
+          <w:sz w:val="17"/>
+          <w:szCs w:val="17"/>
+        </w:rPr>
+        <w:t>prod</w:t>
       </w:r>
       <w:r>
         <w:rPr>
@@ -4566,6 +4599,7 @@
         <w:t>isnull</w:t>
       </w:r>
       <w:proofErr w:type="spellEnd"/>
+      <w:proofErr w:type="gramEnd"/>
       <w:r>
         <w:rPr>
           <w:rFonts w:ascii="Consolas" w:hAnsi="Consolas" w:cs="Courier New"/>
@@ -4573,7 +4607,17 @@
           <w:sz w:val="17"/>
           <w:szCs w:val="17"/>
         </w:rPr>
-        <w:t>().</w:t>
+        <w:t>(</w:t>
+      </w:r>
+      <w:proofErr w:type="gramStart"/>
+      <w:r>
+        <w:rPr>
+          <w:rFonts w:ascii="Consolas" w:hAnsi="Consolas" w:cs="Courier New"/>
+          <w:color w:val="666600"/>
+          <w:sz w:val="17"/>
+          <w:szCs w:val="17"/>
+        </w:rPr>
+        <w:t>).</w:t>
       </w:r>
       <w:r>
         <w:rPr>
@@ -4584,6 +4628,7 @@
         </w:rPr>
         <w:t>sum</w:t>
       </w:r>
+      <w:proofErr w:type="gramEnd"/>
       <w:r>
         <w:rPr>
           <w:rFonts w:ascii="Consolas" w:hAnsi="Consolas" w:cs="Courier New"/>
@@ -4833,7 +4878,17 @@
           <w:sz w:val="17"/>
           <w:szCs w:val="17"/>
         </w:rPr>
-        <w:t>line_prod</w:t>
+        <w:t>line_</w:t>
+      </w:r>
+      <w:proofErr w:type="gramStart"/>
+      <w:r>
+        <w:rPr>
+          <w:rFonts w:ascii="Consolas" w:hAnsi="Consolas" w:cs="Courier New"/>
+          <w:color w:val="000000"/>
+          <w:sz w:val="17"/>
+          <w:szCs w:val="17"/>
+        </w:rPr>
+        <w:t>prod</w:t>
       </w:r>
       <w:r>
         <w:rPr>
@@ -4872,6 +4927,7 @@
         <w:t>nunique</w:t>
       </w:r>
       <w:proofErr w:type="spellEnd"/>
+      <w:proofErr w:type="gramEnd"/>
       <w:r>
         <w:rPr>
           <w:rFonts w:ascii="Consolas" w:hAnsi="Consolas" w:cs="Courier New"/>
@@ -5039,7 +5095,17 @@
           <w:sz w:val="17"/>
           <w:szCs w:val="17"/>
         </w:rPr>
-        <w:t>line_prod</w:t>
+        <w:t>line_</w:t>
+      </w:r>
+      <w:proofErr w:type="gramStart"/>
+      <w:r>
+        <w:rPr>
+          <w:rFonts w:ascii="Consolas" w:hAnsi="Consolas" w:cs="Courier New"/>
+          <w:color w:val="000000"/>
+          <w:sz w:val="17"/>
+          <w:szCs w:val="17"/>
+        </w:rPr>
+        <w:t>prod</w:t>
       </w:r>
       <w:r>
         <w:rPr>
@@ -5060,6 +5126,7 @@
         <w:t>duplicated</w:t>
       </w:r>
       <w:proofErr w:type="spellEnd"/>
+      <w:proofErr w:type="gramEnd"/>
       <w:r>
         <w:rPr>
           <w:rFonts w:ascii="Consolas" w:hAnsi="Consolas" w:cs="Courier New"/>
@@ -5067,7 +5134,17 @@
           <w:sz w:val="17"/>
           <w:szCs w:val="17"/>
         </w:rPr>
-        <w:t>().</w:t>
+        <w:t>(</w:t>
+      </w:r>
+      <w:proofErr w:type="gramStart"/>
+      <w:r>
+        <w:rPr>
+          <w:rFonts w:ascii="Consolas" w:hAnsi="Consolas" w:cs="Courier New"/>
+          <w:color w:val="666600"/>
+          <w:sz w:val="17"/>
+          <w:szCs w:val="17"/>
+        </w:rPr>
+        <w:t>).</w:t>
       </w:r>
       <w:r>
         <w:rPr>
@@ -5078,6 +5155,7 @@
         </w:rPr>
         <w:t>sum</w:t>
       </w:r>
+      <w:proofErr w:type="gramEnd"/>
       <w:r>
         <w:rPr>
           <w:rFonts w:ascii="Consolas" w:hAnsi="Consolas" w:cs="Courier New"/>
@@ -5183,6 +5261,7 @@
         <w:t xml:space="preserve"># Check that all End Time values are of the type </w:t>
       </w:r>
       <w:proofErr w:type="spellStart"/>
+      <w:proofErr w:type="gramStart"/>
       <w:r>
         <w:rPr>
           <w:rFonts w:ascii="Consolas" w:hAnsi="Consolas" w:cs="Courier New"/>
@@ -5193,6 +5272,7 @@
         <w:t>datetime.time</w:t>
       </w:r>
       <w:proofErr w:type="spellEnd"/>
+      <w:proofErr w:type="gramEnd"/>
     </w:p>
     <w:p>
       <w:pPr>
@@ -5297,6 +5377,7 @@
         </w:rPr>
         <w:t>"</w:t>
       </w:r>
+      <w:proofErr w:type="gramStart"/>
       <w:r>
         <w:rPr>
           <w:rFonts w:ascii="Consolas" w:hAnsi="Consolas" w:cs="Courier New"/>
@@ -5315,6 +5396,7 @@
         </w:rPr>
         <w:t>apply</w:t>
       </w:r>
+      <w:proofErr w:type="gramEnd"/>
       <w:r>
         <w:rPr>
           <w:rFonts w:ascii="Consolas" w:hAnsi="Consolas" w:cs="Courier New"/>
@@ -5361,6 +5443,7 @@
         <w:t xml:space="preserve"> </w:t>
       </w:r>
       <w:proofErr w:type="spellStart"/>
+      <w:proofErr w:type="gramStart"/>
       <w:r>
         <w:rPr>
           <w:rFonts w:ascii="Consolas" w:hAnsi="Consolas" w:cs="Courier New"/>
@@ -5380,6 +5463,7 @@
         </w:rPr>
         <w:t>(</w:t>
       </w:r>
+      <w:proofErr w:type="gramEnd"/>
       <w:r>
         <w:rPr>
           <w:rFonts w:ascii="Consolas" w:hAnsi="Consolas" w:cs="Courier New"/>
@@ -5408,6 +5492,7 @@
         <w:t xml:space="preserve"> </w:t>
       </w:r>
       <w:proofErr w:type="spellStart"/>
+      <w:proofErr w:type="gramStart"/>
       <w:r>
         <w:rPr>
           <w:rFonts w:ascii="Consolas" w:hAnsi="Consolas" w:cs="Courier New"/>
@@ -5436,6 +5521,7 @@
         <w:t>time</w:t>
       </w:r>
       <w:proofErr w:type="spellEnd"/>
+      <w:proofErr w:type="gramEnd"/>
       <w:r>
         <w:rPr>
           <w:rFonts w:ascii="Consolas" w:hAnsi="Consolas" w:cs="Courier New"/>
@@ -5443,7 +5529,17 @@
           <w:sz w:val="17"/>
           <w:szCs w:val="17"/>
         </w:rPr>
-        <w:t>)).</w:t>
+        <w:t>)</w:t>
+      </w:r>
+      <w:proofErr w:type="gramStart"/>
+      <w:r>
+        <w:rPr>
+          <w:rFonts w:ascii="Consolas" w:hAnsi="Consolas" w:cs="Courier New"/>
+          <w:color w:val="666600"/>
+          <w:sz w:val="17"/>
+          <w:szCs w:val="17"/>
+        </w:rPr>
+        <w:t>).</w:t>
       </w:r>
       <w:r>
         <w:rPr>
@@ -5454,6 +5550,7 @@
         </w:rPr>
         <w:t>all</w:t>
       </w:r>
+      <w:proofErr w:type="gramEnd"/>
       <w:r>
         <w:rPr>
           <w:rFonts w:ascii="Consolas" w:hAnsi="Consolas" w:cs="Courier New"/>
@@ -5502,6 +5599,7 @@
         <w:t xml:space="preserve"> were not consistent. The following code was used to isolate rows where the type was not </w:t>
       </w:r>
       <w:proofErr w:type="spellStart"/>
+      <w:proofErr w:type="gramStart"/>
       <w:r>
         <w:rPr>
           <w:sz w:val="24"/>
@@ -5510,6 +5608,7 @@
         <w:t>datetime.time</w:t>
       </w:r>
       <w:proofErr w:type="spellEnd"/>
+      <w:proofErr w:type="gramEnd"/>
       <w:r>
         <w:rPr>
           <w:sz w:val="24"/>
@@ -5518,6 +5617,7 @@
         <w:t xml:space="preserve"> where only one row was found to have a </w:t>
       </w:r>
       <w:proofErr w:type="spellStart"/>
+      <w:proofErr w:type="gramStart"/>
       <w:r>
         <w:rPr>
           <w:sz w:val="24"/>
@@ -5526,6 +5626,7 @@
         <w:t>datetime.datetime</w:t>
       </w:r>
       <w:proofErr w:type="spellEnd"/>
+      <w:proofErr w:type="gramEnd"/>
       <w:r>
         <w:rPr>
           <w:sz w:val="24"/>
@@ -5595,9 +5696,30 @@
           <w:sz w:val="17"/>
           <w:szCs w:val="17"/>
         </w:rPr>
-        <w:t xml:space="preserve"># Find values in End Time that are not of the type </w:t>
+        <w:t xml:space="preserve"># Find </w:t>
+      </w:r>
+      <w:proofErr w:type="gramStart"/>
+      <w:r>
+        <w:rPr>
+          <w:rFonts w:ascii="Consolas" w:hAnsi="Consolas" w:cs="Courier New"/>
+          <w:color w:val="880000"/>
+          <w:sz w:val="17"/>
+          <w:szCs w:val="17"/>
+        </w:rPr>
+        <w:t>values</w:t>
+      </w:r>
+      <w:proofErr w:type="gramEnd"/>
+      <w:r>
+        <w:rPr>
+          <w:rFonts w:ascii="Consolas" w:hAnsi="Consolas" w:cs="Courier New"/>
+          <w:color w:val="880000"/>
+          <w:sz w:val="17"/>
+          <w:szCs w:val="17"/>
+        </w:rPr>
+        <w:t xml:space="preserve"> in End Time that are not of the type </w:t>
       </w:r>
       <w:proofErr w:type="spellStart"/>
+      <w:proofErr w:type="gramStart"/>
       <w:r>
         <w:rPr>
           <w:rFonts w:ascii="Consolas" w:hAnsi="Consolas" w:cs="Courier New"/>
@@ -5608,6 +5730,7 @@
         <w:t>datetime.time</w:t>
       </w:r>
       <w:proofErr w:type="spellEnd"/>
+      <w:proofErr w:type="gramEnd"/>
     </w:p>
     <w:p>
       <w:pPr>
@@ -5732,6 +5855,7 @@
         </w:rPr>
         <w:t>"</w:t>
       </w:r>
+      <w:proofErr w:type="gramStart"/>
       <w:r>
         <w:rPr>
           <w:rFonts w:ascii="Consolas" w:hAnsi="Consolas" w:cs="Courier New"/>
@@ -5750,6 +5874,7 @@
         </w:rPr>
         <w:t>apply</w:t>
       </w:r>
+      <w:proofErr w:type="gramEnd"/>
       <w:r>
         <w:rPr>
           <w:rFonts w:ascii="Consolas" w:hAnsi="Consolas" w:cs="Courier New"/>
@@ -5795,6 +5920,7 @@
         </w:rPr>
         <w:t xml:space="preserve"> </w:t>
       </w:r>
+      <w:proofErr w:type="gramStart"/>
       <w:r>
         <w:rPr>
           <w:rFonts w:ascii="Consolas" w:hAnsi="Consolas" w:cs="Courier New"/>
@@ -5833,6 +5959,7 @@
         </w:rPr>
         <w:t>(</w:t>
       </w:r>
+      <w:proofErr w:type="gramEnd"/>
       <w:r>
         <w:rPr>
           <w:rFonts w:ascii="Consolas" w:hAnsi="Consolas" w:cs="Courier New"/>
@@ -5861,6 +5988,7 @@
         <w:t xml:space="preserve"> </w:t>
       </w:r>
       <w:proofErr w:type="spellStart"/>
+      <w:proofErr w:type="gramStart"/>
       <w:r>
         <w:rPr>
           <w:rFonts w:ascii="Consolas" w:hAnsi="Consolas" w:cs="Courier New"/>
@@ -5889,6 +6017,7 @@
         <w:t>time</w:t>
       </w:r>
       <w:proofErr w:type="spellEnd"/>
+      <w:proofErr w:type="gramEnd"/>
       <w:r>
         <w:rPr>
           <w:rFonts w:ascii="Consolas" w:hAnsi="Consolas" w:cs="Courier New"/>
@@ -6087,6 +6216,7 @@
         <w:t xml:space="preserve"> </w:t>
       </w:r>
       <w:proofErr w:type="spellStart"/>
+      <w:proofErr w:type="gramStart"/>
       <w:r>
         <w:rPr>
           <w:rFonts w:ascii="Consolas" w:hAnsi="Consolas" w:cs="Courier New"/>
@@ -6124,6 +6254,7 @@
         </w:rPr>
         <w:t>[</w:t>
       </w:r>
+      <w:proofErr w:type="gramEnd"/>
       <w:r>
         <w:rPr>
           <w:rFonts w:ascii="Consolas" w:hAnsi="Consolas" w:cs="Courier New"/>
@@ -6217,6 +6348,7 @@
         <w:t xml:space="preserve"> </w:t>
       </w:r>
       <w:proofErr w:type="spellStart"/>
+      <w:proofErr w:type="gramStart"/>
       <w:r>
         <w:rPr>
           <w:rFonts w:ascii="Consolas" w:hAnsi="Consolas" w:cs="Courier New"/>
@@ -6254,6 +6386,7 @@
         </w:rPr>
         <w:t>[</w:t>
       </w:r>
+      <w:proofErr w:type="gramEnd"/>
       <w:r>
         <w:rPr>
           <w:rFonts w:ascii="Consolas" w:hAnsi="Consolas" w:cs="Courier New"/>
@@ -6310,6 +6443,7 @@
         </w:rPr>
         <w:t>"</w:t>
       </w:r>
+      <w:proofErr w:type="gramStart"/>
       <w:r>
         <w:rPr>
           <w:rFonts w:ascii="Consolas" w:hAnsi="Consolas" w:cs="Courier New"/>
@@ -6328,6 +6462,7 @@
         </w:rPr>
         <w:t>time</w:t>
       </w:r>
+      <w:proofErr w:type="gramEnd"/>
       <w:r>
         <w:rPr>
           <w:rFonts w:ascii="Consolas" w:hAnsi="Consolas" w:cs="Courier New"/>
@@ -6343,7 +6478,7 @@
       <w:pPr>
         <w:pStyle w:val="Heading2"/>
       </w:pPr>
-      <w:bookmarkStart w:id="5" w:name="_Toc194732165"/>
+      <w:bookmarkStart w:id="5" w:name="_Toc194959504"/>
       <w:r>
         <w:t>Data Modelling</w:t>
       </w:r>
@@ -6464,7 +6599,7 @@
       <w:pPr>
         <w:pStyle w:val="Heading2"/>
       </w:pPr>
-      <w:bookmarkStart w:id="6" w:name="_Toc194732166"/>
+      <w:bookmarkStart w:id="6" w:name="_Toc194959505"/>
       <w:r>
         <w:t>Tools and Technologies Used</w:t>
       </w:r>
@@ -6578,7 +6713,8 @@
       <w:tr>
         <w:tc>
           <w:tcPr>
-            <w:tcW w:w="3596" w:type="dxa"/>
+            <w:tcW w:w="7193" w:type="dxa"/>
+            <w:gridSpan w:val="2"/>
           </w:tcPr>
           <w:p>
             <w:pPr>
@@ -6600,7 +6736,7 @@
                 <w:sz w:val="24"/>
                 <w:szCs w:val="24"/>
               </w:rPr>
-              <w:t>Python.</w:t>
+              <w:t>Python (packages: Pandas, NumPy, and datetime).</w:t>
             </w:r>
           </w:p>
         </w:tc>
@@ -6628,35 +6764,7 @@
                 <w:sz w:val="24"/>
                 <w:szCs w:val="24"/>
               </w:rPr>
-              <w:t>Pandas.</w:t>
-            </w:r>
-          </w:p>
-        </w:tc>
-        <w:tc>
-          <w:tcPr>
-            <w:tcW w:w="3597" w:type="dxa"/>
-          </w:tcPr>
-          <w:p>
-            <w:pPr>
-              <w:pStyle w:val="ListParagraph"/>
-              <w:numPr>
-                <w:ilvl w:val="0"/>
-                <w:numId w:val="12"/>
-              </w:numPr>
-              <w:spacing w:line="360" w:lineRule="auto"/>
-              <w:ind w:left="360"/>
-              <w:jc w:val="both"/>
-              <w:rPr>
-                <w:sz w:val="24"/>
-                <w:szCs w:val="24"/>
-              </w:rPr>
-            </w:pPr>
-            <w:r>
-              <w:rPr>
-                <w:sz w:val="24"/>
-                <w:szCs w:val="24"/>
-              </w:rPr>
-              <w:t>NumPy.</w:t>
+              <w:t>Microsoft SQL Server.</w:t>
             </w:r>
           </w:p>
         </w:tc>
@@ -6676,7 +6784,7 @@
       <w:pPr>
         <w:pStyle w:val="Heading2"/>
       </w:pPr>
-      <w:bookmarkStart w:id="7" w:name="_Toc194732167"/>
+      <w:bookmarkStart w:id="7" w:name="_Toc194959506"/>
       <w:r>
         <w:t>Deliverables</w:t>
       </w:r>
@@ -6755,7 +6863,7 @@
       <w:pPr>
         <w:pStyle w:val="Heading1"/>
       </w:pPr>
-      <w:bookmarkStart w:id="8" w:name="_Toc194732168"/>
+      <w:bookmarkStart w:id="8" w:name="_Toc194959507"/>
       <w:r>
         <w:lastRenderedPageBreak/>
         <w:t>Phase II: Exploratory Data Analysis</w:t>
@@ -6790,7 +6898,7 @@
       <w:pPr>
         <w:pStyle w:val="Heading2"/>
       </w:pPr>
-      <w:bookmarkStart w:id="9" w:name="_Toc194732169"/>
+      <w:bookmarkStart w:id="9" w:name="_Toc194959508"/>
       <w:r>
         <w:t>Analysis Questions</w:t>
       </w:r>
@@ -7173,7 +7281,7 @@
       <w:pPr>
         <w:pStyle w:val="Heading2"/>
       </w:pPr>
-      <w:bookmarkStart w:id="10" w:name="_Toc194732170"/>
+      <w:bookmarkStart w:id="10" w:name="_Toc194959509"/>
       <w:r>
         <w:t>Key Findings</w:t>
       </w:r>
@@ -7409,7 +7517,7 @@
       <w:pPr>
         <w:pStyle w:val="Heading2"/>
       </w:pPr>
-      <w:bookmarkStart w:id="11" w:name="_Toc194732171"/>
+      <w:bookmarkStart w:id="11" w:name="_Toc194959510"/>
       <w:r>
         <w:t>Deliverables</w:t>
       </w:r>
@@ -7471,7 +7579,7 @@
       <w:pPr>
         <w:pStyle w:val="Heading1"/>
       </w:pPr>
-      <w:bookmarkStart w:id="12" w:name="_Toc194732172"/>
+      <w:bookmarkStart w:id="12" w:name="_Toc194959511"/>
       <w:r>
         <w:lastRenderedPageBreak/>
         <w:t xml:space="preserve">Phase III: </w:t>
@@ -7509,7 +7617,7 @@
       <w:pPr>
         <w:pStyle w:val="Heading2"/>
       </w:pPr>
-      <w:bookmarkStart w:id="13" w:name="_Toc194732173"/>
+      <w:bookmarkStart w:id="13" w:name="_Toc194959512"/>
       <w:r>
         <w:t>Forecasting Questions</w:t>
       </w:r>
@@ -7547,7 +7655,7 @@
       <w:pPr>
         <w:pStyle w:val="Heading2"/>
       </w:pPr>
-      <w:bookmarkStart w:id="14" w:name="_Toc194732174"/>
+      <w:bookmarkStart w:id="14" w:name="_Toc194959513"/>
       <w:r>
         <w:t>Key Findings</w:t>
       </w:r>
@@ -7585,7 +7693,7 @@
       <w:pPr>
         <w:pStyle w:val="Heading2"/>
       </w:pPr>
-      <w:bookmarkStart w:id="15" w:name="_Toc194732175"/>
+      <w:bookmarkStart w:id="15" w:name="_Toc194959514"/>
       <w:r>
         <w:t>Deliverables</w:t>
       </w:r>
@@ -7622,7 +7730,7 @@
       <w:pPr>
         <w:pStyle w:val="Heading1"/>
       </w:pPr>
-      <w:bookmarkStart w:id="16" w:name="_Toc194732176"/>
+      <w:bookmarkStart w:id="16" w:name="_Toc194959515"/>
       <w:r>
         <w:lastRenderedPageBreak/>
         <w:t>Phase IV: Visualization and Final Presentation</w:t>
@@ -7671,7 +7779,7 @@
       <w:pPr>
         <w:pStyle w:val="Heading2"/>
       </w:pPr>
-      <w:bookmarkStart w:id="17" w:name="_Toc194732177"/>
+      <w:bookmarkStart w:id="17" w:name="_Toc194959516"/>
       <w:r>
         <w:t>Deliverables</w:t>
       </w:r>
@@ -7691,42 +7799,131 @@
           <w:sz w:val="24"/>
           <w:szCs w:val="24"/>
         </w:rPr>
-        <w:t>Tableau was used to graphically present key insights discovered in the exploratory analysis phase. The graphs were organized in a dashboard that allows users to easily monitor the causes behind downtime, and the types of products most associated with downtime. Tableau was also used to build a dashboard to monitor how downtime changes over time.</w:t>
-      </w:r>
-      <w:r>
-        <w:rPr>
-          <w:sz w:val="24"/>
-          <w:szCs w:val="24"/>
-        </w:rPr>
-        <w:t xml:space="preserve"> Moreover, a </w:t>
-      </w:r>
-      <w:r>
-        <w:rPr>
-          <w:sz w:val="24"/>
-          <w:szCs w:val="24"/>
-        </w:rPr>
-        <w:t>Microsoft PowerPoint presentation was buil</w:t>
-      </w:r>
-      <w:r>
-        <w:rPr>
-          <w:sz w:val="24"/>
-          <w:szCs w:val="24"/>
-        </w:rPr>
-        <w:t>t</w:t>
-      </w:r>
-      <w:r>
-        <w:rPr>
-          <w:sz w:val="24"/>
-          <w:szCs w:val="24"/>
-        </w:rPr>
-        <w:t xml:space="preserve"> to present an overview of all the efforts made in the project.</w:t>
-      </w:r>
-      <w:r>
+        <w:t>Tableau was used to graphically present key insights discovered in the exploratory analysis phase. The graphs were organized in a dashboard that allows users to easily monitor the causes behind downtime, and the types of products most associated with downtime. Tableau was also used to build a dashboard to monitor how downtime changes over time. Moreover, a Microsoft PowerPoint presentation was built to present an overview of all the efforts made in the project.</w:t>
+      </w:r>
+    </w:p>
+    <w:p>
+      <w:pPr>
+        <w:spacing w:line="360" w:lineRule="auto"/>
+        <w:jc w:val="both"/>
         <w:rPr>
           <w:sz w:val="24"/>
           <w:szCs w:val="24"/>
           <w:highlight w:val="yellow"/>
         </w:rPr>
+      </w:pPr>
+      <w:r>
+        <w:rPr>
+          <w:noProof/>
+          <w:lang w:bidi="ar-EG"/>
+        </w:rPr>
+        <w:lastRenderedPageBreak/>
+        <w:drawing>
+          <wp:inline distT="0" distB="0" distL="0" distR="0" wp14:anchorId="6053EAF3" wp14:editId="1572086D">
+            <wp:extent cx="6858000" cy="5486400"/>
+            <wp:effectExtent l="0" t="0" r="0" b="0"/>
+            <wp:docPr id="1037592914" name="Picture 6"/>
+            <wp:cNvGraphicFramePr>
+              <a:graphicFrameLocks xmlns:a="http://schemas.openxmlformats.org/drawingml/2006/main" noChangeAspect="1"/>
+            </wp:cNvGraphicFramePr>
+            <a:graphic xmlns:a="http://schemas.openxmlformats.org/drawingml/2006/main">
+              <a:graphicData uri="http://schemas.openxmlformats.org/drawingml/2006/picture">
+                <pic:pic xmlns:pic="http://schemas.openxmlformats.org/drawingml/2006/picture">
+                  <pic:nvPicPr>
+                    <pic:cNvPr id="948793798" name="Picture 948793798"/>
+                    <pic:cNvPicPr/>
+                  </pic:nvPicPr>
+                  <pic:blipFill>
+                    <a:blip r:embed="rId12">
+                      <a:extLst>
+                        <a:ext uri="{28A0092B-C50C-407E-A947-70E740481C1C}">
+                          <a14:useLocalDpi xmlns:a14="http://schemas.microsoft.com/office/drawing/2010/main" val="0"/>
+                        </a:ext>
+                      </a:extLst>
+                    </a:blip>
+                    <a:stretch>
+                      <a:fillRect/>
+                    </a:stretch>
+                  </pic:blipFill>
+                  <pic:spPr>
+                    <a:xfrm>
+                      <a:off x="0" y="0"/>
+                      <a:ext cx="6858000" cy="5486400"/>
+                    </a:xfrm>
+                    <a:prstGeom prst="rect">
+                      <a:avLst/>
+                    </a:prstGeom>
+                  </pic:spPr>
+                </pic:pic>
+              </a:graphicData>
+            </a:graphic>
+          </wp:inline>
+        </w:drawing>
+      </w:r>
+    </w:p>
+    <w:p>
+      <w:pPr>
+        <w:spacing w:line="360" w:lineRule="auto"/>
+        <w:jc w:val="both"/>
+        <w:rPr>
+          <w:sz w:val="24"/>
+          <w:szCs w:val="24"/>
+        </w:rPr>
+      </w:pPr>
+      <w:r>
+        <w:rPr>
+          <w:noProof/>
+          <w:lang w:bidi="ar-EG"/>
+        </w:rPr>
+        <w:lastRenderedPageBreak/>
+        <w:drawing>
+          <wp:inline distT="0" distB="0" distL="0" distR="0" wp14:anchorId="2E75E391" wp14:editId="1D5C366C">
+            <wp:extent cx="6858000" cy="5486400"/>
+            <wp:effectExtent l="0" t="0" r="0" b="0"/>
+            <wp:docPr id="1802651238" name="Picture 7"/>
+            <wp:cNvGraphicFramePr>
+              <a:graphicFrameLocks xmlns:a="http://schemas.openxmlformats.org/drawingml/2006/main" noChangeAspect="1"/>
+            </wp:cNvGraphicFramePr>
+            <a:graphic xmlns:a="http://schemas.openxmlformats.org/drawingml/2006/main">
+              <a:graphicData uri="http://schemas.openxmlformats.org/drawingml/2006/picture">
+                <pic:pic xmlns:pic="http://schemas.openxmlformats.org/drawingml/2006/picture">
+                  <pic:nvPicPr>
+                    <pic:cNvPr id="1371526832" name="Picture 1371526832"/>
+                    <pic:cNvPicPr/>
+                  </pic:nvPicPr>
+                  <pic:blipFill>
+                    <a:blip r:embed="rId13">
+                      <a:extLst>
+                        <a:ext uri="{28A0092B-C50C-407E-A947-70E740481C1C}">
+                          <a14:useLocalDpi xmlns:a14="http://schemas.microsoft.com/office/drawing/2010/main" val="0"/>
+                        </a:ext>
+                      </a:extLst>
+                    </a:blip>
+                    <a:stretch>
+                      <a:fillRect/>
+                    </a:stretch>
+                  </pic:blipFill>
+                  <pic:spPr>
+                    <a:xfrm>
+                      <a:off x="0" y="0"/>
+                      <a:ext cx="6858000" cy="5486400"/>
+                    </a:xfrm>
+                    <a:prstGeom prst="rect">
+                      <a:avLst/>
+                    </a:prstGeom>
+                  </pic:spPr>
+                </pic:pic>
+              </a:graphicData>
+            </a:graphic>
+          </wp:inline>
+        </w:drawing>
+      </w:r>
+      <w:r>
+        <w:rPr>
+          <w:sz w:val="24"/>
+          <w:szCs w:val="24"/>
+          <w:highlight w:val="yellow"/>
+        </w:rPr>
         <w:br w:type="page"/>
       </w:r>
     </w:p>
@@ -7734,7 +7931,7 @@
       <w:pPr>
         <w:pStyle w:val="Heading1"/>
       </w:pPr>
-      <w:bookmarkStart w:id="18" w:name="_Toc194732178"/>
+      <w:bookmarkStart w:id="18" w:name="_Toc194959517"/>
       <w:r>
         <w:lastRenderedPageBreak/>
         <w:t>Recommendations</w:t>
@@ -7881,7 +8078,7 @@
           <w:lang w:bidi="ar-EG"/>
         </w:rPr>
       </w:pPr>
-      <w:bookmarkStart w:id="19" w:name="_Toc194732179"/>
+      <w:bookmarkStart w:id="19" w:name="_Toc194959518"/>
       <w:r>
         <w:rPr>
           <w:lang w:bidi="ar-EG"/>
@@ -7970,10 +8167,10 @@
                           <pic:cNvPicPr/>
                         </pic:nvPicPr>
                         <pic:blipFill>
-                          <a:blip r:embed="rId12">
+                          <a:blip r:embed="rId14">
                             <a:extLst>
                               <a:ext uri="{96DAC541-7B7A-43D3-8B79-37D633B846F1}">
-                                <asvg:svgBlip xmlns:asvg="http://schemas.microsoft.com/office/drawing/2016/SVG/main" r:embed="rId13"/>
+                                <asvg:svgBlip xmlns:asvg="http://schemas.microsoft.com/office/drawing/2016/SVG/main" r:embed="rId15"/>
                               </a:ext>
                             </a:extLst>
                           </a:blip>
@@ -8011,7 +8208,7 @@
                 <w:lang w:bidi="ar-EG"/>
               </w:rPr>
             </w:pPr>
-            <w:hyperlink r:id="rId14" w:history="1">
+            <w:hyperlink r:id="rId16" w:history="1">
               <w:r>
                 <w:rPr>
                   <w:rStyle w:val="Hyperlink"/>
@@ -8067,10 +8264,10 @@
                           <pic:cNvPicPr/>
                         </pic:nvPicPr>
                         <pic:blipFill>
-                          <a:blip r:embed="rId15">
+                          <a:blip r:embed="rId17">
                             <a:extLst>
                               <a:ext uri="{96DAC541-7B7A-43D3-8B79-37D633B846F1}">
-                                <asvg:svgBlip xmlns:asvg="http://schemas.microsoft.com/office/drawing/2016/SVG/main" r:embed="rId16"/>
+                                <asvg:svgBlip xmlns:asvg="http://schemas.microsoft.com/office/drawing/2016/SVG/main" r:embed="rId18"/>
                               </a:ext>
                             </a:extLst>
                           </a:blip>
@@ -8108,7 +8305,7 @@
                 <w:lang w:bidi="ar-EG"/>
               </w:rPr>
             </w:pPr>
-            <w:hyperlink r:id="rId17" w:history="1">
+            <w:hyperlink r:id="rId19" w:history="1">
               <w:r>
                 <w:rPr>
                   <w:rStyle w:val="Hyperlink"/>
@@ -8164,10 +8361,10 @@
                           <pic:cNvPicPr/>
                         </pic:nvPicPr>
                         <pic:blipFill>
-                          <a:blip r:embed="rId18">
+                          <a:blip r:embed="rId20">
                             <a:extLst>
                               <a:ext uri="{96DAC541-7B7A-43D3-8B79-37D633B846F1}">
-                                <asvg:svgBlip xmlns:asvg="http://schemas.microsoft.com/office/drawing/2016/SVG/main" r:embed="rId19"/>
+                                <asvg:svgBlip xmlns:asvg="http://schemas.microsoft.com/office/drawing/2016/SVG/main" r:embed="rId21"/>
                               </a:ext>
                             </a:extLst>
                           </a:blip>
@@ -8205,7 +8402,7 @@
                 <w:lang w:bidi="ar-EG"/>
               </w:rPr>
             </w:pPr>
-            <w:hyperlink r:id="rId20" w:history="1">
+            <w:hyperlink r:id="rId22" w:history="1">
               <w:r>
                 <w:rPr>
                   <w:rStyle w:val="Hyperlink"/>
@@ -8311,10 +8508,10 @@
                           <pic:cNvPicPr/>
                         </pic:nvPicPr>
                         <pic:blipFill>
-                          <a:blip r:embed="rId12">
+                          <a:blip r:embed="rId14">
                             <a:extLst>
                               <a:ext uri="{96DAC541-7B7A-43D3-8B79-37D633B846F1}">
-                                <asvg:svgBlip xmlns:asvg="http://schemas.microsoft.com/office/drawing/2016/SVG/main" r:embed="rId13"/>
+                                <asvg:svgBlip xmlns:asvg="http://schemas.microsoft.com/office/drawing/2016/SVG/main" r:embed="rId15"/>
                               </a:ext>
                             </a:extLst>
                           </a:blip>
@@ -8397,10 +8594,10 @@
                           <pic:cNvPicPr/>
                         </pic:nvPicPr>
                         <pic:blipFill>
-                          <a:blip r:embed="rId15">
+                          <a:blip r:embed="rId17">
                             <a:extLst>
                               <a:ext uri="{96DAC541-7B7A-43D3-8B79-37D633B846F1}">
-                                <asvg:svgBlip xmlns:asvg="http://schemas.microsoft.com/office/drawing/2016/SVG/main" r:embed="rId16"/>
+                                <asvg:svgBlip xmlns:asvg="http://schemas.microsoft.com/office/drawing/2016/SVG/main" r:embed="rId18"/>
                               </a:ext>
                             </a:extLst>
                           </a:blip>
@@ -8483,10 +8680,10 @@
                           <pic:cNvPicPr/>
                         </pic:nvPicPr>
                         <pic:blipFill>
-                          <a:blip r:embed="rId18">
+                          <a:blip r:embed="rId20">
                             <a:extLst>
                               <a:ext uri="{96DAC541-7B7A-43D3-8B79-37D633B846F1}">
-                                <asvg:svgBlip xmlns:asvg="http://schemas.microsoft.com/office/drawing/2016/SVG/main" r:embed="rId19"/>
+                                <asvg:svgBlip xmlns:asvg="http://schemas.microsoft.com/office/drawing/2016/SVG/main" r:embed="rId21"/>
                               </a:ext>
                             </a:extLst>
                           </a:blip>
@@ -8636,10 +8833,10 @@
                           <pic:cNvPicPr/>
                         </pic:nvPicPr>
                         <pic:blipFill>
-                          <a:blip r:embed="rId12">
+                          <a:blip r:embed="rId14">
                             <a:extLst>
                               <a:ext uri="{96DAC541-7B7A-43D3-8B79-37D633B846F1}">
-                                <asvg:svgBlip xmlns:asvg="http://schemas.microsoft.com/office/drawing/2016/SVG/main" r:embed="rId13"/>
+                                <asvg:svgBlip xmlns:asvg="http://schemas.microsoft.com/office/drawing/2016/SVG/main" r:embed="rId15"/>
                               </a:ext>
                             </a:extLst>
                           </a:blip>
@@ -8677,7 +8874,7 @@
                 <w:lang w:bidi="ar-EG"/>
               </w:rPr>
             </w:pPr>
-            <w:hyperlink r:id="rId21" w:tgtFrame="_blank" w:tooltip="mailto:mohamed.shebl1983@gmail.com" w:history="1">
+            <w:hyperlink r:id="rId23" w:tgtFrame="_blank" w:tooltip="mailto:mohamed.shebl1983@gmail.com" w:history="1">
               <w:r>
                 <w:rPr>
                   <w:rStyle w:val="Hyperlink"/>
@@ -8733,10 +8930,10 @@
                           <pic:cNvPicPr/>
                         </pic:nvPicPr>
                         <pic:blipFill>
-                          <a:blip r:embed="rId15">
+                          <a:blip r:embed="rId17">
                             <a:extLst>
                               <a:ext uri="{96DAC541-7B7A-43D3-8B79-37D633B846F1}">
-                                <asvg:svgBlip xmlns:asvg="http://schemas.microsoft.com/office/drawing/2016/SVG/main" r:embed="rId16"/>
+                                <asvg:svgBlip xmlns:asvg="http://schemas.microsoft.com/office/drawing/2016/SVG/main" r:embed="rId18"/>
                               </a:ext>
                             </a:extLst>
                           </a:blip>
@@ -8774,7 +8971,7 @@
                 <w:lang w:bidi="ar-EG"/>
               </w:rPr>
             </w:pPr>
-            <w:hyperlink r:id="rId22" w:history="1">
+            <w:hyperlink r:id="rId24" w:history="1">
               <w:r>
                 <w:rPr>
                   <w:rStyle w:val="Hyperlink"/>
@@ -8830,10 +9027,10 @@
                           <pic:cNvPicPr/>
                         </pic:nvPicPr>
                         <pic:blipFill>
-                          <a:blip r:embed="rId18">
+                          <a:blip r:embed="rId20">
                             <a:extLst>
                               <a:ext uri="{96DAC541-7B7A-43D3-8B79-37D633B846F1}">
-                                <asvg:svgBlip xmlns:asvg="http://schemas.microsoft.com/office/drawing/2016/SVG/main" r:embed="rId19"/>
+                                <asvg:svgBlip xmlns:asvg="http://schemas.microsoft.com/office/drawing/2016/SVG/main" r:embed="rId21"/>
                               </a:ext>
                             </a:extLst>
                           </a:blip>
@@ -8871,7 +9068,7 @@
                 <w:lang w:bidi="ar-EG"/>
               </w:rPr>
             </w:pPr>
-            <w:hyperlink r:id="rId23" w:history="1">
+            <w:hyperlink r:id="rId25" w:history="1">
               <w:r>
                 <w:rPr>
                   <w:rStyle w:val="Hyperlink"/>
@@ -8931,18 +9128,18 @@
         <w:tblStyle w:val="TableGrid"/>
         <w:tblW w:w="0" w:type="auto"/>
         <w:tblBorders>
-          <w:top w:val="none" w:sz="0" w:space="0" w:color="auto"/>
-          <w:left w:val="none" w:sz="0" w:space="0" w:color="auto"/>
-          <w:bottom w:val="none" w:sz="0" w:space="0" w:color="auto"/>
-          <w:right w:val="none" w:sz="0" w:space="0" w:color="auto"/>
-          <w:insideH w:val="none" w:sz="0" w:space="0" w:color="auto"/>
-          <w:insideV w:val="none" w:sz="0" w:space="0" w:color="auto"/>
+          <w:top w:val="single" w:sz="4" w:space="0" w:color="047954"/>
+          <w:left w:val="single" w:sz="4" w:space="0" w:color="047954"/>
+          <w:bottom w:val="single" w:sz="4" w:space="0" w:color="047954"/>
+          <w:right w:val="single" w:sz="4" w:space="0" w:color="047954"/>
+          <w:insideH w:val="single" w:sz="4" w:space="0" w:color="047954"/>
+          <w:insideV w:val="single" w:sz="4" w:space="0" w:color="047954"/>
         </w:tblBorders>
         <w:tblLook w:val="04A0" w:firstRow="1" w:lastRow="0" w:firstColumn="1" w:lastColumn="0" w:noHBand="0" w:noVBand="1"/>
       </w:tblPr>
       <w:tblGrid>
         <w:gridCol w:w="648"/>
-        <w:gridCol w:w="10152"/>
+        <w:gridCol w:w="10142"/>
       </w:tblGrid>
       <w:tr>
         <w:trPr>
@@ -8986,10 +9183,10 @@
                           <pic:cNvPicPr/>
                         </pic:nvPicPr>
                         <pic:blipFill>
-                          <a:blip r:embed="rId12">
+                          <a:blip r:embed="rId14">
                             <a:extLst>
                               <a:ext uri="{96DAC541-7B7A-43D3-8B79-37D633B846F1}">
-                                <asvg:svgBlip xmlns:asvg="http://schemas.microsoft.com/office/drawing/2016/SVG/main" r:embed="rId13"/>
+                                <asvg:svgBlip xmlns:asvg="http://schemas.microsoft.com/office/drawing/2016/SVG/main" r:embed="rId15"/>
                               </a:ext>
                             </a:extLst>
                           </a:blip>
@@ -9072,10 +9269,10 @@
                           <pic:cNvPicPr/>
                         </pic:nvPicPr>
                         <pic:blipFill>
-                          <a:blip r:embed="rId15">
+                          <a:blip r:embed="rId17">
                             <a:extLst>
                               <a:ext uri="{96DAC541-7B7A-43D3-8B79-37D633B846F1}">
-                                <asvg:svgBlip xmlns:asvg="http://schemas.microsoft.com/office/drawing/2016/SVG/main" r:embed="rId16"/>
+                                <asvg:svgBlip xmlns:asvg="http://schemas.microsoft.com/office/drawing/2016/SVG/main" r:embed="rId18"/>
                               </a:ext>
                             </a:extLst>
                           </a:blip>
@@ -9158,10 +9355,10 @@
                           <pic:cNvPicPr/>
                         </pic:nvPicPr>
                         <pic:blipFill>
-                          <a:blip r:embed="rId18">
+                          <a:blip r:embed="rId20">
                             <a:extLst>
                               <a:ext uri="{96DAC541-7B7A-43D3-8B79-37D633B846F1}">
-                                <asvg:svgBlip xmlns:asvg="http://schemas.microsoft.com/office/drawing/2016/SVG/main" r:embed="rId19"/>
+                                <asvg:svgBlip xmlns:asvg="http://schemas.microsoft.com/office/drawing/2016/SVG/main" r:embed="rId21"/>
                               </a:ext>
                             </a:extLst>
                           </a:blip>
@@ -9250,7 +9447,7 @@
         </w:rPr>
         <w:t xml:space="preserve"> notebooks for exploratory analysis and forecasting, please visit the project’s GitHub repo! </w:t>
       </w:r>
-      <w:hyperlink r:id="rId24" w:history="1">
+      <w:hyperlink r:id="rId26" w:history="1">
         <w:r>
           <w:rPr>
             <w:rStyle w:val="Hyperlink"/>
@@ -9286,7 +9483,7 @@
           <w:lang w:bidi="ar-EG"/>
         </w:rPr>
       </w:pPr>
-      <w:bookmarkStart w:id="20" w:name="_Toc194732180"/>
+      <w:bookmarkStart w:id="20" w:name="_Toc194959519"/>
       <w:r>
         <w:rPr>
           <w:lang w:bidi="ar-EG"/>
@@ -9303,7 +9500,7 @@
           <w:lang w:bidi="ar-EG"/>
         </w:rPr>
       </w:pPr>
-      <w:bookmarkStart w:id="21" w:name="_Toc194732181"/>
+      <w:bookmarkStart w:id="21" w:name="_Toc194959520"/>
       <w:r>
         <w:rPr>
           <w:lang w:bidi="ar-EG"/>
@@ -9337,7 +9534,7 @@
                     <pic:cNvPicPr/>
                   </pic:nvPicPr>
                   <pic:blipFill>
-                    <a:blip r:embed="rId25" cstate="print">
+                    <a:blip r:embed="rId27" cstate="print">
                       <a:extLst>
                         <a:ext uri="{28A0092B-C50C-407E-A947-70E740481C1C}">
                           <a14:useLocalDpi xmlns:a14="http://schemas.microsoft.com/office/drawing/2010/main" val="0"/>
@@ -9372,24 +9569,14 @@
       <w:r>
         <w:t xml:space="preserve">Figure </w:t>
       </w:r>
-      <w:r>
-        <w:fldChar w:fldCharType="begin"/>
-      </w:r>
-      <w:r>
-        <w:instrText xml:space="preserve"> SEQ Figure \* ARABIC </w:instrText>
-      </w:r>
-      <w:r>
-        <w:fldChar w:fldCharType="separate"/>
-      </w:r>
-      <w:r>
-        <w:rPr>
-          <w:noProof/>
-        </w:rPr>
-        <w:t>1</w:t>
-      </w:r>
-      <w:r>
-        <w:fldChar w:fldCharType="end"/>
-      </w:r>
+      <w:fldSimple w:instr=" SEQ Figure \* ARABIC ">
+        <w:r>
+          <w:rPr>
+            <w:noProof/>
+          </w:rPr>
+          <w:t>1</w:t>
+        </w:r>
+      </w:fldSimple>
       <w:r>
         <w:t>: Pareto diagram depicting factors that contribute to downtime the most (generated using Python)</w:t>
       </w:r>
@@ -9424,7 +9611,7 @@
                     <pic:cNvPicPr/>
                   </pic:nvPicPr>
                   <pic:blipFill>
-                    <a:blip r:embed="rId26" cstate="print">
+                    <a:blip r:embed="rId28" cstate="print">
                       <a:extLst>
                         <a:ext uri="{28A0092B-C50C-407E-A947-70E740481C1C}">
                           <a14:useLocalDpi xmlns:a14="http://schemas.microsoft.com/office/drawing/2010/main" val="0"/>
@@ -9459,24 +9646,14 @@
       <w:r>
         <w:t xml:space="preserve">Figure </w:t>
       </w:r>
-      <w:r>
-        <w:fldChar w:fldCharType="begin"/>
-      </w:r>
-      <w:r>
-        <w:instrText xml:space="preserve"> SEQ Figure \* ARABIC </w:instrText>
-      </w:r>
-      <w:r>
-        <w:fldChar w:fldCharType="separate"/>
-      </w:r>
-      <w:r>
-        <w:rPr>
-          <w:noProof/>
-        </w:rPr>
-        <w:t>2</w:t>
-      </w:r>
-      <w:r>
-        <w:fldChar w:fldCharType="end"/>
-      </w:r>
+      <w:fldSimple w:instr=" SEQ Figure \* ARABIC ">
+        <w:r>
+          <w:rPr>
+            <w:noProof/>
+          </w:rPr>
+          <w:t>2</w:t>
+        </w:r>
+      </w:fldSimple>
       <w:r>
         <w:t xml:space="preserve">: A horizontal bar depicting downtime by different products (generated </w:t>
       </w:r>
@@ -9517,7 +9694,7 @@
                     <pic:cNvPicPr/>
                   </pic:nvPicPr>
                   <pic:blipFill>
-                    <a:blip r:embed="rId27" cstate="print">
+                    <a:blip r:embed="rId29" cstate="print">
                       <a:extLst>
                         <a:ext uri="{28A0092B-C50C-407E-A947-70E740481C1C}">
                           <a14:useLocalDpi xmlns:a14="http://schemas.microsoft.com/office/drawing/2010/main" val="0"/>
@@ -9552,24 +9729,14 @@
       <w:r>
         <w:t xml:space="preserve">Figure </w:t>
       </w:r>
-      <w:r>
-        <w:fldChar w:fldCharType="begin"/>
-      </w:r>
-      <w:r>
-        <w:instrText xml:space="preserve"> SEQ Figure \* ARABIC </w:instrText>
-      </w:r>
-      <w:r>
-        <w:fldChar w:fldCharType="separate"/>
-      </w:r>
-      <w:r>
-        <w:rPr>
-          <w:noProof/>
-        </w:rPr>
-        <w:t>3</w:t>
-      </w:r>
-      <w:r>
-        <w:fldChar w:fldCharType="end"/>
-      </w:r>
+      <w:fldSimple w:instr=" SEQ Figure \* ARABIC ">
+        <w:r>
+          <w:rPr>
+            <w:noProof/>
+          </w:rPr>
+          <w:t>3</w:t>
+        </w:r>
+      </w:fldSimple>
       <w:r>
         <w:t>: A line chart depicting time trend in downtime (generated using Python)</w:t>
       </w:r>
@@ -9595,7 +9762,7 @@
           <w:lang w:bidi="ar-EG"/>
         </w:rPr>
       </w:pPr>
-      <w:bookmarkStart w:id="22" w:name="_Toc194732182"/>
+      <w:bookmarkStart w:id="22" w:name="_Toc194959521"/>
       <w:r>
         <w:rPr>
           <w:lang w:bidi="ar-EG"/>
@@ -9630,7 +9797,7 @@
                     <pic:cNvPicPr/>
                   </pic:nvPicPr>
                   <pic:blipFill>
-                    <a:blip r:embed="rId28">
+                    <a:blip r:embed="rId12">
                       <a:extLst>
                         <a:ext uri="{28A0092B-C50C-407E-A947-70E740481C1C}">
                           <a14:useLocalDpi xmlns:a14="http://schemas.microsoft.com/office/drawing/2010/main" val="0"/>
@@ -9665,24 +9832,14 @@
       <w:r>
         <w:t xml:space="preserve">Figure </w:t>
       </w:r>
-      <w:r>
-        <w:fldChar w:fldCharType="begin"/>
-      </w:r>
-      <w:r>
-        <w:instrText xml:space="preserve"> SEQ Figure \* ARABIC </w:instrText>
-      </w:r>
-      <w:r>
-        <w:fldChar w:fldCharType="separate"/>
-      </w:r>
-      <w:r>
-        <w:rPr>
-          <w:noProof/>
-        </w:rPr>
-        <w:t>4</w:t>
-      </w:r>
-      <w:r>
-        <w:fldChar w:fldCharType="end"/>
-      </w:r>
+      <w:fldSimple w:instr=" SEQ Figure \* ARABIC ">
+        <w:r>
+          <w:rPr>
+            <w:noProof/>
+          </w:rPr>
+          <w:t>4</w:t>
+        </w:r>
+      </w:fldSimple>
       <w:r>
         <w:t>: Tableau dashboard for downtime cause analysis</w:t>
       </w:r>
@@ -9720,7 +9877,7 @@
                     <pic:cNvPicPr/>
                   </pic:nvPicPr>
                   <pic:blipFill>
-                    <a:blip r:embed="rId29">
+                    <a:blip r:embed="rId13">
                       <a:extLst>
                         <a:ext uri="{28A0092B-C50C-407E-A947-70E740481C1C}">
                           <a14:useLocalDpi xmlns:a14="http://schemas.microsoft.com/office/drawing/2010/main" val="0"/>
@@ -9758,24 +9915,14 @@
       <w:r>
         <w:t xml:space="preserve">Figure </w:t>
       </w:r>
-      <w:r>
-        <w:fldChar w:fldCharType="begin"/>
-      </w:r>
-      <w:r>
-        <w:instrText xml:space="preserve"> SEQ Figure \* ARABIC </w:instrText>
-      </w:r>
-      <w:r>
-        <w:fldChar w:fldCharType="separate"/>
-      </w:r>
-      <w:r>
-        <w:rPr>
-          <w:noProof/>
-        </w:rPr>
-        <w:t>5</w:t>
-      </w:r>
-      <w:r>
-        <w:fldChar w:fldCharType="end"/>
-      </w:r>
+      <w:fldSimple w:instr=" SEQ Figure \* ARABIC ">
+        <w:r>
+          <w:rPr>
+            <w:noProof/>
+          </w:rPr>
+          <w:t>5</w:t>
+        </w:r>
+      </w:fldSimple>
       <w:r>
         <w:t>: Tableau dashboard for time-series analysis of downtime</w:t>
       </w:r>
@@ -13323,6 +13470,7 @@
   <w:style w:type="character" w:default="1" w:styleId="DefaultParagraphFont">
     <w:name w:val="Default Paragraph Font"/>
     <w:uiPriority w:val="1"/>
+    <w:semiHidden/>
     <w:unhideWhenUsed/>
   </w:style>
   <w:style w:type="table" w:default="1" w:styleId="TableNormal">

</xml_diff>

<commit_message>
Updated the documentation file to include changes to the forecasting analysis
</commit_message>
<xml_diff>
--- a/phase-4/report.docx
+++ b/phase-4/report.docx
@@ -277,23 +277,7 @@
           <w:sz w:val="24"/>
           <w:szCs w:val="24"/>
         </w:rPr>
-        <w:t xml:space="preserve">Mohamed </w:t>
-      </w:r>
-      <w:proofErr w:type="spellStart"/>
-      <w:r>
-        <w:rPr>
-          <w:sz w:val="24"/>
-          <w:szCs w:val="24"/>
-        </w:rPr>
-        <w:t>Shebl</w:t>
-      </w:r>
-      <w:proofErr w:type="spellEnd"/>
-      <w:r>
-        <w:rPr>
-          <w:sz w:val="24"/>
-          <w:szCs w:val="24"/>
-        </w:rPr>
-        <w:t xml:space="preserve"> Azab</w:t>
+        <w:t>Mohamed Shebl Azab</w:t>
       </w:r>
     </w:p>
     <w:p>
@@ -310,17 +294,8 @@
           <w:sz w:val="24"/>
           <w:szCs w:val="24"/>
         </w:rPr>
-        <w:t xml:space="preserve">Omar Mohamed </w:t>
-      </w:r>
-      <w:proofErr w:type="spellStart"/>
-      <w:r>
-        <w:rPr>
-          <w:sz w:val="24"/>
-          <w:szCs w:val="24"/>
-        </w:rPr>
-        <w:t>Shebl</w:t>
-      </w:r>
-      <w:proofErr w:type="spellEnd"/>
+        <w:t>Omar Mohamed Shebl</w:t>
+      </w:r>
     </w:p>
     <w:p>
       <w:pPr>
@@ -881,21 +856,7 @@
                 <w:rStyle w:val="Hyperlink"/>
                 <w:noProof/>
               </w:rPr>
-              <w:t>Tools a</w:t>
-            </w:r>
-            <w:r>
-              <w:rPr>
-                <w:rStyle w:val="Hyperlink"/>
-                <w:noProof/>
-              </w:rPr>
-              <w:t>n</w:t>
-            </w:r>
-            <w:r>
-              <w:rPr>
-                <w:rStyle w:val="Hyperlink"/>
-                <w:noProof/>
-              </w:rPr>
-              <w:t>d Technologies Used</w:t>
+              <w:t>Tools and Technologies Used</w:t>
             </w:r>
             <w:r>
               <w:rPr>
@@ -4558,9 +4519,17 @@
           <w:sz w:val="17"/>
           <w:szCs w:val="17"/>
         </w:rPr>
-        <w:t xml:space="preserve"> </w:t>
-      </w:r>
-      <w:proofErr w:type="spellStart"/>
+        <w:t xml:space="preserve"> line_prod</w:t>
+      </w:r>
+      <w:r>
+        <w:rPr>
+          <w:rFonts w:ascii="Consolas" w:hAnsi="Consolas" w:cs="Courier New"/>
+          <w:color w:val="666600"/>
+          <w:sz w:val="17"/>
+          <w:szCs w:val="17"/>
+        </w:rPr>
+        <w:t>.</w:t>
+      </w:r>
       <w:r>
         <w:rPr>
           <w:rFonts w:ascii="Consolas" w:hAnsi="Consolas" w:cs="Courier New"/>
@@ -4568,9 +4537,17 @@
           <w:sz w:val="17"/>
           <w:szCs w:val="17"/>
         </w:rPr>
-        <w:t>line_</w:t>
-      </w:r>
-      <w:proofErr w:type="gramStart"/>
+        <w:t>isnull</w:t>
+      </w:r>
+      <w:r>
+        <w:rPr>
+          <w:rFonts w:ascii="Consolas" w:hAnsi="Consolas" w:cs="Courier New"/>
+          <w:color w:val="666600"/>
+          <w:sz w:val="17"/>
+          <w:szCs w:val="17"/>
+        </w:rPr>
+        <w:t>().</w:t>
+      </w:r>
       <w:r>
         <w:rPr>
           <w:rFonts w:ascii="Consolas" w:hAnsi="Consolas" w:cs="Courier New"/>
@@ -4578,57 +4555,8 @@
           <w:sz w:val="17"/>
           <w:szCs w:val="17"/>
         </w:rPr>
-        <w:t>prod</w:t>
-      </w:r>
-      <w:r>
-        <w:rPr>
-          <w:rFonts w:ascii="Consolas" w:hAnsi="Consolas" w:cs="Courier New"/>
-          <w:color w:val="666600"/>
-          <w:sz w:val="17"/>
-          <w:szCs w:val="17"/>
-        </w:rPr>
-        <w:t>.</w:t>
-      </w:r>
-      <w:r>
-        <w:rPr>
-          <w:rFonts w:ascii="Consolas" w:hAnsi="Consolas" w:cs="Courier New"/>
-          <w:color w:val="000000"/>
-          <w:sz w:val="17"/>
-          <w:szCs w:val="17"/>
-        </w:rPr>
-        <w:t>isnull</w:t>
-      </w:r>
-      <w:proofErr w:type="spellEnd"/>
-      <w:proofErr w:type="gramEnd"/>
-      <w:r>
-        <w:rPr>
-          <w:rFonts w:ascii="Consolas" w:hAnsi="Consolas" w:cs="Courier New"/>
-          <w:color w:val="666600"/>
-          <w:sz w:val="17"/>
-          <w:szCs w:val="17"/>
-        </w:rPr>
-        <w:t>(</w:t>
-      </w:r>
-      <w:proofErr w:type="gramStart"/>
-      <w:r>
-        <w:rPr>
-          <w:rFonts w:ascii="Consolas" w:hAnsi="Consolas" w:cs="Courier New"/>
-          <w:color w:val="666600"/>
-          <w:sz w:val="17"/>
-          <w:szCs w:val="17"/>
-        </w:rPr>
-        <w:t>).</w:t>
-      </w:r>
-      <w:r>
-        <w:rPr>
-          <w:rFonts w:ascii="Consolas" w:hAnsi="Consolas" w:cs="Courier New"/>
-          <w:color w:val="000000"/>
-          <w:sz w:val="17"/>
-          <w:szCs w:val="17"/>
-        </w:rPr>
         <w:t>sum</w:t>
       </w:r>
-      <w:proofErr w:type="gramEnd"/>
       <w:r>
         <w:rPr>
           <w:rFonts w:ascii="Consolas" w:hAnsi="Consolas" w:cs="Courier New"/>
@@ -4868,9 +4796,35 @@
           <w:sz w:val="17"/>
           <w:szCs w:val="17"/>
         </w:rPr>
-        <w:t xml:space="preserve"> </w:t>
-      </w:r>
-      <w:proofErr w:type="spellStart"/>
+        <w:t xml:space="preserve"> line_prod</w:t>
+      </w:r>
+      <w:r>
+        <w:rPr>
+          <w:rFonts w:ascii="Consolas" w:hAnsi="Consolas" w:cs="Courier New"/>
+          <w:color w:val="666600"/>
+          <w:sz w:val="17"/>
+          <w:szCs w:val="17"/>
+        </w:rPr>
+        <w:t>.</w:t>
+      </w:r>
+      <w:r>
+        <w:rPr>
+          <w:rFonts w:ascii="Consolas" w:hAnsi="Consolas" w:cs="Courier New"/>
+          <w:color w:val="660066"/>
+          <w:sz w:val="17"/>
+          <w:szCs w:val="17"/>
+        </w:rPr>
+        <w:t>Batch</w:t>
+      </w:r>
+      <w:r>
+        <w:rPr>
+          <w:rFonts w:ascii="Consolas" w:hAnsi="Consolas" w:cs="Courier New"/>
+          <w:color w:val="666600"/>
+          <w:sz w:val="17"/>
+          <w:szCs w:val="17"/>
+        </w:rPr>
+        <w:t>.</w:t>
+      </w:r>
       <w:r>
         <w:rPr>
           <w:rFonts w:ascii="Consolas" w:hAnsi="Consolas" w:cs="Courier New"/>
@@ -4878,56 +4832,8 @@
           <w:sz w:val="17"/>
           <w:szCs w:val="17"/>
         </w:rPr>
-        <w:t>line_</w:t>
-      </w:r>
-      <w:proofErr w:type="gramStart"/>
-      <w:r>
-        <w:rPr>
-          <w:rFonts w:ascii="Consolas" w:hAnsi="Consolas" w:cs="Courier New"/>
-          <w:color w:val="000000"/>
-          <w:sz w:val="17"/>
-          <w:szCs w:val="17"/>
-        </w:rPr>
-        <w:t>prod</w:t>
-      </w:r>
-      <w:r>
-        <w:rPr>
-          <w:rFonts w:ascii="Consolas" w:hAnsi="Consolas" w:cs="Courier New"/>
-          <w:color w:val="666600"/>
-          <w:sz w:val="17"/>
-          <w:szCs w:val="17"/>
-        </w:rPr>
-        <w:t>.</w:t>
-      </w:r>
-      <w:r>
-        <w:rPr>
-          <w:rFonts w:ascii="Consolas" w:hAnsi="Consolas" w:cs="Courier New"/>
-          <w:color w:val="660066"/>
-          <w:sz w:val="17"/>
-          <w:szCs w:val="17"/>
-        </w:rPr>
-        <w:t>Batch</w:t>
-      </w:r>
-      <w:r>
-        <w:rPr>
-          <w:rFonts w:ascii="Consolas" w:hAnsi="Consolas" w:cs="Courier New"/>
-          <w:color w:val="666600"/>
-          <w:sz w:val="17"/>
-          <w:szCs w:val="17"/>
-        </w:rPr>
-        <w:t>.</w:t>
-      </w:r>
-      <w:r>
-        <w:rPr>
-          <w:rFonts w:ascii="Consolas" w:hAnsi="Consolas" w:cs="Courier New"/>
-          <w:color w:val="000000"/>
-          <w:sz w:val="17"/>
-          <w:szCs w:val="17"/>
-        </w:rPr>
         <w:t>nunique</w:t>
       </w:r>
-      <w:proofErr w:type="spellEnd"/>
-      <w:proofErr w:type="gramEnd"/>
       <w:r>
         <w:rPr>
           <w:rFonts w:ascii="Consolas" w:hAnsi="Consolas" w:cs="Courier New"/>
@@ -5085,9 +4991,17 @@
           <w:sz w:val="17"/>
           <w:szCs w:val="17"/>
         </w:rPr>
-        <w:t xml:space="preserve"> </w:t>
-      </w:r>
-      <w:proofErr w:type="spellStart"/>
+        <w:t xml:space="preserve"> line_prod</w:t>
+      </w:r>
+      <w:r>
+        <w:rPr>
+          <w:rFonts w:ascii="Consolas" w:hAnsi="Consolas" w:cs="Courier New"/>
+          <w:color w:val="666600"/>
+          <w:sz w:val="17"/>
+          <w:szCs w:val="17"/>
+        </w:rPr>
+        <w:t>.</w:t>
+      </w:r>
       <w:r>
         <w:rPr>
           <w:rFonts w:ascii="Consolas" w:hAnsi="Consolas" w:cs="Courier New"/>
@@ -5095,9 +5009,17 @@
           <w:sz w:val="17"/>
           <w:szCs w:val="17"/>
         </w:rPr>
-        <w:t>line_</w:t>
-      </w:r>
-      <w:proofErr w:type="gramStart"/>
+        <w:t>duplicated</w:t>
+      </w:r>
+      <w:r>
+        <w:rPr>
+          <w:rFonts w:ascii="Consolas" w:hAnsi="Consolas" w:cs="Courier New"/>
+          <w:color w:val="666600"/>
+          <w:sz w:val="17"/>
+          <w:szCs w:val="17"/>
+        </w:rPr>
+        <w:t>().</w:t>
+      </w:r>
       <w:r>
         <w:rPr>
           <w:rFonts w:ascii="Consolas" w:hAnsi="Consolas" w:cs="Courier New"/>
@@ -5105,57 +5027,8 @@
           <w:sz w:val="17"/>
           <w:szCs w:val="17"/>
         </w:rPr>
-        <w:t>prod</w:t>
-      </w:r>
-      <w:r>
-        <w:rPr>
-          <w:rFonts w:ascii="Consolas" w:hAnsi="Consolas" w:cs="Courier New"/>
-          <w:color w:val="666600"/>
-          <w:sz w:val="17"/>
-          <w:szCs w:val="17"/>
-        </w:rPr>
-        <w:t>.</w:t>
-      </w:r>
-      <w:r>
-        <w:rPr>
-          <w:rFonts w:ascii="Consolas" w:hAnsi="Consolas" w:cs="Courier New"/>
-          <w:color w:val="000000"/>
-          <w:sz w:val="17"/>
-          <w:szCs w:val="17"/>
-        </w:rPr>
-        <w:t>duplicated</w:t>
-      </w:r>
-      <w:proofErr w:type="spellEnd"/>
-      <w:proofErr w:type="gramEnd"/>
-      <w:r>
-        <w:rPr>
-          <w:rFonts w:ascii="Consolas" w:hAnsi="Consolas" w:cs="Courier New"/>
-          <w:color w:val="666600"/>
-          <w:sz w:val="17"/>
-          <w:szCs w:val="17"/>
-        </w:rPr>
-        <w:t>(</w:t>
-      </w:r>
-      <w:proofErr w:type="gramStart"/>
-      <w:r>
-        <w:rPr>
-          <w:rFonts w:ascii="Consolas" w:hAnsi="Consolas" w:cs="Courier New"/>
-          <w:color w:val="666600"/>
-          <w:sz w:val="17"/>
-          <w:szCs w:val="17"/>
-        </w:rPr>
-        <w:t>).</w:t>
-      </w:r>
-      <w:r>
-        <w:rPr>
-          <w:rFonts w:ascii="Consolas" w:hAnsi="Consolas" w:cs="Courier New"/>
-          <w:color w:val="000000"/>
-          <w:sz w:val="17"/>
-          <w:szCs w:val="17"/>
-        </w:rPr>
         <w:t>sum</w:t>
       </w:r>
-      <w:proofErr w:type="gramEnd"/>
       <w:r>
         <w:rPr>
           <w:rFonts w:ascii="Consolas" w:hAnsi="Consolas" w:cs="Courier New"/>
@@ -5258,21 +5131,8 @@
           <w:sz w:val="17"/>
           <w:szCs w:val="17"/>
         </w:rPr>
-        <w:t xml:space="preserve"># Check that all End Time values are of the type </w:t>
-      </w:r>
-      <w:proofErr w:type="spellStart"/>
-      <w:proofErr w:type="gramStart"/>
-      <w:r>
-        <w:rPr>
-          <w:rFonts w:ascii="Consolas" w:hAnsi="Consolas" w:cs="Courier New"/>
-          <w:color w:val="880000"/>
-          <w:sz w:val="17"/>
-          <w:szCs w:val="17"/>
-        </w:rPr>
-        <w:t>datetime.time</w:t>
-      </w:r>
-      <w:proofErr w:type="spellEnd"/>
-      <w:proofErr w:type="gramEnd"/>
+        <w:t># Check that all End Time values are of the type datetime.time</w:t>
+      </w:r>
     </w:p>
     <w:p>
       <w:pPr>
@@ -5326,9 +5186,35 @@
           <w:sz w:val="17"/>
           <w:szCs w:val="17"/>
         </w:rPr>
-        <w:t xml:space="preserve"> </w:t>
-      </w:r>
-      <w:proofErr w:type="spellStart"/>
+        <w:t xml:space="preserve"> line_prod</w:t>
+      </w:r>
+      <w:r>
+        <w:rPr>
+          <w:rFonts w:ascii="Consolas" w:hAnsi="Consolas" w:cs="Courier New"/>
+          <w:color w:val="666600"/>
+          <w:sz w:val="17"/>
+          <w:szCs w:val="17"/>
+        </w:rPr>
+        <w:t>[</w:t>
+      </w:r>
+      <w:r>
+        <w:rPr>
+          <w:rFonts w:ascii="Consolas" w:hAnsi="Consolas" w:cs="Courier New"/>
+          <w:color w:val="008800"/>
+          <w:sz w:val="17"/>
+          <w:szCs w:val="17"/>
+        </w:rPr>
+        <w:t>"End_Time"</w:t>
+      </w:r>
+      <w:r>
+        <w:rPr>
+          <w:rFonts w:ascii="Consolas" w:hAnsi="Consolas" w:cs="Courier New"/>
+          <w:color w:val="666600"/>
+          <w:sz w:val="17"/>
+          <w:szCs w:val="17"/>
+        </w:rPr>
+        <w:t>].</w:t>
+      </w:r>
       <w:r>
         <w:rPr>
           <w:rFonts w:ascii="Consolas" w:hAnsi="Consolas" w:cs="Courier New"/>
@@ -5336,9 +5222,8 @@
           <w:sz w:val="17"/>
           <w:szCs w:val="17"/>
         </w:rPr>
-        <w:t>line_prod</w:t>
-      </w:r>
-      <w:proofErr w:type="spellEnd"/>
+        <w:t>apply</w:t>
+      </w:r>
       <w:r>
         <w:rPr>
           <w:rFonts w:ascii="Consolas" w:hAnsi="Consolas" w:cs="Courier New"/>
@@ -5346,38 +5231,26 @@
           <w:sz w:val="17"/>
           <w:szCs w:val="17"/>
         </w:rPr>
-        <w:t>[</w:t>
+        <w:t>(</w:t>
       </w:r>
       <w:r>
         <w:rPr>
           <w:rFonts w:ascii="Consolas" w:hAnsi="Consolas" w:cs="Courier New"/>
-          <w:color w:val="008800"/>
+          <w:color w:val="000088"/>
           <w:sz w:val="17"/>
           <w:szCs w:val="17"/>
         </w:rPr>
-        <w:t>"</w:t>
-      </w:r>
-      <w:proofErr w:type="spellStart"/>
+        <w:t>lambda</w:t>
+      </w:r>
       <w:r>
         <w:rPr>
           <w:rFonts w:ascii="Consolas" w:hAnsi="Consolas" w:cs="Courier New"/>
-          <w:color w:val="008800"/>
+          <w:color w:val="000000"/>
           <w:sz w:val="17"/>
           <w:szCs w:val="17"/>
         </w:rPr>
-        <w:t>End_Time</w:t>
-      </w:r>
-      <w:proofErr w:type="spellEnd"/>
-      <w:r>
-        <w:rPr>
-          <w:rFonts w:ascii="Consolas" w:hAnsi="Consolas" w:cs="Courier New"/>
-          <w:color w:val="008800"/>
-          <w:sz w:val="17"/>
-          <w:szCs w:val="17"/>
-        </w:rPr>
-        <w:t>"</w:t>
-      </w:r>
-      <w:proofErr w:type="gramStart"/>
+        <w:t xml:space="preserve"> x</w:t>
+      </w:r>
       <w:r>
         <w:rPr>
           <w:rFonts w:ascii="Consolas" w:hAnsi="Consolas" w:cs="Courier New"/>
@@ -5385,7 +5258,7 @@
           <w:sz w:val="17"/>
           <w:szCs w:val="17"/>
         </w:rPr>
-        <w:t>].</w:t>
+        <w:t>:</w:t>
       </w:r>
       <w:r>
         <w:rPr>
@@ -5394,9 +5267,8 @@
           <w:sz w:val="17"/>
           <w:szCs w:val="17"/>
         </w:rPr>
-        <w:t>apply</w:t>
-      </w:r>
-      <w:proofErr w:type="gramEnd"/>
+        <w:t xml:space="preserve"> isinstance</w:t>
+      </w:r>
       <w:r>
         <w:rPr>
           <w:rFonts w:ascii="Consolas" w:hAnsi="Consolas" w:cs="Courier New"/>
@@ -5409,11 +5281,20 @@
       <w:r>
         <w:rPr>
           <w:rFonts w:ascii="Consolas" w:hAnsi="Consolas" w:cs="Courier New"/>
-          <w:color w:val="000088"/>
+          <w:color w:val="000000"/>
           <w:sz w:val="17"/>
           <w:szCs w:val="17"/>
         </w:rPr>
-        <w:t>lambda</w:t>
+        <w:t>x</w:t>
+      </w:r>
+      <w:r>
+        <w:rPr>
+          <w:rFonts w:ascii="Consolas" w:hAnsi="Consolas" w:cs="Courier New"/>
+          <w:color w:val="666600"/>
+          <w:sz w:val="17"/>
+          <w:szCs w:val="17"/>
+        </w:rPr>
+        <w:t>,</w:t>
       </w:r>
       <w:r>
         <w:rPr>
@@ -5422,7 +5303,7 @@
           <w:sz w:val="17"/>
           <w:szCs w:val="17"/>
         </w:rPr>
-        <w:t xml:space="preserve"> x</w:t>
+        <w:t xml:space="preserve"> datetime</w:t>
       </w:r>
       <w:r>
         <w:rPr>
@@ -5431,7 +5312,7 @@
           <w:sz w:val="17"/>
           <w:szCs w:val="17"/>
         </w:rPr>
-        <w:t>:</w:t>
+        <w:t>.</w:t>
       </w:r>
       <w:r>
         <w:rPr>
@@ -5440,10 +5321,17 @@
           <w:sz w:val="17"/>
           <w:szCs w:val="17"/>
         </w:rPr>
-        <w:t xml:space="preserve"> </w:t>
-      </w:r>
-      <w:proofErr w:type="spellStart"/>
-      <w:proofErr w:type="gramStart"/>
+        <w:t>time</w:t>
+      </w:r>
+      <w:r>
+        <w:rPr>
+          <w:rFonts w:ascii="Consolas" w:hAnsi="Consolas" w:cs="Courier New"/>
+          <w:color w:val="666600"/>
+          <w:sz w:val="17"/>
+          <w:szCs w:val="17"/>
+        </w:rPr>
+        <w:t>)).</w:t>
+      </w:r>
       <w:r>
         <w:rPr>
           <w:rFonts w:ascii="Consolas" w:hAnsi="Consolas" w:cs="Courier New"/>
@@ -5451,9 +5339,8 @@
           <w:sz w:val="17"/>
           <w:szCs w:val="17"/>
         </w:rPr>
-        <w:t>isinstance</w:t>
-      </w:r>
-      <w:proofErr w:type="spellEnd"/>
+        <w:t>all</w:t>
+      </w:r>
       <w:r>
         <w:rPr>
           <w:rFonts w:ascii="Consolas" w:hAnsi="Consolas" w:cs="Courier New"/>
@@ -5461,103 +5348,6 @@
           <w:sz w:val="17"/>
           <w:szCs w:val="17"/>
         </w:rPr>
-        <w:t>(</w:t>
-      </w:r>
-      <w:proofErr w:type="gramEnd"/>
-      <w:r>
-        <w:rPr>
-          <w:rFonts w:ascii="Consolas" w:hAnsi="Consolas" w:cs="Courier New"/>
-          <w:color w:val="000000"/>
-          <w:sz w:val="17"/>
-          <w:szCs w:val="17"/>
-        </w:rPr>
-        <w:t>x</w:t>
-      </w:r>
-      <w:r>
-        <w:rPr>
-          <w:rFonts w:ascii="Consolas" w:hAnsi="Consolas" w:cs="Courier New"/>
-          <w:color w:val="666600"/>
-          <w:sz w:val="17"/>
-          <w:szCs w:val="17"/>
-        </w:rPr>
-        <w:t>,</w:t>
-      </w:r>
-      <w:r>
-        <w:rPr>
-          <w:rFonts w:ascii="Consolas" w:hAnsi="Consolas" w:cs="Courier New"/>
-          <w:color w:val="000000"/>
-          <w:sz w:val="17"/>
-          <w:szCs w:val="17"/>
-        </w:rPr>
-        <w:t xml:space="preserve"> </w:t>
-      </w:r>
-      <w:proofErr w:type="spellStart"/>
-      <w:proofErr w:type="gramStart"/>
-      <w:r>
-        <w:rPr>
-          <w:rFonts w:ascii="Consolas" w:hAnsi="Consolas" w:cs="Courier New"/>
-          <w:color w:val="000000"/>
-          <w:sz w:val="17"/>
-          <w:szCs w:val="17"/>
-        </w:rPr>
-        <w:t>datetime</w:t>
-      </w:r>
-      <w:r>
-        <w:rPr>
-          <w:rFonts w:ascii="Consolas" w:hAnsi="Consolas" w:cs="Courier New"/>
-          <w:color w:val="666600"/>
-          <w:sz w:val="17"/>
-          <w:szCs w:val="17"/>
-        </w:rPr>
-        <w:t>.</w:t>
-      </w:r>
-      <w:r>
-        <w:rPr>
-          <w:rFonts w:ascii="Consolas" w:hAnsi="Consolas" w:cs="Courier New"/>
-          <w:color w:val="000000"/>
-          <w:sz w:val="17"/>
-          <w:szCs w:val="17"/>
-        </w:rPr>
-        <w:t>time</w:t>
-      </w:r>
-      <w:proofErr w:type="spellEnd"/>
-      <w:proofErr w:type="gramEnd"/>
-      <w:r>
-        <w:rPr>
-          <w:rFonts w:ascii="Consolas" w:hAnsi="Consolas" w:cs="Courier New"/>
-          <w:color w:val="666600"/>
-          <w:sz w:val="17"/>
-          <w:szCs w:val="17"/>
-        </w:rPr>
-        <w:t>)</w:t>
-      </w:r>
-      <w:proofErr w:type="gramStart"/>
-      <w:r>
-        <w:rPr>
-          <w:rFonts w:ascii="Consolas" w:hAnsi="Consolas" w:cs="Courier New"/>
-          <w:color w:val="666600"/>
-          <w:sz w:val="17"/>
-          <w:szCs w:val="17"/>
-        </w:rPr>
-        <w:t>).</w:t>
-      </w:r>
-      <w:r>
-        <w:rPr>
-          <w:rFonts w:ascii="Consolas" w:hAnsi="Consolas" w:cs="Courier New"/>
-          <w:color w:val="000000"/>
-          <w:sz w:val="17"/>
-          <w:szCs w:val="17"/>
-        </w:rPr>
-        <w:t>all</w:t>
-      </w:r>
-      <w:proofErr w:type="gramEnd"/>
-      <w:r>
-        <w:rPr>
-          <w:rFonts w:ascii="Consolas" w:hAnsi="Consolas" w:cs="Courier New"/>
-          <w:color w:val="666600"/>
-          <w:sz w:val="17"/>
-          <w:szCs w:val="17"/>
-        </w:rPr>
         <w:t>()</w:t>
       </w:r>
     </w:p>
@@ -5596,43 +5386,7 @@
           <w:sz w:val="24"/>
           <w:szCs w:val="24"/>
         </w:rPr>
-        <w:t xml:space="preserve"> were not consistent. The following code was used to isolate rows where the type was not </w:t>
-      </w:r>
-      <w:proofErr w:type="spellStart"/>
-      <w:proofErr w:type="gramStart"/>
-      <w:r>
-        <w:rPr>
-          <w:sz w:val="24"/>
-          <w:szCs w:val="24"/>
-        </w:rPr>
-        <w:t>datetime.time</w:t>
-      </w:r>
-      <w:proofErr w:type="spellEnd"/>
-      <w:proofErr w:type="gramEnd"/>
-      <w:r>
-        <w:rPr>
-          <w:sz w:val="24"/>
-          <w:szCs w:val="24"/>
-        </w:rPr>
-        <w:t xml:space="preserve"> where only one row was found to have a </w:t>
-      </w:r>
-      <w:proofErr w:type="spellStart"/>
-      <w:proofErr w:type="gramStart"/>
-      <w:r>
-        <w:rPr>
-          <w:sz w:val="24"/>
-          <w:szCs w:val="24"/>
-        </w:rPr>
-        <w:t>datetime.datetime</w:t>
-      </w:r>
-      <w:proofErr w:type="spellEnd"/>
-      <w:proofErr w:type="gramEnd"/>
-      <w:r>
-        <w:rPr>
-          <w:sz w:val="24"/>
-          <w:szCs w:val="24"/>
-        </w:rPr>
-        <w:t xml:space="preserve"> data type:</w:t>
+        <w:t xml:space="preserve"> were not consistent. The following code was used to isolate rows where the type was not datetime.time where only one row was found to have a datetime.datetime data type:</w:t>
       </w:r>
     </w:p>
     <w:p>
@@ -5696,41 +5450,8 @@
           <w:sz w:val="17"/>
           <w:szCs w:val="17"/>
         </w:rPr>
-        <w:t xml:space="preserve"># Find </w:t>
-      </w:r>
-      <w:proofErr w:type="gramStart"/>
-      <w:r>
-        <w:rPr>
-          <w:rFonts w:ascii="Consolas" w:hAnsi="Consolas" w:cs="Courier New"/>
-          <w:color w:val="880000"/>
-          <w:sz w:val="17"/>
-          <w:szCs w:val="17"/>
-        </w:rPr>
-        <w:t>values</w:t>
-      </w:r>
-      <w:proofErr w:type="gramEnd"/>
-      <w:r>
-        <w:rPr>
-          <w:rFonts w:ascii="Consolas" w:hAnsi="Consolas" w:cs="Courier New"/>
-          <w:color w:val="880000"/>
-          <w:sz w:val="17"/>
-          <w:szCs w:val="17"/>
-        </w:rPr>
-        <w:t xml:space="preserve"> in End Time that are not of the type </w:t>
-      </w:r>
-      <w:proofErr w:type="spellStart"/>
-      <w:proofErr w:type="gramStart"/>
-      <w:r>
-        <w:rPr>
-          <w:rFonts w:ascii="Consolas" w:hAnsi="Consolas" w:cs="Courier New"/>
-          <w:color w:val="880000"/>
-          <w:sz w:val="17"/>
-          <w:szCs w:val="17"/>
-        </w:rPr>
-        <w:t>datetime.time</w:t>
-      </w:r>
-      <w:proofErr w:type="spellEnd"/>
-      <w:proofErr w:type="gramEnd"/>
+        <w:t># Find values in End Time that are not of the type datetime.time</w:t>
+      </w:r>
     </w:p>
     <w:p>
       <w:pPr>
@@ -5784,9 +5505,17 @@
           <w:sz w:val="17"/>
           <w:szCs w:val="17"/>
         </w:rPr>
-        <w:t xml:space="preserve"> </w:t>
-      </w:r>
-      <w:proofErr w:type="spellStart"/>
+        <w:t xml:space="preserve"> line_prod</w:t>
+      </w:r>
+      <w:r>
+        <w:rPr>
+          <w:rFonts w:ascii="Consolas" w:hAnsi="Consolas" w:cs="Courier New"/>
+          <w:color w:val="666600"/>
+          <w:sz w:val="17"/>
+          <w:szCs w:val="17"/>
+        </w:rPr>
+        <w:t>[</w:t>
+      </w:r>
       <w:r>
         <w:rPr>
           <w:rFonts w:ascii="Consolas" w:hAnsi="Consolas" w:cs="Courier New"/>
@@ -5796,7 +5525,6 @@
         </w:rPr>
         <w:t>line_prod</w:t>
       </w:r>
-      <w:proofErr w:type="spellEnd"/>
       <w:r>
         <w:rPr>
           <w:rFonts w:ascii="Consolas" w:hAnsi="Consolas" w:cs="Courier New"/>
@@ -5806,7 +5534,24 @@
         </w:rPr>
         <w:t>[</w:t>
       </w:r>
-      <w:proofErr w:type="spellStart"/>
+      <w:r>
+        <w:rPr>
+          <w:rFonts w:ascii="Consolas" w:hAnsi="Consolas" w:cs="Courier New"/>
+          <w:color w:val="008800"/>
+          <w:sz w:val="17"/>
+          <w:szCs w:val="17"/>
+        </w:rPr>
+        <w:t>"End_Time"</w:t>
+      </w:r>
+      <w:r>
+        <w:rPr>
+          <w:rFonts w:ascii="Consolas" w:hAnsi="Consolas" w:cs="Courier New"/>
+          <w:color w:val="666600"/>
+          <w:sz w:val="17"/>
+          <w:szCs w:val="17"/>
+        </w:rPr>
+        <w:t>].</w:t>
+      </w:r>
       <w:r>
         <w:rPr>
           <w:rFonts w:ascii="Consolas" w:hAnsi="Consolas" w:cs="Courier New"/>
@@ -5814,9 +5559,8 @@
           <w:sz w:val="17"/>
           <w:szCs w:val="17"/>
         </w:rPr>
-        <w:t>line_prod</w:t>
-      </w:r>
-      <w:proofErr w:type="spellEnd"/>
+        <w:t>apply</w:t>
+      </w:r>
       <w:r>
         <w:rPr>
           <w:rFonts w:ascii="Consolas" w:hAnsi="Consolas" w:cs="Courier New"/>
@@ -5824,38 +5568,26 @@
           <w:sz w:val="17"/>
           <w:szCs w:val="17"/>
         </w:rPr>
-        <w:t>[</w:t>
+        <w:t>(</w:t>
       </w:r>
       <w:r>
         <w:rPr>
           <w:rFonts w:ascii="Consolas" w:hAnsi="Consolas" w:cs="Courier New"/>
-          <w:color w:val="008800"/>
+          <w:color w:val="000088"/>
           <w:sz w:val="17"/>
           <w:szCs w:val="17"/>
         </w:rPr>
-        <w:t>"</w:t>
-      </w:r>
-      <w:proofErr w:type="spellStart"/>
+        <w:t>lambda</w:t>
+      </w:r>
       <w:r>
         <w:rPr>
           <w:rFonts w:ascii="Consolas" w:hAnsi="Consolas" w:cs="Courier New"/>
-          <w:color w:val="008800"/>
+          <w:color w:val="000000"/>
           <w:sz w:val="17"/>
           <w:szCs w:val="17"/>
         </w:rPr>
-        <w:t>End_Time</w:t>
-      </w:r>
-      <w:proofErr w:type="spellEnd"/>
-      <w:r>
-        <w:rPr>
-          <w:rFonts w:ascii="Consolas" w:hAnsi="Consolas" w:cs="Courier New"/>
-          <w:color w:val="008800"/>
-          <w:sz w:val="17"/>
-          <w:szCs w:val="17"/>
-        </w:rPr>
-        <w:t>"</w:t>
-      </w:r>
-      <w:proofErr w:type="gramStart"/>
+        <w:t xml:space="preserve"> x</w:t>
+      </w:r>
       <w:r>
         <w:rPr>
           <w:rFonts w:ascii="Consolas" w:hAnsi="Consolas" w:cs="Courier New"/>
@@ -5863,7 +5595,7 @@
           <w:sz w:val="17"/>
           <w:szCs w:val="17"/>
         </w:rPr>
-        <w:t>].</w:t>
+        <w:t>:</w:t>
       </w:r>
       <w:r>
         <w:rPr>
@@ -5872,9 +5604,17 @@
           <w:sz w:val="17"/>
           <w:szCs w:val="17"/>
         </w:rPr>
-        <w:t>apply</w:t>
-      </w:r>
-      <w:proofErr w:type="gramEnd"/>
+        <w:t xml:space="preserve"> </w:t>
+      </w:r>
+      <w:r>
+        <w:rPr>
+          <w:rFonts w:ascii="Consolas" w:hAnsi="Consolas" w:cs="Courier New"/>
+          <w:color w:val="000088"/>
+          <w:sz w:val="17"/>
+          <w:szCs w:val="17"/>
+        </w:rPr>
+        <w:t>not</w:t>
+      </w:r>
       <w:r>
         <w:rPr>
           <w:rFonts w:ascii="Consolas" w:hAnsi="Consolas" w:cs="Courier New"/>
@@ -5887,11 +5627,20 @@
       <w:r>
         <w:rPr>
           <w:rFonts w:ascii="Consolas" w:hAnsi="Consolas" w:cs="Courier New"/>
-          <w:color w:val="000088"/>
+          <w:color w:val="000000"/>
           <w:sz w:val="17"/>
           <w:szCs w:val="17"/>
         </w:rPr>
-        <w:t>lambda</w:t>
+        <w:t>isinstance</w:t>
+      </w:r>
+      <w:r>
+        <w:rPr>
+          <w:rFonts w:ascii="Consolas" w:hAnsi="Consolas" w:cs="Courier New"/>
+          <w:color w:val="666600"/>
+          <w:sz w:val="17"/>
+          <w:szCs w:val="17"/>
+        </w:rPr>
+        <w:t>(</w:t>
       </w:r>
       <w:r>
         <w:rPr>
@@ -5900,7 +5649,7 @@
           <w:sz w:val="17"/>
           <w:szCs w:val="17"/>
         </w:rPr>
-        <w:t xml:space="preserve"> x</w:t>
+        <w:t>x</w:t>
       </w:r>
       <w:r>
         <w:rPr>
@@ -5909,7 +5658,7 @@
           <w:sz w:val="17"/>
           <w:szCs w:val="17"/>
         </w:rPr>
-        <w:t>:</w:t>
+        <w:t>,</w:t>
       </w:r>
       <w:r>
         <w:rPr>
@@ -5918,17 +5667,7 @@
           <w:sz w:val="17"/>
           <w:szCs w:val="17"/>
         </w:rPr>
-        <w:t xml:space="preserve"> </w:t>
-      </w:r>
-      <w:proofErr w:type="gramStart"/>
-      <w:r>
-        <w:rPr>
-          <w:rFonts w:ascii="Consolas" w:hAnsi="Consolas" w:cs="Courier New"/>
-          <w:color w:val="000088"/>
-          <w:sz w:val="17"/>
-          <w:szCs w:val="17"/>
-        </w:rPr>
-        <w:t>not</w:t>
+        <w:t xml:space="preserve"> datetime</w:t>
       </w:r>
       <w:r>
         <w:rPr>
@@ -5937,9 +5676,8 @@
           <w:sz w:val="17"/>
           <w:szCs w:val="17"/>
         </w:rPr>
-        <w:t>(</w:t>
-      </w:r>
-      <w:proofErr w:type="spellStart"/>
+        <w:t>.</w:t>
+      </w:r>
       <w:r>
         <w:rPr>
           <w:rFonts w:ascii="Consolas" w:hAnsi="Consolas" w:cs="Courier New"/>
@@ -5947,77 +5685,8 @@
           <w:sz w:val="17"/>
           <w:szCs w:val="17"/>
         </w:rPr>
-        <w:t>isinstance</w:t>
-      </w:r>
-      <w:proofErr w:type="spellEnd"/>
-      <w:r>
-        <w:rPr>
-          <w:rFonts w:ascii="Consolas" w:hAnsi="Consolas" w:cs="Courier New"/>
-          <w:color w:val="666600"/>
-          <w:sz w:val="17"/>
-          <w:szCs w:val="17"/>
-        </w:rPr>
-        <w:t>(</w:t>
-      </w:r>
-      <w:proofErr w:type="gramEnd"/>
-      <w:r>
-        <w:rPr>
-          <w:rFonts w:ascii="Consolas" w:hAnsi="Consolas" w:cs="Courier New"/>
-          <w:color w:val="000000"/>
-          <w:sz w:val="17"/>
-          <w:szCs w:val="17"/>
-        </w:rPr>
-        <w:t>x</w:t>
-      </w:r>
-      <w:r>
-        <w:rPr>
-          <w:rFonts w:ascii="Consolas" w:hAnsi="Consolas" w:cs="Courier New"/>
-          <w:color w:val="666600"/>
-          <w:sz w:val="17"/>
-          <w:szCs w:val="17"/>
-        </w:rPr>
-        <w:t>,</w:t>
-      </w:r>
-      <w:r>
-        <w:rPr>
-          <w:rFonts w:ascii="Consolas" w:hAnsi="Consolas" w:cs="Courier New"/>
-          <w:color w:val="000000"/>
-          <w:sz w:val="17"/>
-          <w:szCs w:val="17"/>
-        </w:rPr>
-        <w:t xml:space="preserve"> </w:t>
-      </w:r>
-      <w:proofErr w:type="spellStart"/>
-      <w:proofErr w:type="gramStart"/>
-      <w:r>
-        <w:rPr>
-          <w:rFonts w:ascii="Consolas" w:hAnsi="Consolas" w:cs="Courier New"/>
-          <w:color w:val="000000"/>
-          <w:sz w:val="17"/>
-          <w:szCs w:val="17"/>
-        </w:rPr>
-        <w:t>datetime</w:t>
-      </w:r>
-      <w:r>
-        <w:rPr>
-          <w:rFonts w:ascii="Consolas" w:hAnsi="Consolas" w:cs="Courier New"/>
-          <w:color w:val="666600"/>
-          <w:sz w:val="17"/>
-          <w:szCs w:val="17"/>
-        </w:rPr>
-        <w:t>.</w:t>
-      </w:r>
-      <w:r>
-        <w:rPr>
-          <w:rFonts w:ascii="Consolas" w:hAnsi="Consolas" w:cs="Courier New"/>
-          <w:color w:val="000000"/>
-          <w:sz w:val="17"/>
-          <w:szCs w:val="17"/>
-        </w:rPr>
         <w:t>time</w:t>
       </w:r>
-      <w:proofErr w:type="spellEnd"/>
-      <w:proofErr w:type="gramEnd"/>
       <w:r>
         <w:rPr>
           <w:rFonts w:ascii="Consolas" w:hAnsi="Consolas" w:cs="Courier New"/>
@@ -6213,10 +5882,17 @@
           <w:sz w:val="17"/>
           <w:szCs w:val="17"/>
         </w:rPr>
-        <w:t xml:space="preserve"> </w:t>
-      </w:r>
-      <w:proofErr w:type="spellStart"/>
-      <w:proofErr w:type="gramStart"/>
+        <w:t xml:space="preserve"> line_prod</w:t>
+      </w:r>
+      <w:r>
+        <w:rPr>
+          <w:rFonts w:ascii="Consolas" w:hAnsi="Consolas" w:cs="Courier New"/>
+          <w:color w:val="666600"/>
+          <w:sz w:val="17"/>
+          <w:szCs w:val="17"/>
+        </w:rPr>
+        <w:t>.</w:t>
+      </w:r>
       <w:r>
         <w:rPr>
           <w:rFonts w:ascii="Consolas" w:hAnsi="Consolas" w:cs="Courier New"/>
@@ -6224,7 +5900,7 @@
           <w:sz w:val="17"/>
           <w:szCs w:val="17"/>
         </w:rPr>
-        <w:t>line_prod</w:t>
+        <w:t>loc</w:t>
       </w:r>
       <w:r>
         <w:rPr>
@@ -6233,7 +5909,25 @@
           <w:sz w:val="17"/>
           <w:szCs w:val="17"/>
         </w:rPr>
-        <w:t>.</w:t>
+        <w:t>[</w:t>
+      </w:r>
+      <w:r>
+        <w:rPr>
+          <w:rFonts w:ascii="Consolas" w:hAnsi="Consolas" w:cs="Courier New"/>
+          <w:color w:val="006666"/>
+          <w:sz w:val="17"/>
+          <w:szCs w:val="17"/>
+        </w:rPr>
+        <w:t>37</w:t>
+      </w:r>
+      <w:r>
+        <w:rPr>
+          <w:rFonts w:ascii="Consolas" w:hAnsi="Consolas" w:cs="Courier New"/>
+          <w:color w:val="666600"/>
+          <w:sz w:val="17"/>
+          <w:szCs w:val="17"/>
+        </w:rPr>
+        <w:t>,</w:t>
       </w:r>
       <w:r>
         <w:rPr>
@@ -6242,9 +5936,17 @@
           <w:sz w:val="17"/>
           <w:szCs w:val="17"/>
         </w:rPr>
-        <w:t>loc</w:t>
-      </w:r>
-      <w:proofErr w:type="spellEnd"/>
+        <w:t xml:space="preserve"> </w:t>
+      </w:r>
+      <w:r>
+        <w:rPr>
+          <w:rFonts w:ascii="Consolas" w:hAnsi="Consolas" w:cs="Courier New"/>
+          <w:color w:val="008800"/>
+          <w:sz w:val="17"/>
+          <w:szCs w:val="17"/>
+        </w:rPr>
+        <w:t>"End_Time"</w:t>
+      </w:r>
       <w:r>
         <w:rPr>
           <w:rFonts w:ascii="Consolas" w:hAnsi="Consolas" w:cs="Courier New"/>
@@ -6252,9 +5954,62 @@
           <w:sz w:val="17"/>
           <w:szCs w:val="17"/>
         </w:rPr>
+        <w:t>]</w:t>
+      </w:r>
+      <w:r>
+        <w:rPr>
+          <w:rFonts w:ascii="Consolas" w:hAnsi="Consolas" w:cs="Courier New"/>
+          <w:color w:val="000000"/>
+          <w:sz w:val="17"/>
+          <w:szCs w:val="17"/>
+        </w:rPr>
+        <w:t xml:space="preserve"> </w:t>
+      </w:r>
+      <w:r>
+        <w:rPr>
+          <w:rFonts w:ascii="Consolas" w:hAnsi="Consolas" w:cs="Courier New"/>
+          <w:color w:val="666600"/>
+          <w:sz w:val="17"/>
+          <w:szCs w:val="17"/>
+        </w:rPr>
+        <w:t>=</w:t>
+      </w:r>
+      <w:r>
+        <w:rPr>
+          <w:rFonts w:ascii="Consolas" w:hAnsi="Consolas" w:cs="Courier New"/>
+          <w:color w:val="000000"/>
+          <w:sz w:val="17"/>
+          <w:szCs w:val="17"/>
+        </w:rPr>
+        <w:t xml:space="preserve"> line_prod</w:t>
+      </w:r>
+      <w:r>
+        <w:rPr>
+          <w:rFonts w:ascii="Consolas" w:hAnsi="Consolas" w:cs="Courier New"/>
+          <w:color w:val="666600"/>
+          <w:sz w:val="17"/>
+          <w:szCs w:val="17"/>
+        </w:rPr>
+        <w:t>.</w:t>
+      </w:r>
+      <w:r>
+        <w:rPr>
+          <w:rFonts w:ascii="Consolas" w:hAnsi="Consolas" w:cs="Courier New"/>
+          <w:color w:val="000000"/>
+          <w:sz w:val="17"/>
+          <w:szCs w:val="17"/>
+        </w:rPr>
+        <w:t>loc</w:t>
+      </w:r>
+      <w:r>
+        <w:rPr>
+          <w:rFonts w:ascii="Consolas" w:hAnsi="Consolas" w:cs="Courier New"/>
+          <w:color w:val="666600"/>
+          <w:sz w:val="17"/>
+          <w:szCs w:val="17"/>
+        </w:rPr>
         <w:t>[</w:t>
       </w:r>
-      <w:proofErr w:type="gramEnd"/>
       <w:r>
         <w:rPr>
           <w:rFonts w:ascii="Consolas" w:hAnsi="Consolas" w:cs="Courier New"/>
@@ -6289,27 +6044,7 @@
           <w:sz w:val="17"/>
           <w:szCs w:val="17"/>
         </w:rPr>
-        <w:t>"</w:t>
-      </w:r>
-      <w:proofErr w:type="spellStart"/>
-      <w:r>
-        <w:rPr>
-          <w:rFonts w:ascii="Consolas" w:hAnsi="Consolas" w:cs="Courier New"/>
-          <w:color w:val="008800"/>
-          <w:sz w:val="17"/>
-          <w:szCs w:val="17"/>
-        </w:rPr>
-        <w:t>End_Time</w:t>
-      </w:r>
-      <w:proofErr w:type="spellEnd"/>
-      <w:r>
-        <w:rPr>
-          <w:rFonts w:ascii="Consolas" w:hAnsi="Consolas" w:cs="Courier New"/>
-          <w:color w:val="008800"/>
-          <w:sz w:val="17"/>
-          <w:szCs w:val="17"/>
-        </w:rPr>
-        <w:t>"</w:t>
+        <w:t>"End_Time"</w:t>
       </w:r>
       <w:r>
         <w:rPr>
@@ -6318,7 +6053,7 @@
           <w:sz w:val="17"/>
           <w:szCs w:val="17"/>
         </w:rPr>
-        <w:t>]</w:t>
+        <w:t>].</w:t>
       </w:r>
       <w:r>
         <w:rPr>
@@ -6327,142 +6062,8 @@
           <w:sz w:val="17"/>
           <w:szCs w:val="17"/>
         </w:rPr>
-        <w:t xml:space="preserve"> </w:t>
-      </w:r>
-      <w:r>
-        <w:rPr>
-          <w:rFonts w:ascii="Consolas" w:hAnsi="Consolas" w:cs="Courier New"/>
-          <w:color w:val="666600"/>
-          <w:sz w:val="17"/>
-          <w:szCs w:val="17"/>
-        </w:rPr>
-        <w:t>=</w:t>
-      </w:r>
-      <w:r>
-        <w:rPr>
-          <w:rFonts w:ascii="Consolas" w:hAnsi="Consolas" w:cs="Courier New"/>
-          <w:color w:val="000000"/>
-          <w:sz w:val="17"/>
-          <w:szCs w:val="17"/>
-        </w:rPr>
-        <w:t xml:space="preserve"> </w:t>
-      </w:r>
-      <w:proofErr w:type="spellStart"/>
-      <w:proofErr w:type="gramStart"/>
-      <w:r>
-        <w:rPr>
-          <w:rFonts w:ascii="Consolas" w:hAnsi="Consolas" w:cs="Courier New"/>
-          <w:color w:val="000000"/>
-          <w:sz w:val="17"/>
-          <w:szCs w:val="17"/>
-        </w:rPr>
-        <w:t>line_prod</w:t>
-      </w:r>
-      <w:r>
-        <w:rPr>
-          <w:rFonts w:ascii="Consolas" w:hAnsi="Consolas" w:cs="Courier New"/>
-          <w:color w:val="666600"/>
-          <w:sz w:val="17"/>
-          <w:szCs w:val="17"/>
-        </w:rPr>
-        <w:t>.</w:t>
-      </w:r>
-      <w:r>
-        <w:rPr>
-          <w:rFonts w:ascii="Consolas" w:hAnsi="Consolas" w:cs="Courier New"/>
-          <w:color w:val="000000"/>
-          <w:sz w:val="17"/>
-          <w:szCs w:val="17"/>
-        </w:rPr>
-        <w:t>loc</w:t>
-      </w:r>
-      <w:proofErr w:type="spellEnd"/>
-      <w:r>
-        <w:rPr>
-          <w:rFonts w:ascii="Consolas" w:hAnsi="Consolas" w:cs="Courier New"/>
-          <w:color w:val="666600"/>
-          <w:sz w:val="17"/>
-          <w:szCs w:val="17"/>
-        </w:rPr>
-        <w:t>[</w:t>
-      </w:r>
-      <w:proofErr w:type="gramEnd"/>
-      <w:r>
-        <w:rPr>
-          <w:rFonts w:ascii="Consolas" w:hAnsi="Consolas" w:cs="Courier New"/>
-          <w:color w:val="006666"/>
-          <w:sz w:val="17"/>
-          <w:szCs w:val="17"/>
-        </w:rPr>
-        <w:t>37</w:t>
-      </w:r>
-      <w:r>
-        <w:rPr>
-          <w:rFonts w:ascii="Consolas" w:hAnsi="Consolas" w:cs="Courier New"/>
-          <w:color w:val="666600"/>
-          <w:sz w:val="17"/>
-          <w:szCs w:val="17"/>
-        </w:rPr>
-        <w:t>,</w:t>
-      </w:r>
-      <w:r>
-        <w:rPr>
-          <w:rFonts w:ascii="Consolas" w:hAnsi="Consolas" w:cs="Courier New"/>
-          <w:color w:val="000000"/>
-          <w:sz w:val="17"/>
-          <w:szCs w:val="17"/>
-        </w:rPr>
-        <w:t xml:space="preserve"> </w:t>
-      </w:r>
-      <w:r>
-        <w:rPr>
-          <w:rFonts w:ascii="Consolas" w:hAnsi="Consolas" w:cs="Courier New"/>
-          <w:color w:val="008800"/>
-          <w:sz w:val="17"/>
-          <w:szCs w:val="17"/>
-        </w:rPr>
-        <w:t>"</w:t>
-      </w:r>
-      <w:proofErr w:type="spellStart"/>
-      <w:r>
-        <w:rPr>
-          <w:rFonts w:ascii="Consolas" w:hAnsi="Consolas" w:cs="Courier New"/>
-          <w:color w:val="008800"/>
-          <w:sz w:val="17"/>
-          <w:szCs w:val="17"/>
-        </w:rPr>
-        <w:t>End_Time</w:t>
-      </w:r>
-      <w:proofErr w:type="spellEnd"/>
-      <w:r>
-        <w:rPr>
-          <w:rFonts w:ascii="Consolas" w:hAnsi="Consolas" w:cs="Courier New"/>
-          <w:color w:val="008800"/>
-          <w:sz w:val="17"/>
-          <w:szCs w:val="17"/>
-        </w:rPr>
-        <w:t>"</w:t>
-      </w:r>
-      <w:proofErr w:type="gramStart"/>
-      <w:r>
-        <w:rPr>
-          <w:rFonts w:ascii="Consolas" w:hAnsi="Consolas" w:cs="Courier New"/>
-          <w:color w:val="666600"/>
-          <w:sz w:val="17"/>
-          <w:szCs w:val="17"/>
-        </w:rPr>
-        <w:t>].</w:t>
-      </w:r>
-      <w:r>
-        <w:rPr>
-          <w:rFonts w:ascii="Consolas" w:hAnsi="Consolas" w:cs="Courier New"/>
-          <w:color w:val="000000"/>
-          <w:sz w:val="17"/>
-          <w:szCs w:val="17"/>
-        </w:rPr>
         <w:t>time</w:t>
       </w:r>
-      <w:proofErr w:type="gramEnd"/>
       <w:r>
         <w:rPr>
           <w:rFonts w:ascii="Consolas" w:hAnsi="Consolas" w:cs="Courier New"/>
@@ -6825,23 +6426,7 @@
           <w:sz w:val="24"/>
           <w:szCs w:val="24"/>
         </w:rPr>
-        <w:t xml:space="preserve"> analysis-ready, with standardized variables and improved data integrity. The preprocessing steps are documented in a </w:t>
-      </w:r>
-      <w:proofErr w:type="spellStart"/>
-      <w:r>
-        <w:rPr>
-          <w:sz w:val="24"/>
-          <w:szCs w:val="24"/>
-        </w:rPr>
-        <w:t>Jupyter</w:t>
-      </w:r>
-      <w:proofErr w:type="spellEnd"/>
-      <w:r>
-        <w:rPr>
-          <w:sz w:val="24"/>
-          <w:szCs w:val="24"/>
-        </w:rPr>
-        <w:t xml:space="preserve"> Notebook for reproducibility.</w:t>
+        <w:t xml:space="preserve"> analysis-ready, with standardized variables and improved data integrity. The preprocessing steps are documented in a Jupyter Notebook for reproducibility.</w:t>
       </w:r>
     </w:p>
     <w:p>
@@ -7551,23 +7136,7 @@
           <w:sz w:val="24"/>
           <w:szCs w:val="24"/>
         </w:rPr>
-        <w:t xml:space="preserve">, all analysis questions have been formulated, and key insights have been noted. The exploratory analysis was documented in a </w:t>
-      </w:r>
-      <w:proofErr w:type="spellStart"/>
-      <w:r>
-        <w:rPr>
-          <w:sz w:val="24"/>
-          <w:szCs w:val="24"/>
-        </w:rPr>
-        <w:t>Jupyter</w:t>
-      </w:r>
-      <w:proofErr w:type="spellEnd"/>
-      <w:r>
-        <w:rPr>
-          <w:sz w:val="24"/>
-          <w:szCs w:val="24"/>
-        </w:rPr>
-        <w:t xml:space="preserve"> notebook for reproducibility. Also, an initial design for the final dashboard has been drafted.</w:t>
+        <w:t>, all analysis questions have been formulated, and key insights have been noted. The exploratory analysis was documented in a Jupyter notebook for reproducibility. Also, an initial design for the final dashboard has been drafted.</w:t>
       </w:r>
     </w:p>
     <w:p>
@@ -7611,6 +7180,13 @@
           <w:szCs w:val="24"/>
         </w:rPr>
         <w:t xml:space="preserve"> In this phase, changes in downtime trends over time was forecasted using Prophet, a python package for predictive modelling.</w:t>
+      </w:r>
+      <w:r>
+        <w:rPr>
+          <w:sz w:val="24"/>
+          <w:szCs w:val="24"/>
+        </w:rPr>
+        <w:t xml:space="preserve"> The model was used to predict downtime and the number of produced batches in the next day of operation. Data from the last day of operation was excluded from the historical data frame that was fed to the model as its low total downtime skews the results.</w:t>
       </w:r>
     </w:p>
     <w:p>
@@ -7632,9 +7208,31 @@
         </w:numPr>
         <w:spacing w:line="360" w:lineRule="auto"/>
         <w:jc w:val="both"/>
-      </w:pPr>
-      <w:r>
-        <w:t>How is downtime expected to change over the next 7 days?</w:t>
+        <w:rPr>
+          <w:sz w:val="24"/>
+          <w:szCs w:val="24"/>
+        </w:rPr>
+      </w:pPr>
+      <w:r>
+        <w:rPr>
+          <w:sz w:val="24"/>
+          <w:szCs w:val="24"/>
+        </w:rPr>
+        <w:t>How is downtime expected to change over the next day</w:t>
+      </w:r>
+      <w:r>
+        <w:rPr>
+          <w:sz w:val="24"/>
+          <w:szCs w:val="24"/>
+        </w:rPr>
+        <w:t xml:space="preserve"> of operation</w:t>
+      </w:r>
+      <w:r>
+        <w:rPr>
+          <w:sz w:val="24"/>
+          <w:szCs w:val="24"/>
+        </w:rPr>
+        <w:t>?</w:t>
       </w:r>
     </w:p>
     <w:p>
@@ -7646,8 +7244,16 @@
         </w:numPr>
         <w:spacing w:line="360" w:lineRule="auto"/>
         <w:jc w:val="both"/>
-      </w:pPr>
-      <w:r>
+        <w:rPr>
+          <w:sz w:val="24"/>
+          <w:szCs w:val="24"/>
+        </w:rPr>
+      </w:pPr>
+      <w:r>
+        <w:rPr>
+          <w:sz w:val="24"/>
+          <w:szCs w:val="24"/>
+        </w:rPr>
         <w:t>Can changes in downtime be predicted with certainty based on the current data?</w:t>
       </w:r>
     </w:p>
@@ -7670,9 +7276,45 @@
         </w:numPr>
         <w:spacing w:line="360" w:lineRule="auto"/>
         <w:jc w:val="both"/>
-      </w:pPr>
-      <w:r>
-        <w:t>Downtime was expected to decrease by 33.22% within 7 days.</w:t>
+        <w:rPr>
+          <w:sz w:val="24"/>
+          <w:szCs w:val="24"/>
+        </w:rPr>
+      </w:pPr>
+      <w:r>
+        <w:rPr>
+          <w:sz w:val="24"/>
+          <w:szCs w:val="24"/>
+        </w:rPr>
+        <w:t xml:space="preserve">Downtime was expected to decrease by </w:t>
+      </w:r>
+      <w:r>
+        <w:rPr>
+          <w:sz w:val="24"/>
+          <w:szCs w:val="24"/>
+        </w:rPr>
+        <w:t>-2.25</w:t>
+      </w:r>
+      <w:r>
+        <w:rPr>
+          <w:sz w:val="24"/>
+          <w:szCs w:val="24"/>
+        </w:rPr>
+        <w:t xml:space="preserve">% within </w:t>
+      </w:r>
+      <w:r>
+        <w:rPr>
+          <w:sz w:val="24"/>
+          <w:szCs w:val="24"/>
+        </w:rPr>
+        <w:t>the next day of operation</w:t>
+      </w:r>
+      <w:r>
+        <w:rPr>
+          <w:sz w:val="24"/>
+          <w:szCs w:val="24"/>
+        </w:rPr>
+        <w:t>.</w:t>
       </w:r>
     </w:p>
     <w:p>
@@ -7684,8 +7326,38 @@
         </w:numPr>
         <w:spacing w:line="360" w:lineRule="auto"/>
         <w:jc w:val="both"/>
-      </w:pPr>
-      <w:r>
+        <w:rPr>
+          <w:sz w:val="24"/>
+          <w:szCs w:val="24"/>
+        </w:rPr>
+      </w:pPr>
+      <w:r>
+        <w:rPr>
+          <w:sz w:val="24"/>
+          <w:szCs w:val="24"/>
+        </w:rPr>
+        <w:t>The number of produced batches was expected to drop by -0.79% within the next day of operation.</w:t>
+      </w:r>
+    </w:p>
+    <w:p>
+      <w:pPr>
+        <w:pStyle w:val="ListParagraph"/>
+        <w:numPr>
+          <w:ilvl w:val="0"/>
+          <w:numId w:val="23"/>
+        </w:numPr>
+        <w:spacing w:line="360" w:lineRule="auto"/>
+        <w:jc w:val="both"/>
+        <w:rPr>
+          <w:sz w:val="24"/>
+          <w:szCs w:val="24"/>
+        </w:rPr>
+      </w:pPr>
+      <w:r>
+        <w:rPr>
+          <w:sz w:val="24"/>
+          <w:szCs w:val="24"/>
+        </w:rPr>
         <w:t>The model predicted with a very low level of certainty probably because the size of the historical data is very small.</w:t>
       </w:r>
     </w:p>
@@ -7700,16 +7372,20 @@
       <w:bookmarkEnd w:id="15"/>
     </w:p>
     <w:p>
-      <w:r>
-        <w:t xml:space="preserve">Changes in downtime were forecasted but with a low level of certainty. The forecasting analysis was documented in a </w:t>
-      </w:r>
-      <w:proofErr w:type="spellStart"/>
-      <w:r>
-        <w:t>Jupyter</w:t>
-      </w:r>
-      <w:proofErr w:type="spellEnd"/>
-      <w:r>
-        <w:t xml:space="preserve"> notebook for reproducibility.</w:t>
+      <w:pPr>
+        <w:spacing w:line="360" w:lineRule="auto"/>
+        <w:jc w:val="both"/>
+        <w:rPr>
+          <w:sz w:val="24"/>
+          <w:szCs w:val="24"/>
+        </w:rPr>
+      </w:pPr>
+      <w:r>
+        <w:rPr>
+          <w:sz w:val="24"/>
+          <w:szCs w:val="24"/>
+        </w:rPr>
+        <w:t>Changes in downtime were forecasted but with a low level of certainty. The forecasting analysis was documented in a Jupyter notebook for reproducibility.</w:t>
       </w:r>
     </w:p>
     <w:p>
@@ -8752,25 +8428,7 @@
           <w:szCs w:val="24"/>
           <w:lang w:bidi="ar-EG"/>
         </w:rPr>
-        <w:t xml:space="preserve">Mohamed </w:t>
-      </w:r>
-      <w:proofErr w:type="spellStart"/>
-      <w:r>
-        <w:rPr>
-          <w:sz w:val="24"/>
-          <w:szCs w:val="24"/>
-          <w:lang w:bidi="ar-EG"/>
-        </w:rPr>
-        <w:t>Shebl</w:t>
-      </w:r>
-      <w:proofErr w:type="spellEnd"/>
-      <w:r>
-        <w:rPr>
-          <w:sz w:val="24"/>
-          <w:szCs w:val="24"/>
-          <w:lang w:bidi="ar-EG"/>
-        </w:rPr>
-        <w:t xml:space="preserve"> Azab</w:t>
+        <w:t>Mohamed Shebl Azab</w:t>
       </w:r>
     </w:p>
     <w:tbl>
@@ -9110,18 +8768,8 @@
           <w:szCs w:val="24"/>
           <w:lang w:bidi="ar-EG"/>
         </w:rPr>
-        <w:t xml:space="preserve">Omar Mohamed </w:t>
-      </w:r>
-      <w:proofErr w:type="spellStart"/>
-      <w:r>
-        <w:rPr>
-          <w:sz w:val="24"/>
-          <w:szCs w:val="24"/>
-          <w:lang w:bidi="ar-EG"/>
-        </w:rPr>
-        <w:t>Shebl</w:t>
-      </w:r>
-      <w:proofErr w:type="spellEnd"/>
+        <w:t>Omar Mohamed Shebl</w:t>
+      </w:r>
     </w:p>
     <w:tbl>
       <w:tblPr>
@@ -9427,25 +9075,7 @@
           <w:szCs w:val="24"/>
           <w:lang w:bidi="ar-EG"/>
         </w:rPr>
-        <w:t xml:space="preserve">To access the data files, the dashboard, and the </w:t>
-      </w:r>
-      <w:proofErr w:type="spellStart"/>
-      <w:r>
-        <w:rPr>
-          <w:sz w:val="24"/>
-          <w:szCs w:val="24"/>
-          <w:lang w:bidi="ar-EG"/>
-        </w:rPr>
-        <w:t>Jupyter</w:t>
-      </w:r>
-      <w:proofErr w:type="spellEnd"/>
-      <w:r>
-        <w:rPr>
-          <w:sz w:val="24"/>
-          <w:szCs w:val="24"/>
-          <w:lang w:bidi="ar-EG"/>
-        </w:rPr>
-        <w:t xml:space="preserve"> notebooks for exploratory analysis and forecasting, please visit the project’s GitHub repo! </w:t>
+        <w:t xml:space="preserve">To access the data files, the dashboard, and the Jupyter notebooks for exploratory analysis and forecasting, please visit the project’s GitHub repo! </w:t>
       </w:r>
       <w:hyperlink r:id="rId26" w:history="1">
         <w:r>

</xml_diff>